<commit_message>
Modificado el documento de acta de reunión
He modificado la estructura. He añadido las tareas y los puntos necesarios para el documento.
He añadido una carpeta para las herramientas que se otorgará a los clientes.
</commit_message>
<xml_diff>
--- a/Acta de reunión de planificación de la iteración.docx
+++ b/Acta de reunión de planificación de la iteración.docx
@@ -1,14 +1,22 @@
 
 <file path=word/document.xml><?xml version="1.0" encoding="utf-8"?>
-<w:document xmlns:wpc="http://schemas.microsoft.com/office/word/2010/wordprocessingCanvas" xmlns:cx="http://schemas.microsoft.com/office/drawing/2014/chartex" xmlns:cx1="http://schemas.microsoft.com/office/drawing/2015/9/8/chartex" xmlns:cx2="http://schemas.microsoft.com/office/drawing/2015/10/21/chartex" xmlns:cx3="http://schemas.microsoft.com/office/drawing/2016/5/9/chartex" xmlns:cx4="http://schemas.microsoft.com/office/drawing/2016/5/10/chartex" xmlns:cx5="http://schemas.microsoft.com/office/drawing/2016/5/11/chartex" xmlns:cx6="http://schemas.microsoft.com/office/drawing/2016/5/12/chartex" xmlns:cx7="http://schemas.microsoft.com/office/drawing/2016/5/13/chartex" xmlns:cx8="http://schemas.microsoft.com/office/drawing/2016/5/14/chartex" xmlns:mc="http://schemas.openxmlformats.org/markup-compatibility/2006" xmlns:aink="http://schemas.microsoft.com/office/drawing/2016/ink" xmlns:am3d="http://schemas.microsoft.com/office/drawing/2017/model3d" xmlns:o="urn:schemas-microsoft-com:office:office" xmlns:r="http://schemas.openxmlformats.org/officeDocument/2006/relationships" xmlns:m="http://schemas.openxmlformats.org/officeDocument/2006/math" xmlns:v="urn:schemas-microsoft-com:vml" xmlns:wp14="http://schemas.microsoft.com/office/word/2010/wordprocessingDrawing" xmlns:wp="http://schemas.openxmlformats.org/drawingml/2006/wordprocessingDrawing" xmlns:w10="urn:schemas-microsoft-com:office:word" xmlns:w="http://schemas.openxmlformats.org/wordprocessingml/2006/main" xmlns:w14="http://schemas.microsoft.com/office/word/2010/wordml" xmlns:w15="http://schemas.microsoft.com/office/word/2012/wordml" xmlns:w16se="http://schemas.microsoft.com/office/word/2015/wordml/symex" xmlns:wpg="http://schemas.microsoft.com/office/word/2010/wordprocessingGroup" xmlns:wpi="http://schemas.microsoft.com/office/word/2010/wordprocessingInk" xmlns:wne="http://schemas.microsoft.com/office/word/2006/wordml" xmlns:wps="http://schemas.microsoft.com/office/word/2010/wordprocessingShape" mc:Ignorable="w14 w15 w16se wp14">
+<w:document xmlns:wpc="http://schemas.microsoft.com/office/word/2010/wordprocessingCanvas" xmlns:cx="http://schemas.microsoft.com/office/drawing/2014/chartex" xmlns:mc="http://schemas.openxmlformats.org/markup-compatibility/2006" xmlns:o="urn:schemas-microsoft-com:office:office" xmlns:r="http://schemas.openxmlformats.org/officeDocument/2006/relationships" xmlns:m="http://schemas.openxmlformats.org/officeDocument/2006/math" xmlns:v="urn:schemas-microsoft-com:vml" xmlns:wp14="http://schemas.microsoft.com/office/word/2010/wordprocessingDrawing" xmlns:wp="http://schemas.openxmlformats.org/drawingml/2006/wordprocessingDrawing" xmlns:w10="urn:schemas-microsoft-com:office:word" xmlns:w="http://schemas.openxmlformats.org/wordprocessingml/2006/main" xmlns:w14="http://schemas.microsoft.com/office/word/2010/wordml" xmlns:w15="http://schemas.microsoft.com/office/word/2012/wordml" xmlns:w16se="http://schemas.microsoft.com/office/word/2015/wordml/symex" xmlns:wpg="http://schemas.microsoft.com/office/word/2010/wordprocessingGroup" xmlns:wpi="http://schemas.microsoft.com/office/word/2010/wordprocessingInk" xmlns:wne="http://schemas.microsoft.com/office/word/2006/wordml" xmlns:wps="http://schemas.microsoft.com/office/word/2010/wordprocessingShape" mc:Ignorable="w14 w15 w16se wp14">
   <w:body>
     <w:p>
       <w:pPr>
         <w:pStyle w:val="Sinespaciado"/>
+        <w:jc w:val="both"/>
       </w:pPr>
     </w:p>
     <w:sdt>
       <w:sdtPr>
+        <w:rPr>
+          <w:rFonts w:asciiTheme="majorHAnsi" w:eastAsiaTheme="majorEastAsia" w:hAnsiTheme="majorHAnsi" w:cstheme="majorBidi"/>
+          <w:color w:val="2F5496" w:themeColor="accent1" w:themeShade="BF"/>
+          <w:sz w:val="32"/>
+          <w:szCs w:val="32"/>
+          <w:lang w:eastAsia="en-US"/>
+        </w:rPr>
         <w:id w:val="738129701"/>
         <w:docPartObj>
           <w:docPartGallery w:val="Cover Pages"/>
@@ -17,17 +25,17 @@
       </w:sdtPr>
       <w:sdtEndPr>
         <w:rPr>
-          <w:rFonts w:asciiTheme="majorHAnsi" w:eastAsiaTheme="majorEastAsia" w:hAnsiTheme="majorHAnsi" w:cstheme="majorBidi"/>
-          <w:color w:val="2F5496" w:themeColor="accent1" w:themeShade="BF"/>
-          <w:sz w:val="32"/>
-          <w:szCs w:val="32"/>
-          <w:lang w:eastAsia="en-US"/>
+          <w:rFonts w:asciiTheme="minorHAnsi" w:eastAsiaTheme="minorHAnsi" w:hAnsiTheme="minorHAnsi" w:cstheme="minorBidi"/>
+          <w:color w:val="auto"/>
+          <w:sz w:val="22"/>
+          <w:szCs w:val="22"/>
         </w:rPr>
       </w:sdtEndPr>
       <w:sdtContent>
         <w:p>
           <w:pPr>
             <w:pStyle w:val="Sinespaciado"/>
+            <w:jc w:val="both"/>
           </w:pPr>
           <w:r>
             <w:rPr>
@@ -36,7 +44,7 @@
             <mc:AlternateContent>
               <mc:Choice Requires="wpg">
                 <w:drawing>
-                  <wp:anchor distT="0" distB="0" distL="114300" distR="114300" simplePos="0" relativeHeight="251659264" behindDoc="1" locked="0" layoutInCell="1" allowOverlap="1">
+                  <wp:anchor distT="0" distB="0" distL="114300" distR="114300" simplePos="0" relativeHeight="251659264" behindDoc="1" locked="0" layoutInCell="1" allowOverlap="1" wp14:anchorId="4D618BBF" wp14:editId="323AF036">
                     <wp:simplePos x="0" y="0"/>
                     <mc:AlternateContent>
                       <mc:Choice Requires="wp14">
@@ -163,6 +171,7 @@
                                       <w:calendar w:val="gregorian"/>
                                     </w:date>
                                   </w:sdtPr>
+                                  <w:sdtEndPr/>
                                   <w:sdtContent>
                                     <w:p>
                                       <w:pPr>
@@ -3441,7 +3450,7 @@
               </mc:Choice>
               <mc:Fallback>
                 <w:pict>
-                  <v:group id="Grupo 2" o:spid="_x0000_s1026" style="position:absolute;margin-left:0;margin-top:0;width:172.8pt;height:718.55pt;z-index:-251657216;mso-width-percent:330;mso-height-percent:950;mso-left-percent:40;mso-position-horizontal-relative:page;mso-position-vertical:center;mso-position-vertical-relative:page;mso-width-percent:330;mso-height-percent:950;mso-left-percent:40" coordsize="21945,91257" o:gfxdata="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">
+                  <v:group w14:anchorId="4D618BBF" id="Grupo 2" o:spid="_x0000_s1026" style="position:absolute;left:0;text-align:left;margin-left:0;margin-top:0;width:172.8pt;height:718.55pt;z-index:-251657216;mso-width-percent:330;mso-height-percent:950;mso-left-percent:40;mso-position-horizontal-relative:page;mso-position-vertical:center;mso-position-vertical-relative:page;mso-width-percent:330;mso-height-percent:950;mso-left-percent:40" coordsize="21945,91257" o:gfxdata="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">
                     <v:rect id="Rectángulo 3" o:spid="_x0000_s1027" style="position:absolute;width:1945;height:91257;visibility:visible;mso-wrap-style:square;v-text-anchor:middle" o:gfxdata="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" fillcolor="#44546a [3215]" stroked="f" strokeweight="1pt"/>
                     <v:shapetype id="_x0000_t15" coordsize="21600,21600" o:spt="15" adj="16200" path="m@0,l,,,21600@0,21600,21600,10800xe">
                       <v:stroke joinstyle="miter"/>
@@ -3476,6 +3485,7 @@
                                 <w:calendar w:val="gregorian"/>
                               </w:date>
                             </w:sdtPr>
+                            <w:sdtEndPr/>
                             <w:sdtContent>
                               <w:p>
                                 <w:pPr>
@@ -3613,7 +3623,7 @@
             <mc:AlternateContent>
               <mc:Choice Requires="wps">
                 <w:drawing>
-                  <wp:anchor distT="0" distB="0" distL="114300" distR="114300" simplePos="0" relativeHeight="251660288" behindDoc="0" locked="0" layoutInCell="1" allowOverlap="1">
+                  <wp:anchor distT="0" distB="0" distL="114300" distR="114300" simplePos="0" relativeHeight="251660288" behindDoc="0" locked="0" layoutInCell="1" allowOverlap="1" wp14:anchorId="1A1E0895" wp14:editId="0D3C021E">
                     <wp:simplePos x="0" y="0"/>
                     <mc:AlternateContent>
                       <mc:Choice Requires="wp14">
@@ -3701,6 +3711,7 @@
                                     <w:dataBinding w:prefixMappings="xmlns:ns0='http://purl.org/dc/elements/1.1/' xmlns:ns1='http://schemas.openxmlformats.org/package/2006/metadata/core-properties' " w:xpath="/ns1:coreProperties[1]/ns0:title[1]" w:storeItemID="{6C3C8BC8-F283-45AE-878A-BAB7291924A1}"/>
                                     <w:text/>
                                   </w:sdtPr>
+                                  <w:sdtEndPr/>
                                   <w:sdtContent>
                                     <w:r>
                                       <w:rPr>
@@ -3737,6 +3748,7 @@
                                     <w:dataBinding w:prefixMappings="xmlns:ns0='http://purl.org/dc/elements/1.1/' xmlns:ns1='http://schemas.openxmlformats.org/package/2006/metadata/core-properties' " w:xpath="/ns1:coreProperties[1]/ns0:subject[1]" w:storeItemID="{6C3C8BC8-F283-45AE-878A-BAB7291924A1}"/>
                                     <w:text/>
                                   </w:sdtPr>
+                                  <w:sdtEndPr/>
                                   <w:sdtContent>
                                     <w:r>
                                       <w:rPr>
@@ -3771,11 +3783,11 @@
               </mc:Choice>
               <mc:Fallback>
                 <w:pict>
-                  <v:shapetype id="_x0000_t202" coordsize="21600,21600" o:spt="202" path="m,l,21600r21600,l21600,xe">
+                  <v:shapetype w14:anchorId="1A1E0895" id="_x0000_t202" coordsize="21600,21600" o:spt="202" path="m,l,21600r21600,l21600,xe">
                     <v:stroke joinstyle="miter"/>
                     <v:path gradientshapeok="t" o:connecttype="rect"/>
                   </v:shapetype>
-                  <v:shape id="Cuadro de texto 1" o:spid="_x0000_s1055" type="#_x0000_t202" style="position:absolute;margin-left:0;margin-top:0;width:4in;height:84.25pt;z-index:251660288;visibility:visible;mso-wrap-style:square;mso-width-percent:450;mso-height-percent:0;mso-left-percent:420;mso-top-percent:175;mso-wrap-distance-left:9pt;mso-wrap-distance-top:0;mso-wrap-distance-right:9pt;mso-wrap-distance-bottom:0;mso-position-horizontal-relative:page;mso-position-vertical-relative:page;mso-width-percent:450;mso-height-percent:0;mso-left-percent:420;mso-top-percent:175;mso-width-relative:page;mso-height-relative:margin;v-text-anchor:top" o:gfxdata="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" filled="f" stroked="f" strokeweight=".5pt">
+                  <v:shape id="Cuadro de texto 1" o:spid="_x0000_s1055" type="#_x0000_t202" style="position:absolute;left:0;text-align:left;margin-left:0;margin-top:0;width:4in;height:84.25pt;z-index:251660288;visibility:visible;mso-wrap-style:square;mso-width-percent:450;mso-height-percent:0;mso-left-percent:420;mso-top-percent:175;mso-wrap-distance-left:9pt;mso-wrap-distance-top:0;mso-wrap-distance-right:9pt;mso-wrap-distance-bottom:0;mso-position-horizontal-relative:page;mso-position-vertical-relative:page;mso-width-percent:450;mso-height-percent:0;mso-left-percent:420;mso-top-percent:175;mso-width-relative:page;mso-height-relative:margin;v-text-anchor:top" o:gfxdata="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" filled="f" stroked="f" strokeweight=".5pt">
                     <v:textbox style="mso-fit-shape-to-text:t" inset="0,0,0,0">
                       <w:txbxContent>
                         <w:p>
@@ -3801,6 +3813,7 @@
                               <w:dataBinding w:prefixMappings="xmlns:ns0='http://purl.org/dc/elements/1.1/' xmlns:ns1='http://schemas.openxmlformats.org/package/2006/metadata/core-properties' " w:xpath="/ns1:coreProperties[1]/ns0:title[1]" w:storeItemID="{6C3C8BC8-F283-45AE-878A-BAB7291924A1}"/>
                               <w:text/>
                             </w:sdtPr>
+                            <w:sdtEndPr/>
                             <w:sdtContent>
                               <w:r>
                                 <w:rPr>
@@ -3837,6 +3850,7 @@
                               <w:dataBinding w:prefixMappings="xmlns:ns0='http://purl.org/dc/elements/1.1/' xmlns:ns1='http://schemas.openxmlformats.org/package/2006/metadata/core-properties' " w:xpath="/ns1:coreProperties[1]/ns0:subject[1]" w:storeItemID="{6C3C8BC8-F283-45AE-878A-BAB7291924A1}"/>
                               <w:text/>
                             </w:sdtPr>
+                            <w:sdtEndPr/>
                             <w:sdtContent>
                               <w:r>
                                 <w:rPr>
@@ -3861,16 +3875,17 @@
         <w:p>
           <w:pPr>
             <w:pStyle w:val="Ttulo1"/>
-            <w:jc w:val="center"/>
+            <w:jc w:val="both"/>
           </w:pPr>
           <w:r>
             <w:rPr>
               <w:noProof/>
+              <w:lang w:eastAsia="es-ES"/>
             </w:rPr>
             <mc:AlternateContent>
               <mc:Choice Requires="wps">
                 <w:drawing>
-                  <wp:anchor distT="45720" distB="45720" distL="114300" distR="114300" simplePos="0" relativeHeight="251662336" behindDoc="0" locked="0" layoutInCell="1" allowOverlap="1">
+                  <wp:anchor distT="45720" distB="45720" distL="114300" distR="114300" simplePos="0" relativeHeight="251662336" behindDoc="0" locked="0" layoutInCell="1" allowOverlap="1" wp14:anchorId="5229DF09" wp14:editId="2B5E4792">
                     <wp:simplePos x="0" y="0"/>
                     <wp:positionH relativeFrom="margin">
                       <wp:align>right</wp:align>
@@ -3968,7 +3983,7 @@
               </mc:Choice>
               <mc:Fallback>
                 <w:pict>
-                  <v:shape id="Cuadro de texto 2" o:spid="_x0000_s1056" type="#_x0000_t202" style="position:absolute;left:0;text-align:left;margin-left:134.7pt;margin-top:574.35pt;width:185.9pt;height:110.6pt;z-index:251662336;visibility:visible;mso-wrap-style:square;mso-width-percent:400;mso-height-percent:200;mso-wrap-distance-left:9pt;mso-wrap-distance-top:3.6pt;mso-wrap-distance-right:9pt;mso-wrap-distance-bottom:3.6pt;mso-position-horizontal:right;mso-position-horizontal-relative:margin;mso-position-vertical:absolute;mso-position-vertical-relative:text;mso-width-percent:400;mso-height-percent:200;mso-width-relative:margin;mso-height-relative:margin;v-text-anchor:top" o:gfxdata="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">
+                  <v:shape w14:anchorId="5229DF09" id="Cuadro de texto 2" o:spid="_x0000_s1056" type="#_x0000_t202" style="position:absolute;left:0;text-align:left;margin-left:134.7pt;margin-top:574.35pt;width:185.9pt;height:110.6pt;z-index:251662336;visibility:visible;mso-wrap-style:square;mso-width-percent:400;mso-height-percent:200;mso-wrap-distance-left:9pt;mso-wrap-distance-top:3.6pt;mso-wrap-distance-right:9pt;mso-wrap-distance-bottom:3.6pt;mso-position-horizontal:right;mso-position-horizontal-relative:margin;mso-position-vertical:absolute;mso-position-vertical-relative:text;mso-width-percent:400;mso-height-percent:200;mso-width-relative:margin;mso-height-relative:margin;v-text-anchor:top" o:gfxdata="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">
                     <v:textbox style="mso-fit-shape-to-text:t">
                       <w:txbxContent>
                         <w:p>
@@ -4026,7 +4041,7 @@
               <w:ilvl w:val="0"/>
               <w:numId w:val="3"/>
             </w:numPr>
-            <w:jc w:val="center"/>
+            <w:jc w:val="both"/>
           </w:pPr>
           <w:r>
             <w:lastRenderedPageBreak/>
@@ -4036,6 +4051,7 @@
         <w:p>
           <w:pPr>
             <w:ind w:firstLine="708"/>
+            <w:jc w:val="both"/>
             <w:rPr>
               <w:sz w:val="24"/>
               <w:szCs w:val="24"/>
@@ -4046,6 +4062,7 @@
         <w:p>
           <w:pPr>
             <w:ind w:firstLine="708"/>
+            <w:jc w:val="both"/>
             <w:rPr>
               <w:sz w:val="24"/>
               <w:szCs w:val="24"/>
@@ -4074,7 +4091,11 @@
           </w:r>
         </w:p>
         <w:bookmarkEnd w:id="0"/>
-        <w:p/>
+        <w:p>
+          <w:pPr>
+            <w:jc w:val="both"/>
+          </w:pPr>
+        </w:p>
         <w:p>
           <w:pPr>
             <w:pStyle w:val="Ttulo1"/>
@@ -4082,13 +4103,17 @@
               <w:ilvl w:val="0"/>
               <w:numId w:val="3"/>
             </w:numPr>
-            <w:jc w:val="center"/>
+            <w:jc w:val="both"/>
           </w:pPr>
           <w:r>
             <w:t>Participantes</w:t>
           </w:r>
         </w:p>
-        <w:p/>
+        <w:p>
+          <w:pPr>
+            <w:jc w:val="both"/>
+          </w:pPr>
+        </w:p>
         <w:tbl>
           <w:tblPr>
             <w:tblStyle w:val="Tablaconcuadrcula"/>
@@ -4107,7 +4132,7 @@
               </w:tcPr>
               <w:p>
                 <w:pPr>
-                  <w:jc w:val="center"/>
+                  <w:jc w:val="both"/>
                   <w:rPr>
                     <w:b/>
                   </w:rPr>
@@ -4126,7 +4151,7 @@
               </w:tcPr>
               <w:p>
                 <w:pPr>
-                  <w:jc w:val="center"/>
+                  <w:jc w:val="both"/>
                   <w:rPr>
                     <w:b/>
                   </w:rPr>
@@ -4145,7 +4170,7 @@
               </w:tcPr>
               <w:p>
                 <w:pPr>
-                  <w:jc w:val="center"/>
+                  <w:jc w:val="both"/>
                   <w:rPr>
                     <w:b/>
                   </w:rPr>
@@ -4166,7 +4191,7 @@
               </w:tcPr>
               <w:p>
                 <w:pPr>
-                  <w:jc w:val="center"/>
+                  <w:jc w:val="both"/>
                 </w:pPr>
                 <w:r>
                   <w:t>Jose Carlos García Rodríguez</w:t>
@@ -4179,7 +4204,7 @@
               </w:tcPr>
               <w:p>
                 <w:pPr>
-                  <w:jc w:val="center"/>
+                  <w:jc w:val="both"/>
                 </w:pPr>
                 <w:r>
                   <w:t>Secretario</w:t>
@@ -4192,7 +4217,7 @@
               </w:tcPr>
               <w:p>
                 <w:pPr>
-                  <w:jc w:val="center"/>
+                  <w:jc w:val="both"/>
                 </w:pPr>
                 <w:r>
                   <w:t>Si</w:t>
@@ -4207,7 +4232,7 @@
               </w:tcPr>
               <w:p>
                 <w:pPr>
-                  <w:jc w:val="center"/>
+                  <w:jc w:val="both"/>
                 </w:pPr>
                 <w:r>
                   <w:t>Jose Félix Gómez Rodríguez</w:t>
@@ -4220,7 +4245,7 @@
               </w:tcPr>
               <w:p>
                 <w:pPr>
-                  <w:jc w:val="center"/>
+                  <w:jc w:val="both"/>
                 </w:pPr>
                 <w:r>
                   <w:t>Coordinador</w:t>
@@ -4233,7 +4258,7 @@
               </w:tcPr>
               <w:p>
                 <w:pPr>
-                  <w:jc w:val="center"/>
+                  <w:jc w:val="both"/>
                 </w:pPr>
                 <w:r>
                   <w:t>Si</w:t>
@@ -4248,7 +4273,7 @@
               </w:tcPr>
               <w:p>
                 <w:pPr>
-                  <w:jc w:val="center"/>
+                  <w:jc w:val="both"/>
                 </w:pPr>
                 <w:r>
                   <w:t>Julio de la Olla Márquez</w:t>
@@ -4261,7 +4286,7 @@
               </w:tcPr>
               <w:p>
                 <w:pPr>
-                  <w:jc w:val="center"/>
+                  <w:jc w:val="both"/>
                 </w:pPr>
                 <w:r>
                   <w:t>Desarrollador</w:t>
@@ -4274,7 +4299,7 @@
               </w:tcPr>
               <w:p>
                 <w:pPr>
-                  <w:jc w:val="center"/>
+                  <w:jc w:val="both"/>
                 </w:pPr>
                 <w:r>
                   <w:t>Si</w:t>
@@ -4289,7 +4314,7 @@
               </w:tcPr>
               <w:p>
                 <w:pPr>
-                  <w:jc w:val="center"/>
+                  <w:jc w:val="both"/>
                 </w:pPr>
                 <w:r>
                   <w:t>Alberto Gómez Ceballos</w:t>
@@ -4302,7 +4327,7 @@
               </w:tcPr>
               <w:p>
                 <w:pPr>
-                  <w:jc w:val="center"/>
+                  <w:jc w:val="both"/>
                 </w:pPr>
                 <w:r>
                   <w:t>Desarrollador</w:t>
@@ -4315,7 +4340,7 @@
               </w:tcPr>
               <w:p>
                 <w:pPr>
-                  <w:jc w:val="center"/>
+                  <w:jc w:val="both"/>
                 </w:pPr>
                 <w:r>
                   <w:t>No</w:t>
@@ -4330,7 +4355,7 @@
               </w:tcPr>
               <w:p>
                 <w:pPr>
-                  <w:jc w:val="center"/>
+                  <w:jc w:val="both"/>
                 </w:pPr>
                 <w:r>
                   <w:rPr>
@@ -4347,7 +4372,7 @@
               </w:tcPr>
               <w:p>
                 <w:pPr>
-                  <w:jc w:val="center"/>
+                  <w:jc w:val="both"/>
                 </w:pPr>
                 <w:proofErr w:type="spellStart"/>
                 <w:r>
@@ -4370,7 +4395,7 @@
               </w:tcPr>
               <w:p>
                 <w:pPr>
-                  <w:jc w:val="center"/>
+                  <w:jc w:val="both"/>
                 </w:pPr>
                 <w:r>
                   <w:t>Si</w:t>
@@ -4384,6 +4409,7 @@
             <w:tabs>
               <w:tab w:val="left" w:pos="4995"/>
             </w:tabs>
+            <w:jc w:val="both"/>
           </w:pPr>
         </w:p>
         <w:p>
@@ -4391,6 +4417,7 @@
             <w:tabs>
               <w:tab w:val="left" w:pos="4995"/>
             </w:tabs>
+            <w:jc w:val="both"/>
           </w:pPr>
         </w:p>
         <w:p>
@@ -4398,6 +4425,7 @@
             <w:tabs>
               <w:tab w:val="left" w:pos="4995"/>
             </w:tabs>
+            <w:jc w:val="both"/>
           </w:pPr>
         </w:p>
         <w:p>
@@ -4407,135 +4435,15 @@
               <w:ilvl w:val="0"/>
               <w:numId w:val="3"/>
             </w:numPr>
-            <w:jc w:val="center"/>
+            <w:jc w:val="both"/>
           </w:pPr>
           <w:r>
             <w:t>Desarrollo de la reunión</w:t>
-          </w:r>
-        </w:p>
-        <w:p/>
-        <w:p>
-          <w:pPr>
-            <w:pStyle w:val="Prrafodelista"/>
-            <w:numPr>
-              <w:ilvl w:val="1"/>
-              <w:numId w:val="3"/>
-            </w:numPr>
-            <w:ind w:left="432"/>
-            <w:jc w:val="center"/>
-            <w:rPr>
-              <w:b/>
-              <w:sz w:val="24"/>
-              <w:szCs w:val="24"/>
-              <w:u w:val="single"/>
-            </w:rPr>
-          </w:pPr>
-          <w:r>
-            <w:rPr>
-              <w:b/>
-              <w:sz w:val="24"/>
-              <w:szCs w:val="24"/>
-              <w:u w:val="single"/>
-            </w:rPr>
-            <w:t>PLANIFICACIÓN DE REUNIONES</w:t>
           </w:r>
         </w:p>
         <w:p>
           <w:pPr>
-            <w:ind w:firstLine="708"/>
-            <w:rPr>
-              <w:sz w:val="24"/>
-              <w:szCs w:val="24"/>
-            </w:rPr>
-          </w:pPr>
-          <w:r>
-            <w:rPr>
-              <w:sz w:val="24"/>
-              <w:szCs w:val="24"/>
-            </w:rPr>
-            <w:t xml:space="preserve">El procedimiento que quieren poner en marcha para la planificación de reuniones es que el </w:t>
-          </w:r>
-          <w:proofErr w:type="spellStart"/>
-          <w:r>
-            <w:rPr>
-              <w:sz w:val="24"/>
-              <w:szCs w:val="24"/>
-            </w:rPr>
-            <w:t>Product</w:t>
-          </w:r>
-          <w:proofErr w:type="spellEnd"/>
-          <w:r>
-            <w:rPr>
-              <w:sz w:val="24"/>
-              <w:szCs w:val="24"/>
-            </w:rPr>
-            <w:t xml:space="preserve"> Manager (De ahora en adelante PM) elige una fecha, esa fecha que eligió debe llegar a todo integrante de su equipo de trabajo para que vote si le viene bien o no la fecha. </w:t>
-          </w:r>
-        </w:p>
-        <w:p>
-          <w:pPr>
-            <w:ind w:firstLine="708"/>
-            <w:rPr>
-              <w:sz w:val="24"/>
-              <w:szCs w:val="24"/>
-            </w:rPr>
-          </w:pPr>
-          <w:r>
-            <w:rPr>
-              <w:sz w:val="24"/>
-              <w:szCs w:val="24"/>
-            </w:rPr>
-            <w:t>Si viene bien a todos se manda un correo electrónico a cada participante de la reunión y se debe añadir además al calendario personal de cada uno de ellos.</w:t>
-          </w:r>
-        </w:p>
-        <w:p>
-          <w:pPr>
-            <w:ind w:firstLine="708"/>
-            <w:rPr>
-              <w:sz w:val="24"/>
-              <w:szCs w:val="24"/>
-            </w:rPr>
-          </w:pPr>
-          <w:r>
-            <w:rPr>
-              <w:sz w:val="24"/>
-              <w:szCs w:val="24"/>
-            </w:rPr>
-            <w:t>Por otra parte, si no viene bien a uno o varios integrantes del equipo, ellos mismo deberán ponerse en contacto con el PM para comunicarle que ese día no podrán asistir. Una vez que el PM lea estos comunicados procederá a elegir otra fecha para la reunión, si con esta nueva fecha vuelve a aparecer algún integrante que este disconforme por no poder asistir, se elegirá como fecha final de la reunión el día que más personas pudieran asistir.</w:t>
-          </w:r>
-        </w:p>
-        <w:p>
-          <w:pPr>
-            <w:ind w:firstLine="708"/>
-            <w:rPr>
-              <w:sz w:val="24"/>
-              <w:szCs w:val="24"/>
-            </w:rPr>
-          </w:pPr>
-          <w:r>
-            <w:rPr>
-              <w:sz w:val="24"/>
-              <w:szCs w:val="24"/>
-            </w:rPr>
-            <w:lastRenderedPageBreak/>
-            <w:t>El sistema que elijamos para la planificación debe tener muy en cuenta la hora de la reunión, pues como el equipo puede estar disperso por Europa, tendrán distintas franjas horarias.</w:t>
-          </w:r>
-        </w:p>
-        <w:p>
-          <w:pPr>
-            <w:rPr>
-              <w:sz w:val="24"/>
-              <w:szCs w:val="24"/>
-            </w:rPr>
-          </w:pPr>
-        </w:p>
-        <w:p>
-          <w:pPr>
-            <w:ind w:firstLine="708"/>
-            <w:rPr>
-              <w:sz w:val="24"/>
-              <w:szCs w:val="24"/>
-            </w:rPr>
+            <w:jc w:val="both"/>
           </w:pPr>
         </w:p>
         <w:p>
@@ -4546,7 +4454,7 @@
               <w:numId w:val="3"/>
             </w:numPr>
             <w:ind w:left="432"/>
-            <w:jc w:val="center"/>
+            <w:jc w:val="both"/>
             <w:rPr>
               <w:b/>
               <w:sz w:val="24"/>
@@ -4561,12 +4469,12 @@
               <w:szCs w:val="24"/>
               <w:u w:val="single"/>
             </w:rPr>
-            <w:t>COMUNICACIÓN EN LAS REUNIONES</w:t>
+            <w:t>PLANIFICACIÓN DE REUNIONES</w:t>
           </w:r>
         </w:p>
         <w:p>
           <w:pPr>
-            <w:ind w:firstLine="708"/>
+            <w:jc w:val="both"/>
             <w:rPr>
               <w:sz w:val="24"/>
               <w:szCs w:val="24"/>
@@ -4577,37 +4485,161 @@
               <w:sz w:val="24"/>
               <w:szCs w:val="24"/>
             </w:rPr>
-            <w:t xml:space="preserve">La aplicación que debemos ofrecerles para la comunicación telemática debe tener VoIP, voz sobre IP, ya que quieren obligatoriamente comunicación verbal, siendo el soporte de videochat opcional. Además, la aplicación debe de soportar la API </w:t>
-          </w:r>
-          <w:proofErr w:type="spellStart"/>
+            <w:t xml:space="preserve">El procedimiento </w:t>
+          </w:r>
           <w:r>
             <w:rPr>
               <w:sz w:val="24"/>
               <w:szCs w:val="24"/>
             </w:rPr>
-            <w:t>WebRTC</w:t>
-          </w:r>
-          <w:proofErr w:type="spellEnd"/>
-          <w:r>
-            <w:rPr>
-              <w:sz w:val="24"/>
-              <w:szCs w:val="24"/>
-            </w:rPr>
-            <w:t>.</w:t>
+            <w:t>por el cual se quiere planificar las reuniones es el siguiente:</w:t>
           </w:r>
         </w:p>
         <w:p>
           <w:pPr>
-            <w:ind w:firstLine="708"/>
+            <w:pStyle w:val="Prrafodelista"/>
+            <w:numPr>
+              <w:ilvl w:val="0"/>
+              <w:numId w:val="8"/>
+            </w:numPr>
+            <w:jc w:val="both"/>
+          </w:pPr>
+          <w:r>
             <w:rPr>
               <w:sz w:val="24"/>
               <w:szCs w:val="24"/>
             </w:rPr>
-          </w:pPr>
+            <w:t>El PM (</w:t>
+          </w:r>
+          <w:proofErr w:type="spellStart"/>
+          <w:r>
+            <w:rPr>
+              <w:sz w:val="24"/>
+              <w:szCs w:val="24"/>
+            </w:rPr>
+            <w:t>Product</w:t>
+          </w:r>
+          <w:proofErr w:type="spellEnd"/>
+          <w:r>
+            <w:rPr>
+              <w:sz w:val="24"/>
+              <w:szCs w:val="24"/>
+            </w:rPr>
+            <w:t xml:space="preserve"> Manager) elige una serie de fechas </w:t>
+          </w:r>
+          <w:r>
+            <w:t>y horas, las cuales serán votadas por los participantes a conveniencia de ellos.</w:t>
+          </w:r>
         </w:p>
         <w:p>
           <w:pPr>
-            <w:ind w:firstLine="708"/>
+            <w:pStyle w:val="Prrafodelista"/>
+            <w:numPr>
+              <w:ilvl w:val="0"/>
+              <w:numId w:val="8"/>
+            </w:numPr>
+            <w:jc w:val="both"/>
+            <w:rPr>
+              <w:sz w:val="24"/>
+              <w:szCs w:val="24"/>
+            </w:rPr>
+          </w:pPr>
+          <w:r>
+            <w:rPr>
+              <w:sz w:val="24"/>
+              <w:szCs w:val="24"/>
+            </w:rPr>
+            <w:t>Una vez decidida la fecha,</w:t>
+          </w:r>
+          <w:r>
+            <w:rPr>
+              <w:sz w:val="24"/>
+              <w:szCs w:val="24"/>
+            </w:rPr>
+            <w:t xml:space="preserve"> se manda un correo electrónico a cada participante de la reunión y se debe añadir además al calendario personal de cada uno de ellos.</w:t>
+          </w:r>
+        </w:p>
+        <w:p>
+          <w:pPr>
+            <w:pStyle w:val="Prrafodelista"/>
+            <w:numPr>
+              <w:ilvl w:val="1"/>
+              <w:numId w:val="8"/>
+            </w:numPr>
+            <w:jc w:val="both"/>
+            <w:rPr>
+              <w:sz w:val="24"/>
+              <w:szCs w:val="24"/>
+            </w:rPr>
+          </w:pPr>
+          <w:r>
+            <w:rPr>
+              <w:sz w:val="24"/>
+              <w:szCs w:val="24"/>
+            </w:rPr>
+            <w:t>S</w:t>
+          </w:r>
+          <w:r>
+            <w:rPr>
+              <w:sz w:val="24"/>
+              <w:szCs w:val="24"/>
+            </w:rPr>
+            <w:t xml:space="preserve">i </w:t>
+          </w:r>
+          <w:r>
+            <w:rPr>
+              <w:sz w:val="24"/>
+              <w:szCs w:val="24"/>
+            </w:rPr>
+            <w:t xml:space="preserve">la fecha elegida </w:t>
+          </w:r>
+          <w:r>
+            <w:rPr>
+              <w:sz w:val="24"/>
+              <w:szCs w:val="24"/>
+            </w:rPr>
+            <w:t>no viene bien a uno o varios integrantes del equipo, ellos mismo deberán ponerse en contacto con el PM para comunicarle que ese día no podrán asistir. Una vez que el PM lea estos comunicados procederá a el</w:t>
+          </w:r>
+          <w:r>
+            <w:rPr>
+              <w:sz w:val="24"/>
+              <w:szCs w:val="24"/>
+            </w:rPr>
+            <w:t>egir otra fecha para la reunión. S</w:t>
+          </w:r>
+          <w:r>
+            <w:rPr>
+              <w:sz w:val="24"/>
+              <w:szCs w:val="24"/>
+            </w:rPr>
+            <w:t>i con esta nueva fecha vuelve a aparecer algún integrante que este disconforme por no poder asistir, se elegirá como fecha final de la reunión el día que más personas pudieran asistir.</w:t>
+          </w:r>
+        </w:p>
+        <w:p>
+          <w:pPr>
+            <w:pStyle w:val="Prrafodelista"/>
+            <w:numPr>
+              <w:ilvl w:val="0"/>
+              <w:numId w:val="8"/>
+            </w:numPr>
+            <w:jc w:val="both"/>
+            <w:rPr>
+              <w:sz w:val="24"/>
+              <w:szCs w:val="24"/>
+            </w:rPr>
+          </w:pPr>
+          <w:r>
+            <w:rPr>
+              <w:sz w:val="24"/>
+              <w:szCs w:val="24"/>
+            </w:rPr>
+            <w:lastRenderedPageBreak/>
+            <w:t>El sistema que elijamos para la planificación debe tener muy en cuenta la hora de la reunión, pues como el equipo puede estar disperso por Europa, tendrán distintas franjas horarias.</w:t>
+          </w:r>
+        </w:p>
+        <w:p>
+          <w:pPr>
+            <w:jc w:val="both"/>
             <w:rPr>
               <w:sz w:val="24"/>
               <w:szCs w:val="24"/>
@@ -4622,7 +4654,7 @@
               <w:numId w:val="3"/>
             </w:numPr>
             <w:ind w:left="432"/>
-            <w:jc w:val="center"/>
+            <w:jc w:val="both"/>
             <w:rPr>
               <w:b/>
               <w:sz w:val="24"/>
@@ -4637,12 +4669,12 @@
               <w:szCs w:val="24"/>
               <w:u w:val="single"/>
             </w:rPr>
-            <w:t>MANTENIMIENTO DE LOS DOCUMENTOS</w:t>
+            <w:t>COMUNICACIÓN EN LAS REUNIONES</w:t>
           </w:r>
         </w:p>
         <w:p>
           <w:pPr>
-            <w:ind w:firstLine="708"/>
+            <w:jc w:val="both"/>
             <w:rPr>
               <w:sz w:val="24"/>
               <w:szCs w:val="24"/>
@@ -4653,83 +4685,28 @@
               <w:sz w:val="24"/>
               <w:szCs w:val="24"/>
             </w:rPr>
-            <w:t>Actualmente para el mantenimiento de documentos usan Git, pero tiene el inconveniente de que no están todos sus servidores en Europa con lo que debemos encontrar una alternativa que se adapte. Quieren que la alternativa a Git tenga u</w:t>
-          </w:r>
+            <w:t xml:space="preserve">La aplicación que debemos ofrecerles para la comunicación telemática debe tener VoIP, voz sobre IP, ya que quieren obligatoriamente comunicación verbal, siendo el soporte de videochat opcional. Además, la aplicación debe de soportar la API </w:t>
+          </w:r>
+          <w:proofErr w:type="spellStart"/>
           <w:r>
             <w:rPr>
               <w:sz w:val="24"/>
               <w:szCs w:val="24"/>
             </w:rPr>
-            <w:t>n sistema de notificaciones de forma que</w:t>
-          </w:r>
+            <w:t>WebRTC</w:t>
+          </w:r>
+          <w:proofErr w:type="spellEnd"/>
           <w:r>
             <w:rPr>
               <w:sz w:val="24"/>
               <w:szCs w:val="24"/>
             </w:rPr>
-            <w:t>:</w:t>
+            <w:t>.</w:t>
           </w:r>
         </w:p>
         <w:p>
           <w:pPr>
-            <w:pStyle w:val="Prrafodelista"/>
-            <w:numPr>
-              <w:ilvl w:val="0"/>
-              <w:numId w:val="5"/>
-            </w:numPr>
-            <w:rPr>
-              <w:sz w:val="24"/>
-              <w:szCs w:val="24"/>
-            </w:rPr>
-          </w:pPr>
-          <w:r>
-            <w:rPr>
-              <w:sz w:val="24"/>
-              <w:szCs w:val="24"/>
-            </w:rPr>
-            <w:t xml:space="preserve"> A</w:t>
-          </w:r>
-          <w:r>
-            <w:rPr>
-              <w:sz w:val="24"/>
-              <w:szCs w:val="24"/>
-            </w:rPr>
-            <w:t>vise todo el equipo de trabajo si hay un cambio en el repositorio.</w:t>
-          </w:r>
-        </w:p>
-        <w:p>
-          <w:pPr>
-            <w:pStyle w:val="Prrafodelista"/>
-            <w:numPr>
-              <w:ilvl w:val="0"/>
-              <w:numId w:val="5"/>
-            </w:numPr>
-            <w:rPr>
-              <w:sz w:val="24"/>
-              <w:szCs w:val="24"/>
-            </w:rPr>
-          </w:pPr>
-          <w:r>
-            <w:rPr>
-              <w:sz w:val="24"/>
-              <w:szCs w:val="24"/>
-            </w:rPr>
-            <w:t>Avise al integrante del equipo si alguien toca el archivo sobre el que este está trabajando actualmente.</w:t>
-          </w:r>
-        </w:p>
-        <w:p>
-          <w:pPr>
-            <w:pStyle w:val="Prrafodelista"/>
-            <w:ind w:left="2124" w:hanging="1056"/>
-            <w:rPr>
-              <w:sz w:val="24"/>
-              <w:szCs w:val="24"/>
-            </w:rPr>
-          </w:pPr>
-        </w:p>
-        <w:p>
-          <w:pPr>
-            <w:ind w:firstLine="708"/>
+            <w:jc w:val="both"/>
             <w:rPr>
               <w:sz w:val="24"/>
               <w:szCs w:val="24"/>
@@ -4744,7 +4721,7 @@
               <w:numId w:val="3"/>
             </w:numPr>
             <w:ind w:left="432"/>
-            <w:jc w:val="center"/>
+            <w:jc w:val="both"/>
             <w:rPr>
               <w:b/>
               <w:sz w:val="24"/>
@@ -4759,12 +4736,12 @@
               <w:szCs w:val="24"/>
               <w:u w:val="single"/>
             </w:rPr>
-            <w:t>GESTIÓN DE TAREAS</w:t>
+            <w:t>MANTENIMIENTO DE LOS DOCUMENTOS</w:t>
           </w:r>
         </w:p>
         <w:p>
           <w:pPr>
-            <w:ind w:firstLine="708"/>
+            <w:jc w:val="both"/>
             <w:rPr>
               <w:sz w:val="24"/>
               <w:szCs w:val="24"/>
@@ -4775,25 +4752,21 @@
               <w:sz w:val="24"/>
               <w:szCs w:val="24"/>
             </w:rPr>
-            <w:t xml:space="preserve">Actualmente para la gestión de tareas usan </w:t>
-          </w:r>
-          <w:proofErr w:type="spellStart"/>
-          <w:proofErr w:type="gramStart"/>
+            <w:t>Actualmente para el mantenimiento de documentos usan Git, pero tiene el inconveniente de que no están todos sus servidores en Europa con lo que debemos encontrar una alternativa que se adapte. Quieren que la alternativa a Git tenga u</w:t>
+          </w:r>
           <w:r>
             <w:rPr>
               <w:sz w:val="24"/>
               <w:szCs w:val="24"/>
             </w:rPr>
-            <w:t>RememberTheMind</w:t>
-          </w:r>
-          <w:proofErr w:type="spellEnd"/>
-          <w:proofErr w:type="gramEnd"/>
+            <w:t>n sistema de notificaciones de forma que</w:t>
+          </w:r>
           <w:r>
             <w:rPr>
               <w:sz w:val="24"/>
               <w:szCs w:val="24"/>
             </w:rPr>
-            <w:t xml:space="preserve"> pero tienen también el problema de que no todos sus servidores están en Europa, con lo que quieren una alternativa que como mínimo integre esto:</w:t>
+            <w:t>:</w:t>
           </w:r>
         </w:p>
         <w:p>
@@ -4801,8 +4774,9 @@
             <w:pStyle w:val="Prrafodelista"/>
             <w:numPr>
               <w:ilvl w:val="0"/>
-              <w:numId w:val="4"/>
+              <w:numId w:val="5"/>
             </w:numPr>
+            <w:jc w:val="both"/>
             <w:rPr>
               <w:sz w:val="24"/>
               <w:szCs w:val="24"/>
@@ -4813,7 +4787,14 @@
               <w:sz w:val="24"/>
               <w:szCs w:val="24"/>
             </w:rPr>
-            <w:t>Al crear una tarea que se pueda asignar a cualquiera de los miembros del grupo, solo a uno.</w:t>
+            <w:t>A</w:t>
+          </w:r>
+          <w:r>
+            <w:rPr>
+              <w:sz w:val="24"/>
+              <w:szCs w:val="24"/>
+            </w:rPr>
+            <w:t>vise todo el equipo de trabajo si hay un cambio en el repositorio.</w:t>
           </w:r>
         </w:p>
         <w:p>
@@ -4821,8 +4802,9 @@
             <w:pStyle w:val="Prrafodelista"/>
             <w:numPr>
               <w:ilvl w:val="0"/>
-              <w:numId w:val="4"/>
+              <w:numId w:val="5"/>
             </w:numPr>
+            <w:jc w:val="both"/>
             <w:rPr>
               <w:sz w:val="24"/>
               <w:szCs w:val="24"/>
@@ -4833,92 +4815,13 @@
               <w:sz w:val="24"/>
               <w:szCs w:val="24"/>
             </w:rPr>
-            <w:t>Colocación de etiquetas a las tareas.</w:t>
-          </w:r>
-        </w:p>
-        <w:p>
-          <w:pPr>
-            <w:pStyle w:val="Prrafodelista"/>
-            <w:numPr>
-              <w:ilvl w:val="0"/>
-              <w:numId w:val="4"/>
-            </w:numPr>
-            <w:rPr>
-              <w:sz w:val="24"/>
-              <w:szCs w:val="24"/>
-            </w:rPr>
-          </w:pPr>
-          <w:r>
-            <w:rPr>
-              <w:sz w:val="24"/>
-              <w:szCs w:val="24"/>
-            </w:rPr>
-            <w:t>Añadir fecha de fin de la tarea.</w:t>
-          </w:r>
-        </w:p>
-        <w:p>
-          <w:pPr>
-            <w:pStyle w:val="Prrafodelista"/>
-            <w:numPr>
-              <w:ilvl w:val="0"/>
-              <w:numId w:val="4"/>
-            </w:numPr>
-            <w:rPr>
-              <w:sz w:val="24"/>
-              <w:szCs w:val="24"/>
-            </w:rPr>
-          </w:pPr>
-          <w:r>
-            <w:rPr>
-              <w:sz w:val="24"/>
-              <w:szCs w:val="24"/>
-            </w:rPr>
-            <w:t>Notificación cuando se me asigne una tarea nueva.</w:t>
-          </w:r>
-        </w:p>
-        <w:p>
-          <w:pPr>
-            <w:pStyle w:val="Prrafodelista"/>
-            <w:ind w:left="1068"/>
-            <w:rPr>
-              <w:sz w:val="24"/>
-              <w:szCs w:val="24"/>
-            </w:rPr>
-          </w:pPr>
-        </w:p>
-        <w:p>
-          <w:pPr>
-            <w:pStyle w:val="Prrafodelista"/>
-            <w:ind w:left="1068"/>
-            <w:rPr>
-              <w:sz w:val="24"/>
-              <w:szCs w:val="24"/>
-            </w:rPr>
-          </w:pPr>
-        </w:p>
-        <w:p>
-          <w:pPr>
-            <w:pStyle w:val="Prrafodelista"/>
-            <w:ind w:left="1068"/>
-            <w:rPr>
-              <w:sz w:val="24"/>
-              <w:szCs w:val="24"/>
-            </w:rPr>
-          </w:pPr>
-        </w:p>
-        <w:p>
-          <w:pPr>
-            <w:pStyle w:val="Prrafodelista"/>
-            <w:ind w:left="1068"/>
-            <w:rPr>
-              <w:sz w:val="24"/>
-              <w:szCs w:val="24"/>
-            </w:rPr>
-          </w:pPr>
+            <w:t>Avise al integrante del equipo si alguien toca el archivo sobre el que este está trabajando actualmente.</w:t>
+          </w:r>
         </w:p>
         <w:p>
           <w:pPr>
             <w:ind w:firstLine="708"/>
+            <w:jc w:val="both"/>
             <w:rPr>
               <w:sz w:val="24"/>
               <w:szCs w:val="24"/>
@@ -4933,7 +4836,7 @@
               <w:numId w:val="3"/>
             </w:numPr>
             <w:ind w:left="432"/>
-            <w:jc w:val="center"/>
+            <w:jc w:val="both"/>
             <w:rPr>
               <w:b/>
               <w:sz w:val="24"/>
@@ -4948,13 +4851,12 @@
               <w:szCs w:val="24"/>
               <w:u w:val="single"/>
             </w:rPr>
-            <w:lastRenderedPageBreak/>
-            <w:t>GESTIÓN DEL TIEMPO</w:t>
+            <w:t>GESTIÓN DE TAREAS</w:t>
           </w:r>
         </w:p>
         <w:p>
           <w:pPr>
-            <w:ind w:firstLine="708"/>
+            <w:jc w:val="both"/>
             <w:rPr>
               <w:sz w:val="24"/>
               <w:szCs w:val="24"/>
@@ -4965,23 +4867,25 @@
               <w:sz w:val="24"/>
               <w:szCs w:val="24"/>
             </w:rPr>
-            <w:t xml:space="preserve">Actualmente usan </w:t>
+            <w:t xml:space="preserve">Actualmente para la gestión de tareas usan </w:t>
           </w:r>
           <w:proofErr w:type="spellStart"/>
+          <w:proofErr w:type="gramStart"/>
           <w:r>
             <w:rPr>
               <w:sz w:val="24"/>
               <w:szCs w:val="24"/>
             </w:rPr>
-            <w:t>Toggl</w:t>
+            <w:t>RememberTheMind</w:t>
           </w:r>
           <w:proofErr w:type="spellEnd"/>
+          <w:proofErr w:type="gramEnd"/>
           <w:r>
             <w:rPr>
               <w:sz w:val="24"/>
               <w:szCs w:val="24"/>
             </w:rPr>
-            <w:t xml:space="preserve"> para gestionar el tiempo dedicado a sus tareas dentro del equipo de trabajo, y una vez más tienen el mismo problema con los servidores, la alternativa a buscar debe de tener integrado como mínimo:</w:t>
+            <w:t xml:space="preserve"> pero tienen también el problema de que no todos sus servidores están en Europa, con lo que quieren una alternativa que como mínimo integre esto:</w:t>
           </w:r>
         </w:p>
         <w:p>
@@ -4991,6 +4895,7 @@
               <w:ilvl w:val="0"/>
               <w:numId w:val="4"/>
             </w:numPr>
+            <w:jc w:val="both"/>
             <w:rPr>
               <w:sz w:val="24"/>
               <w:szCs w:val="24"/>
@@ -5001,7 +4906,21 @@
               <w:sz w:val="24"/>
               <w:szCs w:val="24"/>
             </w:rPr>
-            <w:t>Detección de inactividad en el pc por parte del usuario.</w:t>
+            <w:t>Al cr</w:t>
+          </w:r>
+          <w:r>
+            <w:rPr>
+              <w:sz w:val="24"/>
+              <w:szCs w:val="24"/>
+            </w:rPr>
+            <w:t>ear una tarea, debe de poder asignarse solo a uno de los integrantes</w:t>
+          </w:r>
+          <w:r>
+            <w:rPr>
+              <w:sz w:val="24"/>
+              <w:szCs w:val="24"/>
+            </w:rPr>
+            <w:t>.</w:t>
           </w:r>
         </w:p>
         <w:p>
@@ -5011,6 +4930,7 @@
               <w:ilvl w:val="0"/>
               <w:numId w:val="4"/>
             </w:numPr>
+            <w:jc w:val="both"/>
             <w:rPr>
               <w:sz w:val="24"/>
               <w:szCs w:val="24"/>
@@ -5021,23 +4941,7 @@
               <w:sz w:val="24"/>
               <w:szCs w:val="24"/>
             </w:rPr>
-            <w:t xml:space="preserve">Sistema </w:t>
-          </w:r>
-          <w:proofErr w:type="spellStart"/>
-          <w:r>
-            <w:rPr>
-              <w:sz w:val="24"/>
-              <w:szCs w:val="24"/>
-            </w:rPr>
-            <w:t>Pomodoro</w:t>
-          </w:r>
-          <w:proofErr w:type="spellEnd"/>
-          <w:r>
-            <w:rPr>
-              <w:sz w:val="24"/>
-              <w:szCs w:val="24"/>
-            </w:rPr>
-            <w:t>.</w:t>
+            <w:t>Colocación de etiquetas a las tareas.</w:t>
           </w:r>
         </w:p>
         <w:p>
@@ -5047,6 +4951,7 @@
               <w:ilvl w:val="0"/>
               <w:numId w:val="4"/>
             </w:numPr>
+            <w:jc w:val="both"/>
             <w:rPr>
               <w:sz w:val="24"/>
               <w:szCs w:val="24"/>
@@ -5057,10 +4962,181 @@
               <w:sz w:val="24"/>
               <w:szCs w:val="24"/>
             </w:rPr>
+            <w:t>Añadir fecha de fin de la tarea.</w:t>
+          </w:r>
+        </w:p>
+        <w:p>
+          <w:pPr>
+            <w:pStyle w:val="Prrafodelista"/>
+            <w:numPr>
+              <w:ilvl w:val="0"/>
+              <w:numId w:val="4"/>
+            </w:numPr>
+            <w:jc w:val="both"/>
+            <w:rPr>
+              <w:sz w:val="24"/>
+              <w:szCs w:val="24"/>
+            </w:rPr>
+          </w:pPr>
+          <w:r>
+            <w:rPr>
+              <w:sz w:val="24"/>
+              <w:szCs w:val="24"/>
+            </w:rPr>
+            <w:t>Notificación cuando se me asigne una tarea nueva.</w:t>
+          </w:r>
+        </w:p>
+        <w:p>
+          <w:pPr>
+            <w:jc w:val="both"/>
+            <w:rPr>
+              <w:sz w:val="24"/>
+              <w:szCs w:val="24"/>
+            </w:rPr>
+          </w:pPr>
+        </w:p>
+        <w:p>
+          <w:pPr>
+            <w:pStyle w:val="Prrafodelista"/>
+            <w:numPr>
+              <w:ilvl w:val="1"/>
+              <w:numId w:val="3"/>
+            </w:numPr>
+            <w:ind w:left="432"/>
+            <w:jc w:val="both"/>
+            <w:rPr>
+              <w:b/>
+              <w:sz w:val="24"/>
+              <w:szCs w:val="24"/>
+              <w:u w:val="single"/>
+            </w:rPr>
+          </w:pPr>
+          <w:r>
+            <w:rPr>
+              <w:b/>
+              <w:sz w:val="24"/>
+              <w:szCs w:val="24"/>
+              <w:u w:val="single"/>
+            </w:rPr>
+            <w:t>GESTIÓN DEL TIEMPO</w:t>
+          </w:r>
+        </w:p>
+        <w:p>
+          <w:pPr>
+            <w:jc w:val="both"/>
+            <w:rPr>
+              <w:sz w:val="24"/>
+              <w:szCs w:val="24"/>
+            </w:rPr>
+          </w:pPr>
+          <w:r>
+            <w:rPr>
+              <w:sz w:val="24"/>
+              <w:szCs w:val="24"/>
+            </w:rPr>
+            <w:t xml:space="preserve">Actualmente usan </w:t>
+          </w:r>
+          <w:proofErr w:type="spellStart"/>
+          <w:r>
+            <w:rPr>
+              <w:sz w:val="24"/>
+              <w:szCs w:val="24"/>
+            </w:rPr>
+            <w:t>Toggl</w:t>
+          </w:r>
+          <w:proofErr w:type="spellEnd"/>
+          <w:r>
+            <w:rPr>
+              <w:sz w:val="24"/>
+              <w:szCs w:val="24"/>
+            </w:rPr>
+            <w:t xml:space="preserve"> para gestionar el tiempo dedicado a sus tareas dentro del equipo de trabajo, y una vez más tienen el mismo problema con los servidores, la alternativa a buscar debe de tener integrado como mínimo:</w:t>
+          </w:r>
+        </w:p>
+        <w:p>
+          <w:pPr>
+            <w:pStyle w:val="Prrafodelista"/>
+            <w:numPr>
+              <w:ilvl w:val="0"/>
+              <w:numId w:val="4"/>
+            </w:numPr>
+            <w:jc w:val="both"/>
+            <w:rPr>
+              <w:sz w:val="24"/>
+              <w:szCs w:val="24"/>
+            </w:rPr>
+          </w:pPr>
+          <w:r>
+            <w:rPr>
+              <w:sz w:val="24"/>
+              <w:szCs w:val="24"/>
+            </w:rPr>
+            <w:t>Detección de inactividad en el pc por parte del usuario.</w:t>
+          </w:r>
+        </w:p>
+        <w:p>
+          <w:pPr>
+            <w:pStyle w:val="Prrafodelista"/>
+            <w:numPr>
+              <w:ilvl w:val="0"/>
+              <w:numId w:val="4"/>
+            </w:numPr>
+            <w:jc w:val="both"/>
+            <w:rPr>
+              <w:sz w:val="24"/>
+              <w:szCs w:val="24"/>
+            </w:rPr>
+          </w:pPr>
+          <w:r>
+            <w:rPr>
+              <w:sz w:val="24"/>
+              <w:szCs w:val="24"/>
+            </w:rPr>
+            <w:t xml:space="preserve">Sistema </w:t>
+          </w:r>
+          <w:proofErr w:type="spellStart"/>
+          <w:r>
+            <w:rPr>
+              <w:sz w:val="24"/>
+              <w:szCs w:val="24"/>
+            </w:rPr>
+            <w:t>Pomodoro</w:t>
+          </w:r>
+          <w:proofErr w:type="spellEnd"/>
+          <w:r>
+            <w:rPr>
+              <w:sz w:val="24"/>
+              <w:szCs w:val="24"/>
+            </w:rPr>
+            <w:t>.</w:t>
+          </w:r>
+        </w:p>
+        <w:p>
+          <w:pPr>
+            <w:pStyle w:val="Prrafodelista"/>
+            <w:numPr>
+              <w:ilvl w:val="0"/>
+              <w:numId w:val="4"/>
+            </w:numPr>
+            <w:jc w:val="both"/>
+            <w:rPr>
+              <w:sz w:val="24"/>
+              <w:szCs w:val="24"/>
+            </w:rPr>
+          </w:pPr>
+          <w:r>
+            <w:rPr>
+              <w:sz w:val="24"/>
+              <w:szCs w:val="24"/>
+            </w:rPr>
             <w:t>Colocación de etiquetas a los tiempos.</w:t>
           </w:r>
         </w:p>
-        <w:p/>
+        <w:p>
+          <w:pPr>
+            <w:jc w:val="both"/>
+          </w:pPr>
+        </w:p>
         <w:p>
           <w:pPr>
             <w:pStyle w:val="Ttulo1"/>
@@ -5068,11 +5144,919 @@
               <w:ilvl w:val="0"/>
               <w:numId w:val="3"/>
             </w:numPr>
-            <w:jc w:val="center"/>
+            <w:jc w:val="both"/>
           </w:pPr>
           <w:r>
+            <w:lastRenderedPageBreak/>
             <w:t>Priorización y designación de tareas</w:t>
           </w:r>
+        </w:p>
+        <w:p>
+          <w:pPr>
+            <w:jc w:val="both"/>
+          </w:pPr>
+        </w:p>
+        <w:p>
+          <w:pPr>
+            <w:jc w:val="both"/>
+          </w:pPr>
+          <w:r>
+            <w:t>Las tareas deberán realizarse en el orden en que se describirán para un correcto</w:t>
+          </w:r>
+        </w:p>
+        <w:tbl>
+          <w:tblPr>
+            <w:tblStyle w:val="Tabladecuadrcula4-nfasis1"/>
+            <w:tblW w:w="8558" w:type="dxa"/>
+            <w:tblLook w:val="04A0" w:firstRow="1" w:lastRow="0" w:firstColumn="1" w:lastColumn="0" w:noHBand="0" w:noVBand="1"/>
+          </w:tblPr>
+          <w:tblGrid>
+            <w:gridCol w:w="4957"/>
+            <w:gridCol w:w="708"/>
+            <w:gridCol w:w="2893"/>
+          </w:tblGrid>
+          <w:tr>
+            <w:trPr>
+              <w:cnfStyle w:val="100000000000" w:firstRow="1" w:lastRow="0" w:firstColumn="0" w:lastColumn="0" w:oddVBand="0" w:evenVBand="0" w:oddHBand="0" w:evenHBand="0" w:firstRowFirstColumn="0" w:firstRowLastColumn="0" w:lastRowFirstColumn="0" w:lastRowLastColumn="0"/>
+            </w:trPr>
+            <w:tc>
+              <w:tcPr>
+                <w:cnfStyle w:val="001000000000" w:firstRow="0" w:lastRow="0" w:firstColumn="1" w:lastColumn="0" w:oddVBand="0" w:evenVBand="0" w:oddHBand="0" w:evenHBand="0" w:firstRowFirstColumn="0" w:firstRowLastColumn="0" w:lastRowFirstColumn="0" w:lastRowLastColumn="0"/>
+                <w:tcW w:w="4957" w:type="dxa"/>
+              </w:tcPr>
+              <w:p>
+                <w:pPr>
+                  <w:jc w:val="center"/>
+                </w:pPr>
+                <w:r>
+                  <w:t>Tarea</w:t>
+                </w:r>
+              </w:p>
+            </w:tc>
+            <w:tc>
+              <w:tcPr>
+                <w:tcW w:w="708" w:type="dxa"/>
+              </w:tcPr>
+              <w:p>
+                <w:pPr>
+                  <w:jc w:val="center"/>
+                  <w:cnfStyle w:val="100000000000" w:firstRow="1" w:lastRow="0" w:firstColumn="0" w:lastColumn="0" w:oddVBand="0" w:evenVBand="0" w:oddHBand="0" w:evenHBand="0" w:firstRowFirstColumn="0" w:firstRowLastColumn="0" w:lastRowFirstColumn="0" w:lastRowLastColumn="0"/>
+                </w:pPr>
+                <w:r>
+                  <w:t>Peso</w:t>
+                </w:r>
+              </w:p>
+            </w:tc>
+            <w:tc>
+              <w:tcPr>
+                <w:tcW w:w="2893" w:type="dxa"/>
+              </w:tcPr>
+              <w:p>
+                <w:pPr>
+                  <w:jc w:val="center"/>
+                  <w:cnfStyle w:val="100000000000" w:firstRow="1" w:lastRow="0" w:firstColumn="0" w:lastColumn="0" w:oddVBand="0" w:evenVBand="0" w:oddHBand="0" w:evenHBand="0" w:firstRowFirstColumn="0" w:firstRowLastColumn="0" w:lastRowFirstColumn="0" w:lastRowLastColumn="0"/>
+                </w:pPr>
+                <w:r>
+                  <w:t>Asignado</w:t>
+                </w:r>
+              </w:p>
+            </w:tc>
+          </w:tr>
+          <w:tr>
+            <w:trPr>
+              <w:cnfStyle w:val="000000100000" w:firstRow="0" w:lastRow="0" w:firstColumn="0" w:lastColumn="0" w:oddVBand="0" w:evenVBand="0" w:oddHBand="1" w:evenHBand="0" w:firstRowFirstColumn="0" w:firstRowLastColumn="0" w:lastRowFirstColumn="0" w:lastRowLastColumn="0"/>
+            </w:trPr>
+            <w:tc>
+              <w:tcPr>
+                <w:cnfStyle w:val="001000000000" w:firstRow="0" w:lastRow="0" w:firstColumn="1" w:lastColumn="0" w:oddVBand="0" w:evenVBand="0" w:oddHBand="0" w:evenHBand="0" w:firstRowFirstColumn="0" w:firstRowLastColumn="0" w:lastRowFirstColumn="0" w:lastRowLastColumn="0"/>
+                <w:tcW w:w="4957" w:type="dxa"/>
+              </w:tcPr>
+              <w:p>
+                <w:pPr>
+                  <w:jc w:val="both"/>
+                </w:pPr>
+                <w:r>
+                  <w:t xml:space="preserve">Realizar espacio de trabajo en </w:t>
+                </w:r>
+                <w:proofErr w:type="spellStart"/>
+                <w:r>
+                  <w:t>ProjEtsii</w:t>
+                </w:r>
+                <w:proofErr w:type="spellEnd"/>
+              </w:p>
+            </w:tc>
+            <w:tc>
+              <w:tcPr>
+                <w:tcW w:w="708" w:type="dxa"/>
+              </w:tcPr>
+              <w:p>
+                <w:pPr>
+                  <w:jc w:val="center"/>
+                  <w:cnfStyle w:val="000000100000" w:firstRow="0" w:lastRow="0" w:firstColumn="0" w:lastColumn="0" w:oddVBand="0" w:evenVBand="0" w:oddHBand="1" w:evenHBand="0" w:firstRowFirstColumn="0" w:firstRowLastColumn="0" w:lastRowFirstColumn="0" w:lastRowLastColumn="0"/>
+                </w:pPr>
+                <w:r>
+                  <w:t>1</w:t>
+                </w:r>
+              </w:p>
+            </w:tc>
+            <w:tc>
+              <w:tcPr>
+                <w:tcW w:w="2893" w:type="dxa"/>
+              </w:tcPr>
+              <w:p>
+                <w:pPr>
+                  <w:jc w:val="both"/>
+                  <w:cnfStyle w:val="000000100000" w:firstRow="0" w:lastRow="0" w:firstColumn="0" w:lastColumn="0" w:oddVBand="0" w:evenVBand="0" w:oddHBand="1" w:evenHBand="0" w:firstRowFirstColumn="0" w:firstRowLastColumn="0" w:lastRowFirstColumn="0" w:lastRowLastColumn="0"/>
+                </w:pPr>
+                <w:r>
+                  <w:t>José Félix Gómez Rodríguez</w:t>
+                </w:r>
+              </w:p>
+            </w:tc>
+          </w:tr>
+          <w:tr>
+            <w:tc>
+              <w:tcPr>
+                <w:cnfStyle w:val="001000000000" w:firstRow="0" w:lastRow="0" w:firstColumn="1" w:lastColumn="0" w:oddVBand="0" w:evenVBand="0" w:oddHBand="0" w:evenHBand="0" w:firstRowFirstColumn="0" w:firstRowLastColumn="0" w:lastRowFirstColumn="0" w:lastRowLastColumn="0"/>
+                <w:tcW w:w="4957" w:type="dxa"/>
+              </w:tcPr>
+              <w:p>
+                <w:pPr>
+                  <w:jc w:val="both"/>
+                </w:pPr>
+                <w:r>
+                  <w:t>Realizar espacio de trabajo en GitHub</w:t>
+                </w:r>
+              </w:p>
+            </w:tc>
+            <w:tc>
+              <w:tcPr>
+                <w:tcW w:w="708" w:type="dxa"/>
+              </w:tcPr>
+              <w:p>
+                <w:pPr>
+                  <w:jc w:val="center"/>
+                  <w:cnfStyle w:val="000000000000" w:firstRow="0" w:lastRow="0" w:firstColumn="0" w:lastColumn="0" w:oddVBand="0" w:evenVBand="0" w:oddHBand="0" w:evenHBand="0" w:firstRowFirstColumn="0" w:firstRowLastColumn="0" w:lastRowFirstColumn="0" w:lastRowLastColumn="0"/>
+                </w:pPr>
+                <w:r>
+                  <w:t>1</w:t>
+                </w:r>
+              </w:p>
+            </w:tc>
+            <w:tc>
+              <w:tcPr>
+                <w:tcW w:w="2893" w:type="dxa"/>
+              </w:tcPr>
+              <w:p>
+                <w:pPr>
+                  <w:jc w:val="both"/>
+                  <w:cnfStyle w:val="000000000000" w:firstRow="0" w:lastRow="0" w:firstColumn="0" w:lastColumn="0" w:oddVBand="0" w:evenVBand="0" w:oddHBand="0" w:evenHBand="0" w:firstRowFirstColumn="0" w:firstRowLastColumn="0" w:lastRowFirstColumn="0" w:lastRowLastColumn="0"/>
+                </w:pPr>
+                <w:r>
+                  <w:t>Julio de la Olla Márquez</w:t>
+                </w:r>
+              </w:p>
+            </w:tc>
+          </w:tr>
+          <w:tr>
+            <w:trPr>
+              <w:cnfStyle w:val="000000100000" w:firstRow="0" w:lastRow="0" w:firstColumn="0" w:lastColumn="0" w:oddVBand="0" w:evenVBand="0" w:oddHBand="1" w:evenHBand="0" w:firstRowFirstColumn="0" w:firstRowLastColumn="0" w:lastRowFirstColumn="0" w:lastRowLastColumn="0"/>
+            </w:trPr>
+            <w:tc>
+              <w:tcPr>
+                <w:cnfStyle w:val="001000000000" w:firstRow="0" w:lastRow="0" w:firstColumn="1" w:lastColumn="0" w:oddVBand="0" w:evenVBand="0" w:oddHBand="0" w:evenHBand="0" w:firstRowFirstColumn="0" w:firstRowLastColumn="0" w:lastRowFirstColumn="0" w:lastRowLastColumn="0"/>
+                <w:tcW w:w="4957" w:type="dxa"/>
+              </w:tcPr>
+              <w:p>
+                <w:pPr>
+                  <w:jc w:val="both"/>
+                </w:pPr>
+                <w:r>
+                  <w:t>Realizar grupo de WhatsApp</w:t>
+                </w:r>
+              </w:p>
+            </w:tc>
+            <w:tc>
+              <w:tcPr>
+                <w:tcW w:w="708" w:type="dxa"/>
+              </w:tcPr>
+              <w:p>
+                <w:pPr>
+                  <w:jc w:val="center"/>
+                  <w:cnfStyle w:val="000000100000" w:firstRow="0" w:lastRow="0" w:firstColumn="0" w:lastColumn="0" w:oddVBand="0" w:evenVBand="0" w:oddHBand="1" w:evenHBand="0" w:firstRowFirstColumn="0" w:firstRowLastColumn="0" w:lastRowFirstColumn="0" w:lastRowLastColumn="0"/>
+                </w:pPr>
+                <w:r>
+                  <w:t>1</w:t>
+                </w:r>
+              </w:p>
+            </w:tc>
+            <w:tc>
+              <w:tcPr>
+                <w:tcW w:w="2893" w:type="dxa"/>
+              </w:tcPr>
+              <w:p>
+                <w:pPr>
+                  <w:jc w:val="both"/>
+                  <w:cnfStyle w:val="000000100000" w:firstRow="0" w:lastRow="0" w:firstColumn="0" w:lastColumn="0" w:oddVBand="0" w:evenVBand="0" w:oddHBand="1" w:evenHBand="0" w:firstRowFirstColumn="0" w:firstRowLastColumn="0" w:lastRowFirstColumn="0" w:lastRowLastColumn="0"/>
+                </w:pPr>
+                <w:r>
+                  <w:t>José Carlos García Rodríguez</w:t>
+                </w:r>
+              </w:p>
+            </w:tc>
+          </w:tr>
+          <w:tr>
+            <w:tc>
+              <w:tcPr>
+                <w:cnfStyle w:val="001000000000" w:firstRow="0" w:lastRow="0" w:firstColumn="1" w:lastColumn="0" w:oddVBand="0" w:evenVBand="0" w:oddHBand="0" w:evenHBand="0" w:firstRowFirstColumn="0" w:firstRowLastColumn="0" w:lastRowFirstColumn="0" w:lastRowLastColumn="0"/>
+                <w:tcW w:w="4957" w:type="dxa"/>
+              </w:tcPr>
+              <w:p>
+                <w:pPr>
+                  <w:jc w:val="both"/>
+                </w:pPr>
+                <w:r>
+                  <w:t>Definir la planificación inicial</w:t>
+                </w:r>
+              </w:p>
+            </w:tc>
+            <w:tc>
+              <w:tcPr>
+                <w:tcW w:w="708" w:type="dxa"/>
+              </w:tcPr>
+              <w:p>
+                <w:pPr>
+                  <w:jc w:val="center"/>
+                  <w:cnfStyle w:val="000000000000" w:firstRow="0" w:lastRow="0" w:firstColumn="0" w:lastColumn="0" w:oddVBand="0" w:evenVBand="0" w:oddHBand="0" w:evenHBand="0" w:firstRowFirstColumn="0" w:firstRowLastColumn="0" w:lastRowFirstColumn="0" w:lastRowLastColumn="0"/>
+                </w:pPr>
+                <w:r>
+                  <w:t>2</w:t>
+                </w:r>
+              </w:p>
+            </w:tc>
+            <w:tc>
+              <w:tcPr>
+                <w:tcW w:w="2893" w:type="dxa"/>
+              </w:tcPr>
+              <w:p>
+                <w:pPr>
+                  <w:jc w:val="both"/>
+                  <w:cnfStyle w:val="000000000000" w:firstRow="0" w:lastRow="0" w:firstColumn="0" w:lastColumn="0" w:oddVBand="0" w:evenVBand="0" w:oddHBand="0" w:evenHBand="0" w:firstRowFirstColumn="0" w:firstRowLastColumn="0" w:lastRowFirstColumn="0" w:lastRowLastColumn="0"/>
+                </w:pPr>
+              </w:p>
+            </w:tc>
+          </w:tr>
+          <w:tr>
+            <w:trPr>
+              <w:cnfStyle w:val="000000100000" w:firstRow="0" w:lastRow="0" w:firstColumn="0" w:lastColumn="0" w:oddVBand="0" w:evenVBand="0" w:oddHBand="1" w:evenHBand="0" w:firstRowFirstColumn="0" w:firstRowLastColumn="0" w:lastRowFirstColumn="0" w:lastRowLastColumn="0"/>
+            </w:trPr>
+            <w:tc>
+              <w:tcPr>
+                <w:cnfStyle w:val="001000000000" w:firstRow="0" w:lastRow="0" w:firstColumn="1" w:lastColumn="0" w:oddVBand="0" w:evenVBand="0" w:oddHBand="0" w:evenHBand="0" w:firstRowFirstColumn="0" w:firstRowLastColumn="0" w:lastRowFirstColumn="0" w:lastRowLastColumn="0"/>
+                <w:tcW w:w="4957" w:type="dxa"/>
+              </w:tcPr>
+              <w:p>
+                <w:pPr>
+                  <w:jc w:val="both"/>
+                </w:pPr>
+                <w:r>
+                  <w:t>Realizar gráfica de los tiempos esperados en la iteración</w:t>
+                </w:r>
+              </w:p>
+            </w:tc>
+            <w:tc>
+              <w:tcPr>
+                <w:tcW w:w="708" w:type="dxa"/>
+              </w:tcPr>
+              <w:p>
+                <w:pPr>
+                  <w:jc w:val="center"/>
+                  <w:cnfStyle w:val="000000100000" w:firstRow="0" w:lastRow="0" w:firstColumn="0" w:lastColumn="0" w:oddVBand="0" w:evenVBand="0" w:oddHBand="1" w:evenHBand="0" w:firstRowFirstColumn="0" w:firstRowLastColumn="0" w:lastRowFirstColumn="0" w:lastRowLastColumn="0"/>
+                </w:pPr>
+                <w:r>
+                  <w:t>2</w:t>
+                </w:r>
+              </w:p>
+            </w:tc>
+            <w:tc>
+              <w:tcPr>
+                <w:tcW w:w="2893" w:type="dxa"/>
+                <w:vAlign w:val="center"/>
+              </w:tcPr>
+              <w:p>
+                <w:pPr>
+                  <w:cnfStyle w:val="000000100000" w:firstRow="0" w:lastRow="0" w:firstColumn="0" w:lastColumn="0" w:oddVBand="0" w:evenVBand="0" w:oddHBand="1" w:evenHBand="0" w:firstRowFirstColumn="0" w:firstRowLastColumn="0" w:lastRowFirstColumn="0" w:lastRowLastColumn="0"/>
+                </w:pPr>
+                <w:r>
+                  <w:t>Alberto Gómez Ceballos</w:t>
+                </w:r>
+              </w:p>
+            </w:tc>
+          </w:tr>
+          <w:tr>
+            <w:tc>
+              <w:tcPr>
+                <w:cnfStyle w:val="001000000000" w:firstRow="0" w:lastRow="0" w:firstColumn="1" w:lastColumn="0" w:oddVBand="0" w:evenVBand="0" w:oddHBand="0" w:evenHBand="0" w:firstRowFirstColumn="0" w:firstRowLastColumn="0" w:lastRowFirstColumn="0" w:lastRowLastColumn="0"/>
+                <w:tcW w:w="4957" w:type="dxa"/>
+              </w:tcPr>
+              <w:p>
+                <w:pPr>
+                  <w:jc w:val="both"/>
+                </w:pPr>
+                <w:r>
+                  <w:t>Planificación de la reunión con el cliente</w:t>
+                </w:r>
+              </w:p>
+            </w:tc>
+            <w:tc>
+              <w:tcPr>
+                <w:tcW w:w="708" w:type="dxa"/>
+              </w:tcPr>
+              <w:p>
+                <w:pPr>
+                  <w:jc w:val="center"/>
+                  <w:cnfStyle w:val="000000000000" w:firstRow="0" w:lastRow="0" w:firstColumn="0" w:lastColumn="0" w:oddVBand="0" w:evenVBand="0" w:oddHBand="0" w:evenHBand="0" w:firstRowFirstColumn="0" w:firstRowLastColumn="0" w:lastRowFirstColumn="0" w:lastRowLastColumn="0"/>
+                </w:pPr>
+                <w:r>
+                  <w:t>2</w:t>
+                </w:r>
+              </w:p>
+            </w:tc>
+            <w:tc>
+              <w:tcPr>
+                <w:tcW w:w="2893" w:type="dxa"/>
+              </w:tcPr>
+              <w:p>
+                <w:pPr>
+                  <w:jc w:val="both"/>
+                  <w:cnfStyle w:val="000000000000" w:firstRow="0" w:lastRow="0" w:firstColumn="0" w:lastColumn="0" w:oddVBand="0" w:evenVBand="0" w:oddHBand="0" w:evenHBand="0" w:firstRowFirstColumn="0" w:firstRowLastColumn="0" w:lastRowFirstColumn="0" w:lastRowLastColumn="0"/>
+                </w:pPr>
+                <w:r>
+                  <w:t>Todos los integrantes</w:t>
+                </w:r>
+              </w:p>
+            </w:tc>
+          </w:tr>
+          <w:tr>
+            <w:trPr>
+              <w:cnfStyle w:val="000000100000" w:firstRow="0" w:lastRow="0" w:firstColumn="0" w:lastColumn="0" w:oddVBand="0" w:evenVBand="0" w:oddHBand="1" w:evenHBand="0" w:firstRowFirstColumn="0" w:firstRowLastColumn="0" w:lastRowFirstColumn="0" w:lastRowLastColumn="0"/>
+            </w:trPr>
+            <w:tc>
+              <w:tcPr>
+                <w:cnfStyle w:val="001000000000" w:firstRow="0" w:lastRow="0" w:firstColumn="1" w:lastColumn="0" w:oddVBand="0" w:evenVBand="0" w:oddHBand="0" w:evenHBand="0" w:firstRowFirstColumn="0" w:firstRowLastColumn="0" w:lastRowFirstColumn="0" w:lastRowLastColumn="0"/>
+                <w:tcW w:w="4957" w:type="dxa"/>
+              </w:tcPr>
+              <w:p>
+                <w:pPr>
+                  <w:jc w:val="both"/>
+                </w:pPr>
+                <w:r>
+                  <w:t>Especificación de los requisitos</w:t>
+                </w:r>
+              </w:p>
+            </w:tc>
+            <w:tc>
+              <w:tcPr>
+                <w:tcW w:w="708" w:type="dxa"/>
+              </w:tcPr>
+              <w:p>
+                <w:pPr>
+                  <w:jc w:val="center"/>
+                  <w:cnfStyle w:val="000000100000" w:firstRow="0" w:lastRow="0" w:firstColumn="0" w:lastColumn="0" w:oddVBand="0" w:evenVBand="0" w:oddHBand="1" w:evenHBand="0" w:firstRowFirstColumn="0" w:firstRowLastColumn="0" w:lastRowFirstColumn="0" w:lastRowLastColumn="0"/>
+                </w:pPr>
+                <w:r>
+                  <w:t>4</w:t>
+                </w:r>
+              </w:p>
+            </w:tc>
+            <w:tc>
+              <w:tcPr>
+                <w:tcW w:w="2893" w:type="dxa"/>
+              </w:tcPr>
+              <w:p>
+                <w:pPr>
+                  <w:jc w:val="both"/>
+                  <w:cnfStyle w:val="000000100000" w:firstRow="0" w:lastRow="0" w:firstColumn="0" w:lastColumn="0" w:oddVBand="0" w:evenVBand="0" w:oddHBand="1" w:evenHBand="0" w:firstRowFirstColumn="0" w:firstRowLastColumn="0" w:lastRowFirstColumn="0" w:lastRowLastColumn="0"/>
+                </w:pPr>
+                <w:r>
+                  <w:t>José Félix Gómez Rodríguez</w:t>
+                </w:r>
+              </w:p>
+              <w:p>
+                <w:pPr>
+                  <w:jc w:val="both"/>
+                  <w:cnfStyle w:val="000000100000" w:firstRow="0" w:lastRow="0" w:firstColumn="0" w:lastColumn="0" w:oddVBand="0" w:evenVBand="0" w:oddHBand="1" w:evenHBand="0" w:firstRowFirstColumn="0" w:firstRowLastColumn="0" w:lastRowFirstColumn="0" w:lastRowLastColumn="0"/>
+                </w:pPr>
+                <w:r>
+                  <w:t>José Carlos García Rodríguez</w:t>
+                </w:r>
+              </w:p>
+            </w:tc>
+          </w:tr>
+          <w:tr>
+            <w:tc>
+              <w:tcPr>
+                <w:cnfStyle w:val="001000000000" w:firstRow="0" w:lastRow="0" w:firstColumn="1" w:lastColumn="0" w:oddVBand="0" w:evenVBand="0" w:oddHBand="0" w:evenHBand="0" w:firstRowFirstColumn="0" w:firstRowLastColumn="0" w:lastRowFirstColumn="0" w:lastRowLastColumn="0"/>
+                <w:tcW w:w="4957" w:type="dxa"/>
+              </w:tcPr>
+              <w:p>
+                <w:pPr>
+                  <w:jc w:val="both"/>
+                </w:pPr>
+                <w:r>
+                  <w:t>Acta de reunión de planificación de la iteración</w:t>
+                </w:r>
+              </w:p>
+            </w:tc>
+            <w:tc>
+              <w:tcPr>
+                <w:tcW w:w="708" w:type="dxa"/>
+              </w:tcPr>
+              <w:p>
+                <w:pPr>
+                  <w:jc w:val="center"/>
+                  <w:cnfStyle w:val="000000000000" w:firstRow="0" w:lastRow="0" w:firstColumn="0" w:lastColumn="0" w:oddVBand="0" w:evenVBand="0" w:oddHBand="0" w:evenHBand="0" w:firstRowFirstColumn="0" w:firstRowLastColumn="0" w:lastRowFirstColumn="0" w:lastRowLastColumn="0"/>
+                </w:pPr>
+                <w:r>
+                  <w:t>8</w:t>
+                </w:r>
+              </w:p>
+            </w:tc>
+            <w:tc>
+              <w:tcPr>
+                <w:tcW w:w="2893" w:type="dxa"/>
+              </w:tcPr>
+              <w:p>
+                <w:pPr>
+                  <w:jc w:val="both"/>
+                  <w:cnfStyle w:val="000000000000" w:firstRow="0" w:lastRow="0" w:firstColumn="0" w:lastColumn="0" w:oddVBand="0" w:evenVBand="0" w:oddHBand="0" w:evenHBand="0" w:firstRowFirstColumn="0" w:firstRowLastColumn="0" w:lastRowFirstColumn="0" w:lastRowLastColumn="0"/>
+                </w:pPr>
+                <w:r>
+                  <w:t>Todos los integrantes</w:t>
+                </w:r>
+              </w:p>
+            </w:tc>
+          </w:tr>
+          <w:tr>
+            <w:trPr>
+              <w:cnfStyle w:val="000000100000" w:firstRow="0" w:lastRow="0" w:firstColumn="0" w:lastColumn="0" w:oddVBand="0" w:evenVBand="0" w:oddHBand="1" w:evenHBand="0" w:firstRowFirstColumn="0" w:firstRowLastColumn="0" w:lastRowFirstColumn="0" w:lastRowLastColumn="0"/>
+            </w:trPr>
+            <w:tc>
+              <w:tcPr>
+                <w:cnfStyle w:val="001000000000" w:firstRow="0" w:lastRow="0" w:firstColumn="1" w:lastColumn="0" w:oddVBand="0" w:evenVBand="0" w:oddHBand="0" w:evenHBand="0" w:firstRowFirstColumn="0" w:firstRowLastColumn="0" w:lastRowFirstColumn="0" w:lastRowLastColumn="0"/>
+                <w:tcW w:w="4957" w:type="dxa"/>
+              </w:tcPr>
+              <w:p>
+                <w:pPr>
+                  <w:jc w:val="both"/>
+                </w:pPr>
+                <w:r>
+                  <w:t>Definir alcance del proyecto</w:t>
+                </w:r>
+              </w:p>
+            </w:tc>
+            <w:tc>
+              <w:tcPr>
+                <w:tcW w:w="708" w:type="dxa"/>
+              </w:tcPr>
+              <w:p>
+                <w:pPr>
+                  <w:jc w:val="center"/>
+                  <w:cnfStyle w:val="000000100000" w:firstRow="0" w:lastRow="0" w:firstColumn="0" w:lastColumn="0" w:oddVBand="0" w:evenVBand="0" w:oddHBand="1" w:evenHBand="0" w:firstRowFirstColumn="0" w:firstRowLastColumn="0" w:lastRowFirstColumn="0" w:lastRowLastColumn="0"/>
+                </w:pPr>
+                <w:r>
+                  <w:t>2</w:t>
+                </w:r>
+              </w:p>
+            </w:tc>
+            <w:tc>
+              <w:tcPr>
+                <w:tcW w:w="2893" w:type="dxa"/>
+              </w:tcPr>
+              <w:p>
+                <w:pPr>
+                  <w:jc w:val="both"/>
+                  <w:cnfStyle w:val="000000100000" w:firstRow="0" w:lastRow="0" w:firstColumn="0" w:lastColumn="0" w:oddVBand="0" w:evenVBand="0" w:oddHBand="1" w:evenHBand="0" w:firstRowFirstColumn="0" w:firstRowLastColumn="0" w:lastRowFirstColumn="0" w:lastRowLastColumn="0"/>
+                </w:pPr>
+                <w:r>
+                  <w:t>Alberto Gómez Ceballos</w:t>
+                </w:r>
+              </w:p>
+            </w:tc>
+          </w:tr>
+          <w:tr>
+            <w:tc>
+              <w:tcPr>
+                <w:cnfStyle w:val="001000000000" w:firstRow="0" w:lastRow="0" w:firstColumn="1" w:lastColumn="0" w:oddVBand="0" w:evenVBand="0" w:oddHBand="0" w:evenHBand="0" w:firstRowFirstColumn="0" w:firstRowLastColumn="0" w:lastRowFirstColumn="0" w:lastRowLastColumn="0"/>
+                <w:tcW w:w="4957" w:type="dxa"/>
+              </w:tcPr>
+              <w:p>
+                <w:pPr>
+                  <w:jc w:val="both"/>
+                </w:pPr>
+                <w:r>
+                  <w:t>Definir historias de usuario</w:t>
+                </w:r>
+              </w:p>
+            </w:tc>
+            <w:tc>
+              <w:tcPr>
+                <w:tcW w:w="708" w:type="dxa"/>
+              </w:tcPr>
+              <w:p>
+                <w:pPr>
+                  <w:jc w:val="center"/>
+                  <w:cnfStyle w:val="000000000000" w:firstRow="0" w:lastRow="0" w:firstColumn="0" w:lastColumn="0" w:oddVBand="0" w:evenVBand="0" w:oddHBand="0" w:evenHBand="0" w:firstRowFirstColumn="0" w:firstRowLastColumn="0" w:lastRowFirstColumn="0" w:lastRowLastColumn="0"/>
+                </w:pPr>
+                <w:r>
+                  <w:t>5</w:t>
+                </w:r>
+              </w:p>
+            </w:tc>
+            <w:tc>
+              <w:tcPr>
+                <w:tcW w:w="2893" w:type="dxa"/>
+              </w:tcPr>
+              <w:p>
+                <w:pPr>
+                  <w:jc w:val="both"/>
+                  <w:cnfStyle w:val="000000000000" w:firstRow="0" w:lastRow="0" w:firstColumn="0" w:lastColumn="0" w:oddVBand="0" w:evenVBand="0" w:oddHBand="0" w:evenHBand="0" w:firstRowFirstColumn="0" w:firstRowLastColumn="0" w:lastRowFirstColumn="0" w:lastRowLastColumn="0"/>
+                </w:pPr>
+                <w:r>
+                  <w:t>Alberto Gómez Ceballos</w:t>
+                </w:r>
+              </w:p>
+              <w:p>
+                <w:pPr>
+                  <w:jc w:val="both"/>
+                  <w:cnfStyle w:val="000000000000" w:firstRow="0" w:lastRow="0" w:firstColumn="0" w:lastColumn="0" w:oddVBand="0" w:evenVBand="0" w:oddHBand="0" w:evenHBand="0" w:firstRowFirstColumn="0" w:firstRowLastColumn="0" w:lastRowFirstColumn="0" w:lastRowLastColumn="0"/>
+                </w:pPr>
+                <w:r>
+                  <w:t>José Félix Gómez Rodríguez</w:t>
+                </w:r>
+              </w:p>
+            </w:tc>
+          </w:tr>
+          <w:tr>
+            <w:trPr>
+              <w:cnfStyle w:val="000000100000" w:firstRow="0" w:lastRow="0" w:firstColumn="0" w:lastColumn="0" w:oddVBand="0" w:evenVBand="0" w:oddHBand="1" w:evenHBand="0" w:firstRowFirstColumn="0" w:firstRowLastColumn="0" w:lastRowFirstColumn="0" w:lastRowLastColumn="0"/>
+            </w:trPr>
+            <w:tc>
+              <w:tcPr>
+                <w:cnfStyle w:val="001000000000" w:firstRow="0" w:lastRow="0" w:firstColumn="1" w:lastColumn="0" w:oddVBand="0" w:evenVBand="0" w:oddHBand="0" w:evenHBand="0" w:firstRowFirstColumn="0" w:firstRowLastColumn="0" w:lastRowFirstColumn="0" w:lastRowLastColumn="0"/>
+                <w:tcW w:w="4957" w:type="dxa"/>
+              </w:tcPr>
+              <w:p>
+                <w:pPr>
+                  <w:jc w:val="both"/>
+                </w:pPr>
+                <w:r>
+                  <w:t>Búsqueda de herramientas que satisfagan las necesidades del cliente</w:t>
+                </w:r>
+              </w:p>
+            </w:tc>
+            <w:tc>
+              <w:tcPr>
+                <w:tcW w:w="708" w:type="dxa"/>
+              </w:tcPr>
+              <w:p>
+                <w:pPr>
+                  <w:jc w:val="center"/>
+                  <w:cnfStyle w:val="000000100000" w:firstRow="0" w:lastRow="0" w:firstColumn="0" w:lastColumn="0" w:oddVBand="0" w:evenVBand="0" w:oddHBand="1" w:evenHBand="0" w:firstRowFirstColumn="0" w:firstRowLastColumn="0" w:lastRowFirstColumn="0" w:lastRowLastColumn="0"/>
+                </w:pPr>
+                <w:r>
+                  <w:t>6</w:t>
+                </w:r>
+              </w:p>
+            </w:tc>
+            <w:tc>
+              <w:tcPr>
+                <w:tcW w:w="2893" w:type="dxa"/>
+                <w:vAlign w:val="center"/>
+              </w:tcPr>
+              <w:p>
+                <w:pPr>
+                  <w:cnfStyle w:val="000000100000" w:firstRow="0" w:lastRow="0" w:firstColumn="0" w:lastColumn="0" w:oddVBand="0" w:evenVBand="0" w:oddHBand="1" w:evenHBand="0" w:firstRowFirstColumn="0" w:firstRowLastColumn="0" w:lastRowFirstColumn="0" w:lastRowLastColumn="0"/>
+                </w:pPr>
+                <w:r>
+                  <w:t>Todos los integrantes</w:t>
+                </w:r>
+              </w:p>
+            </w:tc>
+          </w:tr>
+          <w:tr>
+            <w:tc>
+              <w:tcPr>
+                <w:cnfStyle w:val="001000000000" w:firstRow="0" w:lastRow="0" w:firstColumn="1" w:lastColumn="0" w:oddVBand="0" w:evenVBand="0" w:oddHBand="0" w:evenHBand="0" w:firstRowFirstColumn="0" w:firstRowLastColumn="0" w:lastRowFirstColumn="0" w:lastRowLastColumn="0"/>
+                <w:tcW w:w="4957" w:type="dxa"/>
+              </w:tcPr>
+              <w:p>
+                <w:pPr>
+                  <w:jc w:val="both"/>
+                </w:pPr>
+                <w:r>
+                  <w:t>Realización del acta de constitución</w:t>
+                </w:r>
+              </w:p>
+            </w:tc>
+            <w:tc>
+              <w:tcPr>
+                <w:tcW w:w="708" w:type="dxa"/>
+              </w:tcPr>
+              <w:p>
+                <w:pPr>
+                  <w:jc w:val="center"/>
+                  <w:cnfStyle w:val="000000000000" w:firstRow="0" w:lastRow="0" w:firstColumn="0" w:lastColumn="0" w:oddVBand="0" w:evenVBand="0" w:oddHBand="0" w:evenHBand="0" w:firstRowFirstColumn="0" w:firstRowLastColumn="0" w:lastRowFirstColumn="0" w:lastRowLastColumn="0"/>
+                </w:pPr>
+                <w:r>
+                  <w:t>6</w:t>
+                </w:r>
+              </w:p>
+            </w:tc>
+            <w:tc>
+              <w:tcPr>
+                <w:tcW w:w="2893" w:type="dxa"/>
+              </w:tcPr>
+              <w:p>
+                <w:pPr>
+                  <w:jc w:val="both"/>
+                  <w:cnfStyle w:val="000000000000" w:firstRow="0" w:lastRow="0" w:firstColumn="0" w:lastColumn="0" w:oddVBand="0" w:evenVBand="0" w:oddHBand="0" w:evenHBand="0" w:firstRowFirstColumn="0" w:firstRowLastColumn="0" w:lastRowFirstColumn="0" w:lastRowLastColumn="0"/>
+                </w:pPr>
+                <w:r>
+                  <w:t>Todos los integrantes</w:t>
+                </w:r>
+              </w:p>
+            </w:tc>
+          </w:tr>
+          <w:tr>
+            <w:trPr>
+              <w:cnfStyle w:val="000000100000" w:firstRow="0" w:lastRow="0" w:firstColumn="0" w:lastColumn="0" w:oddVBand="0" w:evenVBand="0" w:oddHBand="1" w:evenHBand="0" w:firstRowFirstColumn="0" w:firstRowLastColumn="0" w:lastRowFirstColumn="0" w:lastRowLastColumn="0"/>
+            </w:trPr>
+            <w:tc>
+              <w:tcPr>
+                <w:cnfStyle w:val="001000000000" w:firstRow="0" w:lastRow="0" w:firstColumn="1" w:lastColumn="0" w:oddVBand="0" w:evenVBand="0" w:oddHBand="0" w:evenHBand="0" w:firstRowFirstColumn="0" w:firstRowLastColumn="0" w:lastRowFirstColumn="0" w:lastRowLastColumn="0"/>
+                <w:tcW w:w="4957" w:type="dxa"/>
+              </w:tcPr>
+              <w:p>
+                <w:pPr>
+                  <w:jc w:val="both"/>
+                </w:pPr>
+                <w:r>
+                  <w:t xml:space="preserve">Realizar </w:t>
+                </w:r>
+                <w:proofErr w:type="spellStart"/>
+                <w:r>
+                  <w:t>burndown</w:t>
+                </w:r>
+                <w:proofErr w:type="spellEnd"/>
+                <w:r>
+                  <w:t xml:space="preserve"> de la iteración</w:t>
+                </w:r>
+              </w:p>
+            </w:tc>
+            <w:tc>
+              <w:tcPr>
+                <w:tcW w:w="708" w:type="dxa"/>
+              </w:tcPr>
+              <w:p>
+                <w:pPr>
+                  <w:jc w:val="center"/>
+                  <w:cnfStyle w:val="000000100000" w:firstRow="0" w:lastRow="0" w:firstColumn="0" w:lastColumn="0" w:oddVBand="0" w:evenVBand="0" w:oddHBand="1" w:evenHBand="0" w:firstRowFirstColumn="0" w:firstRowLastColumn="0" w:lastRowFirstColumn="0" w:lastRowLastColumn="0"/>
+                </w:pPr>
+                <w:r>
+                  <w:t>2</w:t>
+                </w:r>
+              </w:p>
+            </w:tc>
+            <w:tc>
+              <w:tcPr>
+                <w:tcW w:w="2893" w:type="dxa"/>
+              </w:tcPr>
+              <w:p>
+                <w:pPr>
+                  <w:jc w:val="both"/>
+                  <w:cnfStyle w:val="000000100000" w:firstRow="0" w:lastRow="0" w:firstColumn="0" w:lastColumn="0" w:oddVBand="0" w:evenVBand="0" w:oddHBand="1" w:evenHBand="0" w:firstRowFirstColumn="0" w:firstRowLastColumn="0" w:lastRowFirstColumn="0" w:lastRowLastColumn="0"/>
+                </w:pPr>
+                <w:r>
+                  <w:t>Alberto Gómez Ceballos</w:t>
+                </w:r>
+              </w:p>
+            </w:tc>
+          </w:tr>
+          <w:tr>
+            <w:tc>
+              <w:tcPr>
+                <w:cnfStyle w:val="001000000000" w:firstRow="0" w:lastRow="0" w:firstColumn="1" w:lastColumn="0" w:oddVBand="0" w:evenVBand="0" w:oddHBand="0" w:evenHBand="0" w:firstRowFirstColumn="0" w:firstRowLastColumn="0" w:lastRowFirstColumn="0" w:lastRowLastColumn="0"/>
+                <w:tcW w:w="4957" w:type="dxa"/>
+              </w:tcPr>
+              <w:p>
+                <w:pPr>
+                  <w:jc w:val="both"/>
+                </w:pPr>
+                <w:r>
+                  <w:t xml:space="preserve">Realizar </w:t>
+                </w:r>
+                <w:proofErr w:type="spellStart"/>
+                <w:r>
+                  <w:t>burndown</w:t>
+                </w:r>
+                <w:proofErr w:type="spellEnd"/>
+                <w:r>
+                  <w:t xml:space="preserve"> del </w:t>
+                </w:r>
+                <w:proofErr w:type="spellStart"/>
+                <w:r>
+                  <w:t>Product</w:t>
+                </w:r>
+                <w:proofErr w:type="spellEnd"/>
+                <w:r>
+                  <w:t xml:space="preserve"> </w:t>
+                </w:r>
+                <w:proofErr w:type="spellStart"/>
+                <w:r>
+                  <w:t>Backlog</w:t>
+                </w:r>
+                <w:proofErr w:type="spellEnd"/>
+              </w:p>
+            </w:tc>
+            <w:tc>
+              <w:tcPr>
+                <w:tcW w:w="708" w:type="dxa"/>
+              </w:tcPr>
+              <w:p>
+                <w:pPr>
+                  <w:jc w:val="center"/>
+                  <w:cnfStyle w:val="000000000000" w:firstRow="0" w:lastRow="0" w:firstColumn="0" w:lastColumn="0" w:oddVBand="0" w:evenVBand="0" w:oddHBand="0" w:evenHBand="0" w:firstRowFirstColumn="0" w:firstRowLastColumn="0" w:lastRowFirstColumn="0" w:lastRowLastColumn="0"/>
+                </w:pPr>
+                <w:r>
+                  <w:t>2</w:t>
+                </w:r>
+              </w:p>
+            </w:tc>
+            <w:tc>
+              <w:tcPr>
+                <w:tcW w:w="2893" w:type="dxa"/>
+              </w:tcPr>
+              <w:p>
+                <w:pPr>
+                  <w:jc w:val="both"/>
+                  <w:cnfStyle w:val="000000000000" w:firstRow="0" w:lastRow="0" w:firstColumn="0" w:lastColumn="0" w:oddVBand="0" w:evenVBand="0" w:oddHBand="0" w:evenHBand="0" w:firstRowFirstColumn="0" w:firstRowLastColumn="0" w:lastRowFirstColumn="0" w:lastRowLastColumn="0"/>
+                </w:pPr>
+                <w:r>
+                  <w:t>Alberto Gómez Ceballos</w:t>
+                </w:r>
+              </w:p>
+            </w:tc>
+          </w:tr>
+          <w:tr>
+            <w:trPr>
+              <w:cnfStyle w:val="000000100000" w:firstRow="0" w:lastRow="0" w:firstColumn="0" w:lastColumn="0" w:oddVBand="0" w:evenVBand="0" w:oddHBand="1" w:evenHBand="0" w:firstRowFirstColumn="0" w:firstRowLastColumn="0" w:lastRowFirstColumn="0" w:lastRowLastColumn="0"/>
+            </w:trPr>
+            <w:tc>
+              <w:tcPr>
+                <w:cnfStyle w:val="001000000000" w:firstRow="0" w:lastRow="0" w:firstColumn="1" w:lastColumn="0" w:oddVBand="0" w:evenVBand="0" w:oddHBand="0" w:evenHBand="0" w:firstRowFirstColumn="0" w:firstRowLastColumn="0" w:lastRowFirstColumn="0" w:lastRowLastColumn="0"/>
+                <w:tcW w:w="4957" w:type="dxa"/>
+              </w:tcPr>
+              <w:p>
+                <w:pPr>
+                  <w:jc w:val="both"/>
+                </w:pPr>
+                <w:r>
+                  <w:t>Plan de riesgos</w:t>
+                </w:r>
+              </w:p>
+            </w:tc>
+            <w:tc>
+              <w:tcPr>
+                <w:tcW w:w="708" w:type="dxa"/>
+              </w:tcPr>
+              <w:p>
+                <w:pPr>
+                  <w:jc w:val="center"/>
+                  <w:cnfStyle w:val="000000100000" w:firstRow="0" w:lastRow="0" w:firstColumn="0" w:lastColumn="0" w:oddVBand="0" w:evenVBand="0" w:oddHBand="1" w:evenHBand="0" w:firstRowFirstColumn="0" w:firstRowLastColumn="0" w:lastRowFirstColumn="0" w:lastRowLastColumn="0"/>
+                </w:pPr>
+                <w:r>
+                  <w:t>4</w:t>
+                </w:r>
+              </w:p>
+            </w:tc>
+            <w:tc>
+              <w:tcPr>
+                <w:tcW w:w="2893" w:type="dxa"/>
+              </w:tcPr>
+              <w:p>
+                <w:pPr>
+                  <w:jc w:val="both"/>
+                  <w:cnfStyle w:val="000000100000" w:firstRow="0" w:lastRow="0" w:firstColumn="0" w:lastColumn="0" w:oddVBand="0" w:evenVBand="0" w:oddHBand="1" w:evenHBand="0" w:firstRowFirstColumn="0" w:firstRowLastColumn="0" w:lastRowFirstColumn="0" w:lastRowLastColumn="0"/>
+                </w:pPr>
+                <w:r>
+                  <w:t>Alberto Gómez Ceballos</w:t>
+                </w:r>
+              </w:p>
+              <w:p>
+                <w:pPr>
+                  <w:jc w:val="both"/>
+                  <w:cnfStyle w:val="000000100000" w:firstRow="0" w:lastRow="0" w:firstColumn="0" w:lastColumn="0" w:oddVBand="0" w:evenVBand="0" w:oddHBand="1" w:evenHBand="0" w:firstRowFirstColumn="0" w:firstRowLastColumn="0" w:lastRowFirstColumn="0" w:lastRowLastColumn="0"/>
+                </w:pPr>
+                <w:r>
+                  <w:t>José Félix Gómez Rodríguez</w:t>
+                </w:r>
+              </w:p>
+            </w:tc>
+          </w:tr>
+          <w:tr>
+            <w:tc>
+              <w:tcPr>
+                <w:cnfStyle w:val="001000000000" w:firstRow="0" w:lastRow="0" w:firstColumn="1" w:lastColumn="0" w:oddVBand="0" w:evenVBand="0" w:oddHBand="0" w:evenHBand="0" w:firstRowFirstColumn="0" w:firstRowLastColumn="0" w:lastRowFirstColumn="0" w:lastRowLastColumn="0"/>
+                <w:tcW w:w="4957" w:type="dxa"/>
+              </w:tcPr>
+              <w:p>
+                <w:pPr>
+                  <w:jc w:val="both"/>
+                </w:pPr>
+                <w:r>
+                  <w:t>Definir la planificación final</w:t>
+                </w:r>
+              </w:p>
+            </w:tc>
+            <w:tc>
+              <w:tcPr>
+                <w:tcW w:w="708" w:type="dxa"/>
+              </w:tcPr>
+              <w:p>
+                <w:pPr>
+                  <w:jc w:val="center"/>
+                  <w:cnfStyle w:val="000000000000" w:firstRow="0" w:lastRow="0" w:firstColumn="0" w:lastColumn="0" w:oddVBand="0" w:evenVBand="0" w:oddHBand="0" w:evenHBand="0" w:firstRowFirstColumn="0" w:firstRowLastColumn="0" w:lastRowFirstColumn="0" w:lastRowLastColumn="0"/>
+                </w:pPr>
+                <w:r>
+                  <w:t>2</w:t>
+                </w:r>
+              </w:p>
+            </w:tc>
+            <w:tc>
+              <w:tcPr>
+                <w:tcW w:w="2893" w:type="dxa"/>
+              </w:tcPr>
+              <w:p>
+                <w:pPr>
+                  <w:jc w:val="both"/>
+                  <w:cnfStyle w:val="000000000000" w:firstRow="0" w:lastRow="0" w:firstColumn="0" w:lastColumn="0" w:oddVBand="0" w:evenVBand="0" w:oddHBand="0" w:evenHBand="0" w:firstRowFirstColumn="0" w:firstRowLastColumn="0" w:lastRowFirstColumn="0" w:lastRowLastColumn="0"/>
+                </w:pPr>
+                <w:r>
+                  <w:t>Julio de la Olla Márquez</w:t>
+                </w:r>
+              </w:p>
+            </w:tc>
+          </w:tr>
+          <w:tr>
+            <w:trPr>
+              <w:cnfStyle w:val="000000100000" w:firstRow="0" w:lastRow="0" w:firstColumn="0" w:lastColumn="0" w:oddVBand="0" w:evenVBand="0" w:oddHBand="1" w:evenHBand="0" w:firstRowFirstColumn="0" w:firstRowLastColumn="0" w:lastRowFirstColumn="0" w:lastRowLastColumn="0"/>
+            </w:trPr>
+            <w:tc>
+              <w:tcPr>
+                <w:cnfStyle w:val="001000000000" w:firstRow="0" w:lastRow="0" w:firstColumn="1" w:lastColumn="0" w:oddVBand="0" w:evenVBand="0" w:oddHBand="0" w:evenHBand="0" w:firstRowFirstColumn="0" w:firstRowLastColumn="0" w:lastRowFirstColumn="0" w:lastRowLastColumn="0"/>
+                <w:tcW w:w="4957" w:type="dxa"/>
+              </w:tcPr>
+              <w:p>
+                <w:pPr>
+                  <w:jc w:val="both"/>
+                </w:pPr>
+                <w:r>
+                  <w:t>Definir lecciones aprendidas</w:t>
+                </w:r>
+              </w:p>
+            </w:tc>
+            <w:tc>
+              <w:tcPr>
+                <w:tcW w:w="708" w:type="dxa"/>
+              </w:tcPr>
+              <w:p>
+                <w:pPr>
+                  <w:jc w:val="center"/>
+                  <w:cnfStyle w:val="000000100000" w:firstRow="0" w:lastRow="0" w:firstColumn="0" w:lastColumn="0" w:oddVBand="0" w:evenVBand="0" w:oddHBand="1" w:evenHBand="0" w:firstRowFirstColumn="0" w:firstRowLastColumn="0" w:lastRowFirstColumn="0" w:lastRowLastColumn="0"/>
+                </w:pPr>
+                <w:r>
+                  <w:t>3</w:t>
+                </w:r>
+              </w:p>
+            </w:tc>
+            <w:tc>
+              <w:tcPr>
+                <w:tcW w:w="2893" w:type="dxa"/>
+              </w:tcPr>
+              <w:p>
+                <w:pPr>
+                  <w:jc w:val="both"/>
+                  <w:cnfStyle w:val="000000100000" w:firstRow="0" w:lastRow="0" w:firstColumn="0" w:lastColumn="0" w:oddVBand="0" w:evenVBand="0" w:oddHBand="1" w:evenHBand="0" w:firstRowFirstColumn="0" w:firstRowLastColumn="0" w:lastRowFirstColumn="0" w:lastRowLastColumn="0"/>
+                </w:pPr>
+                <w:r>
+                  <w:t>Todos los integrantes</w:t>
+                </w:r>
+              </w:p>
+            </w:tc>
+          </w:tr>
+        </w:tbl>
+        <w:p>
           <w:bookmarkStart w:id="1" w:name="_GoBack"/>
           <w:bookmarkEnd w:id="1"/>
         </w:p>
@@ -5083,39 +6067,27 @@
               <w:ilvl w:val="0"/>
               <w:numId w:val="3"/>
             </w:numPr>
-            <w:jc w:val="center"/>
+            <w:jc w:val="both"/>
             <w:rPr>
               <w:lang w:val="en-US"/>
             </w:rPr>
           </w:pPr>
-          <w:proofErr w:type="spellStart"/>
+          <w:r>
+            <w:t>Alcance</w:t>
+          </w:r>
           <w:r>
             <w:rPr>
               <w:lang w:val="en-US"/>
             </w:rPr>
-            <w:t>Gráficas</w:t>
-          </w:r>
-          <w:proofErr w:type="spellEnd"/>
-          <w:r>
+            <w:t xml:space="preserve"> del Proyecto</w:t>
+          </w:r>
+        </w:p>
+        <w:p>
+          <w:pPr>
             <w:rPr>
               <w:lang w:val="en-US"/>
             </w:rPr>
-            <w:t xml:space="preserve"> Sprint Burndown </w:t>
-          </w:r>
-          <w:proofErr w:type="gramStart"/>
-          <w:r>
-            <w:rPr>
-              <w:lang w:val="en-US"/>
-            </w:rPr>
-            <w:t>y</w:t>
-          </w:r>
-          <w:proofErr w:type="gramEnd"/>
-          <w:r>
-            <w:rPr>
-              <w:lang w:val="en-US"/>
-            </w:rPr>
-            <w:t xml:space="preserve"> Product Burndown</w:t>
-          </w:r>
+          </w:pPr>
         </w:p>
         <w:p>
           <w:pPr>
@@ -5124,7 +6096,7 @@
               <w:ilvl w:val="0"/>
               <w:numId w:val="3"/>
             </w:numPr>
-            <w:jc w:val="center"/>
+            <w:jc w:val="both"/>
             <w:rPr>
               <w:lang w:val="en-US"/>
             </w:rPr>
@@ -5151,6 +6123,13 @@
             <w:t>usuario</w:t>
           </w:r>
           <w:proofErr w:type="spellEnd"/>
+        </w:p>
+        <w:p>
+          <w:pPr>
+            <w:rPr>
+              <w:lang w:val="en-US"/>
+            </w:rPr>
+          </w:pPr>
         </w:p>
         <w:p>
           <w:pPr>
@@ -5159,44 +6138,168 @@
               <w:ilvl w:val="0"/>
               <w:numId w:val="3"/>
             </w:numPr>
-            <w:jc w:val="center"/>
+            <w:jc w:val="both"/>
             <w:rPr>
               <w:lang w:val="en-US"/>
             </w:rPr>
           </w:pPr>
+          <w:proofErr w:type="spellStart"/>
           <w:r>
             <w:rPr>
               <w:lang w:val="en-US"/>
             </w:rPr>
-            <w:t xml:space="preserve">Plan de </w:t>
+            <w:t>Herramientas</w:t>
+          </w:r>
+          <w:proofErr w:type="spellEnd"/>
+          <w:r>
+            <w:rPr>
+              <w:lang w:val="en-US"/>
+            </w:rPr>
+            <w:t xml:space="preserve"> para </w:t>
           </w:r>
           <w:proofErr w:type="spellStart"/>
           <w:r>
             <w:rPr>
               <w:lang w:val="en-US"/>
             </w:rPr>
-            <w:t>riesgos</w:t>
+            <w:t>cada</w:t>
+          </w:r>
+          <w:proofErr w:type="spellEnd"/>
+          <w:r>
+            <w:rPr>
+              <w:lang w:val="en-US"/>
+            </w:rPr>
+            <w:t xml:space="preserve"> </w:t>
+          </w:r>
+          <w:proofErr w:type="spellStart"/>
+          <w:r>
+            <w:rPr>
+              <w:lang w:val="en-US"/>
+            </w:rPr>
+            <w:t>necesidad</w:t>
           </w:r>
           <w:proofErr w:type="spellEnd"/>
         </w:p>
         <w:p>
           <w:pPr>
-            <w:pStyle w:val="Ttulo1"/>
             <w:rPr>
               <w:lang w:val="en-US"/>
             </w:rPr>
-          </w:pPr>
-        </w:p>
-        <w:p>
-          <w:pPr>
-            <w:tabs>
-              <w:tab w:val="left" w:pos="4995"/>
-            </w:tabs>
           </w:pPr>
         </w:p>
         <w:p>
           <w:pPr>
             <w:pStyle w:val="Ttulo1"/>
+            <w:numPr>
+              <w:ilvl w:val="0"/>
+              <w:numId w:val="3"/>
+            </w:numPr>
+            <w:jc w:val="both"/>
+            <w:rPr>
+              <w:lang w:val="en-US"/>
+            </w:rPr>
+          </w:pPr>
+          <w:proofErr w:type="spellStart"/>
+          <w:r>
+            <w:rPr>
+              <w:lang w:val="en-US"/>
+            </w:rPr>
+            <w:t>Acta</w:t>
+          </w:r>
+          <w:proofErr w:type="spellEnd"/>
+          <w:r>
+            <w:rPr>
+              <w:lang w:val="en-US"/>
+            </w:rPr>
+            <w:t xml:space="preserve"> de </w:t>
+          </w:r>
+          <w:proofErr w:type="spellStart"/>
+          <w:r>
+            <w:rPr>
+              <w:lang w:val="en-US"/>
+            </w:rPr>
+            <w:t>constitución</w:t>
+          </w:r>
+          <w:proofErr w:type="spellEnd"/>
+          <w:r>
+            <w:rPr>
+              <w:lang w:val="en-US"/>
+            </w:rPr>
+            <w:t xml:space="preserve"> (no se </w:t>
+          </w:r>
+          <w:proofErr w:type="spellStart"/>
+          <w:r>
+            <w:rPr>
+              <w:lang w:val="en-US"/>
+            </w:rPr>
+            <w:t>si</w:t>
+          </w:r>
+          <w:proofErr w:type="spellEnd"/>
+          <w:r>
+            <w:rPr>
+              <w:lang w:val="en-US"/>
+            </w:rPr>
+            <w:t xml:space="preserve"> </w:t>
+          </w:r>
+          <w:proofErr w:type="spellStart"/>
+          <w:r>
+            <w:rPr>
+              <w:lang w:val="en-US"/>
+            </w:rPr>
+            <w:t>va</w:t>
+          </w:r>
+          <w:proofErr w:type="spellEnd"/>
+          <w:r>
+            <w:rPr>
+              <w:lang w:val="en-US"/>
+            </w:rPr>
+            <w:t xml:space="preserve"> </w:t>
+          </w:r>
+          <w:proofErr w:type="spellStart"/>
+          <w:r>
+            <w:rPr>
+              <w:lang w:val="en-US"/>
+            </w:rPr>
+            <w:t>en</w:t>
+          </w:r>
+          <w:proofErr w:type="spellEnd"/>
+          <w:r>
+            <w:rPr>
+              <w:lang w:val="en-US"/>
+            </w:rPr>
+            <w:t xml:space="preserve"> </w:t>
+          </w:r>
+          <w:proofErr w:type="spellStart"/>
+          <w:r>
+            <w:rPr>
+              <w:lang w:val="en-US"/>
+            </w:rPr>
+            <w:t>otro</w:t>
+          </w:r>
+          <w:proofErr w:type="spellEnd"/>
+          <w:r>
+            <w:rPr>
+              <w:lang w:val="en-US"/>
+            </w:rPr>
+            <w:t xml:space="preserve"> </w:t>
+          </w:r>
+          <w:proofErr w:type="spellStart"/>
+          <w:r>
+            <w:rPr>
+              <w:lang w:val="en-US"/>
+            </w:rPr>
+            <w:t>documento</w:t>
+          </w:r>
+          <w:proofErr w:type="spellEnd"/>
+          <w:r>
+            <w:rPr>
+              <w:lang w:val="en-US"/>
+            </w:rPr>
+            <w:t>)</w:t>
+          </w:r>
+        </w:p>
+        <w:p>
+          <w:pPr>
             <w:rPr>
               <w:lang w:val="en-US"/>
             </w:rPr>
@@ -5205,6 +6308,55 @@
         <w:p>
           <w:pPr>
             <w:pStyle w:val="Ttulo1"/>
+            <w:numPr>
+              <w:ilvl w:val="0"/>
+              <w:numId w:val="3"/>
+            </w:numPr>
+            <w:jc w:val="both"/>
+            <w:rPr>
+              <w:lang w:val="en-US"/>
+            </w:rPr>
+          </w:pPr>
+          <w:r>
+            <w:t>Gráficas</w:t>
+          </w:r>
+          <w:r>
+            <w:rPr>
+              <w:lang w:val="en-US"/>
+            </w:rPr>
+            <w:t xml:space="preserve"> Sp</w:t>
+          </w:r>
+          <w:r>
+            <w:rPr>
+              <w:lang w:val="en-US"/>
+            </w:rPr>
+            <w:t xml:space="preserve">rint </w:t>
+          </w:r>
+          <w:proofErr w:type="spellStart"/>
+          <w:r>
+            <w:rPr>
+              <w:lang w:val="en-US"/>
+            </w:rPr>
+            <w:t>Burndown</w:t>
+          </w:r>
+          <w:proofErr w:type="spellEnd"/>
+          <w:r>
+            <w:rPr>
+              <w:lang w:val="en-US"/>
+            </w:rPr>
+            <w:t xml:space="preserve"> y Product </w:t>
+          </w:r>
+          <w:proofErr w:type="spellStart"/>
+          <w:r>
+            <w:rPr>
+              <w:lang w:val="en-US"/>
+            </w:rPr>
+            <w:t>Burndown</w:t>
+          </w:r>
+          <w:proofErr w:type="spellEnd"/>
+        </w:p>
+        <w:p>
+          <w:pPr>
             <w:rPr>
               <w:lang w:val="en-US"/>
             </w:rPr>
@@ -5213,311 +6365,51 @@
         <w:p>
           <w:pPr>
             <w:pStyle w:val="Ttulo1"/>
-            <w:rPr>
-              <w:lang w:val="en-US"/>
-            </w:rPr>
+            <w:numPr>
+              <w:ilvl w:val="0"/>
+              <w:numId w:val="3"/>
+            </w:numPr>
+            <w:jc w:val="both"/>
           </w:pPr>
+          <w:r>
+            <w:lastRenderedPageBreak/>
+            <w:t>Plan de riesgos</w:t>
+          </w:r>
         </w:p>
         <w:p>
           <w:pPr>
             <w:pStyle w:val="Ttulo1"/>
-            <w:rPr>
-              <w:lang w:val="en-US"/>
-            </w:rPr>
+            <w:numPr>
+              <w:ilvl w:val="0"/>
+              <w:numId w:val="3"/>
+            </w:numPr>
+            <w:jc w:val="both"/>
           </w:pPr>
+          <w:r>
+            <w:t>Planificación final</w:t>
+          </w:r>
         </w:p>
+        <w:p/>
         <w:p>
           <w:pPr>
             <w:pStyle w:val="Ttulo1"/>
-            <w:rPr>
-              <w:lang w:val="en-US"/>
-            </w:rPr>
+            <w:numPr>
+              <w:ilvl w:val="0"/>
+              <w:numId w:val="3"/>
+            </w:numPr>
+            <w:jc w:val="both"/>
           </w:pPr>
+          <w:r>
+            <w:t>Lecciones aprendidas</w:t>
+          </w:r>
         </w:p>
-        <w:p>
-          <w:pPr>
-            <w:pStyle w:val="Ttulo1"/>
-            <w:rPr>
-              <w:lang w:val="en-US"/>
-            </w:rPr>
-          </w:pPr>
-        </w:p>
-        <w:p>
-          <w:pPr>
-            <w:pStyle w:val="Ttulo1"/>
-            <w:jc w:val="center"/>
-          </w:pPr>
-          <w:r>
-            <w:t>PRIORIZAR Y DESIGNAR TAREAS</w:t>
-          </w:r>
-        </w:p>
+        <w:p/>
       </w:sdtContent>
     </w:sdt>
-    <w:p/>
-    <w:tbl>
-      <w:tblPr>
-        <w:tblStyle w:val="Tabladecuadrcula4-nfasis1"/>
-        <w:tblW w:w="0" w:type="auto"/>
-        <w:tblLook w:val="04A0" w:firstRow="1" w:lastRow="0" w:firstColumn="1" w:lastColumn="0" w:noHBand="0" w:noVBand="1"/>
-      </w:tblPr>
-      <w:tblGrid>
-        <w:gridCol w:w="2831"/>
-        <w:gridCol w:w="2831"/>
-        <w:gridCol w:w="2832"/>
-      </w:tblGrid>
-      <w:tr>
-        <w:trPr>
-          <w:cnfStyle w:val="100000000000" w:firstRow="1" w:lastRow="0" w:firstColumn="0" w:lastColumn="0" w:oddVBand="0" w:evenVBand="0" w:oddHBand="0" w:evenHBand="0" w:firstRowFirstColumn="0" w:firstRowLastColumn="0" w:lastRowFirstColumn="0" w:lastRowLastColumn="0"/>
-        </w:trPr>
-        <w:tc>
-          <w:tcPr>
-            <w:cnfStyle w:val="001000000000" w:firstRow="0" w:lastRow="0" w:firstColumn="1" w:lastColumn="0" w:oddVBand="0" w:evenVBand="0" w:oddHBand="0" w:evenHBand="0" w:firstRowFirstColumn="0" w:firstRowLastColumn="0" w:lastRowFirstColumn="0" w:lastRowLastColumn="0"/>
-            <w:tcW w:w="2831" w:type="dxa"/>
-          </w:tcPr>
-          <w:p/>
-        </w:tc>
-        <w:tc>
-          <w:tcPr>
-            <w:tcW w:w="2831" w:type="dxa"/>
-          </w:tcPr>
-          <w:p>
-            <w:pPr>
-              <w:cnfStyle w:val="100000000000" w:firstRow="1" w:lastRow="0" w:firstColumn="0" w:lastColumn="0" w:oddVBand="0" w:evenVBand="0" w:oddHBand="0" w:evenHBand="0" w:firstRowFirstColumn="0" w:firstRowLastColumn="0" w:lastRowFirstColumn="0" w:lastRowLastColumn="0"/>
-            </w:pPr>
-          </w:p>
-        </w:tc>
-        <w:tc>
-          <w:tcPr>
-            <w:tcW w:w="2832" w:type="dxa"/>
-          </w:tcPr>
-          <w:p>
-            <w:pPr>
-              <w:cnfStyle w:val="100000000000" w:firstRow="1" w:lastRow="0" w:firstColumn="0" w:lastColumn="0" w:oddVBand="0" w:evenVBand="0" w:oddHBand="0" w:evenHBand="0" w:firstRowFirstColumn="0" w:firstRowLastColumn="0" w:lastRowFirstColumn="0" w:lastRowLastColumn="0"/>
-            </w:pPr>
-          </w:p>
-        </w:tc>
-      </w:tr>
-      <w:tr>
-        <w:trPr>
-          <w:cnfStyle w:val="000000100000" w:firstRow="0" w:lastRow="0" w:firstColumn="0" w:lastColumn="0" w:oddVBand="0" w:evenVBand="0" w:oddHBand="1" w:evenHBand="0" w:firstRowFirstColumn="0" w:firstRowLastColumn="0" w:lastRowFirstColumn="0" w:lastRowLastColumn="0"/>
-        </w:trPr>
-        <w:tc>
-          <w:tcPr>
-            <w:cnfStyle w:val="001000000000" w:firstRow="0" w:lastRow="0" w:firstColumn="1" w:lastColumn="0" w:oddVBand="0" w:evenVBand="0" w:oddHBand="0" w:evenHBand="0" w:firstRowFirstColumn="0" w:firstRowLastColumn="0" w:lastRowFirstColumn="0" w:lastRowLastColumn="0"/>
-            <w:tcW w:w="2831" w:type="dxa"/>
-          </w:tcPr>
-          <w:p/>
-        </w:tc>
-        <w:tc>
-          <w:tcPr>
-            <w:tcW w:w="2831" w:type="dxa"/>
-          </w:tcPr>
-          <w:p>
-            <w:pPr>
-              <w:cnfStyle w:val="000000100000" w:firstRow="0" w:lastRow="0" w:firstColumn="0" w:lastColumn="0" w:oddVBand="0" w:evenVBand="0" w:oddHBand="1" w:evenHBand="0" w:firstRowFirstColumn="0" w:firstRowLastColumn="0" w:lastRowFirstColumn="0" w:lastRowLastColumn="0"/>
-            </w:pPr>
-          </w:p>
-        </w:tc>
-        <w:tc>
-          <w:tcPr>
-            <w:tcW w:w="2832" w:type="dxa"/>
-          </w:tcPr>
-          <w:p>
-            <w:pPr>
-              <w:cnfStyle w:val="000000100000" w:firstRow="0" w:lastRow="0" w:firstColumn="0" w:lastColumn="0" w:oddVBand="0" w:evenVBand="0" w:oddHBand="1" w:evenHBand="0" w:firstRowFirstColumn="0" w:firstRowLastColumn="0" w:lastRowFirstColumn="0" w:lastRowLastColumn="0"/>
-            </w:pPr>
-          </w:p>
-        </w:tc>
-      </w:tr>
-      <w:tr>
-        <w:tc>
-          <w:tcPr>
-            <w:cnfStyle w:val="001000000000" w:firstRow="0" w:lastRow="0" w:firstColumn="1" w:lastColumn="0" w:oddVBand="0" w:evenVBand="0" w:oddHBand="0" w:evenHBand="0" w:firstRowFirstColumn="0" w:firstRowLastColumn="0" w:lastRowFirstColumn="0" w:lastRowLastColumn="0"/>
-            <w:tcW w:w="2831" w:type="dxa"/>
-          </w:tcPr>
-          <w:p/>
-        </w:tc>
-        <w:tc>
-          <w:tcPr>
-            <w:tcW w:w="2831" w:type="dxa"/>
-          </w:tcPr>
-          <w:p>
-            <w:pPr>
-              <w:cnfStyle w:val="000000000000" w:firstRow="0" w:lastRow="0" w:firstColumn="0" w:lastColumn="0" w:oddVBand="0" w:evenVBand="0" w:oddHBand="0" w:evenHBand="0" w:firstRowFirstColumn="0" w:firstRowLastColumn="0" w:lastRowFirstColumn="0" w:lastRowLastColumn="0"/>
-            </w:pPr>
-          </w:p>
-        </w:tc>
-        <w:tc>
-          <w:tcPr>
-            <w:tcW w:w="2832" w:type="dxa"/>
-          </w:tcPr>
-          <w:p>
-            <w:pPr>
-              <w:cnfStyle w:val="000000000000" w:firstRow="0" w:lastRow="0" w:firstColumn="0" w:lastColumn="0" w:oddVBand="0" w:evenVBand="0" w:oddHBand="0" w:evenHBand="0" w:firstRowFirstColumn="0" w:firstRowLastColumn="0" w:lastRowFirstColumn="0" w:lastRowLastColumn="0"/>
-            </w:pPr>
-          </w:p>
-        </w:tc>
-      </w:tr>
-      <w:tr>
-        <w:trPr>
-          <w:cnfStyle w:val="000000100000" w:firstRow="0" w:lastRow="0" w:firstColumn="0" w:lastColumn="0" w:oddVBand="0" w:evenVBand="0" w:oddHBand="1" w:evenHBand="0" w:firstRowFirstColumn="0" w:firstRowLastColumn="0" w:lastRowFirstColumn="0" w:lastRowLastColumn="0"/>
-        </w:trPr>
-        <w:tc>
-          <w:tcPr>
-            <w:cnfStyle w:val="001000000000" w:firstRow="0" w:lastRow="0" w:firstColumn="1" w:lastColumn="0" w:oddVBand="0" w:evenVBand="0" w:oddHBand="0" w:evenHBand="0" w:firstRowFirstColumn="0" w:firstRowLastColumn="0" w:lastRowFirstColumn="0" w:lastRowLastColumn="0"/>
-            <w:tcW w:w="2831" w:type="dxa"/>
-          </w:tcPr>
-          <w:p/>
-        </w:tc>
-        <w:tc>
-          <w:tcPr>
-            <w:tcW w:w="2831" w:type="dxa"/>
-          </w:tcPr>
-          <w:p>
-            <w:pPr>
-              <w:cnfStyle w:val="000000100000" w:firstRow="0" w:lastRow="0" w:firstColumn="0" w:lastColumn="0" w:oddVBand="0" w:evenVBand="0" w:oddHBand="1" w:evenHBand="0" w:firstRowFirstColumn="0" w:firstRowLastColumn="0" w:lastRowFirstColumn="0" w:lastRowLastColumn="0"/>
-            </w:pPr>
-          </w:p>
-        </w:tc>
-        <w:tc>
-          <w:tcPr>
-            <w:tcW w:w="2832" w:type="dxa"/>
-          </w:tcPr>
-          <w:p>
-            <w:pPr>
-              <w:cnfStyle w:val="000000100000" w:firstRow="0" w:lastRow="0" w:firstColumn="0" w:lastColumn="0" w:oddVBand="0" w:evenVBand="0" w:oddHBand="1" w:evenHBand="0" w:firstRowFirstColumn="0" w:firstRowLastColumn="0" w:lastRowFirstColumn="0" w:lastRowLastColumn="0"/>
-            </w:pPr>
-          </w:p>
-        </w:tc>
-      </w:tr>
-      <w:tr>
-        <w:tc>
-          <w:tcPr>
-            <w:cnfStyle w:val="001000000000" w:firstRow="0" w:lastRow="0" w:firstColumn="1" w:lastColumn="0" w:oddVBand="0" w:evenVBand="0" w:oddHBand="0" w:evenHBand="0" w:firstRowFirstColumn="0" w:firstRowLastColumn="0" w:lastRowFirstColumn="0" w:lastRowLastColumn="0"/>
-            <w:tcW w:w="2831" w:type="dxa"/>
-          </w:tcPr>
-          <w:p/>
-        </w:tc>
-        <w:tc>
-          <w:tcPr>
-            <w:tcW w:w="2831" w:type="dxa"/>
-          </w:tcPr>
-          <w:p>
-            <w:pPr>
-              <w:cnfStyle w:val="000000000000" w:firstRow="0" w:lastRow="0" w:firstColumn="0" w:lastColumn="0" w:oddVBand="0" w:evenVBand="0" w:oddHBand="0" w:evenHBand="0" w:firstRowFirstColumn="0" w:firstRowLastColumn="0" w:lastRowFirstColumn="0" w:lastRowLastColumn="0"/>
-            </w:pPr>
-          </w:p>
-        </w:tc>
-        <w:tc>
-          <w:tcPr>
-            <w:tcW w:w="2832" w:type="dxa"/>
-          </w:tcPr>
-          <w:p>
-            <w:pPr>
-              <w:cnfStyle w:val="000000000000" w:firstRow="0" w:lastRow="0" w:firstColumn="0" w:lastColumn="0" w:oddVBand="0" w:evenVBand="0" w:oddHBand="0" w:evenHBand="0" w:firstRowFirstColumn="0" w:firstRowLastColumn="0" w:lastRowFirstColumn="0" w:lastRowLastColumn="0"/>
-            </w:pPr>
-          </w:p>
-        </w:tc>
-      </w:tr>
-      <w:tr>
-        <w:trPr>
-          <w:cnfStyle w:val="000000100000" w:firstRow="0" w:lastRow="0" w:firstColumn="0" w:lastColumn="0" w:oddVBand="0" w:evenVBand="0" w:oddHBand="1" w:evenHBand="0" w:firstRowFirstColumn="0" w:firstRowLastColumn="0" w:lastRowFirstColumn="0" w:lastRowLastColumn="0"/>
-        </w:trPr>
-        <w:tc>
-          <w:tcPr>
-            <w:cnfStyle w:val="001000000000" w:firstRow="0" w:lastRow="0" w:firstColumn="1" w:lastColumn="0" w:oddVBand="0" w:evenVBand="0" w:oddHBand="0" w:evenHBand="0" w:firstRowFirstColumn="0" w:firstRowLastColumn="0" w:lastRowFirstColumn="0" w:lastRowLastColumn="0"/>
-            <w:tcW w:w="2831" w:type="dxa"/>
-          </w:tcPr>
-          <w:p/>
-        </w:tc>
-        <w:tc>
-          <w:tcPr>
-            <w:tcW w:w="2831" w:type="dxa"/>
-          </w:tcPr>
-          <w:p>
-            <w:pPr>
-              <w:cnfStyle w:val="000000100000" w:firstRow="0" w:lastRow="0" w:firstColumn="0" w:lastColumn="0" w:oddVBand="0" w:evenVBand="0" w:oddHBand="1" w:evenHBand="0" w:firstRowFirstColumn="0" w:firstRowLastColumn="0" w:lastRowFirstColumn="0" w:lastRowLastColumn="0"/>
-            </w:pPr>
-          </w:p>
-        </w:tc>
-        <w:tc>
-          <w:tcPr>
-            <w:tcW w:w="2832" w:type="dxa"/>
-          </w:tcPr>
-          <w:p>
-            <w:pPr>
-              <w:cnfStyle w:val="000000100000" w:firstRow="0" w:lastRow="0" w:firstColumn="0" w:lastColumn="0" w:oddVBand="0" w:evenVBand="0" w:oddHBand="1" w:evenHBand="0" w:firstRowFirstColumn="0" w:firstRowLastColumn="0" w:lastRowFirstColumn="0" w:lastRowLastColumn="0"/>
-            </w:pPr>
-          </w:p>
-        </w:tc>
-      </w:tr>
-      <w:tr>
-        <w:tc>
-          <w:tcPr>
-            <w:cnfStyle w:val="001000000000" w:firstRow="0" w:lastRow="0" w:firstColumn="1" w:lastColumn="0" w:oddVBand="0" w:evenVBand="0" w:oddHBand="0" w:evenHBand="0" w:firstRowFirstColumn="0" w:firstRowLastColumn="0" w:lastRowFirstColumn="0" w:lastRowLastColumn="0"/>
-            <w:tcW w:w="2831" w:type="dxa"/>
-          </w:tcPr>
-          <w:p/>
-        </w:tc>
-        <w:tc>
-          <w:tcPr>
-            <w:tcW w:w="2831" w:type="dxa"/>
-          </w:tcPr>
-          <w:p>
-            <w:pPr>
-              <w:cnfStyle w:val="000000000000" w:firstRow="0" w:lastRow="0" w:firstColumn="0" w:lastColumn="0" w:oddVBand="0" w:evenVBand="0" w:oddHBand="0" w:evenHBand="0" w:firstRowFirstColumn="0" w:firstRowLastColumn="0" w:lastRowFirstColumn="0" w:lastRowLastColumn="0"/>
-            </w:pPr>
-          </w:p>
-        </w:tc>
-        <w:tc>
-          <w:tcPr>
-            <w:tcW w:w="2832" w:type="dxa"/>
-          </w:tcPr>
-          <w:p>
-            <w:pPr>
-              <w:cnfStyle w:val="000000000000" w:firstRow="0" w:lastRow="0" w:firstColumn="0" w:lastColumn="0" w:oddVBand="0" w:evenVBand="0" w:oddHBand="0" w:evenHBand="0" w:firstRowFirstColumn="0" w:firstRowLastColumn="0" w:lastRowFirstColumn="0" w:lastRowLastColumn="0"/>
-            </w:pPr>
-          </w:p>
-        </w:tc>
-      </w:tr>
-      <w:tr>
-        <w:trPr>
-          <w:cnfStyle w:val="000000100000" w:firstRow="0" w:lastRow="0" w:firstColumn="0" w:lastColumn="0" w:oddVBand="0" w:evenVBand="0" w:oddHBand="1" w:evenHBand="0" w:firstRowFirstColumn="0" w:firstRowLastColumn="0" w:lastRowFirstColumn="0" w:lastRowLastColumn="0"/>
-        </w:trPr>
-        <w:tc>
-          <w:tcPr>
-            <w:cnfStyle w:val="001000000000" w:firstRow="0" w:lastRow="0" w:firstColumn="1" w:lastColumn="0" w:oddVBand="0" w:evenVBand="0" w:oddHBand="0" w:evenHBand="0" w:firstRowFirstColumn="0" w:firstRowLastColumn="0" w:lastRowFirstColumn="0" w:lastRowLastColumn="0"/>
-            <w:tcW w:w="2831" w:type="dxa"/>
-          </w:tcPr>
-          <w:p/>
-        </w:tc>
-        <w:tc>
-          <w:tcPr>
-            <w:tcW w:w="2831" w:type="dxa"/>
-          </w:tcPr>
-          <w:p>
-            <w:pPr>
-              <w:cnfStyle w:val="000000100000" w:firstRow="0" w:lastRow="0" w:firstColumn="0" w:lastColumn="0" w:oddVBand="0" w:evenVBand="0" w:oddHBand="1" w:evenHBand="0" w:firstRowFirstColumn="0" w:firstRowLastColumn="0" w:lastRowFirstColumn="0" w:lastRowLastColumn="0"/>
-            </w:pPr>
-          </w:p>
-        </w:tc>
-        <w:tc>
-          <w:tcPr>
-            <w:tcW w:w="2832" w:type="dxa"/>
-          </w:tcPr>
-          <w:p>
-            <w:pPr>
-              <w:cnfStyle w:val="000000100000" w:firstRow="0" w:lastRow="0" w:firstColumn="0" w:lastColumn="0" w:oddVBand="0" w:evenVBand="0" w:oddHBand="1" w:evenHBand="0" w:firstRowFirstColumn="0" w:firstRowLastColumn="0" w:lastRowFirstColumn="0" w:lastRowLastColumn="0"/>
-            </w:pPr>
-          </w:p>
-        </w:tc>
-      </w:tr>
-    </w:tbl>
-    <w:p/>
-    <w:p/>
     <w:p>
       <w:pPr>
         <w:pStyle w:val="Ttulo1"/>
+        <w:jc w:val="both"/>
       </w:pPr>
     </w:p>
     <w:sectPr>
@@ -5533,7 +6425,7 @@
 </file>
 
 <file path=word/numbering.xml><?xml version="1.0" encoding="utf-8"?>
-<w:numbering xmlns:wpc="http://schemas.microsoft.com/office/word/2010/wordprocessingCanvas" xmlns:cx="http://schemas.microsoft.com/office/drawing/2014/chartex" xmlns:cx1="http://schemas.microsoft.com/office/drawing/2015/9/8/chartex" xmlns:cx2="http://schemas.microsoft.com/office/drawing/2015/10/21/chartex" xmlns:cx3="http://schemas.microsoft.com/office/drawing/2016/5/9/chartex" xmlns:cx4="http://schemas.microsoft.com/office/drawing/2016/5/10/chartex" xmlns:cx5="http://schemas.microsoft.com/office/drawing/2016/5/11/chartex" xmlns:cx6="http://schemas.microsoft.com/office/drawing/2016/5/12/chartex" xmlns:cx7="http://schemas.microsoft.com/office/drawing/2016/5/13/chartex" xmlns:cx8="http://schemas.microsoft.com/office/drawing/2016/5/14/chartex" xmlns:mc="http://schemas.openxmlformats.org/markup-compatibility/2006" xmlns:aink="http://schemas.microsoft.com/office/drawing/2016/ink" xmlns:am3d="http://schemas.microsoft.com/office/drawing/2017/model3d" xmlns:o="urn:schemas-microsoft-com:office:office" xmlns:r="http://schemas.openxmlformats.org/officeDocument/2006/relationships" xmlns:m="http://schemas.openxmlformats.org/officeDocument/2006/math" xmlns:v="urn:schemas-microsoft-com:vml" xmlns:wp14="http://schemas.microsoft.com/office/word/2010/wordprocessingDrawing" xmlns:wp="http://schemas.openxmlformats.org/drawingml/2006/wordprocessingDrawing" xmlns:w10="urn:schemas-microsoft-com:office:word" xmlns:w="http://schemas.openxmlformats.org/wordprocessingml/2006/main" xmlns:w14="http://schemas.microsoft.com/office/word/2010/wordml" xmlns:w15="http://schemas.microsoft.com/office/word/2012/wordml" xmlns:w16se="http://schemas.microsoft.com/office/word/2015/wordml/symex" xmlns:wpg="http://schemas.microsoft.com/office/word/2010/wordprocessingGroup" xmlns:wpi="http://schemas.microsoft.com/office/word/2010/wordprocessingInk" xmlns:wne="http://schemas.microsoft.com/office/word/2006/wordml" xmlns:wps="http://schemas.microsoft.com/office/word/2010/wordprocessingShape" mc:Ignorable="w14 w15 w16se wp14">
+<w:numbering xmlns:wpc="http://schemas.microsoft.com/office/word/2010/wordprocessingCanvas" xmlns:cx="http://schemas.microsoft.com/office/drawing/2014/chartex" xmlns:mc="http://schemas.openxmlformats.org/markup-compatibility/2006" xmlns:o="urn:schemas-microsoft-com:office:office" xmlns:r="http://schemas.openxmlformats.org/officeDocument/2006/relationships" xmlns:m="http://schemas.openxmlformats.org/officeDocument/2006/math" xmlns:v="urn:schemas-microsoft-com:vml" xmlns:wp14="http://schemas.microsoft.com/office/word/2010/wordprocessingDrawing" xmlns:wp="http://schemas.openxmlformats.org/drawingml/2006/wordprocessingDrawing" xmlns:w10="urn:schemas-microsoft-com:office:word" xmlns:w="http://schemas.openxmlformats.org/wordprocessingml/2006/main" xmlns:w14="http://schemas.microsoft.com/office/word/2010/wordml" xmlns:w15="http://schemas.microsoft.com/office/word/2012/wordml" xmlns:w16se="http://schemas.microsoft.com/office/word/2015/wordml/symex" xmlns:wpg="http://schemas.microsoft.com/office/word/2010/wordprocessingGroup" xmlns:wpi="http://schemas.microsoft.com/office/word/2010/wordprocessingInk" xmlns:wne="http://schemas.microsoft.com/office/word/2006/wordml" xmlns:wps="http://schemas.microsoft.com/office/word/2010/wordprocessingShape" mc:Ignorable="w14 w15 w16se wp14">
   <w:abstractNum w:abstractNumId="0" w15:restartNumberingAfterBreak="0">
     <w:nsid w:val="0E51654B"/>
     <w:multiLevelType w:val="hybridMultilevel"/>
@@ -5647,6 +6539,95 @@
     </w:lvl>
   </w:abstractNum>
   <w:abstractNum w:abstractNumId="1" w15:restartNumberingAfterBreak="0">
+    <w:nsid w:val="25097B14"/>
+    <w:multiLevelType w:val="hybridMultilevel"/>
+    <w:tmpl w:val="0DF61BDC"/>
+    <w:lvl w:ilvl="0" w:tplc="0C0A000F">
+      <w:start w:val="1"/>
+      <w:numFmt w:val="decimal"/>
+      <w:lvlText w:val="%1."/>
+      <w:lvlJc w:val="left"/>
+      <w:pPr>
+        <w:ind w:left="720" w:hanging="360"/>
+      </w:pPr>
+      <w:rPr>
+        <w:rFonts w:hint="default"/>
+      </w:rPr>
+    </w:lvl>
+    <w:lvl w:ilvl="1" w:tplc="0C0A0019">
+      <w:start w:val="1"/>
+      <w:numFmt w:val="lowerLetter"/>
+      <w:lvlText w:val="%2."/>
+      <w:lvlJc w:val="left"/>
+      <w:pPr>
+        <w:ind w:left="1440" w:hanging="360"/>
+      </w:pPr>
+    </w:lvl>
+    <w:lvl w:ilvl="2" w:tplc="0C0A001B" w:tentative="1">
+      <w:start w:val="1"/>
+      <w:numFmt w:val="lowerRoman"/>
+      <w:lvlText w:val="%3."/>
+      <w:lvlJc w:val="right"/>
+      <w:pPr>
+        <w:ind w:left="2160" w:hanging="180"/>
+      </w:pPr>
+    </w:lvl>
+    <w:lvl w:ilvl="3" w:tplc="0C0A000F" w:tentative="1">
+      <w:start w:val="1"/>
+      <w:numFmt w:val="decimal"/>
+      <w:lvlText w:val="%4."/>
+      <w:lvlJc w:val="left"/>
+      <w:pPr>
+        <w:ind w:left="2880" w:hanging="360"/>
+      </w:pPr>
+    </w:lvl>
+    <w:lvl w:ilvl="4" w:tplc="0C0A0019" w:tentative="1">
+      <w:start w:val="1"/>
+      <w:numFmt w:val="lowerLetter"/>
+      <w:lvlText w:val="%5."/>
+      <w:lvlJc w:val="left"/>
+      <w:pPr>
+        <w:ind w:left="3600" w:hanging="360"/>
+      </w:pPr>
+    </w:lvl>
+    <w:lvl w:ilvl="5" w:tplc="0C0A001B" w:tentative="1">
+      <w:start w:val="1"/>
+      <w:numFmt w:val="lowerRoman"/>
+      <w:lvlText w:val="%6."/>
+      <w:lvlJc w:val="right"/>
+      <w:pPr>
+        <w:ind w:left="4320" w:hanging="180"/>
+      </w:pPr>
+    </w:lvl>
+    <w:lvl w:ilvl="6" w:tplc="0C0A000F" w:tentative="1">
+      <w:start w:val="1"/>
+      <w:numFmt w:val="decimal"/>
+      <w:lvlText w:val="%7."/>
+      <w:lvlJc w:val="left"/>
+      <w:pPr>
+        <w:ind w:left="5040" w:hanging="360"/>
+      </w:pPr>
+    </w:lvl>
+    <w:lvl w:ilvl="7" w:tplc="0C0A0019" w:tentative="1">
+      <w:start w:val="1"/>
+      <w:numFmt w:val="lowerLetter"/>
+      <w:lvlText w:val="%8."/>
+      <w:lvlJc w:val="left"/>
+      <w:pPr>
+        <w:ind w:left="5760" w:hanging="360"/>
+      </w:pPr>
+    </w:lvl>
+    <w:lvl w:ilvl="8" w:tplc="0C0A001B" w:tentative="1">
+      <w:start w:val="1"/>
+      <w:numFmt w:val="lowerRoman"/>
+      <w:lvlText w:val="%9."/>
+      <w:lvlJc w:val="right"/>
+      <w:pPr>
+        <w:ind w:left="6480" w:hanging="180"/>
+      </w:pPr>
+    </w:lvl>
+  </w:abstractNum>
+  <w:abstractNum w:abstractNumId="2" w15:restartNumberingAfterBreak="0">
     <w:nsid w:val="386C3BAF"/>
     <w:multiLevelType w:val="hybridMultilevel"/>
     <w:tmpl w:val="5FEC66F6"/>
@@ -5758,7 +6739,7 @@
       </w:rPr>
     </w:lvl>
   </w:abstractNum>
-  <w:abstractNum w:abstractNumId="2" w15:restartNumberingAfterBreak="0">
+  <w:abstractNum w:abstractNumId="3" w15:restartNumberingAfterBreak="0">
     <w:nsid w:val="3A7C6C88"/>
     <w:multiLevelType w:val="hybridMultilevel"/>
     <w:tmpl w:val="BADC09D8"/>
@@ -5844,7 +6825,7 @@
       </w:pPr>
     </w:lvl>
   </w:abstractNum>
-  <w:abstractNum w:abstractNumId="3" w15:restartNumberingAfterBreak="0">
+  <w:abstractNum w:abstractNumId="4" w15:restartNumberingAfterBreak="0">
     <w:nsid w:val="51F448D5"/>
     <w:multiLevelType w:val="multilevel"/>
     <w:tmpl w:val="0C0A001F"/>
@@ -5930,7 +6911,7 @@
       </w:pPr>
     </w:lvl>
   </w:abstractNum>
-  <w:abstractNum w:abstractNumId="4" w15:restartNumberingAfterBreak="0">
+  <w:abstractNum w:abstractNumId="5" w15:restartNumberingAfterBreak="0">
     <w:nsid w:val="56D86FB3"/>
     <w:multiLevelType w:val="hybridMultilevel"/>
     <w:tmpl w:val="8DEC0796"/>
@@ -6016,7 +6997,96 @@
       </w:pPr>
     </w:lvl>
   </w:abstractNum>
-  <w:abstractNum w:abstractNumId="5" w15:restartNumberingAfterBreak="0">
+  <w:abstractNum w:abstractNumId="6" w15:restartNumberingAfterBreak="0">
+    <w:nsid w:val="572276B0"/>
+    <w:multiLevelType w:val="hybridMultilevel"/>
+    <w:tmpl w:val="E04E8AF8"/>
+    <w:lvl w:ilvl="0" w:tplc="0C0A000F">
+      <w:start w:val="1"/>
+      <w:numFmt w:val="decimal"/>
+      <w:lvlText w:val="%1."/>
+      <w:lvlJc w:val="left"/>
+      <w:pPr>
+        <w:ind w:left="720" w:hanging="360"/>
+      </w:pPr>
+      <w:rPr>
+        <w:rFonts w:hint="default"/>
+      </w:rPr>
+    </w:lvl>
+    <w:lvl w:ilvl="1" w:tplc="0C0A0019" w:tentative="1">
+      <w:start w:val="1"/>
+      <w:numFmt w:val="lowerLetter"/>
+      <w:lvlText w:val="%2."/>
+      <w:lvlJc w:val="left"/>
+      <w:pPr>
+        <w:ind w:left="1440" w:hanging="360"/>
+      </w:pPr>
+    </w:lvl>
+    <w:lvl w:ilvl="2" w:tplc="0C0A001B" w:tentative="1">
+      <w:start w:val="1"/>
+      <w:numFmt w:val="lowerRoman"/>
+      <w:lvlText w:val="%3."/>
+      <w:lvlJc w:val="right"/>
+      <w:pPr>
+        <w:ind w:left="2160" w:hanging="180"/>
+      </w:pPr>
+    </w:lvl>
+    <w:lvl w:ilvl="3" w:tplc="0C0A000F" w:tentative="1">
+      <w:start w:val="1"/>
+      <w:numFmt w:val="decimal"/>
+      <w:lvlText w:val="%4."/>
+      <w:lvlJc w:val="left"/>
+      <w:pPr>
+        <w:ind w:left="2880" w:hanging="360"/>
+      </w:pPr>
+    </w:lvl>
+    <w:lvl w:ilvl="4" w:tplc="0C0A0019" w:tentative="1">
+      <w:start w:val="1"/>
+      <w:numFmt w:val="lowerLetter"/>
+      <w:lvlText w:val="%5."/>
+      <w:lvlJc w:val="left"/>
+      <w:pPr>
+        <w:ind w:left="3600" w:hanging="360"/>
+      </w:pPr>
+    </w:lvl>
+    <w:lvl w:ilvl="5" w:tplc="0C0A001B" w:tentative="1">
+      <w:start w:val="1"/>
+      <w:numFmt w:val="lowerRoman"/>
+      <w:lvlText w:val="%6."/>
+      <w:lvlJc w:val="right"/>
+      <w:pPr>
+        <w:ind w:left="4320" w:hanging="180"/>
+      </w:pPr>
+    </w:lvl>
+    <w:lvl w:ilvl="6" w:tplc="0C0A000F" w:tentative="1">
+      <w:start w:val="1"/>
+      <w:numFmt w:val="decimal"/>
+      <w:lvlText w:val="%7."/>
+      <w:lvlJc w:val="left"/>
+      <w:pPr>
+        <w:ind w:left="5040" w:hanging="360"/>
+      </w:pPr>
+    </w:lvl>
+    <w:lvl w:ilvl="7" w:tplc="0C0A0019" w:tentative="1">
+      <w:start w:val="1"/>
+      <w:numFmt w:val="lowerLetter"/>
+      <w:lvlText w:val="%8."/>
+      <w:lvlJc w:val="left"/>
+      <w:pPr>
+        <w:ind w:left="5760" w:hanging="360"/>
+      </w:pPr>
+    </w:lvl>
+    <w:lvl w:ilvl="8" w:tplc="0C0A001B" w:tentative="1">
+      <w:start w:val="1"/>
+      <w:numFmt w:val="lowerRoman"/>
+      <w:lvlText w:val="%9."/>
+      <w:lvlJc w:val="right"/>
+      <w:pPr>
+        <w:ind w:left="6480" w:hanging="180"/>
+      </w:pPr>
+    </w:lvl>
+  </w:abstractNum>
+  <w:abstractNum w:abstractNumId="7" w15:restartNumberingAfterBreak="0">
     <w:nsid w:val="77652925"/>
     <w:multiLevelType w:val="multilevel"/>
     <w:tmpl w:val="0C0A001F"/>
@@ -6103,22 +7173,28 @@
     </w:lvl>
   </w:abstractNum>
   <w:num w:numId="1">
-    <w:abstractNumId w:val="4"/>
+    <w:abstractNumId w:val="5"/>
   </w:num>
   <w:num w:numId="2">
-    <w:abstractNumId w:val="2"/>
+    <w:abstractNumId w:val="3"/>
   </w:num>
   <w:num w:numId="3">
-    <w:abstractNumId w:val="5"/>
+    <w:abstractNumId w:val="7"/>
   </w:num>
   <w:num w:numId="4">
-    <w:abstractNumId w:val="1"/>
+    <w:abstractNumId w:val="2"/>
   </w:num>
   <w:num w:numId="5">
     <w:abstractNumId w:val="0"/>
   </w:num>
   <w:num w:numId="6">
-    <w:abstractNumId w:val="3"/>
+    <w:abstractNumId w:val="4"/>
+  </w:num>
+  <w:num w:numId="7">
+    <w:abstractNumId w:val="6"/>
+  </w:num>
+  <w:num w:numId="8">
+    <w:abstractNumId w:val="1"/>
   </w:num>
 </w:numbering>
 </file>
@@ -6140,7 +7216,7 @@
       </w:pPr>
     </w:pPrDefault>
   </w:docDefaults>
-  <w:latentStyles w:defLockedState="0" w:defUIPriority="99" w:defSemiHidden="0" w:defUnhideWhenUsed="0" w:defQFormat="0" w:count="375">
+  <w:latentStyles w:defLockedState="0" w:defUIPriority="99" w:defSemiHidden="0" w:defUnhideWhenUsed="0" w:defQFormat="0" w:count="371">
     <w:lsdException w:name="Normal" w:uiPriority="0" w:qFormat="1"/>
     <w:lsdException w:name="heading 1" w:uiPriority="9" w:qFormat="1"/>
     <w:lsdException w:name="heading 2" w:semiHidden="1" w:uiPriority="9" w:unhideWhenUsed="1" w:qFormat="1"/>
@@ -6512,10 +7588,6 @@
     <w:lsdException w:name="List Table 5 Dark Accent 6" w:uiPriority="50"/>
     <w:lsdException w:name="List Table 6 Colorful Accent 6" w:uiPriority="51"/>
     <w:lsdException w:name="List Table 7 Colorful Accent 6" w:uiPriority="52"/>
-    <w:lsdException w:name="Mention" w:semiHidden="1" w:unhideWhenUsed="1"/>
-    <w:lsdException w:name="Smart Hyperlink" w:semiHidden="1" w:unhideWhenUsed="1"/>
-    <w:lsdException w:name="Hashtag" w:semiHidden="1" w:unhideWhenUsed="1"/>
-    <w:lsdException w:name="Unresolved Mention" w:semiHidden="1" w:unhideWhenUsed="1"/>
   </w:latentStyles>
   <w:style w:type="paragraph" w:default="1" w:styleId="Normal">
     <w:name w:val="Normal"/>

</xml_diff>

<commit_message>
Cambio en las historias de usuario y la dificultad de tareas
</commit_message>
<xml_diff>
--- a/Acta de reunión de planificación de la iteración.docx
+++ b/Acta de reunión de planificación de la iteración.docx
@@ -1,6 +1,6 @@
 
 <file path=word/document.xml><?xml version="1.0" encoding="utf-8"?>
-<w:document xmlns:wpc="http://schemas.microsoft.com/office/word/2010/wordprocessingCanvas" xmlns:cx="http://schemas.microsoft.com/office/drawing/2014/chartex" xmlns:mc="http://schemas.openxmlformats.org/markup-compatibility/2006" xmlns:o="urn:schemas-microsoft-com:office:office" xmlns:r="http://schemas.openxmlformats.org/officeDocument/2006/relationships" xmlns:m="http://schemas.openxmlformats.org/officeDocument/2006/math" xmlns:v="urn:schemas-microsoft-com:vml" xmlns:wp14="http://schemas.microsoft.com/office/word/2010/wordprocessingDrawing" xmlns:wp="http://schemas.openxmlformats.org/drawingml/2006/wordprocessingDrawing" xmlns:w10="urn:schemas-microsoft-com:office:word" xmlns:w="http://schemas.openxmlformats.org/wordprocessingml/2006/main" xmlns:w14="http://schemas.microsoft.com/office/word/2010/wordml" xmlns:w15="http://schemas.microsoft.com/office/word/2012/wordml" xmlns:w16se="http://schemas.microsoft.com/office/word/2015/wordml/symex" xmlns:wpg="http://schemas.microsoft.com/office/word/2010/wordprocessingGroup" xmlns:wpi="http://schemas.microsoft.com/office/word/2010/wordprocessingInk" xmlns:wne="http://schemas.microsoft.com/office/word/2006/wordml" xmlns:wps="http://schemas.microsoft.com/office/word/2010/wordprocessingShape" mc:Ignorable="w14 w15 w16se wp14">
+<w:document xmlns:wpc="http://schemas.microsoft.com/office/word/2010/wordprocessingCanvas" xmlns:cx="http://schemas.microsoft.com/office/drawing/2014/chartex" xmlns:cx1="http://schemas.microsoft.com/office/drawing/2015/9/8/chartex" xmlns:cx2="http://schemas.microsoft.com/office/drawing/2015/10/21/chartex" xmlns:cx3="http://schemas.microsoft.com/office/drawing/2016/5/9/chartex" xmlns:cx4="http://schemas.microsoft.com/office/drawing/2016/5/10/chartex" xmlns:cx5="http://schemas.microsoft.com/office/drawing/2016/5/11/chartex" xmlns:cx6="http://schemas.microsoft.com/office/drawing/2016/5/12/chartex" xmlns:cx7="http://schemas.microsoft.com/office/drawing/2016/5/13/chartex" xmlns:cx8="http://schemas.microsoft.com/office/drawing/2016/5/14/chartex" xmlns:mc="http://schemas.openxmlformats.org/markup-compatibility/2006" xmlns:aink="http://schemas.microsoft.com/office/drawing/2016/ink" xmlns:am3d="http://schemas.microsoft.com/office/drawing/2017/model3d" xmlns:o="urn:schemas-microsoft-com:office:office" xmlns:r="http://schemas.openxmlformats.org/officeDocument/2006/relationships" xmlns:m="http://schemas.openxmlformats.org/officeDocument/2006/math" xmlns:v="urn:schemas-microsoft-com:vml" xmlns:wp14="http://schemas.microsoft.com/office/word/2010/wordprocessingDrawing" xmlns:wp="http://schemas.openxmlformats.org/drawingml/2006/wordprocessingDrawing" xmlns:w10="urn:schemas-microsoft-com:office:word" xmlns:w="http://schemas.openxmlformats.org/wordprocessingml/2006/main" xmlns:w14="http://schemas.microsoft.com/office/word/2010/wordml" xmlns:w15="http://schemas.microsoft.com/office/word/2012/wordml" xmlns:w16se="http://schemas.microsoft.com/office/word/2015/wordml/symex" xmlns:wpg="http://schemas.microsoft.com/office/word/2010/wordprocessingGroup" xmlns:wpi="http://schemas.microsoft.com/office/word/2010/wordprocessingInk" xmlns:wne="http://schemas.microsoft.com/office/word/2006/wordml" xmlns:wps="http://schemas.microsoft.com/office/word/2010/wordprocessingShape" mc:Ignorable="w14 w15 w16se wp14">
   <w:body>
     <w:p>
       <w:pPr>
@@ -4897,7 +4897,21 @@
                     <w:rStyle w:val="Hipervnculo"/>
                     <w:noProof/>
                   </w:rPr>
-                  <w:t>Gráficas Sprint Burndown y Product Burndown</w:t>
+                  <w:t>Gráficas Sprint Burndown y Product Burn</w:t>
+                </w:r>
+                <w:r>
+                  <w:rPr>
+                    <w:rStyle w:val="Hipervnculo"/>
+                    <w:noProof/>
+                  </w:rPr>
+                  <w:t>d</w:t>
+                </w:r>
+                <w:r>
+                  <w:rPr>
+                    <w:rStyle w:val="Hipervnculo"/>
+                    <w:noProof/>
+                  </w:rPr>
+                  <w:t>own</w:t>
                 </w:r>
                 <w:r>
                   <w:rPr>
@@ -6665,7 +6679,7 @@
                   <w:cnfStyle w:val="000000000000" w:firstRow="0" w:lastRow="0" w:firstColumn="0" w:lastColumn="0" w:oddVBand="0" w:evenVBand="0" w:oddHBand="0" w:evenHBand="0" w:firstRowFirstColumn="0" w:firstRowLastColumn="0" w:lastRowFirstColumn="0" w:lastRowLastColumn="0"/>
                 </w:pPr>
                 <w:r>
-                  <w:t>8</w:t>
+                  <w:t>6</w:t>
                 </w:r>
               </w:p>
             </w:tc>
@@ -6812,8 +6826,10 @@
                   <w:cnfStyle w:val="000000100000" w:firstRow="0" w:lastRow="0" w:firstColumn="0" w:lastColumn="0" w:oddVBand="0" w:evenVBand="0" w:oddHBand="1" w:evenHBand="0" w:firstRowFirstColumn="0" w:firstRowLastColumn="0" w:lastRowFirstColumn="0" w:lastRowLastColumn="0"/>
                 </w:pPr>
                 <w:r>
-                  <w:t>6</w:t>
-                </w:r>
+                  <w:t>8</w:t>
+                </w:r>
+                <w:bookmarkStart w:id="6" w:name="_GoBack"/>
+                <w:bookmarkEnd w:id="6"/>
               </w:p>
             </w:tc>
             <w:tc>
@@ -7124,11 +7140,11 @@
             </w:numPr>
             <w:jc w:val="both"/>
           </w:pPr>
-          <w:bookmarkStart w:id="6" w:name="_Toc497840982"/>
+          <w:bookmarkStart w:id="7" w:name="_Toc497840982"/>
           <w:r>
             <w:t>Tiempos esperados en la iteración</w:t>
           </w:r>
-          <w:bookmarkEnd w:id="6"/>
+          <w:bookmarkEnd w:id="7"/>
         </w:p>
         <w:p/>
         <w:p>
@@ -7196,7 +7212,7 @@
             </w:numPr>
             <w:jc w:val="both"/>
           </w:pPr>
-          <w:bookmarkStart w:id="7" w:name="_Toc497840983"/>
+          <w:bookmarkStart w:id="8" w:name="_Toc497840983"/>
           <w:r>
             <w:lastRenderedPageBreak/>
             <w:t>Alcance</w:t>
@@ -7207,7 +7223,7 @@
           <w:r>
             <w:t>oyecto</w:t>
           </w:r>
-          <w:bookmarkEnd w:id="7"/>
+          <w:bookmarkEnd w:id="8"/>
         </w:p>
         <w:p/>
         <w:p>
@@ -7243,11 +7259,11 @@
             </w:numPr>
             <w:jc w:val="both"/>
           </w:pPr>
-          <w:bookmarkStart w:id="8" w:name="_Toc497840984"/>
+          <w:bookmarkStart w:id="9" w:name="_Toc497840984"/>
           <w:r>
             <w:t>Historias de usuario</w:t>
           </w:r>
-          <w:bookmarkEnd w:id="8"/>
+          <w:bookmarkEnd w:id="9"/>
         </w:p>
         <w:p/>
         <w:tbl>
@@ -7397,7 +7413,10 @@
                   <w:cnfStyle w:val="000000000000" w:firstRow="0" w:lastRow="0" w:firstColumn="0" w:lastColumn="0" w:oddVBand="0" w:evenVBand="0" w:oddHBand="0" w:evenHBand="0" w:firstRowFirstColumn="0" w:firstRowLastColumn="0" w:lastRowFirstColumn="0" w:lastRowLastColumn="0"/>
                 </w:pPr>
                 <w:r>
-                  <w:t>El cliente quiere organizar reuniones de manera que la fecha sea accesible para todos o para el mayor número de personas.</w:t>
+                  <w:t>El cliente quiere organizar reuniones de manera que la fecha sea accesible para todos o p</w:t>
+                </w:r>
+                <w:r>
+                  <w:t>ara el mayor número de personas posibles.</w:t>
                 </w:r>
               </w:p>
             </w:tc>
@@ -7711,6 +7730,43 @@
                   <w:t>El cliente quiere un gestor de documentos que avise a todo el equipo si se ha producido algún cambio. También se debe notificar si alguien modifica un fichero que otro miembro está modificando en ese momento.</w:t>
                 </w:r>
               </w:p>
+              <w:p>
+                <w:pPr>
+                  <w:cnfStyle w:val="000000000000" w:firstRow="0" w:lastRow="0" w:firstColumn="0" w:lastColumn="0" w:oddVBand="0" w:evenVBand="0" w:oddHBand="0" w:evenHBand="0" w:firstRowFirstColumn="0" w:firstRowLastColumn="0" w:lastRowFirstColumn="0" w:lastRowLastColumn="0"/>
+                </w:pPr>
+              </w:p>
+              <w:p>
+                <w:pPr>
+                  <w:cnfStyle w:val="000000000000" w:firstRow="0" w:lastRow="0" w:firstColumn="0" w:lastColumn="0" w:oddVBand="0" w:evenVBand="0" w:oddHBand="0" w:evenHBand="0" w:firstRowFirstColumn="0" w:firstRowLastColumn="0" w:lastRowFirstColumn="0" w:lastRowLastColumn="0"/>
+                </w:pPr>
+                <w:r>
+                  <w:t>El cliente quiere un gestor de documentos para que todos los integrantes de su equipo puedan tener controlados los archivos.</w:t>
+                </w:r>
+              </w:p>
+              <w:p>
+                <w:pPr>
+                  <w:cnfStyle w:val="000000000000" w:firstRow="0" w:lastRow="0" w:firstColumn="0" w:lastColumn="0" w:oddVBand="0" w:evenVBand="0" w:oddHBand="0" w:evenHBand="0" w:firstRowFirstColumn="0" w:firstRowLastColumn="0" w:lastRowFirstColumn="0" w:lastRowLastColumn="0"/>
+                </w:pPr>
+              </w:p>
+              <w:p>
+                <w:pPr>
+                  <w:cnfStyle w:val="000000000000" w:firstRow="0" w:lastRow="0" w:firstColumn="0" w:lastColumn="0" w:oddVBand="0" w:evenVBand="0" w:oddHBand="0" w:evenHBand="0" w:firstRowFirstColumn="0" w:firstRowLastColumn="0" w:lastRowFirstColumn="0" w:lastRowLastColumn="0"/>
+                </w:pPr>
+                <w:r>
+                  <w:t>El cliente quiere un gestor de documentos para que todos los integrantes de su equipo puedan</w:t>
+                </w:r>
+                <w:r>
+                  <w:t xml:space="preserve"> tener controlada la documentación</w:t>
+                </w:r>
+                <w:r>
+                  <w:t>.</w:t>
+                </w:r>
+              </w:p>
+              <w:p>
+                <w:pPr>
+                  <w:cnfStyle w:val="000000000000" w:firstRow="0" w:lastRow="0" w:firstColumn="0" w:lastColumn="0" w:oddVBand="0" w:evenVBand="0" w:oddHBand="0" w:evenHBand="0" w:firstRowFirstColumn="0" w:firstRowLastColumn="0" w:lastRowFirstColumn="0" w:lastRowLastColumn="0"/>
+                </w:pPr>
+              </w:p>
             </w:tc>
           </w:tr>
         </w:tbl>
@@ -7794,6 +7850,7 @@
               </w:tcPr>
               <w:p>
                 <w:r>
+                  <w:lastRenderedPageBreak/>
                   <w:t>Nombre de la historia</w:t>
                 </w:r>
               </w:p>
@@ -7863,6 +7920,22 @@
                 </w:pPr>
                 <w:r>
                   <w:t>El cliente quiere un gestor de tareas que permita notificaciones cuando se asigne una tarea nueva, colocación de etiquetas, indicar fecha de fin de tareas y asignar tareas a un solo miembro.</w:t>
+                </w:r>
+              </w:p>
+              <w:p>
+                <w:pPr>
+                  <w:cnfStyle w:val="000000000000" w:firstRow="0" w:lastRow="0" w:firstColumn="0" w:lastColumn="0" w:oddVBand="0" w:evenVBand="0" w:oddHBand="0" w:evenHBand="0" w:firstRowFirstColumn="0" w:firstRowLastColumn="0" w:lastRowFirstColumn="0" w:lastRowLastColumn="0"/>
+                </w:pPr>
+              </w:p>
+              <w:p>
+                <w:pPr>
+                  <w:cnfStyle w:val="000000000000" w:firstRow="0" w:lastRow="0" w:firstColumn="0" w:lastColumn="0" w:oddVBand="0" w:evenVBand="0" w:oddHBand="0" w:evenHBand="0" w:firstRowFirstColumn="0" w:firstRowLastColumn="0" w:lastRowFirstColumn="0" w:lastRowLastColumn="0"/>
+                </w:pPr>
+                <w:r>
+                  <w:t>El cliente quiere</w:t>
+                </w:r>
+                <w:r>
+                  <w:t xml:space="preserve"> un gestor de tareas para tener un seguimiento de cómo evolucionan dichas tareas.</w:t>
                 </w:r>
               </w:p>
             </w:tc>
@@ -7890,7 +7963,6 @@
               </w:tcPr>
               <w:p>
                 <w:r>
-                  <w:lastRenderedPageBreak/>
                   <w:t>Identificador</w:t>
                 </w:r>
               </w:p>
@@ -8015,6 +8087,19 @@
                 </w:pPr>
                 <w:r>
                   <w:t>El cliente quiere un gestor de tiempo que permita el sistema “Pomodoro”, la colocación de etiquetas y la detección de inactividad en el PC.</w:t>
+                </w:r>
+              </w:p>
+              <w:p>
+                <w:pPr>
+                  <w:cnfStyle w:val="000000000000" w:firstRow="0" w:lastRow="0" w:firstColumn="0" w:lastColumn="0" w:oddVBand="0" w:evenVBand="0" w:oddHBand="0" w:evenHBand="0" w:firstRowFirstColumn="0" w:firstRowLastColumn="0" w:lastRowFirstColumn="0" w:lastRowLastColumn="0"/>
+                </w:pPr>
+              </w:p>
+              <w:p>
+                <w:pPr>
+                  <w:cnfStyle w:val="000000000000" w:firstRow="0" w:lastRow="0" w:firstColumn="0" w:lastColumn="0" w:oddVBand="0" w:evenVBand="0" w:oddHBand="0" w:evenHBand="0" w:firstRowFirstColumn="0" w:firstRowLastColumn="0" w:lastRowFirstColumn="0" w:lastRowLastColumn="0"/>
+                </w:pPr>
+                <w:r>
+                  <w:t>El cliente quiere un gestor para contabilizar el tiempo que invierte en cada tarea.</w:t>
                 </w:r>
               </w:p>
             </w:tc>
@@ -8030,12 +8115,10 @@
             </w:numPr>
             <w:jc w:val="both"/>
           </w:pPr>
-          <w:bookmarkStart w:id="9" w:name="_Toc497840985"/>
+          <w:bookmarkStart w:id="10" w:name="_Toc497840985"/>
           <w:r>
             <w:t>Herramientas para cada necesidad</w:t>
           </w:r>
-          <w:bookmarkStart w:id="10" w:name="_GoBack"/>
-          <w:bookmarkEnd w:id="9"/>
           <w:bookmarkEnd w:id="10"/>
         </w:p>
         <w:p/>
@@ -8075,18 +8158,33 @@
               <w:numId w:val="3"/>
             </w:numPr>
             <w:jc w:val="both"/>
+            <w:rPr>
+              <w:lang w:val="en-US"/>
+            </w:rPr>
           </w:pPr>
           <w:bookmarkStart w:id="12" w:name="_Toc497840987"/>
           <w:r>
+            <w:rPr>
+              <w:lang w:val="en-US"/>
+            </w:rPr>
             <w:lastRenderedPageBreak/>
             <w:t>Gráficas Sp</w:t>
           </w:r>
           <w:r>
+            <w:rPr>
+              <w:lang w:val="en-US"/>
+            </w:rPr>
             <w:t>rint Burndown y Product Burndown</w:t>
           </w:r>
           <w:bookmarkEnd w:id="12"/>
         </w:p>
-        <w:p/>
+        <w:p>
+          <w:pPr>
+            <w:rPr>
+              <w:lang w:val="en-US"/>
+            </w:rPr>
+          </w:pPr>
+        </w:p>
         <w:p>
           <w:pPr>
             <w:rPr>
@@ -8275,7 +8373,7 @@
 </file>
 
 <file path=word/numbering.xml><?xml version="1.0" encoding="utf-8"?>
-<w:numbering xmlns:wpc="http://schemas.microsoft.com/office/word/2010/wordprocessingCanvas" xmlns:cx="http://schemas.microsoft.com/office/drawing/2014/chartex" xmlns:mc="http://schemas.openxmlformats.org/markup-compatibility/2006" xmlns:o="urn:schemas-microsoft-com:office:office" xmlns:r="http://schemas.openxmlformats.org/officeDocument/2006/relationships" xmlns:m="http://schemas.openxmlformats.org/officeDocument/2006/math" xmlns:v="urn:schemas-microsoft-com:vml" xmlns:wp14="http://schemas.microsoft.com/office/word/2010/wordprocessingDrawing" xmlns:wp="http://schemas.openxmlformats.org/drawingml/2006/wordprocessingDrawing" xmlns:w10="urn:schemas-microsoft-com:office:word" xmlns:w="http://schemas.openxmlformats.org/wordprocessingml/2006/main" xmlns:w14="http://schemas.microsoft.com/office/word/2010/wordml" xmlns:w15="http://schemas.microsoft.com/office/word/2012/wordml" xmlns:w16se="http://schemas.microsoft.com/office/word/2015/wordml/symex" xmlns:wpg="http://schemas.microsoft.com/office/word/2010/wordprocessingGroup" xmlns:wpi="http://schemas.microsoft.com/office/word/2010/wordprocessingInk" xmlns:wne="http://schemas.microsoft.com/office/word/2006/wordml" xmlns:wps="http://schemas.microsoft.com/office/word/2010/wordprocessingShape" mc:Ignorable="w14 w15 w16se wp14">
+<w:numbering xmlns:wpc="http://schemas.microsoft.com/office/word/2010/wordprocessingCanvas" xmlns:cx="http://schemas.microsoft.com/office/drawing/2014/chartex" xmlns:cx1="http://schemas.microsoft.com/office/drawing/2015/9/8/chartex" xmlns:cx2="http://schemas.microsoft.com/office/drawing/2015/10/21/chartex" xmlns:cx3="http://schemas.microsoft.com/office/drawing/2016/5/9/chartex" xmlns:cx4="http://schemas.microsoft.com/office/drawing/2016/5/10/chartex" xmlns:cx5="http://schemas.microsoft.com/office/drawing/2016/5/11/chartex" xmlns:cx6="http://schemas.microsoft.com/office/drawing/2016/5/12/chartex" xmlns:cx7="http://schemas.microsoft.com/office/drawing/2016/5/13/chartex" xmlns:cx8="http://schemas.microsoft.com/office/drawing/2016/5/14/chartex" xmlns:mc="http://schemas.openxmlformats.org/markup-compatibility/2006" xmlns:aink="http://schemas.microsoft.com/office/drawing/2016/ink" xmlns:am3d="http://schemas.microsoft.com/office/drawing/2017/model3d" xmlns:o="urn:schemas-microsoft-com:office:office" xmlns:r="http://schemas.openxmlformats.org/officeDocument/2006/relationships" xmlns:m="http://schemas.openxmlformats.org/officeDocument/2006/math" xmlns:v="urn:schemas-microsoft-com:vml" xmlns:wp14="http://schemas.microsoft.com/office/word/2010/wordprocessingDrawing" xmlns:wp="http://schemas.openxmlformats.org/drawingml/2006/wordprocessingDrawing" xmlns:w10="urn:schemas-microsoft-com:office:word" xmlns:w="http://schemas.openxmlformats.org/wordprocessingml/2006/main" xmlns:w14="http://schemas.microsoft.com/office/word/2010/wordml" xmlns:w15="http://schemas.microsoft.com/office/word/2012/wordml" xmlns:w16se="http://schemas.microsoft.com/office/word/2015/wordml/symex" xmlns:wpg="http://schemas.microsoft.com/office/word/2010/wordprocessingGroup" xmlns:wpi="http://schemas.microsoft.com/office/word/2010/wordprocessingInk" xmlns:wne="http://schemas.microsoft.com/office/word/2006/wordml" xmlns:wps="http://schemas.microsoft.com/office/word/2010/wordprocessingShape" mc:Ignorable="w14 w15 w16se wp14">
   <w:abstractNum w:abstractNumId="0" w15:restartNumberingAfterBreak="0">
     <w:nsid w:val="0E51654B"/>
     <w:multiLevelType w:val="hybridMultilevel"/>
@@ -9158,7 +9256,7 @@
       </w:pPr>
     </w:pPrDefault>
   </w:docDefaults>
-  <w:latentStyles w:defLockedState="0" w:defUIPriority="99" w:defSemiHidden="0" w:defUnhideWhenUsed="0" w:defQFormat="0" w:count="371">
+  <w:latentStyles w:defLockedState="0" w:defUIPriority="99" w:defSemiHidden="0" w:defUnhideWhenUsed="0" w:defQFormat="0" w:count="375">
     <w:lsdException w:name="Normal" w:uiPriority="0" w:qFormat="1"/>
     <w:lsdException w:name="heading 1" w:uiPriority="9" w:qFormat="1"/>
     <w:lsdException w:name="heading 2" w:semiHidden="1" w:uiPriority="9" w:unhideWhenUsed="1" w:qFormat="1"/>
@@ -9264,7 +9362,6 @@
     <w:lsdException w:name="HTML Sample" w:semiHidden="1" w:unhideWhenUsed="1"/>
     <w:lsdException w:name="HTML Typewriter" w:semiHidden="1" w:unhideWhenUsed="1"/>
     <w:lsdException w:name="HTML Variable" w:semiHidden="1" w:unhideWhenUsed="1"/>
-    <w:lsdException w:name="Normal Table" w:semiHidden="1" w:unhideWhenUsed="1"/>
     <w:lsdException w:name="annotation subject" w:semiHidden="1" w:unhideWhenUsed="1"/>
     <w:lsdException w:name="No List" w:semiHidden="1" w:unhideWhenUsed="1"/>
     <w:lsdException w:name="Outline List 1" w:semiHidden="1" w:unhideWhenUsed="1"/>
@@ -9308,10 +9405,8 @@
     <w:lsdException w:name="Table Elegant" w:semiHidden="1" w:unhideWhenUsed="1"/>
     <w:lsdException w:name="Table Professional" w:semiHidden="1" w:unhideWhenUsed="1"/>
     <w:lsdException w:name="Table Subtle 1" w:semiHidden="1" w:unhideWhenUsed="1"/>
-    <w:lsdException w:name="Table Subtle 2" w:semiHidden="1" w:unhideWhenUsed="1"/>
     <w:lsdException w:name="Table Web 1" w:semiHidden="1" w:unhideWhenUsed="1"/>
     <w:lsdException w:name="Table Web 2" w:semiHidden="1" w:unhideWhenUsed="1"/>
-    <w:lsdException w:name="Table Web 3" w:semiHidden="1" w:unhideWhenUsed="1"/>
     <w:lsdException w:name="Balloon Text" w:semiHidden="1" w:unhideWhenUsed="1"/>
     <w:lsdException w:name="Table Grid" w:uiPriority="39"/>
     <w:lsdException w:name="Table Theme" w:semiHidden="1" w:unhideWhenUsed="1"/>
@@ -9530,6 +9625,10 @@
     <w:lsdException w:name="List Table 5 Dark Accent 6" w:uiPriority="50"/>
     <w:lsdException w:name="List Table 6 Colorful Accent 6" w:uiPriority="51"/>
     <w:lsdException w:name="List Table 7 Colorful Accent 6" w:uiPriority="52"/>
+    <w:lsdException w:name="Mention" w:semiHidden="1" w:unhideWhenUsed="1"/>
+    <w:lsdException w:name="Smart Hyperlink" w:semiHidden="1" w:unhideWhenUsed="1"/>
+    <w:lsdException w:name="Hashtag" w:semiHidden="1" w:unhideWhenUsed="1"/>
+    <w:lsdException w:name="Unresolved Mention" w:semiHidden="1" w:unhideWhenUsed="1"/>
   </w:latentStyles>
   <w:style w:type="paragraph" w:default="1" w:styleId="Normal">
     <w:name w:val="Normal"/>
@@ -10215,7 +10314,7 @@
 </file>
 
 <file path=customXml/itemProps1.xml><?xml version="1.0" encoding="utf-8"?>
-<ds:datastoreItem xmlns:ds="http://schemas.openxmlformats.org/officeDocument/2006/customXml" ds:itemID="{8C7F9C8B-75E1-4FBB-B5F7-0D35B7FC81DD}">
+<ds:datastoreItem xmlns:ds="http://schemas.openxmlformats.org/officeDocument/2006/customXml" ds:itemID="{8D685F07-D078-432D-8A0E-12EEA468FA79}">
   <ds:schemaRefs>
     <ds:schemaRef ds:uri="http://schemas.openxmlformats.org/officeDocument/2006/bibliography"/>
   </ds:schemaRefs>

</xml_diff>

<commit_message>
Añadida columna a las tareas
Columna 'Hecho' para ver que tareas están realizados y cuales no
</commit_message>
<xml_diff>
--- a/Acta de reunión de planificación de la iteración.docx
+++ b/Acta de reunión de planificación de la iteración.docx
@@ -1,6 +1,6 @@
 
 <file path=word/document.xml><?xml version="1.0" encoding="utf-8"?>
-<w:document xmlns:wpc="http://schemas.microsoft.com/office/word/2010/wordprocessingCanvas" xmlns:cx="http://schemas.microsoft.com/office/drawing/2014/chartex" xmlns:mc="http://schemas.openxmlformats.org/markup-compatibility/2006" xmlns:o="urn:schemas-microsoft-com:office:office" xmlns:r="http://schemas.openxmlformats.org/officeDocument/2006/relationships" xmlns:m="http://schemas.openxmlformats.org/officeDocument/2006/math" xmlns:v="urn:schemas-microsoft-com:vml" xmlns:wp14="http://schemas.microsoft.com/office/word/2010/wordprocessingDrawing" xmlns:wp="http://schemas.openxmlformats.org/drawingml/2006/wordprocessingDrawing" xmlns:w10="urn:schemas-microsoft-com:office:word" xmlns:w="http://schemas.openxmlformats.org/wordprocessingml/2006/main" xmlns:w14="http://schemas.microsoft.com/office/word/2010/wordml" xmlns:w15="http://schemas.microsoft.com/office/word/2012/wordml" xmlns:w16se="http://schemas.microsoft.com/office/word/2015/wordml/symex" xmlns:wpg="http://schemas.microsoft.com/office/word/2010/wordprocessingGroup" xmlns:wpi="http://schemas.microsoft.com/office/word/2010/wordprocessingInk" xmlns:wne="http://schemas.microsoft.com/office/word/2006/wordml" xmlns:wps="http://schemas.microsoft.com/office/word/2010/wordprocessingShape" mc:Ignorable="w14 w15 w16se wp14">
+<w:document xmlns:wpc="http://schemas.microsoft.com/office/word/2010/wordprocessingCanvas" xmlns:cx="http://schemas.microsoft.com/office/drawing/2014/chartex" xmlns:cx1="http://schemas.microsoft.com/office/drawing/2015/9/8/chartex" xmlns:cx2="http://schemas.microsoft.com/office/drawing/2015/10/21/chartex" xmlns:cx3="http://schemas.microsoft.com/office/drawing/2016/5/9/chartex" xmlns:cx4="http://schemas.microsoft.com/office/drawing/2016/5/10/chartex" xmlns:cx5="http://schemas.microsoft.com/office/drawing/2016/5/11/chartex" xmlns:cx6="http://schemas.microsoft.com/office/drawing/2016/5/12/chartex" xmlns:cx7="http://schemas.microsoft.com/office/drawing/2016/5/13/chartex" xmlns:cx8="http://schemas.microsoft.com/office/drawing/2016/5/14/chartex" xmlns:mc="http://schemas.openxmlformats.org/markup-compatibility/2006" xmlns:aink="http://schemas.microsoft.com/office/drawing/2016/ink" xmlns:am3d="http://schemas.microsoft.com/office/drawing/2017/model3d" xmlns:o="urn:schemas-microsoft-com:office:office" xmlns:r="http://schemas.openxmlformats.org/officeDocument/2006/relationships" xmlns:m="http://schemas.openxmlformats.org/officeDocument/2006/math" xmlns:v="urn:schemas-microsoft-com:vml" xmlns:wp14="http://schemas.microsoft.com/office/word/2010/wordprocessingDrawing" xmlns:wp="http://schemas.openxmlformats.org/drawingml/2006/wordprocessingDrawing" xmlns:w10="urn:schemas-microsoft-com:office:word" xmlns:w="http://schemas.openxmlformats.org/wordprocessingml/2006/main" xmlns:w14="http://schemas.microsoft.com/office/word/2010/wordml" xmlns:w15="http://schemas.microsoft.com/office/word/2012/wordml" xmlns:w16se="http://schemas.microsoft.com/office/word/2015/wordml/symex" xmlns:wpg="http://schemas.microsoft.com/office/word/2010/wordprocessingGroup" xmlns:wpi="http://schemas.microsoft.com/office/word/2010/wordprocessingInk" xmlns:wne="http://schemas.microsoft.com/office/word/2006/wordml" xmlns:wps="http://schemas.microsoft.com/office/word/2010/wordprocessingShape" mc:Ignorable="w14 w15 w16se wp14">
   <w:body>
     <w:p>
       <w:pPr>
@@ -171,6 +171,7 @@
                                       <w:calendar w:val="gregorian"/>
                                     </w:date>
                                   </w:sdtPr>
+                                  <w:sdtEndPr/>
                                   <w:sdtContent>
                                     <w:p>
                                       <w:pPr>
@@ -3709,6 +3710,7 @@
                                     <w:dataBinding w:prefixMappings="xmlns:ns0='http://purl.org/dc/elements/1.1/' xmlns:ns1='http://schemas.openxmlformats.org/package/2006/metadata/core-properties' " w:xpath="/ns1:coreProperties[1]/ns0:title[1]" w:storeItemID="{6C3C8BC8-F283-45AE-878A-BAB7291924A1}"/>
                                     <w:text/>
                                   </w:sdtPr>
+                                  <w:sdtEndPr/>
                                   <w:sdtContent>
                                     <w:r>
                                       <w:rPr>
@@ -3745,6 +3747,7 @@
                                     <w:dataBinding w:prefixMappings="xmlns:ns0='http://purl.org/dc/elements/1.1/' xmlns:ns1='http://schemas.openxmlformats.org/package/2006/metadata/core-properties' " w:xpath="/ns1:coreProperties[1]/ns0:subject[1]" w:storeItemID="{6C3C8BC8-F283-45AE-878A-BAB7291924A1}"/>
                                     <w:text/>
                                   </w:sdtPr>
+                                  <w:sdtEndPr/>
                                   <w:sdtContent>
                                     <w:r>
                                       <w:rPr>
@@ -3866,12 +3869,12 @@
             </mc:AlternateContent>
           </w:r>
         </w:p>
+        <w:bookmarkStart w:id="0" w:name="_Toc497840977"/>
         <w:p>
           <w:pPr>
             <w:pStyle w:val="Ttulo1"/>
             <w:jc w:val="both"/>
           </w:pPr>
-          <w:bookmarkStart w:id="0" w:name="_Toc497840977"/>
           <w:r>
             <w:rPr>
               <w:noProof/>
@@ -5585,9 +5588,19 @@
                   <w:jc w:val="both"/>
                   <w:cnfStyle w:val="000000100000" w:firstRow="0" w:lastRow="0" w:firstColumn="0" w:lastColumn="0" w:oddVBand="0" w:evenVBand="0" w:oddHBand="1" w:evenHBand="0" w:firstRowFirstColumn="0" w:firstRowLastColumn="0" w:lastRowFirstColumn="0" w:lastRowLastColumn="0"/>
                 </w:pPr>
-                <w:r>
-                  <w:t>Product Owner</w:t>
-                </w:r>
+                <w:proofErr w:type="spellStart"/>
+                <w:r>
+                  <w:t>Product</w:t>
+                </w:r>
+                <w:proofErr w:type="spellEnd"/>
+                <w:r>
+                  <w:t xml:space="preserve"> </w:t>
+                </w:r>
+                <w:proofErr w:type="spellStart"/>
+                <w:r>
+                  <w:t>Owner</w:t>
+                </w:r>
+                <w:proofErr w:type="spellEnd"/>
               </w:p>
             </w:tc>
             <w:tc>
@@ -5697,7 +5710,23 @@
               <w:sz w:val="24"/>
               <w:szCs w:val="24"/>
             </w:rPr>
-            <w:t xml:space="preserve">El PM (Product Manager) elige una serie de fechas </w:t>
+            <w:t>El PM (</w:t>
+          </w:r>
+          <w:proofErr w:type="spellStart"/>
+          <w:r>
+            <w:rPr>
+              <w:sz w:val="24"/>
+              <w:szCs w:val="24"/>
+            </w:rPr>
+            <w:t>Product</w:t>
+          </w:r>
+          <w:proofErr w:type="spellEnd"/>
+          <w:r>
+            <w:rPr>
+              <w:sz w:val="24"/>
+              <w:szCs w:val="24"/>
+            </w:rPr>
+            <w:t xml:space="preserve"> Manager) elige una serie de fechas </w:t>
           </w:r>
           <w:r>
             <w:t>y horas, las cuales serán votadas por los participantes a conveniencia de ellos.</w:t>
@@ -5857,7 +5886,23 @@
               <w:sz w:val="24"/>
               <w:szCs w:val="24"/>
             </w:rPr>
-            <w:t>La aplicación que debemos ofrecerles para la comunicación telemática debe tener VoIP, voz sobre IP, ya que quieren obligatoriamente comunicación verbal, siendo el soporte de videochat opcional. Además, la aplicación debe de soportar la API WebRTC.</w:t>
+            <w:t xml:space="preserve">La aplicación que debemos ofrecerles para la comunicación telemática debe tener VoIP, voz sobre IP, ya que quieren obligatoriamente comunicación verbal, siendo el soporte de videochat opcional. Además, la aplicación debe de soportar la API </w:t>
+          </w:r>
+          <w:proofErr w:type="spellStart"/>
+          <w:r>
+            <w:rPr>
+              <w:sz w:val="24"/>
+              <w:szCs w:val="24"/>
+            </w:rPr>
+            <w:t>WebRTC</w:t>
+          </w:r>
+          <w:proofErr w:type="spellEnd"/>
+          <w:r>
+            <w:rPr>
+              <w:sz w:val="24"/>
+              <w:szCs w:val="24"/>
+            </w:rPr>
+            <w:t>.</w:t>
           </w:r>
         </w:p>
         <w:p>
@@ -6016,7 +6061,25 @@
               <w:sz w:val="24"/>
               <w:szCs w:val="24"/>
             </w:rPr>
-            <w:t>Actualmente para la gestión de tareas usan RememberTheMind pero tienen también el problema de que no todos sus servidores están en Europa, con lo que quieren una alternativa que como mínimo integre esto:</w:t>
+            <w:t xml:space="preserve">Actualmente para la gestión de tareas usan </w:t>
+          </w:r>
+          <w:proofErr w:type="spellStart"/>
+          <w:proofErr w:type="gramStart"/>
+          <w:r>
+            <w:rPr>
+              <w:sz w:val="24"/>
+              <w:szCs w:val="24"/>
+            </w:rPr>
+            <w:t>RememberTheMind</w:t>
+          </w:r>
+          <w:proofErr w:type="spellEnd"/>
+          <w:proofErr w:type="gramEnd"/>
+          <w:r>
+            <w:rPr>
+              <w:sz w:val="24"/>
+              <w:szCs w:val="24"/>
+            </w:rPr>
+            <w:t xml:space="preserve"> pero tienen también el problema de que no todos sus servidores están en Europa, con lo que quieren una alternativa que como mínimo integre esto:</w:t>
           </w:r>
         </w:p>
         <w:p>
@@ -6165,7 +6228,23 @@
               <w:sz w:val="24"/>
               <w:szCs w:val="24"/>
             </w:rPr>
-            <w:t>Actualmente usan Toggl para gestionar el tiempo dedicado a sus tareas dentro del equipo de trabajo, y una vez más tienen el mismo problema con los servidores, la alternativa a buscar debe de tener integrado como mínimo:</w:t>
+            <w:t xml:space="preserve">Actualmente usan </w:t>
+          </w:r>
+          <w:proofErr w:type="spellStart"/>
+          <w:r>
+            <w:rPr>
+              <w:sz w:val="24"/>
+              <w:szCs w:val="24"/>
+            </w:rPr>
+            <w:t>Toggl</w:t>
+          </w:r>
+          <w:proofErr w:type="spellEnd"/>
+          <w:r>
+            <w:rPr>
+              <w:sz w:val="24"/>
+              <w:szCs w:val="24"/>
+            </w:rPr>
+            <w:t xml:space="preserve"> para gestionar el tiempo dedicado a sus tareas dentro del equipo de trabajo, y una vez más tienen el mismo problema con los servidores, la alternativa a buscar debe de tener integrado como mínimo:</w:t>
           </w:r>
         </w:p>
         <w:p>
@@ -6207,7 +6286,23 @@
               <w:sz w:val="24"/>
               <w:szCs w:val="24"/>
             </w:rPr>
-            <w:t>Sistema Pomodoro.</w:t>
+            <w:t xml:space="preserve">Sistema </w:t>
+          </w:r>
+          <w:proofErr w:type="spellStart"/>
+          <w:r>
+            <w:rPr>
+              <w:sz w:val="24"/>
+              <w:szCs w:val="24"/>
+            </w:rPr>
+            <w:t>Pomodoro</w:t>
+          </w:r>
+          <w:proofErr w:type="spellEnd"/>
+          <w:r>
+            <w:rPr>
+              <w:sz w:val="24"/>
+              <w:szCs w:val="24"/>
+            </w:rPr>
+            <w:t>.</w:t>
           </w:r>
         </w:p>
         <w:p>
@@ -6268,13 +6363,15 @@
         <w:tbl>
           <w:tblPr>
             <w:tblStyle w:val="Tabladecuadrcula4-nfasis1"/>
-            <w:tblW w:w="8558" w:type="dxa"/>
+            <w:tblW w:w="9697" w:type="dxa"/>
+            <w:tblInd w:w="-601" w:type="dxa"/>
             <w:tblLook w:val="04A0" w:firstRow="1" w:lastRow="0" w:firstColumn="1" w:lastColumn="0" w:noHBand="0" w:noVBand="1"/>
           </w:tblPr>
           <w:tblGrid>
             <w:gridCol w:w="4957"/>
             <w:gridCol w:w="708"/>
             <w:gridCol w:w="2893"/>
+            <w:gridCol w:w="1139"/>
           </w:tblGrid>
           <w:tr>
             <w:trPr>
@@ -6322,6 +6419,20 @@
                 </w:r>
               </w:p>
             </w:tc>
+            <w:tc>
+              <w:tcPr>
+                <w:tcW w:w="1139" w:type="dxa"/>
+              </w:tcPr>
+              <w:p>
+                <w:pPr>
+                  <w:jc w:val="center"/>
+                  <w:cnfStyle w:val="100000000000" w:firstRow="1" w:lastRow="0" w:firstColumn="0" w:lastColumn="0" w:oddVBand="0" w:evenVBand="0" w:oddHBand="0" w:evenHBand="0" w:firstRowFirstColumn="0" w:firstRowLastColumn="0" w:lastRowFirstColumn="0" w:lastRowLastColumn="0"/>
+                </w:pPr>
+                <w:r>
+                  <w:t>Hecho</w:t>
+                </w:r>
+              </w:p>
+            </w:tc>
           </w:tr>
           <w:tr>
             <w:trPr>
@@ -6337,8 +6448,13 @@
                   <w:jc w:val="both"/>
                 </w:pPr>
                 <w:r>
-                  <w:t>Realizar espacio de trabajo en ProjEtsii</w:t>
-                </w:r>
+                  <w:t xml:space="preserve">Realizar espacio de trabajo en </w:t>
+                </w:r>
+                <w:proofErr w:type="spellStart"/>
+                <w:r>
+                  <w:t>ProjEtsii</w:t>
+                </w:r>
+                <w:proofErr w:type="spellEnd"/>
               </w:p>
             </w:tc>
             <w:tc>
@@ -6369,6 +6485,20 @@
                 </w:r>
               </w:p>
             </w:tc>
+            <w:tc>
+              <w:tcPr>
+                <w:tcW w:w="1139" w:type="dxa"/>
+              </w:tcPr>
+              <w:p>
+                <w:pPr>
+                  <w:jc w:val="center"/>
+                  <w:cnfStyle w:val="000000100000" w:firstRow="0" w:lastRow="0" w:firstColumn="0" w:lastColumn="0" w:oddVBand="0" w:evenVBand="0" w:oddHBand="1" w:evenHBand="0" w:firstRowFirstColumn="0" w:firstRowLastColumn="0" w:lastRowFirstColumn="0" w:lastRowLastColumn="0"/>
+                </w:pPr>
+                <w:r>
+                  <w:t>Si</w:t>
+                </w:r>
+              </w:p>
+            </w:tc>
           </w:tr>
           <w:tr>
             <w:tc>
@@ -6410,6 +6540,20 @@
                 </w:pPr>
                 <w:r>
                   <w:t>Julio de la Olla Márquez</w:t>
+                </w:r>
+              </w:p>
+            </w:tc>
+            <w:tc>
+              <w:tcPr>
+                <w:tcW w:w="1139" w:type="dxa"/>
+              </w:tcPr>
+              <w:p>
+                <w:pPr>
+                  <w:jc w:val="center"/>
+                  <w:cnfStyle w:val="000000000000" w:firstRow="0" w:lastRow="0" w:firstColumn="0" w:lastColumn="0" w:oddVBand="0" w:evenVBand="0" w:oddHBand="0" w:evenHBand="0" w:firstRowFirstColumn="0" w:firstRowLastColumn="0" w:lastRowFirstColumn="0" w:lastRowLastColumn="0"/>
+                </w:pPr>
+                <w:r>
+                  <w:t>Si</w:t>
                 </w:r>
               </w:p>
             </w:tc>
@@ -6460,6 +6604,20 @@
                 </w:r>
               </w:p>
             </w:tc>
+            <w:tc>
+              <w:tcPr>
+                <w:tcW w:w="1139" w:type="dxa"/>
+              </w:tcPr>
+              <w:p>
+                <w:pPr>
+                  <w:jc w:val="center"/>
+                  <w:cnfStyle w:val="000000100000" w:firstRow="0" w:lastRow="0" w:firstColumn="0" w:lastColumn="0" w:oddVBand="0" w:evenVBand="0" w:oddHBand="1" w:evenHBand="0" w:firstRowFirstColumn="0" w:firstRowLastColumn="0" w:lastRowFirstColumn="0" w:lastRowLastColumn="0"/>
+                </w:pPr>
+                <w:r>
+                  <w:t>Si</w:t>
+                </w:r>
+              </w:p>
+            </w:tc>
           </w:tr>
           <w:tr>
             <w:tc>
@@ -6499,6 +6657,23 @@
                   <w:jc w:val="both"/>
                   <w:cnfStyle w:val="000000000000" w:firstRow="0" w:lastRow="0" w:firstColumn="0" w:lastColumn="0" w:oddVBand="0" w:evenVBand="0" w:oddHBand="0" w:evenHBand="0" w:firstRowFirstColumn="0" w:firstRowLastColumn="0" w:lastRowFirstColumn="0" w:lastRowLastColumn="0"/>
                 </w:pPr>
+                <w:r>
+                  <w:t>Todos los integrantes</w:t>
+                </w:r>
+              </w:p>
+            </w:tc>
+            <w:tc>
+              <w:tcPr>
+                <w:tcW w:w="1139" w:type="dxa"/>
+              </w:tcPr>
+              <w:p>
+                <w:pPr>
+                  <w:jc w:val="center"/>
+                  <w:cnfStyle w:val="000000000000" w:firstRow="0" w:lastRow="0" w:firstColumn="0" w:lastColumn="0" w:oddVBand="0" w:evenVBand="0" w:oddHBand="0" w:evenHBand="0" w:firstRowFirstColumn="0" w:firstRowLastColumn="0" w:lastRowFirstColumn="0" w:lastRowLastColumn="0"/>
+                </w:pPr>
+                <w:r>
+                  <w:t>Si</w:t>
+                </w:r>
               </w:p>
             </w:tc>
           </w:tr>
@@ -6548,6 +6723,17 @@
                 </w:r>
               </w:p>
             </w:tc>
+            <w:tc>
+              <w:tcPr>
+                <w:tcW w:w="1139" w:type="dxa"/>
+              </w:tcPr>
+              <w:p>
+                <w:pPr>
+                  <w:jc w:val="center"/>
+                  <w:cnfStyle w:val="000000100000" w:firstRow="0" w:lastRow="0" w:firstColumn="0" w:lastColumn="0" w:oddVBand="0" w:evenVBand="0" w:oddHBand="1" w:evenHBand="0" w:firstRowFirstColumn="0" w:firstRowLastColumn="0" w:lastRowFirstColumn="0" w:lastRowLastColumn="0"/>
+                </w:pPr>
+              </w:p>
+            </w:tc>
           </w:tr>
           <w:tr>
             <w:tc>
@@ -6589,6 +6775,20 @@
                 </w:pPr>
                 <w:r>
                   <w:t>Todos los integrantes</w:t>
+                </w:r>
+              </w:p>
+            </w:tc>
+            <w:tc>
+              <w:tcPr>
+                <w:tcW w:w="1139" w:type="dxa"/>
+              </w:tcPr>
+              <w:p>
+                <w:pPr>
+                  <w:jc w:val="center"/>
+                  <w:cnfStyle w:val="000000000000" w:firstRow="0" w:lastRow="0" w:firstColumn="0" w:lastColumn="0" w:oddVBand="0" w:evenVBand="0" w:oddHBand="0" w:evenHBand="0" w:firstRowFirstColumn="0" w:firstRowLastColumn="0" w:lastRowFirstColumn="0" w:lastRowLastColumn="0"/>
+                </w:pPr>
+                <w:r>
+                  <w:t>Si</w:t>
                 </w:r>
               </w:p>
             </w:tc>
@@ -6648,6 +6848,20 @@
                 </w:r>
               </w:p>
             </w:tc>
+            <w:tc>
+              <w:tcPr>
+                <w:tcW w:w="1139" w:type="dxa"/>
+              </w:tcPr>
+              <w:p>
+                <w:pPr>
+                  <w:jc w:val="center"/>
+                  <w:cnfStyle w:val="000000100000" w:firstRow="0" w:lastRow="0" w:firstColumn="0" w:lastColumn="0" w:oddVBand="0" w:evenVBand="0" w:oddHBand="1" w:evenHBand="0" w:firstRowFirstColumn="0" w:firstRowLastColumn="0" w:lastRowFirstColumn="0" w:lastRowLastColumn="0"/>
+                </w:pPr>
+                <w:r>
+                  <w:t>Si</w:t>
+                </w:r>
+              </w:p>
+            </w:tc>
           </w:tr>
           <w:tr>
             <w:tc>
@@ -6690,6 +6904,17 @@
                 <w:r>
                   <w:t>Todos los integrantes</w:t>
                 </w:r>
+              </w:p>
+            </w:tc>
+            <w:tc>
+              <w:tcPr>
+                <w:tcW w:w="1139" w:type="dxa"/>
+              </w:tcPr>
+              <w:p>
+                <w:pPr>
+                  <w:jc w:val="center"/>
+                  <w:cnfStyle w:val="000000000000" w:firstRow="0" w:lastRow="0" w:firstColumn="0" w:lastColumn="0" w:oddVBand="0" w:evenVBand="0" w:oddHBand="0" w:evenHBand="0" w:firstRowFirstColumn="0" w:firstRowLastColumn="0" w:lastRowFirstColumn="0" w:lastRowLastColumn="0"/>
+                </w:pPr>
               </w:p>
             </w:tc>
           </w:tr>
@@ -6739,6 +6964,20 @@
                 </w:r>
               </w:p>
             </w:tc>
+            <w:tc>
+              <w:tcPr>
+                <w:tcW w:w="1139" w:type="dxa"/>
+              </w:tcPr>
+              <w:p>
+                <w:pPr>
+                  <w:jc w:val="center"/>
+                  <w:cnfStyle w:val="000000100000" w:firstRow="0" w:lastRow="0" w:firstColumn="0" w:lastColumn="0" w:oddVBand="0" w:evenVBand="0" w:oddHBand="1" w:evenHBand="0" w:firstRowFirstColumn="0" w:firstRowLastColumn="0" w:lastRowFirstColumn="0" w:lastRowLastColumn="0"/>
+                </w:pPr>
+                <w:r>
+                  <w:t>Si</w:t>
+                </w:r>
+              </w:p>
+            </w:tc>
           </w:tr>
           <w:tr>
             <w:tc>
@@ -6789,6 +7028,20 @@
                 </w:pPr>
                 <w:r>
                   <w:t>José Félix Gómez Rodríguez</w:t>
+                </w:r>
+              </w:p>
+            </w:tc>
+            <w:tc>
+              <w:tcPr>
+                <w:tcW w:w="1139" w:type="dxa"/>
+              </w:tcPr>
+              <w:p>
+                <w:pPr>
+                  <w:jc w:val="center"/>
+                  <w:cnfStyle w:val="000000000000" w:firstRow="0" w:lastRow="0" w:firstColumn="0" w:lastColumn="0" w:oddVBand="0" w:evenVBand="0" w:oddHBand="0" w:evenHBand="0" w:firstRowFirstColumn="0" w:firstRowLastColumn="0" w:lastRowFirstColumn="0" w:lastRowLastColumn="0"/>
+                </w:pPr>
+                <w:r>
+                  <w:t>Si</w:t>
                 </w:r>
               </w:p>
             </w:tc>
@@ -6839,6 +7092,16 @@
                 </w:r>
               </w:p>
             </w:tc>
+            <w:tc>
+              <w:tcPr>
+                <w:tcW w:w="1139" w:type="dxa"/>
+              </w:tcPr>
+              <w:p>
+                <w:pPr>
+                  <w:cnfStyle w:val="000000100000" w:firstRow="0" w:lastRow="0" w:firstColumn="0" w:lastColumn="0" w:oddVBand="0" w:evenVBand="0" w:oddHBand="1" w:evenHBand="0" w:firstRowFirstColumn="0" w:firstRowLastColumn="0" w:lastRowFirstColumn="0" w:lastRowLastColumn="0"/>
+                </w:pPr>
+              </w:p>
+            </w:tc>
           </w:tr>
           <w:tr>
             <w:tc>
@@ -6880,6 +7143,20 @@
                 </w:pPr>
                 <w:r>
                   <w:t>Todos los integrantes</w:t>
+                </w:r>
+              </w:p>
+            </w:tc>
+            <w:tc>
+              <w:tcPr>
+                <w:tcW w:w="1139" w:type="dxa"/>
+              </w:tcPr>
+              <w:p>
+                <w:pPr>
+                  <w:jc w:val="center"/>
+                  <w:cnfStyle w:val="000000000000" w:firstRow="0" w:lastRow="0" w:firstColumn="0" w:lastColumn="0" w:oddVBand="0" w:evenVBand="0" w:oddHBand="0" w:evenHBand="0" w:firstRowFirstColumn="0" w:firstRowLastColumn="0" w:lastRowFirstColumn="0" w:lastRowLastColumn="0"/>
+                </w:pPr>
+                <w:r>
+                  <w:t>Si</w:t>
                 </w:r>
               </w:p>
             </w:tc>
@@ -6898,7 +7175,15 @@
                   <w:jc w:val="both"/>
                 </w:pPr>
                 <w:r>
-                  <w:t>Realizar burndown de la iteración</w:t>
+                  <w:t xml:space="preserve">Realizar </w:t>
+                </w:r>
+                <w:proofErr w:type="spellStart"/>
+                <w:r>
+                  <w:t>burndown</w:t>
+                </w:r>
+                <w:proofErr w:type="spellEnd"/>
+                <w:r>
+                  <w:t xml:space="preserve"> de la iteración</w:t>
                 </w:r>
               </w:p>
             </w:tc>
@@ -6930,6 +7215,17 @@
                 </w:r>
               </w:p>
             </w:tc>
+            <w:tc>
+              <w:tcPr>
+                <w:tcW w:w="1139" w:type="dxa"/>
+              </w:tcPr>
+              <w:p>
+                <w:pPr>
+                  <w:jc w:val="center"/>
+                  <w:cnfStyle w:val="000000100000" w:firstRow="0" w:lastRow="0" w:firstColumn="0" w:lastColumn="0" w:oddVBand="0" w:evenVBand="0" w:oddHBand="1" w:evenHBand="0" w:firstRowFirstColumn="0" w:firstRowLastColumn="0" w:lastRowFirstColumn="0" w:lastRowLastColumn="0"/>
+                </w:pPr>
+              </w:p>
+            </w:tc>
           </w:tr>
           <w:tr>
             <w:tc>
@@ -6942,7 +7238,23 @@
                   <w:jc w:val="both"/>
                 </w:pPr>
                 <w:r>
-                  <w:t>Realizar burndown del Product Backlog</w:t>
+                  <w:t xml:space="preserve">Realizar </w:t>
+                </w:r>
+                <w:proofErr w:type="spellStart"/>
+                <w:r>
+                  <w:t>burndown</w:t>
+                </w:r>
+                <w:proofErr w:type="spellEnd"/>
+                <w:r>
+                  <w:t xml:space="preserve"> del </w:t>
+                </w:r>
+                <w:proofErr w:type="spellStart"/>
+                <w:r>
+                  <w:t>Product</w:t>
+                </w:r>
+                <w:proofErr w:type="spellEnd"/>
+                <w:r>
+                  <w:t xml:space="preserve"> Backlog</w:t>
                 </w:r>
               </w:p>
             </w:tc>
@@ -6972,6 +7284,17 @@
                 <w:r>
                   <w:t>Alberto Gómez Ceballos</w:t>
                 </w:r>
+              </w:p>
+            </w:tc>
+            <w:tc>
+              <w:tcPr>
+                <w:tcW w:w="1139" w:type="dxa"/>
+              </w:tcPr>
+              <w:p>
+                <w:pPr>
+                  <w:jc w:val="center"/>
+                  <w:cnfStyle w:val="000000000000" w:firstRow="0" w:lastRow="0" w:firstColumn="0" w:lastColumn="0" w:oddVBand="0" w:evenVBand="0" w:oddHBand="0" w:evenHBand="0" w:firstRowFirstColumn="0" w:firstRowLastColumn="0" w:lastRowFirstColumn="0" w:lastRowLastColumn="0"/>
+                </w:pPr>
               </w:p>
             </w:tc>
           </w:tr>
@@ -7030,6 +7353,17 @@
                 </w:r>
               </w:p>
             </w:tc>
+            <w:tc>
+              <w:tcPr>
+                <w:tcW w:w="1139" w:type="dxa"/>
+              </w:tcPr>
+              <w:p>
+                <w:pPr>
+                  <w:jc w:val="center"/>
+                  <w:cnfStyle w:val="000000100000" w:firstRow="0" w:lastRow="0" w:firstColumn="0" w:lastColumn="0" w:oddVBand="0" w:evenVBand="0" w:oddHBand="1" w:evenHBand="0" w:firstRowFirstColumn="0" w:firstRowLastColumn="0" w:lastRowFirstColumn="0" w:lastRowLastColumn="0"/>
+                </w:pPr>
+              </w:p>
+            </w:tc>
           </w:tr>
           <w:tr>
             <w:tc>
@@ -7072,6 +7406,17 @@
                 <w:r>
                   <w:t>Julio de la Olla Márquez</w:t>
                 </w:r>
+              </w:p>
+            </w:tc>
+            <w:tc>
+              <w:tcPr>
+                <w:tcW w:w="1139" w:type="dxa"/>
+              </w:tcPr>
+              <w:p>
+                <w:pPr>
+                  <w:jc w:val="center"/>
+                  <w:cnfStyle w:val="000000000000" w:firstRow="0" w:lastRow="0" w:firstColumn="0" w:lastColumn="0" w:oddVBand="0" w:evenVBand="0" w:oddHBand="0" w:evenHBand="0" w:firstRowFirstColumn="0" w:firstRowLastColumn="0" w:lastRowFirstColumn="0" w:lastRowLastColumn="0"/>
+                </w:pPr>
               </w:p>
             </w:tc>
           </w:tr>
@@ -7119,6 +7464,17 @@
                 <w:r>
                   <w:t>Todos los integrantes</w:t>
                 </w:r>
+              </w:p>
+            </w:tc>
+            <w:tc>
+              <w:tcPr>
+                <w:tcW w:w="1139" w:type="dxa"/>
+              </w:tcPr>
+              <w:p>
+                <w:pPr>
+                  <w:jc w:val="center"/>
+                  <w:cnfStyle w:val="000000100000" w:firstRow="0" w:lastRow="0" w:firstColumn="0" w:lastColumn="0" w:oddVBand="0" w:evenVBand="0" w:oddHBand="1" w:evenHBand="0" w:firstRowFirstColumn="0" w:firstRowLastColumn="0" w:lastRowFirstColumn="0" w:lastRowLastColumn="0"/>
+                </w:pPr>
               </w:p>
             </w:tc>
           </w:tr>
@@ -7869,10 +8225,7 @@
                   <w:cnfStyle w:val="100000000000" w:firstRow="1" w:lastRow="0" w:firstColumn="0" w:lastColumn="0" w:oddVBand="0" w:evenVBand="0" w:oddHBand="0" w:evenHBand="0" w:firstRowFirstColumn="0" w:firstRowLastColumn="0" w:lastRowFirstColumn="0" w:lastRowLastColumn="0"/>
                 </w:pPr>
                 <w:r>
-                  <w:t>H</w:t>
-                </w:r>
-                <w:r>
-                  <w:t>U-005</w:t>
+                  <w:t>HU-005</w:t>
                 </w:r>
               </w:p>
             </w:tc>
@@ -7930,10 +8283,7 @@
                   <w:cnfStyle w:val="000000000000" w:firstRow="0" w:lastRow="0" w:firstColumn="0" w:lastColumn="0" w:oddVBand="0" w:evenVBand="0" w:oddHBand="0" w:evenHBand="0" w:firstRowFirstColumn="0" w:firstRowLastColumn="0" w:lastRowFirstColumn="0" w:lastRowLastColumn="0"/>
                 </w:pPr>
                 <w:r>
-                  <w:t>Noti</w:t>
-                </w:r>
-                <w:r>
-                  <w:t>ficación de modificación de documento</w:t>
+                  <w:t>Notificación de modificación de documento</w:t>
                 </w:r>
               </w:p>
             </w:tc>
@@ -7988,13 +8338,15 @@
                   <w:cnfStyle w:val="000000000000" w:firstRow="0" w:lastRow="0" w:firstColumn="0" w:lastColumn="0" w:oddVBand="0" w:evenVBand="0" w:oddHBand="0" w:evenHBand="0" w:firstRowFirstColumn="0" w:firstRowLastColumn="0" w:lastRowFirstColumn="0" w:lastRowLastColumn="0"/>
                 </w:pPr>
                 <w:r>
-                  <w:t xml:space="preserve">El cliente quiere un gestor de documentos que </w:t>
-                </w:r>
-                <w:r>
-                  <w:t xml:space="preserve">si alguien modifica un fichero que otro miembro </w:t>
-                </w:r>
-                <w:r>
-                  <w:t>está modificando en ese momento, se reciba una notificación.</w:t>
+                  <w:t xml:space="preserve">El cliente quiere un gestor de documentos </w:t>
+                </w:r>
+                <w:proofErr w:type="gramStart"/>
+                <w:r>
+                  <w:t>que</w:t>
+                </w:r>
+                <w:proofErr w:type="gramEnd"/>
+                <w:r>
+                  <w:t xml:space="preserve"> si alguien modifica un fichero que otro miembro está modificando en ese momento, se reciba una notificación.</w:t>
                 </w:r>
               </w:p>
             </w:tc>
@@ -8208,10 +8560,7 @@
                   <w:cnfStyle w:val="100000000000" w:firstRow="1" w:lastRow="0" w:firstColumn="0" w:lastColumn="0" w:oddVBand="0" w:evenVBand="0" w:oddHBand="0" w:evenHBand="0" w:firstRowFirstColumn="0" w:firstRowLastColumn="0" w:lastRowFirstColumn="0" w:lastRowLastColumn="0"/>
                 </w:pPr>
                 <w:r>
-                  <w:t>H</w:t>
-                </w:r>
-                <w:r>
-                  <w:t>U-007</w:t>
+                  <w:t>HU-007</w:t>
                 </w:r>
               </w:p>
             </w:tc>
@@ -8472,7 +8821,15 @@
                   <w:cnfStyle w:val="000000000000" w:firstRow="0" w:lastRow="0" w:firstColumn="0" w:lastColumn="0" w:oddVBand="0" w:evenVBand="0" w:oddHBand="0" w:evenHBand="0" w:firstRowFirstColumn="0" w:firstRowLastColumn="0" w:lastRowFirstColumn="0" w:lastRowLastColumn="0"/>
                 </w:pPr>
                 <w:r>
-                  <w:t>El cliente quiere un gestor de tiempo que permita el sistema “Pomodoro”, la colocación de etiquetas y la det</w:t>
+                  <w:t>El cliente quiere un gestor de tiempo que permita el sistema “</w:t>
+                </w:r>
+                <w:proofErr w:type="spellStart"/>
+                <w:r>
+                  <w:t>Pomodoro</w:t>
+                </w:r>
+                <w:proofErr w:type="spellEnd"/>
+                <w:r>
+                  <w:t>”, la colocación de etiquetas y la det</w:t>
                 </w:r>
                 <w:r>
                   <w:t>ección de inactividad en el PC.</w:t>
@@ -8648,25 +9005,6 @@
           </w:r>
           <w:bookmarkEnd w:id="8"/>
         </w:p>
-        <w:p/>
-        <w:p>
-          <w:pPr>
-            <w:pStyle w:val="Ttulo1"/>
-            <w:numPr>
-              <w:ilvl w:val="0"/>
-              <w:numId w:val="3"/>
-            </w:numPr>
-            <w:jc w:val="both"/>
-          </w:pPr>
-          <w:bookmarkStart w:id="9" w:name="_Toc497840986"/>
-          <w:r>
-            <w:t>Acta de constitución</w:t>
-          </w:r>
-          <w:r>
-            <w:t xml:space="preserve"> </w:t>
-          </w:r>
-          <w:bookmarkEnd w:id="9"/>
-        </w:p>
         <w:p>
           <w:pPr>
             <w:rPr>
@@ -8676,6 +9014,8 @@
               <w:szCs w:val="32"/>
             </w:rPr>
           </w:pPr>
+          <w:bookmarkStart w:id="9" w:name="_GoBack"/>
+          <w:bookmarkEnd w:id="9"/>
           <w:r>
             <w:br w:type="page"/>
           </w:r>
@@ -8693,18 +9033,40 @@
             </w:rPr>
           </w:pPr>
           <w:bookmarkStart w:id="10" w:name="_Toc497840987"/>
+          <w:proofErr w:type="spellStart"/>
           <w:r>
             <w:rPr>
               <w:lang w:val="en-US"/>
             </w:rPr>
             <w:lastRenderedPageBreak/>
-            <w:t>Gráficas Sp</w:t>
+            <w:t>Gráficas</w:t>
+          </w:r>
+          <w:proofErr w:type="spellEnd"/>
+          <w:r>
+            <w:rPr>
+              <w:lang w:val="en-US"/>
+            </w:rPr>
+            <w:t xml:space="preserve"> Sp</w:t>
           </w:r>
           <w:r>
             <w:rPr>
               <w:lang w:val="en-US"/>
             </w:rPr>
-            <w:t>rint Burndown y Product Burndown</w:t>
+            <w:t xml:space="preserve">rint Burndown </w:t>
+          </w:r>
+          <w:proofErr w:type="gramStart"/>
+          <w:r>
+            <w:rPr>
+              <w:lang w:val="en-US"/>
+            </w:rPr>
+            <w:t>y</w:t>
+          </w:r>
+          <w:proofErr w:type="gramEnd"/>
+          <w:r>
+            <w:rPr>
+              <w:lang w:val="en-US"/>
+            </w:rPr>
+            <w:t xml:space="preserve"> Product Burndown</w:t>
           </w:r>
           <w:bookmarkEnd w:id="10"/>
         </w:p>
@@ -8725,8 +9087,16 @@
             <w:rPr>
               <w:u w:val="single"/>
             </w:rPr>
-            <w:t>Sprint Burndown</w:t>
+            <w:t xml:space="preserve">Sprint </w:t>
           </w:r>
+          <w:proofErr w:type="spellStart"/>
+          <w:r>
+            <w:rPr>
+              <w:u w:val="single"/>
+            </w:rPr>
+            <w:t>Burndown</w:t>
+          </w:r>
+          <w:proofErr w:type="spellEnd"/>
         </w:p>
         <w:p>
           <w:pPr>
@@ -8796,11 +9166,33 @@
               <w:u w:val="single"/>
             </w:rPr>
           </w:pPr>
+          <w:proofErr w:type="spellStart"/>
           <w:r>
             <w:rPr>
               <w:u w:val="single"/>
             </w:rPr>
-            <w:t>Product Burndown (cambiar)</w:t>
+            <w:t>Product</w:t>
+          </w:r>
+          <w:proofErr w:type="spellEnd"/>
+          <w:r>
+            <w:rPr>
+              <w:u w:val="single"/>
+            </w:rPr>
+            <w:t xml:space="preserve"> </w:t>
+          </w:r>
+          <w:proofErr w:type="spellStart"/>
+          <w:r>
+            <w:rPr>
+              <w:u w:val="single"/>
+            </w:rPr>
+            <w:t>Burndown</w:t>
+          </w:r>
+          <w:proofErr w:type="spellEnd"/>
+          <w:r>
+            <w:rPr>
+              <w:u w:val="single"/>
+            </w:rPr>
+            <w:t xml:space="preserve"> (cambiar)</w:t>
           </w:r>
         </w:p>
         <w:p/>
@@ -9917,10 +10309,7 @@
                   <w:cnfStyle w:val="100000000000" w:firstRow="1" w:lastRow="0" w:firstColumn="0" w:lastColumn="0" w:oddVBand="0" w:evenVBand="0" w:oddHBand="0" w:evenHBand="0" w:firstRowFirstColumn="0" w:firstRowLastColumn="0" w:lastRowFirstColumn="0" w:lastRowLastColumn="0"/>
                 </w:pPr>
                 <w:r>
-                  <w:t>R-00</w:t>
-                </w:r>
-                <w:r>
-                  <w:t>5</w:t>
+                  <w:t>R-005</w:t>
                 </w:r>
               </w:p>
             </w:tc>
@@ -10384,10 +10773,7 @@
                   <w:cnfStyle w:val="000000100000" w:firstRow="0" w:lastRow="0" w:firstColumn="0" w:lastColumn="0" w:oddVBand="0" w:evenVBand="0" w:oddHBand="1" w:evenHBand="0" w:firstRowFirstColumn="0" w:firstRowLastColumn="0" w:lastRowFirstColumn="0" w:lastRowLastColumn="0"/>
                 </w:pPr>
                 <w:r>
-                  <w:t>R-00</w:t>
-                </w:r>
-                <w:r>
-                  <w:t>7</w:t>
+                  <w:t>R-007</w:t>
                 </w:r>
               </w:p>
             </w:tc>
@@ -10578,8 +10964,6 @@
                 <w:r>
                   <w:t>No</w:t>
                 </w:r>
-                <w:bookmarkStart w:id="12" w:name="_GoBack"/>
-                <w:bookmarkEnd w:id="12"/>
               </w:p>
             </w:tc>
           </w:tr>
@@ -10598,11 +10982,11 @@
             </w:numPr>
             <w:jc w:val="both"/>
           </w:pPr>
-          <w:bookmarkStart w:id="13" w:name="_Toc497840989"/>
+          <w:bookmarkStart w:id="12" w:name="_Toc497840989"/>
           <w:r>
             <w:t>Planificación final</w:t>
           </w:r>
-          <w:bookmarkEnd w:id="13"/>
+          <w:bookmarkEnd w:id="12"/>
         </w:p>
         <w:p/>
         <w:p>
@@ -10614,11 +10998,11 @@
             </w:numPr>
             <w:jc w:val="both"/>
           </w:pPr>
-          <w:bookmarkStart w:id="14" w:name="_Toc497840990"/>
+          <w:bookmarkStart w:id="13" w:name="_Toc497840990"/>
           <w:r>
             <w:t>Lecciones aprendidas</w:t>
           </w:r>
-          <w:bookmarkEnd w:id="14"/>
+          <w:bookmarkEnd w:id="13"/>
         </w:p>
         <w:p/>
         <w:p>
@@ -10670,7 +11054,7 @@
 </file>
 
 <file path=word/numbering.xml><?xml version="1.0" encoding="utf-8"?>
-<w:numbering xmlns:wpc="http://schemas.microsoft.com/office/word/2010/wordprocessingCanvas" xmlns:cx="http://schemas.microsoft.com/office/drawing/2014/chartex" xmlns:mc="http://schemas.openxmlformats.org/markup-compatibility/2006" xmlns:o="urn:schemas-microsoft-com:office:office" xmlns:r="http://schemas.openxmlformats.org/officeDocument/2006/relationships" xmlns:m="http://schemas.openxmlformats.org/officeDocument/2006/math" xmlns:v="urn:schemas-microsoft-com:vml" xmlns:wp14="http://schemas.microsoft.com/office/word/2010/wordprocessingDrawing" xmlns:wp="http://schemas.openxmlformats.org/drawingml/2006/wordprocessingDrawing" xmlns:w10="urn:schemas-microsoft-com:office:word" xmlns:w="http://schemas.openxmlformats.org/wordprocessingml/2006/main" xmlns:w14="http://schemas.microsoft.com/office/word/2010/wordml" xmlns:w15="http://schemas.microsoft.com/office/word/2012/wordml" xmlns:w16se="http://schemas.microsoft.com/office/word/2015/wordml/symex" xmlns:wpg="http://schemas.microsoft.com/office/word/2010/wordprocessingGroup" xmlns:wpi="http://schemas.microsoft.com/office/word/2010/wordprocessingInk" xmlns:wne="http://schemas.microsoft.com/office/word/2006/wordml" xmlns:wps="http://schemas.microsoft.com/office/word/2010/wordprocessingShape" mc:Ignorable="w14 w15 w16se wp14">
+<w:numbering xmlns:wpc="http://schemas.microsoft.com/office/word/2010/wordprocessingCanvas" xmlns:cx="http://schemas.microsoft.com/office/drawing/2014/chartex" xmlns:cx1="http://schemas.microsoft.com/office/drawing/2015/9/8/chartex" xmlns:cx2="http://schemas.microsoft.com/office/drawing/2015/10/21/chartex" xmlns:cx3="http://schemas.microsoft.com/office/drawing/2016/5/9/chartex" xmlns:cx4="http://schemas.microsoft.com/office/drawing/2016/5/10/chartex" xmlns:cx5="http://schemas.microsoft.com/office/drawing/2016/5/11/chartex" xmlns:cx6="http://schemas.microsoft.com/office/drawing/2016/5/12/chartex" xmlns:cx7="http://schemas.microsoft.com/office/drawing/2016/5/13/chartex" xmlns:cx8="http://schemas.microsoft.com/office/drawing/2016/5/14/chartex" xmlns:mc="http://schemas.openxmlformats.org/markup-compatibility/2006" xmlns:aink="http://schemas.microsoft.com/office/drawing/2016/ink" xmlns:am3d="http://schemas.microsoft.com/office/drawing/2017/model3d" xmlns:o="urn:schemas-microsoft-com:office:office" xmlns:r="http://schemas.openxmlformats.org/officeDocument/2006/relationships" xmlns:m="http://schemas.openxmlformats.org/officeDocument/2006/math" xmlns:v="urn:schemas-microsoft-com:vml" xmlns:wp14="http://schemas.microsoft.com/office/word/2010/wordprocessingDrawing" xmlns:wp="http://schemas.openxmlformats.org/drawingml/2006/wordprocessingDrawing" xmlns:w10="urn:schemas-microsoft-com:office:word" xmlns:w="http://schemas.openxmlformats.org/wordprocessingml/2006/main" xmlns:w14="http://schemas.microsoft.com/office/word/2010/wordml" xmlns:w15="http://schemas.microsoft.com/office/word/2012/wordml" xmlns:w16se="http://schemas.microsoft.com/office/word/2015/wordml/symex" xmlns:wpg="http://schemas.microsoft.com/office/word/2010/wordprocessingGroup" xmlns:wpi="http://schemas.microsoft.com/office/word/2010/wordprocessingInk" xmlns:wne="http://schemas.microsoft.com/office/word/2006/wordml" xmlns:wps="http://schemas.microsoft.com/office/word/2010/wordprocessingShape" mc:Ignorable="w14 w15 w16se wp14">
   <w:abstractNum w:abstractNumId="0" w15:restartNumberingAfterBreak="0">
     <w:nsid w:val="0E51654B"/>
     <w:multiLevelType w:val="hybridMultilevel"/>
@@ -11553,7 +11937,7 @@
       </w:pPr>
     </w:pPrDefault>
   </w:docDefaults>
-  <w:latentStyles w:defLockedState="0" w:defUIPriority="99" w:defSemiHidden="0" w:defUnhideWhenUsed="0" w:defQFormat="0" w:count="371">
+  <w:latentStyles w:defLockedState="0" w:defUIPriority="99" w:defSemiHidden="0" w:defUnhideWhenUsed="0" w:defQFormat="0" w:count="375">
     <w:lsdException w:name="Normal" w:uiPriority="0" w:qFormat="1"/>
     <w:lsdException w:name="heading 1" w:uiPriority="9" w:qFormat="1"/>
     <w:lsdException w:name="heading 2" w:semiHidden="1" w:uiPriority="9" w:unhideWhenUsed="1" w:qFormat="1"/>
@@ -11659,7 +12043,6 @@
     <w:lsdException w:name="HTML Sample" w:semiHidden="1" w:unhideWhenUsed="1"/>
     <w:lsdException w:name="HTML Typewriter" w:semiHidden="1" w:unhideWhenUsed="1"/>
     <w:lsdException w:name="HTML Variable" w:semiHidden="1" w:unhideWhenUsed="1"/>
-    <w:lsdException w:name="Normal Table" w:semiHidden="1" w:unhideWhenUsed="1"/>
     <w:lsdException w:name="annotation subject" w:semiHidden="1" w:unhideWhenUsed="1"/>
     <w:lsdException w:name="No List" w:semiHidden="1" w:unhideWhenUsed="1"/>
     <w:lsdException w:name="Outline List 1" w:semiHidden="1" w:unhideWhenUsed="1"/>
@@ -11703,10 +12086,8 @@
     <w:lsdException w:name="Table Elegant" w:semiHidden="1" w:unhideWhenUsed="1"/>
     <w:lsdException w:name="Table Professional" w:semiHidden="1" w:unhideWhenUsed="1"/>
     <w:lsdException w:name="Table Subtle 1" w:semiHidden="1" w:unhideWhenUsed="1"/>
-    <w:lsdException w:name="Table Subtle 2" w:semiHidden="1" w:unhideWhenUsed="1"/>
     <w:lsdException w:name="Table Web 1" w:semiHidden="1" w:unhideWhenUsed="1"/>
     <w:lsdException w:name="Table Web 2" w:semiHidden="1" w:unhideWhenUsed="1"/>
-    <w:lsdException w:name="Table Web 3" w:semiHidden="1" w:unhideWhenUsed="1"/>
     <w:lsdException w:name="Balloon Text" w:semiHidden="1" w:unhideWhenUsed="1"/>
     <w:lsdException w:name="Table Grid" w:uiPriority="39"/>
     <w:lsdException w:name="Table Theme" w:semiHidden="1" w:unhideWhenUsed="1"/>
@@ -11925,6 +12306,10 @@
     <w:lsdException w:name="List Table 5 Dark Accent 6" w:uiPriority="50"/>
     <w:lsdException w:name="List Table 6 Colorful Accent 6" w:uiPriority="51"/>
     <w:lsdException w:name="List Table 7 Colorful Accent 6" w:uiPriority="52"/>
+    <w:lsdException w:name="Mention" w:semiHidden="1" w:unhideWhenUsed="1"/>
+    <w:lsdException w:name="Smart Hyperlink" w:semiHidden="1" w:unhideWhenUsed="1"/>
+    <w:lsdException w:name="Hashtag" w:semiHidden="1" w:unhideWhenUsed="1"/>
+    <w:lsdException w:name="Unresolved Mention" w:semiHidden="1" w:unhideWhenUsed="1"/>
   </w:latentStyles>
   <w:style w:type="paragraph" w:default="1" w:styleId="Normal">
     <w:name w:val="Normal"/>
@@ -13093,7 +13478,7 @@
 </file>
 
 <file path=customXml/itemProps1.xml><?xml version="1.0" encoding="utf-8"?>
-<ds:datastoreItem xmlns:ds="http://schemas.openxmlformats.org/officeDocument/2006/customXml" ds:itemID="{3B77108A-290B-4A7A-9C6D-32EDEDAB5687}">
+<ds:datastoreItem xmlns:ds="http://schemas.openxmlformats.org/officeDocument/2006/customXml" ds:itemID="{2B48EF81-F47E-4739-A600-244D0DF0D497}">
   <ds:schemaRefs>
     <ds:schemaRef ds:uri="http://schemas.openxmlformats.org/officeDocument/2006/bibliography"/>
   </ds:schemaRefs>

</xml_diff>

<commit_message>
Cambio en las tablas de tareas
</commit_message>
<xml_diff>
--- a/Acta de reunión de planificación de la iteración.docx
+++ b/Acta de reunión de planificación de la iteración.docx
@@ -3872,14 +3872,9 @@
             </mc:AlternateContent>
           </w:r>
         </w:p>
+        <w:bookmarkStart w:id="0" w:name="_Toc497840977"/>
+        <w:bookmarkStart w:id="1" w:name="_Toc497995758"/>
         <w:p>
-          <w:pPr>
-            <w:pStyle w:val="Ttulo1"/>
-            <w:jc w:val="both"/>
-          </w:pPr>
-          <w:bookmarkStart w:id="0" w:name="_Toc497840977"/>
-          <w:bookmarkStart w:id="1" w:name="_Toc497995758"/>
-          <w:bookmarkStart w:id="2" w:name="_Toc497995778"/>
           <w:r>
             <w:rPr>
               <w:noProof/>
@@ -4029,7 +4024,6 @@
           </w:r>
           <w:bookmarkEnd w:id="0"/>
           <w:bookmarkEnd w:id="1"/>
-          <w:bookmarkEnd w:id="2"/>
           <w:r>
             <w:br w:type="page"/>
           </w:r>
@@ -4065,12 +4059,11 @@
                 <w:t>Índice</w:t>
               </w:r>
             </w:p>
-            <w:bookmarkStart w:id="3" w:name="_GoBack"/>
-            <w:bookmarkEnd w:id="3"/>
             <w:p>
               <w:pPr>
                 <w:pStyle w:val="TDC1"/>
                 <w:tabs>
+                  <w:tab w:val="left" w:pos="440"/>
                   <w:tab w:val="right" w:leader="dot" w:pos="8494"/>
                 </w:tabs>
                 <w:rPr>
@@ -4088,7 +4081,29 @@
               <w:r>
                 <w:fldChar w:fldCharType="separate"/>
               </w:r>
-              <w:hyperlink w:anchor="_Toc497995778" w:history="1">
+              <w:hyperlink w:anchor="_Toc497998666" w:history="1">
+                <w:r>
+                  <w:rPr>
+                    <w:rStyle w:val="Hipervnculo"/>
+                    <w:noProof/>
+                  </w:rPr>
+                  <w:t>1.</w:t>
+                </w:r>
+                <w:r>
+                  <w:rPr>
+                    <w:rFonts w:eastAsiaTheme="minorEastAsia"/>
+                    <w:noProof/>
+                    <w:lang w:eastAsia="es-ES"/>
+                  </w:rPr>
+                  <w:tab/>
+                </w:r>
+                <w:r>
+                  <w:rPr>
+                    <w:rStyle w:val="Hipervnculo"/>
+                    <w:noProof/>
+                  </w:rPr>
+                  <w:t>Objeto de la reunión</w:t>
+                </w:r>
                 <w:r>
                   <w:rPr>
                     <w:noProof/>
@@ -4108,7 +4123,7 @@
                     <w:noProof/>
                     <w:webHidden/>
                   </w:rPr>
-                  <w:instrText xml:space="preserve"> PAGEREF _Toc497995778 \h </w:instrText>
+                  <w:instrText xml:space="preserve"> PAGEREF _Toc497998666 \h </w:instrText>
                 </w:r>
                 <w:r>
                   <w:rPr>
@@ -4128,7 +4143,7 @@
                     <w:noProof/>
                     <w:webHidden/>
                   </w:rPr>
-                  <w:t>0</w:t>
+                  <w:t>2</w:t>
                 </w:r>
                 <w:r>
                   <w:rPr>
@@ -4152,13 +4167,13 @@
                   <w:lang w:eastAsia="es-ES"/>
                 </w:rPr>
               </w:pPr>
-              <w:hyperlink w:anchor="_Toc497995779" w:history="1">
+              <w:hyperlink w:anchor="_Toc497998667" w:history="1">
                 <w:r>
                   <w:rPr>
                     <w:rStyle w:val="Hipervnculo"/>
                     <w:noProof/>
                   </w:rPr>
-                  <w:t>1.</w:t>
+                  <w:t>2.</w:t>
                 </w:r>
                 <w:r>
                   <w:rPr>
@@ -4173,7 +4188,7 @@
                     <w:rStyle w:val="Hipervnculo"/>
                     <w:noProof/>
                   </w:rPr>
-                  <w:t>Objeto de la reunión</w:t>
+                  <w:t>Participantes</w:t>
                 </w:r>
                 <w:r>
                   <w:rPr>
@@ -4194,7 +4209,7 @@
                     <w:noProof/>
                     <w:webHidden/>
                   </w:rPr>
-                  <w:instrText xml:space="preserve"> PAGEREF _Toc497995779 \h </w:instrText>
+                  <w:instrText xml:space="preserve"> PAGEREF _Toc497998667 \h </w:instrText>
                 </w:r>
                 <w:r>
                   <w:rPr>
@@ -4238,13 +4253,13 @@
                   <w:lang w:eastAsia="es-ES"/>
                 </w:rPr>
               </w:pPr>
-              <w:hyperlink w:anchor="_Toc497995780" w:history="1">
+              <w:hyperlink w:anchor="_Toc497998668" w:history="1">
                 <w:r>
                   <w:rPr>
                     <w:rStyle w:val="Hipervnculo"/>
                     <w:noProof/>
                   </w:rPr>
-                  <w:t>2.</w:t>
+                  <w:t>3.</w:t>
                 </w:r>
                 <w:r>
                   <w:rPr>
@@ -4259,7 +4274,7 @@
                     <w:rStyle w:val="Hipervnculo"/>
                     <w:noProof/>
                   </w:rPr>
-                  <w:t>Participantes</w:t>
+                  <w:t>Desarrollo de la reunión</w:t>
                 </w:r>
                 <w:r>
                   <w:rPr>
@@ -4280,7 +4295,7 @@
                     <w:noProof/>
                     <w:webHidden/>
                   </w:rPr>
-                  <w:instrText xml:space="preserve"> PAGEREF _Toc497995780 \h </w:instrText>
+                  <w:instrText xml:space="preserve"> PAGEREF _Toc497998668 \h </w:instrText>
                 </w:r>
                 <w:r>
                   <w:rPr>
@@ -4324,13 +4339,13 @@
                   <w:lang w:eastAsia="es-ES"/>
                 </w:rPr>
               </w:pPr>
-              <w:hyperlink w:anchor="_Toc497995781" w:history="1">
+              <w:hyperlink w:anchor="_Toc497998669" w:history="1">
                 <w:r>
                   <w:rPr>
                     <w:rStyle w:val="Hipervnculo"/>
                     <w:noProof/>
                   </w:rPr>
-                  <w:t>3.</w:t>
+                  <w:t>4.</w:t>
                 </w:r>
                 <w:r>
                   <w:rPr>
@@ -4345,7 +4360,7 @@
                     <w:rStyle w:val="Hipervnculo"/>
                     <w:noProof/>
                   </w:rPr>
-                  <w:t>Desarrollo de la reunión</w:t>
+                  <w:t>Priorización y designación de tareas</w:t>
                 </w:r>
                 <w:r>
                   <w:rPr>
@@ -4366,7 +4381,7 @@
                     <w:noProof/>
                     <w:webHidden/>
                   </w:rPr>
-                  <w:instrText xml:space="preserve"> PAGEREF _Toc497995781 \h </w:instrText>
+                  <w:instrText xml:space="preserve"> PAGEREF _Toc497998669 \h </w:instrText>
                 </w:r>
                 <w:r>
                   <w:rPr>
@@ -4386,7 +4401,7 @@
                     <w:noProof/>
                     <w:webHidden/>
                   </w:rPr>
-                  <w:t>2</w:t>
+                  <w:t>3</w:t>
                 </w:r>
                 <w:r>
                   <w:rPr>
@@ -4410,13 +4425,13 @@
                   <w:lang w:eastAsia="es-ES"/>
                 </w:rPr>
               </w:pPr>
-              <w:hyperlink w:anchor="_Toc497995782" w:history="1">
+              <w:hyperlink w:anchor="_Toc497998670" w:history="1">
                 <w:r>
                   <w:rPr>
                     <w:rStyle w:val="Hipervnculo"/>
                     <w:noProof/>
                   </w:rPr>
-                  <w:t>4.</w:t>
+                  <w:t>5.</w:t>
                 </w:r>
                 <w:r>
                   <w:rPr>
@@ -4431,7 +4446,7 @@
                     <w:rStyle w:val="Hipervnculo"/>
                     <w:noProof/>
                   </w:rPr>
-                  <w:t>Priorización y designación de tareas</w:t>
+                  <w:t>Tiempos esperados en la iteración</w:t>
                 </w:r>
                 <w:r>
                   <w:rPr>
@@ -4452,7 +4467,7 @@
                     <w:noProof/>
                     <w:webHidden/>
                   </w:rPr>
-                  <w:instrText xml:space="preserve"> PAGEREF _Toc497995782 \h </w:instrText>
+                  <w:instrText xml:space="preserve"> PAGEREF _Toc497998670 \h </w:instrText>
                 </w:r>
                 <w:r>
                   <w:rPr>
@@ -4472,7 +4487,7 @@
                     <w:noProof/>
                     <w:webHidden/>
                   </w:rPr>
-                  <w:t>3</w:t>
+                  <w:t>4</w:t>
                 </w:r>
                 <w:r>
                   <w:rPr>
@@ -4496,13 +4511,13 @@
                   <w:lang w:eastAsia="es-ES"/>
                 </w:rPr>
               </w:pPr>
-              <w:hyperlink w:anchor="_Toc497995783" w:history="1">
+              <w:hyperlink w:anchor="_Toc497998671" w:history="1">
                 <w:r>
                   <w:rPr>
                     <w:rStyle w:val="Hipervnculo"/>
                     <w:noProof/>
                   </w:rPr>
-                  <w:t>5.</w:t>
+                  <w:t>6.</w:t>
                 </w:r>
                 <w:r>
                   <w:rPr>
@@ -4517,7 +4532,7 @@
                     <w:rStyle w:val="Hipervnculo"/>
                     <w:noProof/>
                   </w:rPr>
-                  <w:t>Tiempos esperados en la iteración</w:t>
+                  <w:t>Historias de usuario</w:t>
                 </w:r>
                 <w:r>
                   <w:rPr>
@@ -4538,7 +4553,7 @@
                     <w:noProof/>
                     <w:webHidden/>
                   </w:rPr>
-                  <w:instrText xml:space="preserve"> PAGEREF _Toc497995783 \h </w:instrText>
+                  <w:instrText xml:space="preserve"> PAGEREF _Toc497998671 \h </w:instrText>
                 </w:r>
                 <w:r>
                   <w:rPr>
@@ -4582,13 +4597,13 @@
                   <w:lang w:eastAsia="es-ES"/>
                 </w:rPr>
               </w:pPr>
-              <w:hyperlink w:anchor="_Toc497995784" w:history="1">
+              <w:hyperlink w:anchor="_Toc497998672" w:history="1">
                 <w:r>
                   <w:rPr>
                     <w:rStyle w:val="Hipervnculo"/>
                     <w:noProof/>
                   </w:rPr>
-                  <w:t>6.</w:t>
+                  <w:t>7.</w:t>
                 </w:r>
                 <w:r>
                   <w:rPr>
@@ -4603,7 +4618,7 @@
                     <w:rStyle w:val="Hipervnculo"/>
                     <w:noProof/>
                   </w:rPr>
-                  <w:t>Historias de usuario</w:t>
+                  <w:t>Herramientas para cada necesidad</w:t>
                 </w:r>
                 <w:r>
                   <w:rPr>
@@ -4624,7 +4639,7 @@
                     <w:noProof/>
                     <w:webHidden/>
                   </w:rPr>
-                  <w:instrText xml:space="preserve"> PAGEREF _Toc497995784 \h </w:instrText>
+                  <w:instrText xml:space="preserve"> PAGEREF _Toc497998672 \h </w:instrText>
                 </w:r>
                 <w:r>
                   <w:rPr>
@@ -4644,7 +4659,7 @@
                     <w:noProof/>
                     <w:webHidden/>
                   </w:rPr>
-                  <w:t>4</w:t>
+                  <w:t>7</w:t>
                 </w:r>
                 <w:r>
                   <w:rPr>
@@ -4668,13 +4683,14 @@
                   <w:lang w:eastAsia="es-ES"/>
                 </w:rPr>
               </w:pPr>
-              <w:hyperlink w:anchor="_Toc497995785" w:history="1">
+              <w:hyperlink w:anchor="_Toc497998673" w:history="1">
                 <w:r>
                   <w:rPr>
                     <w:rStyle w:val="Hipervnculo"/>
                     <w:noProof/>
+                    <w:lang w:val="en-US"/>
                   </w:rPr>
-                  <w:t>7.</w:t>
+                  <w:t>8.</w:t>
                 </w:r>
                 <w:r>
                   <w:rPr>
@@ -4688,8 +4704,9 @@
                   <w:rPr>
                     <w:rStyle w:val="Hipervnculo"/>
                     <w:noProof/>
+                    <w:lang w:val="en-US"/>
                   </w:rPr>
-                  <w:t>Herramientas para cada necesidad</w:t>
+                  <w:t>Gráficas Sprint Burndown y Product Burndown</w:t>
                 </w:r>
                 <w:r>
                   <w:rPr>
@@ -4710,7 +4727,7 @@
                     <w:noProof/>
                     <w:webHidden/>
                   </w:rPr>
-                  <w:instrText xml:space="preserve"> PAGEREF _Toc497995785 \h </w:instrText>
+                  <w:instrText xml:space="preserve"> PAGEREF _Toc497998673 \h </w:instrText>
                 </w:r>
                 <w:r>
                   <w:rPr>
@@ -4730,7 +4747,7 @@
                     <w:noProof/>
                     <w:webHidden/>
                   </w:rPr>
-                  <w:t>6</w:t>
+                  <w:t>8</w:t>
                 </w:r>
                 <w:r>
                   <w:rPr>
@@ -4754,14 +4771,13 @@
                   <w:lang w:eastAsia="es-ES"/>
                 </w:rPr>
               </w:pPr>
-              <w:hyperlink w:anchor="_Toc497995786" w:history="1">
+              <w:hyperlink w:anchor="_Toc497998674" w:history="1">
                 <w:r>
                   <w:rPr>
                     <w:rStyle w:val="Hipervnculo"/>
                     <w:noProof/>
-                    <w:lang w:val="en-US"/>
                   </w:rPr>
-                  <w:t>8.</w:t>
+                  <w:t>9.</w:t>
                 </w:r>
                 <w:r>
                   <w:rPr>
@@ -4775,9 +4791,8 @@
                   <w:rPr>
                     <w:rStyle w:val="Hipervnculo"/>
                     <w:noProof/>
-                    <w:lang w:val="en-US"/>
                   </w:rPr>
-                  <w:t>Gráficas Sprint Burndown y Product Burndown</w:t>
+                  <w:t>Plan de riesgos</w:t>
                 </w:r>
                 <w:r>
                   <w:rPr>
@@ -4798,7 +4813,7 @@
                     <w:noProof/>
                     <w:webHidden/>
                   </w:rPr>
-                  <w:instrText xml:space="preserve"> PAGEREF _Toc497995786 \h </w:instrText>
+                  <w:instrText xml:space="preserve"> PAGEREF _Toc497998674 \h </w:instrText>
                 </w:r>
                 <w:r>
                   <w:rPr>
@@ -4818,93 +4833,7 @@
                     <w:noProof/>
                     <w:webHidden/>
                   </w:rPr>
-                  <w:t>7</w:t>
-                </w:r>
-                <w:r>
-                  <w:rPr>
-                    <w:noProof/>
-                    <w:webHidden/>
-                  </w:rPr>
-                  <w:fldChar w:fldCharType="end"/>
-                </w:r>
-              </w:hyperlink>
-            </w:p>
-            <w:p>
-              <w:pPr>
-                <w:pStyle w:val="TDC1"/>
-                <w:tabs>
-                  <w:tab w:val="left" w:pos="440"/>
-                  <w:tab w:val="right" w:leader="dot" w:pos="8494"/>
-                </w:tabs>
-                <w:rPr>
-                  <w:rFonts w:eastAsiaTheme="minorEastAsia"/>
-                  <w:noProof/>
-                  <w:lang w:eastAsia="es-ES"/>
-                </w:rPr>
-              </w:pPr>
-              <w:hyperlink w:anchor="_Toc497995787" w:history="1">
-                <w:r>
-                  <w:rPr>
-                    <w:rStyle w:val="Hipervnculo"/>
-                    <w:noProof/>
-                  </w:rPr>
-                  <w:t>9.</w:t>
-                </w:r>
-                <w:r>
-                  <w:rPr>
-                    <w:rFonts w:eastAsiaTheme="minorEastAsia"/>
-                    <w:noProof/>
-                    <w:lang w:eastAsia="es-ES"/>
-                  </w:rPr>
-                  <w:tab/>
-                </w:r>
-                <w:r>
-                  <w:rPr>
-                    <w:rStyle w:val="Hipervnculo"/>
-                    <w:noProof/>
-                  </w:rPr>
-                  <w:t>Plan de riesgos</w:t>
-                </w:r>
-                <w:r>
-                  <w:rPr>
-                    <w:noProof/>
-                    <w:webHidden/>
-                  </w:rPr>
-                  <w:tab/>
-                </w:r>
-                <w:r>
-                  <w:rPr>
-                    <w:noProof/>
-                    <w:webHidden/>
-                  </w:rPr>
-                  <w:fldChar w:fldCharType="begin"/>
-                </w:r>
-                <w:r>
-                  <w:rPr>
-                    <w:noProof/>
-                    <w:webHidden/>
-                  </w:rPr>
-                  <w:instrText xml:space="preserve"> PAGEREF _Toc497995787 \h </w:instrText>
-                </w:r>
-                <w:r>
-                  <w:rPr>
-                    <w:noProof/>
-                    <w:webHidden/>
-                  </w:rPr>
-                </w:r>
-                <w:r>
-                  <w:rPr>
-                    <w:noProof/>
-                    <w:webHidden/>
-                  </w:rPr>
-                  <w:fldChar w:fldCharType="separate"/>
-                </w:r>
-                <w:r>
-                  <w:rPr>
-                    <w:noProof/>
-                    <w:webHidden/>
-                  </w:rPr>
-                  <w:t>7</w:t>
+                  <w:t>8</w:t>
                 </w:r>
                 <w:r>
                   <w:rPr>
@@ -4928,7 +4857,7 @@
                   <w:lang w:eastAsia="es-ES"/>
                 </w:rPr>
               </w:pPr>
-              <w:hyperlink w:anchor="_Toc497995788" w:history="1">
+              <w:hyperlink w:anchor="_Toc497998675" w:history="1">
                 <w:r>
                   <w:rPr>
                     <w:rStyle w:val="Hipervnculo"/>
@@ -4970,7 +4899,7 @@
                     <w:noProof/>
                     <w:webHidden/>
                   </w:rPr>
-                  <w:instrText xml:space="preserve"> PAGEREF _Toc497995788 \h </w:instrText>
+                  <w:instrText xml:space="preserve"> PAGEREF _Toc497998675 \h </w:instrText>
                 </w:r>
                 <w:r>
                   <w:rPr>
@@ -4990,7 +4919,7 @@
                     <w:noProof/>
                     <w:webHidden/>
                   </w:rPr>
-                  <w:t>11</w:t>
+                  <w:t>12</w:t>
                 </w:r>
                 <w:r>
                   <w:rPr>
@@ -5014,7 +4943,7 @@
                   <w:lang w:eastAsia="es-ES"/>
                 </w:rPr>
               </w:pPr>
-              <w:hyperlink w:anchor="_Toc497995789" w:history="1">
+              <w:hyperlink w:anchor="_Toc497998676" w:history="1">
                 <w:r>
                   <w:rPr>
                     <w:rStyle w:val="Hipervnculo"/>
@@ -5056,7 +4985,7 @@
                     <w:noProof/>
                     <w:webHidden/>
                   </w:rPr>
-                  <w:instrText xml:space="preserve"> PAGEREF _Toc497995789 \h </w:instrText>
+                  <w:instrText xml:space="preserve"> PAGEREF _Toc497998676 \h </w:instrText>
                 </w:r>
                 <w:r>
                   <w:rPr>
@@ -5076,7 +5005,7 @@
                     <w:noProof/>
                     <w:webHidden/>
                   </w:rPr>
-                  <w:t>11</w:t>
+                  <w:t>12</w:t>
                 </w:r>
                 <w:r>
                   <w:rPr>
@@ -5100,7 +5029,7 @@
                   <w:lang w:eastAsia="es-ES"/>
                 </w:rPr>
               </w:pPr>
-              <w:hyperlink w:anchor="_Toc497995790" w:history="1">
+              <w:hyperlink w:anchor="_Toc497998677" w:history="1">
                 <w:r>
                   <w:rPr>
                     <w:rStyle w:val="Hipervnculo"/>
@@ -5142,7 +5071,7 @@
                     <w:noProof/>
                     <w:webHidden/>
                   </w:rPr>
-                  <w:instrText xml:space="preserve"> PAGEREF _Toc497995790 \h </w:instrText>
+                  <w:instrText xml:space="preserve"> PAGEREF _Toc497998677 \h </w:instrText>
                 </w:r>
                 <w:r>
                   <w:rPr>
@@ -5162,7 +5091,7 @@
                     <w:noProof/>
                     <w:webHidden/>
                   </w:rPr>
-                  <w:t>11</w:t>
+                  <w:t>12</w:t>
                 </w:r>
                 <w:r>
                   <w:rPr>
@@ -5193,6 +5122,7 @@
               <w:szCs w:val="32"/>
             </w:rPr>
           </w:pPr>
+          <w:bookmarkStart w:id="2" w:name="_GoBack"/>
           <w:r>
             <w:br w:type="page"/>
           </w:r>
@@ -5206,7 +5136,8 @@
             </w:numPr>
             <w:jc w:val="both"/>
           </w:pPr>
-          <w:bookmarkStart w:id="4" w:name="_Toc497995779"/>
+          <w:bookmarkStart w:id="3" w:name="_Toc497998666"/>
+          <w:bookmarkEnd w:id="2"/>
           <w:r>
             <w:lastRenderedPageBreak/>
             <w:t>Ob</w:t>
@@ -5214,7 +5145,7 @@
           <w:r>
             <w:t>jeto de la reunión</w:t>
           </w:r>
-          <w:bookmarkEnd w:id="4"/>
+          <w:bookmarkEnd w:id="3"/>
         </w:p>
         <w:p>
           <w:pPr>
@@ -5225,7 +5156,7 @@
               <w:szCs w:val="24"/>
             </w:rPr>
           </w:pPr>
-          <w:bookmarkStart w:id="5" w:name="_Hlk497818776"/>
+          <w:bookmarkStart w:id="4" w:name="_Hlk497818776"/>
         </w:p>
         <w:p>
           <w:pPr>
@@ -5241,7 +5172,7 @@
             <w:t xml:space="preserve"> porque está interesado en que halláramos solución a sus problemas de comunicación interna entre los integrantes de su grupo de trabajo ya que están repartidos por toda Europa, con lo que toda aplicación o sistema que queramos incorporarles deberán de tener todos sus servidores en Europa. También quiere que hallemos una solución a su propuesta de acceder y modificar los documentos de su equipo.</w:t>
           </w:r>
         </w:p>
-        <w:bookmarkEnd w:id="5"/>
+        <w:bookmarkEnd w:id="4"/>
         <w:p>
           <w:pPr>
             <w:jc w:val="both"/>
@@ -5256,11 +5187,11 @@
             </w:numPr>
             <w:jc w:val="both"/>
           </w:pPr>
-          <w:bookmarkStart w:id="6" w:name="_Toc497995780"/>
+          <w:bookmarkStart w:id="5" w:name="_Toc497998667"/>
           <w:r>
             <w:t>Participantes</w:t>
           </w:r>
-          <w:bookmarkEnd w:id="6"/>
+          <w:bookmarkEnd w:id="5"/>
         </w:p>
         <w:p>
           <w:pPr>
@@ -5609,11 +5540,11 @@
             </w:numPr>
             <w:jc w:val="both"/>
           </w:pPr>
-          <w:bookmarkStart w:id="7" w:name="_Toc497995781"/>
+          <w:bookmarkStart w:id="6" w:name="_Toc497998668"/>
           <w:r>
             <w:t>Desarrollo de la reunión</w:t>
           </w:r>
-          <w:bookmarkEnd w:id="7"/>
+          <w:bookmarkEnd w:id="6"/>
         </w:p>
         <w:p>
           <w:pPr>
@@ -6166,11 +6097,11 @@
             </w:numPr>
             <w:jc w:val="both"/>
           </w:pPr>
-          <w:bookmarkStart w:id="8" w:name="_Toc497995782"/>
+          <w:bookmarkStart w:id="7" w:name="_Toc497998669"/>
           <w:r>
             <w:t>Priorización y designación de tareas</w:t>
           </w:r>
-          <w:bookmarkEnd w:id="8"/>
+          <w:bookmarkEnd w:id="7"/>
         </w:p>
         <w:p>
           <w:pPr>
@@ -6336,7 +6267,7 @@
                   <w:jc w:val="both"/>
                 </w:pPr>
                 <w:r>
-                  <w:t>Realizar espacio de trabajo en GitHub</w:t>
+                  <w:t>Realizar grupo de WhatsApp</w:t>
                 </w:r>
               </w:p>
             </w:tc>
@@ -6364,7 +6295,7 @@
                   <w:cnfStyle w:val="000000000000" w:firstRow="0" w:lastRow="0" w:firstColumn="0" w:lastColumn="0" w:oddVBand="0" w:evenVBand="0" w:oddHBand="0" w:evenHBand="0" w:firstRowFirstColumn="0" w:firstRowLastColumn="0" w:lastRowFirstColumn="0" w:lastRowLastColumn="0"/>
                 </w:pPr>
                 <w:r>
-                  <w:t>Julio de la Olla Márquez</w:t>
+                  <w:t>José Carlos García Rodríguez</w:t>
                 </w:r>
               </w:p>
             </w:tc>
@@ -6397,7 +6328,7 @@
                   <w:jc w:val="both"/>
                 </w:pPr>
                 <w:r>
-                  <w:t>Realizar grupo de WhatsApp</w:t>
+                  <w:t>Realizar espacio de trabajo en GitHub</w:t>
                 </w:r>
               </w:p>
             </w:tc>
@@ -6425,7 +6356,7 @@
                   <w:cnfStyle w:val="000000100000" w:firstRow="0" w:lastRow="0" w:firstColumn="0" w:lastColumn="0" w:oddVBand="0" w:evenVBand="0" w:oddHBand="1" w:evenHBand="0" w:firstRowFirstColumn="0" w:firstRowLastColumn="0" w:lastRowFirstColumn="0" w:lastRowLastColumn="0"/>
                 </w:pPr>
                 <w:r>
-                  <w:t>José Carlos García Rodríguez</w:t>
+                  <w:t>Julio de la Olla Márquez</w:t>
                 </w:r>
               </w:p>
             </w:tc>
@@ -6516,10 +6447,7 @@
                   <w:jc w:val="both"/>
                 </w:pPr>
                 <w:r>
-                  <w:t>Realizar gráfica de los tiempos esperados en la iteración</w:t>
-                </w:r>
-                <w:r>
-                  <w:t xml:space="preserve"> </w:t>
+                  <w:t>Planificación de la reunión con el cliente</w:t>
                 </w:r>
               </w:p>
             </w:tc>
@@ -6533,21 +6461,21 @@
                   <w:cnfStyle w:val="000000100000" w:firstRow="0" w:lastRow="0" w:firstColumn="0" w:lastColumn="0" w:oddVBand="0" w:evenVBand="0" w:oddHBand="1" w:evenHBand="0" w:firstRowFirstColumn="0" w:firstRowLastColumn="0" w:lastRowFirstColumn="0" w:lastRowLastColumn="0"/>
                 </w:pPr>
                 <w:r>
-                  <w:t>2</w:t>
+                  <w:t>1</w:t>
                 </w:r>
               </w:p>
             </w:tc>
             <w:tc>
               <w:tcPr>
                 <w:tcW w:w="2893" w:type="dxa"/>
-                <w:vAlign w:val="center"/>
-              </w:tcPr>
-              <w:p>
-                <w:pPr>
+              </w:tcPr>
+              <w:p>
+                <w:pPr>
+                  <w:jc w:val="both"/>
                   <w:cnfStyle w:val="000000100000" w:firstRow="0" w:lastRow="0" w:firstColumn="0" w:lastColumn="0" w:oddVBand="0" w:evenVBand="0" w:oddHBand="1" w:evenHBand="0" w:firstRowFirstColumn="0" w:firstRowLastColumn="0" w:lastRowFirstColumn="0" w:lastRowLastColumn="0"/>
                 </w:pPr>
                 <w:r>
-                  <w:t>Alberto Gómez Ceballos</w:t>
+                  <w:t>Todos los integrantes</w:t>
                 </w:r>
               </w:p>
             </w:tc>
@@ -6577,7 +6505,7 @@
                   <w:jc w:val="both"/>
                 </w:pPr>
                 <w:r>
-                  <w:t>Planificación de la reunión con el cliente</w:t>
+                  <w:t>Especificación de los requisitos</w:t>
                 </w:r>
               </w:p>
             </w:tc>
@@ -6591,7 +6519,7 @@
                   <w:cnfStyle w:val="000000000000" w:firstRow="0" w:lastRow="0" w:firstColumn="0" w:lastColumn="0" w:oddVBand="0" w:evenVBand="0" w:oddHBand="0" w:evenHBand="0" w:firstRowFirstColumn="0" w:firstRowLastColumn="0" w:lastRowFirstColumn="0" w:lastRowLastColumn="0"/>
                 </w:pPr>
                 <w:r>
-                  <w:t>1</w:t>
+                  <w:t>4</w:t>
                 </w:r>
               </w:p>
             </w:tc>
@@ -6605,7 +6533,16 @@
                   <w:cnfStyle w:val="000000000000" w:firstRow="0" w:lastRow="0" w:firstColumn="0" w:lastColumn="0" w:oddVBand="0" w:evenVBand="0" w:oddHBand="0" w:evenHBand="0" w:firstRowFirstColumn="0" w:firstRowLastColumn="0" w:lastRowFirstColumn="0" w:lastRowLastColumn="0"/>
                 </w:pPr>
                 <w:r>
-                  <w:t>Todos los integrantes</w:t>
+                  <w:t>José Félix Gómez Rodríguez</w:t>
+                </w:r>
+              </w:p>
+              <w:p>
+                <w:pPr>
+                  <w:jc w:val="both"/>
+                  <w:cnfStyle w:val="000000000000" w:firstRow="0" w:lastRow="0" w:firstColumn="0" w:lastColumn="0" w:oddVBand="0" w:evenVBand="0" w:oddHBand="0" w:evenHBand="0" w:firstRowFirstColumn="0" w:firstRowLastColumn="0" w:lastRowFirstColumn="0" w:lastRowLastColumn="0"/>
+                </w:pPr>
+                <w:r>
+                  <w:t>José Carlos García Rodríguez</w:t>
                 </w:r>
               </w:p>
             </w:tc>
@@ -6638,7 +6575,10 @@
                   <w:jc w:val="both"/>
                 </w:pPr>
                 <w:r>
-                  <w:t>Especificación de los requisitos</w:t>
+                  <w:t>Realizar gráfica de los tiempos esperados en la iteración</w:t>
+                </w:r>
+                <w:r>
+                  <w:t xml:space="preserve"> </w:t>
                 </w:r>
               </w:p>
             </w:tc>
@@ -6652,30 +6592,21 @@
                   <w:cnfStyle w:val="000000100000" w:firstRow="0" w:lastRow="0" w:firstColumn="0" w:lastColumn="0" w:oddVBand="0" w:evenVBand="0" w:oddHBand="1" w:evenHBand="0" w:firstRowFirstColumn="0" w:firstRowLastColumn="0" w:lastRowFirstColumn="0" w:lastRowLastColumn="0"/>
                 </w:pPr>
                 <w:r>
-                  <w:t>4</w:t>
+                  <w:t>2</w:t>
                 </w:r>
               </w:p>
             </w:tc>
             <w:tc>
               <w:tcPr>
                 <w:tcW w:w="2893" w:type="dxa"/>
-              </w:tcPr>
-              <w:p>
-                <w:pPr>
-                  <w:jc w:val="both"/>
+                <w:vAlign w:val="center"/>
+              </w:tcPr>
+              <w:p>
+                <w:pPr>
                   <w:cnfStyle w:val="000000100000" w:firstRow="0" w:lastRow="0" w:firstColumn="0" w:lastColumn="0" w:oddVBand="0" w:evenVBand="0" w:oddHBand="1" w:evenHBand="0" w:firstRowFirstColumn="0" w:firstRowLastColumn="0" w:lastRowFirstColumn="0" w:lastRowLastColumn="0"/>
                 </w:pPr>
                 <w:r>
-                  <w:t>José Félix Gómez Rodríguez</w:t>
-                </w:r>
-              </w:p>
-              <w:p>
-                <w:pPr>
-                  <w:jc w:val="both"/>
-                  <w:cnfStyle w:val="000000100000" w:firstRow="0" w:lastRow="0" w:firstColumn="0" w:lastColumn="0" w:oddVBand="0" w:evenVBand="0" w:oddHBand="1" w:evenHBand="0" w:firstRowFirstColumn="0" w:firstRowLastColumn="0" w:lastRowFirstColumn="0" w:lastRowLastColumn="0"/>
-                </w:pPr>
-                <w:r>
-                  <w:t>José Carlos García Rodríguez</w:t>
+                  <w:t>Alberto Gómez Ceballos</w:t>
                 </w:r>
               </w:p>
             </w:tc>
@@ -6689,7 +6620,7 @@
                   <w:cnfStyle w:val="000000100000" w:firstRow="0" w:lastRow="0" w:firstColumn="0" w:lastColumn="0" w:oddVBand="0" w:evenVBand="0" w:oddHBand="1" w:evenHBand="0" w:firstRowFirstColumn="0" w:firstRowLastColumn="0" w:lastRowFirstColumn="0" w:lastRowLastColumn="0"/>
                 </w:pPr>
                 <w:r>
-                  <w:t>Si</w:t>
+                  <w:t>Sí</w:t>
                 </w:r>
               </w:p>
             </w:tc>
@@ -6706,7 +6637,7 @@
                 </w:pPr>
                 <w:r>
                   <w:lastRenderedPageBreak/>
-                  <w:t>Acta de reunión de planificación de la iteración</w:t>
+                  <w:t>Definir historias de usuario</w:t>
                 </w:r>
               </w:p>
             </w:tc>
@@ -6720,7 +6651,7 @@
                   <w:cnfStyle w:val="000000000000" w:firstRow="0" w:lastRow="0" w:firstColumn="0" w:lastColumn="0" w:oddVBand="0" w:evenVBand="0" w:oddHBand="0" w:evenHBand="0" w:firstRowFirstColumn="0" w:firstRowLastColumn="0" w:lastRowFirstColumn="0" w:lastRowLastColumn="0"/>
                 </w:pPr>
                 <w:r>
-                  <w:t>6</w:t>
+                  <w:t>5</w:t>
                 </w:r>
               </w:p>
             </w:tc>
@@ -6734,7 +6665,16 @@
                   <w:cnfStyle w:val="000000000000" w:firstRow="0" w:lastRow="0" w:firstColumn="0" w:lastColumn="0" w:oddVBand="0" w:evenVBand="0" w:oddHBand="0" w:evenHBand="0" w:firstRowFirstColumn="0" w:firstRowLastColumn="0" w:lastRowFirstColumn="0" w:lastRowLastColumn="0"/>
                 </w:pPr>
                 <w:r>
-                  <w:t>Todos los integrantes</w:t>
+                  <w:t>Alberto Gómez Ceballos</w:t>
+                </w:r>
+              </w:p>
+              <w:p>
+                <w:pPr>
+                  <w:jc w:val="both"/>
+                  <w:cnfStyle w:val="000000000000" w:firstRow="0" w:lastRow="0" w:firstColumn="0" w:lastColumn="0" w:oddVBand="0" w:evenVBand="0" w:oddHBand="0" w:evenHBand="0" w:firstRowFirstColumn="0" w:firstRowLastColumn="0" w:lastRowFirstColumn="0" w:lastRowLastColumn="0"/>
+                </w:pPr>
+                <w:r>
+                  <w:t>José Félix Gómez Rodríguez</w:t>
                 </w:r>
               </w:p>
             </w:tc>
@@ -6747,6 +6687,9 @@
                   <w:jc w:val="center"/>
                   <w:cnfStyle w:val="000000000000" w:firstRow="0" w:lastRow="0" w:firstColumn="0" w:lastColumn="0" w:oddVBand="0" w:evenVBand="0" w:oddHBand="0" w:evenHBand="0" w:firstRowFirstColumn="0" w:firstRowLastColumn="0" w:lastRowFirstColumn="0" w:lastRowLastColumn="0"/>
                 </w:pPr>
+                <w:r>
+                  <w:t>Sí</w:t>
+                </w:r>
               </w:p>
             </w:tc>
           </w:tr>
@@ -6764,7 +6707,7 @@
                   <w:jc w:val="both"/>
                 </w:pPr>
                 <w:r>
-                  <w:t>Definir alcance del proyecto</w:t>
+                  <w:t>Plan de riesgos</w:t>
                 </w:r>
               </w:p>
             </w:tc>
@@ -6778,7 +6721,7 @@
                   <w:cnfStyle w:val="000000100000" w:firstRow="0" w:lastRow="0" w:firstColumn="0" w:lastColumn="0" w:oddVBand="0" w:evenVBand="0" w:oddHBand="1" w:evenHBand="0" w:firstRowFirstColumn="0" w:firstRowLastColumn="0" w:lastRowFirstColumn="0" w:lastRowLastColumn="0"/>
                 </w:pPr>
                 <w:r>
-                  <w:t>2</w:t>
+                  <w:t>4</w:t>
                 </w:r>
               </w:p>
             </w:tc>
@@ -6793,6 +6736,30 @@
                 </w:pPr>
                 <w:r>
                   <w:t>Alberto Gómez Ceballos</w:t>
+                </w:r>
+              </w:p>
+              <w:p>
+                <w:pPr>
+                  <w:jc w:val="both"/>
+                  <w:cnfStyle w:val="000000100000" w:firstRow="0" w:lastRow="0" w:firstColumn="0" w:lastColumn="0" w:oddVBand="0" w:evenVBand="0" w:oddHBand="1" w:evenHBand="0" w:firstRowFirstColumn="0" w:firstRowLastColumn="0" w:lastRowFirstColumn="0" w:lastRowLastColumn="0"/>
+                </w:pPr>
+                <w:r>
+                  <w:t xml:space="preserve">José </w:t>
+                </w:r>
+                <w:r>
+                  <w:t>Carlos García</w:t>
+                </w:r>
+                <w:r>
+                  <w:t xml:space="preserve"> Rodríguez</w:t>
+                </w:r>
+              </w:p>
+              <w:p>
+                <w:pPr>
+                  <w:jc w:val="both"/>
+                  <w:cnfStyle w:val="000000100000" w:firstRow="0" w:lastRow="0" w:firstColumn="0" w:lastColumn="0" w:oddVBand="0" w:evenVBand="0" w:oddHBand="1" w:evenHBand="0" w:firstRowFirstColumn="0" w:firstRowLastColumn="0" w:lastRowFirstColumn="0" w:lastRowLastColumn="0"/>
+                </w:pPr>
+                <w:r>
+                  <w:t>Julio de la Olla Márquez</w:t>
                 </w:r>
               </w:p>
             </w:tc>
@@ -6806,7 +6773,7 @@
                   <w:cnfStyle w:val="000000100000" w:firstRow="0" w:lastRow="0" w:firstColumn="0" w:lastColumn="0" w:oddVBand="0" w:evenVBand="0" w:oddHBand="1" w:evenHBand="0" w:firstRowFirstColumn="0" w:firstRowLastColumn="0" w:lastRowFirstColumn="0" w:lastRowLastColumn="0"/>
                 </w:pPr>
                 <w:r>
-                  <w:t>Si</w:t>
+                  <w:t>Sí</w:t>
                 </w:r>
               </w:p>
             </w:tc>
@@ -6822,7 +6789,15 @@
                   <w:jc w:val="both"/>
                 </w:pPr>
                 <w:r>
-                  <w:t>Definir historias de usuario</w:t>
+                  <w:t xml:space="preserve">Realizar </w:t>
+                </w:r>
+                <w:proofErr w:type="spellStart"/>
+                <w:r>
+                  <w:t>burndown</w:t>
+                </w:r>
+                <w:proofErr w:type="spellEnd"/>
+                <w:r>
+                  <w:t xml:space="preserve"> de la iteración</w:t>
                 </w:r>
               </w:p>
             </w:tc>
@@ -6836,7 +6811,7 @@
                   <w:cnfStyle w:val="000000000000" w:firstRow="0" w:lastRow="0" w:firstColumn="0" w:lastColumn="0" w:oddVBand="0" w:evenVBand="0" w:oddHBand="0" w:evenHBand="0" w:firstRowFirstColumn="0" w:firstRowLastColumn="0" w:lastRowFirstColumn="0" w:lastRowLastColumn="0"/>
                 </w:pPr>
                 <w:r>
-                  <w:t>5</w:t>
+                  <w:t>2</w:t>
                 </w:r>
               </w:p>
             </w:tc>
@@ -6851,15 +6826,6 @@
                 </w:pPr>
                 <w:r>
                   <w:t>Alberto Gómez Ceballos</w:t>
-                </w:r>
-              </w:p>
-              <w:p>
-                <w:pPr>
-                  <w:jc w:val="both"/>
-                  <w:cnfStyle w:val="000000000000" w:firstRow="0" w:lastRow="0" w:firstColumn="0" w:lastColumn="0" w:oddVBand="0" w:evenVBand="0" w:oddHBand="0" w:evenHBand="0" w:firstRowFirstColumn="0" w:firstRowLastColumn="0" w:lastRowFirstColumn="0" w:lastRowLastColumn="0"/>
-                </w:pPr>
-                <w:r>
-                  <w:t>José Félix Gómez Rodríguez</w:t>
                 </w:r>
               </w:p>
             </w:tc>
@@ -6873,7 +6839,7 @@
                   <w:cnfStyle w:val="000000000000" w:firstRow="0" w:lastRow="0" w:firstColumn="0" w:lastColumn="0" w:oddVBand="0" w:evenVBand="0" w:oddHBand="0" w:evenHBand="0" w:firstRowFirstColumn="0" w:firstRowLastColumn="0" w:lastRowFirstColumn="0" w:lastRowLastColumn="0"/>
                 </w:pPr>
                 <w:r>
-                  <w:t>Si</w:t>
+                  <w:t>Sí</w:t>
                 </w:r>
               </w:p>
             </w:tc>
@@ -6892,7 +6858,7 @@
                   <w:jc w:val="both"/>
                 </w:pPr>
                 <w:r>
-                  <w:t>Búsqueda de herramientas que satisfagan las necesidades del cliente</w:t>
+                  <w:t>Acta de reunión de planificación de la iteración</w:t>
                 </w:r>
               </w:p>
             </w:tc>
@@ -6906,17 +6872,17 @@
                   <w:cnfStyle w:val="000000100000" w:firstRow="0" w:lastRow="0" w:firstColumn="0" w:lastColumn="0" w:oddVBand="0" w:evenVBand="0" w:oddHBand="1" w:evenHBand="0" w:firstRowFirstColumn="0" w:firstRowLastColumn="0" w:lastRowFirstColumn="0" w:lastRowLastColumn="0"/>
                 </w:pPr>
                 <w:r>
-                  <w:t>8</w:t>
+                  <w:t>6</w:t>
                 </w:r>
               </w:p>
             </w:tc>
             <w:tc>
               <w:tcPr>
                 <w:tcW w:w="2893" w:type="dxa"/>
-                <w:vAlign w:val="center"/>
-              </w:tcPr>
-              <w:p>
-                <w:pPr>
+              </w:tcPr>
+              <w:p>
+                <w:pPr>
+                  <w:jc w:val="both"/>
                   <w:cnfStyle w:val="000000100000" w:firstRow="0" w:lastRow="0" w:firstColumn="0" w:lastColumn="0" w:oddVBand="0" w:evenVBand="0" w:oddHBand="1" w:evenHBand="0" w:firstRowFirstColumn="0" w:firstRowLastColumn="0" w:lastRowFirstColumn="0" w:lastRowLastColumn="0"/>
                 </w:pPr>
                 <w:r>
@@ -6930,8 +6896,12 @@
               </w:tcPr>
               <w:p>
                 <w:pPr>
+                  <w:jc w:val="center"/>
                   <w:cnfStyle w:val="000000100000" w:firstRow="0" w:lastRow="0" w:firstColumn="0" w:lastColumn="0" w:oddVBand="0" w:evenVBand="0" w:oddHBand="1" w:evenHBand="0" w:firstRowFirstColumn="0" w:firstRowLastColumn="0" w:lastRowFirstColumn="0" w:lastRowLastColumn="0"/>
                 </w:pPr>
+                <w:r>
+                  <w:t>Sí</w:t>
+                </w:r>
               </w:p>
             </w:tc>
           </w:tr>
@@ -6946,7 +6916,7 @@
                   <w:jc w:val="both"/>
                 </w:pPr>
                 <w:r>
-                  <w:t>Realización del acta de constitución</w:t>
+                  <w:t>Definir alcance del proyecto</w:t>
                 </w:r>
               </w:p>
             </w:tc>
@@ -6960,7 +6930,7 @@
                   <w:cnfStyle w:val="000000000000" w:firstRow="0" w:lastRow="0" w:firstColumn="0" w:lastColumn="0" w:oddVBand="0" w:evenVBand="0" w:oddHBand="0" w:evenHBand="0" w:firstRowFirstColumn="0" w:firstRowLastColumn="0" w:lastRowFirstColumn="0" w:lastRowLastColumn="0"/>
                 </w:pPr>
                 <w:r>
-                  <w:t>6</w:t>
+                  <w:t>2</w:t>
                 </w:r>
               </w:p>
             </w:tc>
@@ -6974,7 +6944,7 @@
                   <w:cnfStyle w:val="000000000000" w:firstRow="0" w:lastRow="0" w:firstColumn="0" w:lastColumn="0" w:oddVBand="0" w:evenVBand="0" w:oddHBand="0" w:evenHBand="0" w:firstRowFirstColumn="0" w:firstRowLastColumn="0" w:lastRowFirstColumn="0" w:lastRowLastColumn="0"/>
                 </w:pPr>
                 <w:r>
-                  <w:t>Todos los integrantes</w:t>
+                  <w:t>Alberto Gómez Ceballos</w:t>
                 </w:r>
               </w:p>
             </w:tc>
@@ -6988,7 +6958,7 @@
                   <w:cnfStyle w:val="000000000000" w:firstRow="0" w:lastRow="0" w:firstColumn="0" w:lastColumn="0" w:oddVBand="0" w:evenVBand="0" w:oddHBand="0" w:evenHBand="0" w:firstRowFirstColumn="0" w:firstRowLastColumn="0" w:lastRowFirstColumn="0" w:lastRowLastColumn="0"/>
                 </w:pPr>
                 <w:r>
-                  <w:t>Si</w:t>
+                  <w:t>Sí</w:t>
                 </w:r>
               </w:p>
             </w:tc>
@@ -7007,15 +6977,7 @@
                   <w:jc w:val="both"/>
                 </w:pPr>
                 <w:r>
-                  <w:t xml:space="preserve">Realizar </w:t>
-                </w:r>
-                <w:proofErr w:type="spellStart"/>
-                <w:r>
-                  <w:t>burndown</w:t>
-                </w:r>
-                <w:proofErr w:type="spellEnd"/>
-                <w:r>
-                  <w:t xml:space="preserve"> de la iteración</w:t>
+                  <w:t>Realización del acta de constitución</w:t>
                 </w:r>
               </w:p>
             </w:tc>
@@ -7029,7 +6991,7 @@
                   <w:cnfStyle w:val="000000100000" w:firstRow="0" w:lastRow="0" w:firstColumn="0" w:lastColumn="0" w:oddVBand="0" w:evenVBand="0" w:oddHBand="1" w:evenHBand="0" w:firstRowFirstColumn="0" w:firstRowLastColumn="0" w:lastRowFirstColumn="0" w:lastRowLastColumn="0"/>
                 </w:pPr>
                 <w:r>
-                  <w:t>2</w:t>
+                  <w:t>6</w:t>
                 </w:r>
               </w:p>
             </w:tc>
@@ -7043,7 +7005,7 @@
                   <w:cnfStyle w:val="000000100000" w:firstRow="0" w:lastRow="0" w:firstColumn="0" w:lastColumn="0" w:oddVBand="0" w:evenVBand="0" w:oddHBand="1" w:evenHBand="0" w:firstRowFirstColumn="0" w:firstRowLastColumn="0" w:lastRowFirstColumn="0" w:lastRowLastColumn="0"/>
                 </w:pPr>
                 <w:r>
-                  <w:t>Alberto Gómez Ceballos</w:t>
+                  <w:t>Todos los integrantes</w:t>
                 </w:r>
               </w:p>
             </w:tc>
@@ -7073,23 +7035,7 @@
                   <w:jc w:val="both"/>
                 </w:pPr>
                 <w:r>
-                  <w:t xml:space="preserve">Realizar </w:t>
-                </w:r>
-                <w:proofErr w:type="spellStart"/>
-                <w:r>
-                  <w:t>burndown</w:t>
-                </w:r>
-                <w:proofErr w:type="spellEnd"/>
-                <w:r>
-                  <w:t xml:space="preserve"> del </w:t>
-                </w:r>
-                <w:proofErr w:type="spellStart"/>
-                <w:r>
-                  <w:t>Product</w:t>
-                </w:r>
-                <w:proofErr w:type="spellEnd"/>
-                <w:r>
-                  <w:t xml:space="preserve"> Backlog</w:t>
+                  <w:t>Búsqueda de herramientas que satisfagan las necesidades del cliente</w:t>
                 </w:r>
               </w:p>
             </w:tc>
@@ -7103,21 +7049,21 @@
                   <w:cnfStyle w:val="000000000000" w:firstRow="0" w:lastRow="0" w:firstColumn="0" w:lastColumn="0" w:oddVBand="0" w:evenVBand="0" w:oddHBand="0" w:evenHBand="0" w:firstRowFirstColumn="0" w:firstRowLastColumn="0" w:lastRowFirstColumn="0" w:lastRowLastColumn="0"/>
                 </w:pPr>
                 <w:r>
-                  <w:t>2</w:t>
+                  <w:t>8</w:t>
                 </w:r>
               </w:p>
             </w:tc>
             <w:tc>
               <w:tcPr>
                 <w:tcW w:w="2893" w:type="dxa"/>
-              </w:tcPr>
-              <w:p>
-                <w:pPr>
-                  <w:jc w:val="both"/>
+                <w:vAlign w:val="center"/>
+              </w:tcPr>
+              <w:p>
+                <w:pPr>
                   <w:cnfStyle w:val="000000000000" w:firstRow="0" w:lastRow="0" w:firstColumn="0" w:lastColumn="0" w:oddVBand="0" w:evenVBand="0" w:oddHBand="0" w:evenHBand="0" w:firstRowFirstColumn="0" w:firstRowLastColumn="0" w:lastRowFirstColumn="0" w:lastRowLastColumn="0"/>
                 </w:pPr>
                 <w:r>
-                  <w:t>Alberto Gómez Ceballos</w:t>
+                  <w:t>Todos los integrantes</w:t>
                 </w:r>
               </w:p>
             </w:tc>
@@ -7147,7 +7093,23 @@
                   <w:jc w:val="both"/>
                 </w:pPr>
                 <w:r>
-                  <w:t>Plan de riesgos</w:t>
+                  <w:t xml:space="preserve">Realizar </w:t>
+                </w:r>
+                <w:proofErr w:type="spellStart"/>
+                <w:r>
+                  <w:t>burndown</w:t>
+                </w:r>
+                <w:proofErr w:type="spellEnd"/>
+                <w:r>
+                  <w:t xml:space="preserve"> del </w:t>
+                </w:r>
+                <w:proofErr w:type="spellStart"/>
+                <w:r>
+                  <w:t>Product</w:t>
+                </w:r>
+                <w:proofErr w:type="spellEnd"/>
+                <w:r>
+                  <w:t xml:space="preserve"> Backlog</w:t>
                 </w:r>
               </w:p>
             </w:tc>
@@ -7161,7 +7123,7 @@
                   <w:cnfStyle w:val="000000100000" w:firstRow="0" w:lastRow="0" w:firstColumn="0" w:lastColumn="0" w:oddVBand="0" w:evenVBand="0" w:oddHBand="1" w:evenHBand="0" w:firstRowFirstColumn="0" w:firstRowLastColumn="0" w:lastRowFirstColumn="0" w:lastRowLastColumn="0"/>
                 </w:pPr>
                 <w:r>
-                  <w:t>4</w:t>
+                  <w:t>2</w:t>
                 </w:r>
               </w:p>
             </w:tc>
@@ -7176,30 +7138,6 @@
                 </w:pPr>
                 <w:r>
                   <w:t>Alberto Gómez Ceballos</w:t>
-                </w:r>
-              </w:p>
-              <w:p>
-                <w:pPr>
-                  <w:jc w:val="both"/>
-                  <w:cnfStyle w:val="000000100000" w:firstRow="0" w:lastRow="0" w:firstColumn="0" w:lastColumn="0" w:oddVBand="0" w:evenVBand="0" w:oddHBand="1" w:evenHBand="0" w:firstRowFirstColumn="0" w:firstRowLastColumn="0" w:lastRowFirstColumn="0" w:lastRowLastColumn="0"/>
-                </w:pPr>
-                <w:r>
-                  <w:t xml:space="preserve">José </w:t>
-                </w:r>
-                <w:r>
-                  <w:t>Carlos García</w:t>
-                </w:r>
-                <w:r>
-                  <w:t xml:space="preserve"> Rodríguez</w:t>
-                </w:r>
-              </w:p>
-              <w:p>
-                <w:pPr>
-                  <w:jc w:val="both"/>
-                  <w:cnfStyle w:val="000000100000" w:firstRow="0" w:lastRow="0" w:firstColumn="0" w:lastColumn="0" w:oddVBand="0" w:evenVBand="0" w:oddHBand="1" w:evenHBand="0" w:firstRowFirstColumn="0" w:firstRowLastColumn="0" w:lastRowFirstColumn="0" w:lastRowLastColumn="0"/>
-                </w:pPr>
-                <w:r>
-                  <w:t>Julio de la Olla Márquez</w:t>
                 </w:r>
               </w:p>
             </w:tc>
@@ -7213,7 +7151,7 @@
                   <w:cnfStyle w:val="000000100000" w:firstRow="0" w:lastRow="0" w:firstColumn="0" w:lastColumn="0" w:oddVBand="0" w:evenVBand="0" w:oddHBand="1" w:evenHBand="0" w:firstRowFirstColumn="0" w:firstRowLastColumn="0" w:lastRowFirstColumn="0" w:lastRowLastColumn="0"/>
                 </w:pPr>
                 <w:r>
-                  <w:t>Si</w:t>
+                  <w:t>Sí</w:t>
                 </w:r>
               </w:p>
             </w:tc>
@@ -7229,7 +7167,7 @@
                   <w:jc w:val="both"/>
                 </w:pPr>
                 <w:r>
-                  <w:t>Definir la planificación final</w:t>
+                  <w:t>Realización de la memoria</w:t>
                 </w:r>
               </w:p>
             </w:tc>
@@ -7270,6 +7208,9 @@
                   <w:jc w:val="center"/>
                   <w:cnfStyle w:val="000000000000" w:firstRow="0" w:lastRow="0" w:firstColumn="0" w:lastColumn="0" w:oddVBand="0" w:evenVBand="0" w:oddHBand="0" w:evenHBand="0" w:firstRowFirstColumn="0" w:firstRowLastColumn="0" w:lastRowFirstColumn="0" w:lastRowLastColumn="0"/>
                 </w:pPr>
+                <w:r>
+                  <w:t>Sí</w:t>
+                </w:r>
               </w:p>
             </w:tc>
           </w:tr>
@@ -7327,6 +7268,61 @@
                 <w:pPr>
                   <w:jc w:val="center"/>
                   <w:cnfStyle w:val="000000100000" w:firstRow="0" w:lastRow="0" w:firstColumn="0" w:lastColumn="0" w:oddVBand="0" w:evenVBand="0" w:oddHBand="1" w:evenHBand="0" w:firstRowFirstColumn="0" w:firstRowLastColumn="0" w:lastRowFirstColumn="0" w:lastRowLastColumn="0"/>
+                </w:pPr>
+              </w:p>
+            </w:tc>
+          </w:tr>
+          <w:tr>
+            <w:tc>
+              <w:tcPr>
+                <w:cnfStyle w:val="001000000000" w:firstRow="0" w:lastRow="0" w:firstColumn="1" w:lastColumn="0" w:oddVBand="0" w:evenVBand="0" w:oddHBand="0" w:evenHBand="0" w:firstRowFirstColumn="0" w:firstRowLastColumn="0" w:lastRowFirstColumn="0" w:lastRowLastColumn="0"/>
+                <w:tcW w:w="4957" w:type="dxa"/>
+              </w:tcPr>
+              <w:p>
+                <w:pPr>
+                  <w:jc w:val="both"/>
+                </w:pPr>
+                <w:r>
+                  <w:t>Definir la planificación final</w:t>
+                </w:r>
+              </w:p>
+            </w:tc>
+            <w:tc>
+              <w:tcPr>
+                <w:tcW w:w="708" w:type="dxa"/>
+              </w:tcPr>
+              <w:p>
+                <w:pPr>
+                  <w:jc w:val="center"/>
+                  <w:cnfStyle w:val="000000000000" w:firstRow="0" w:lastRow="0" w:firstColumn="0" w:lastColumn="0" w:oddVBand="0" w:evenVBand="0" w:oddHBand="0" w:evenHBand="0" w:firstRowFirstColumn="0" w:firstRowLastColumn="0" w:lastRowFirstColumn="0" w:lastRowLastColumn="0"/>
+                </w:pPr>
+                <w:r>
+                  <w:t>2</w:t>
+                </w:r>
+              </w:p>
+            </w:tc>
+            <w:tc>
+              <w:tcPr>
+                <w:tcW w:w="2893" w:type="dxa"/>
+              </w:tcPr>
+              <w:p>
+                <w:pPr>
+                  <w:jc w:val="both"/>
+                  <w:cnfStyle w:val="000000000000" w:firstRow="0" w:lastRow="0" w:firstColumn="0" w:lastColumn="0" w:oddVBand="0" w:evenVBand="0" w:oddHBand="0" w:evenHBand="0" w:firstRowFirstColumn="0" w:firstRowLastColumn="0" w:lastRowFirstColumn="0" w:lastRowLastColumn="0"/>
+                </w:pPr>
+                <w:r>
+                  <w:t>Julio de la Olla Márquez</w:t>
+                </w:r>
+              </w:p>
+            </w:tc>
+            <w:tc>
+              <w:tcPr>
+                <w:tcW w:w="1139" w:type="dxa"/>
+              </w:tcPr>
+              <w:p>
+                <w:pPr>
+                  <w:jc w:val="center"/>
+                  <w:cnfStyle w:val="000000000000" w:firstRow="0" w:lastRow="0" w:firstColumn="0" w:lastColumn="0" w:oddVBand="0" w:evenVBand="0" w:oddHBand="0" w:evenHBand="0" w:firstRowFirstColumn="0" w:firstRowLastColumn="0" w:lastRowFirstColumn="0" w:lastRowLastColumn="0"/>
                 </w:pPr>
               </w:p>
             </w:tc>
@@ -7342,11 +7338,11 @@
             </w:numPr>
             <w:jc w:val="both"/>
           </w:pPr>
-          <w:bookmarkStart w:id="9" w:name="_Toc497995783"/>
+          <w:bookmarkStart w:id="8" w:name="_Toc497998670"/>
           <w:r>
             <w:t>Tiempos esperados en la iteración</w:t>
           </w:r>
-          <w:bookmarkEnd w:id="9"/>
+          <w:bookmarkEnd w:id="8"/>
         </w:p>
         <w:p/>
         <w:p>
@@ -7419,11 +7415,11 @@
             </w:numPr>
             <w:jc w:val="both"/>
           </w:pPr>
-          <w:bookmarkStart w:id="10" w:name="_Toc497995784"/>
+          <w:bookmarkStart w:id="9" w:name="_Toc497998671"/>
           <w:r>
             <w:t>Historias de usuario</w:t>
           </w:r>
-          <w:bookmarkEnd w:id="10"/>
+          <w:bookmarkEnd w:id="9"/>
         </w:p>
         <w:p/>
         <w:tbl>
@@ -7604,7 +7600,6 @@
               </w:tcPr>
               <w:p>
                 <w:r>
-                  <w:lastRenderedPageBreak/>
                   <w:t>Identificador</w:t>
                 </w:r>
               </w:p>
@@ -8372,6 +8367,7 @@
         <w:p/>
         <w:p>
           <w:r>
+            <w:lastRenderedPageBreak/>
             <w:br w:type="page"/>
           </w:r>
         </w:p>
@@ -8849,11 +8845,11 @@
             </w:numPr>
             <w:jc w:val="both"/>
           </w:pPr>
-          <w:bookmarkStart w:id="11" w:name="_Toc497995785"/>
+          <w:bookmarkStart w:id="10" w:name="_Toc497998672"/>
           <w:r>
             <w:t>Herramientas para cada necesidad</w:t>
           </w:r>
-          <w:bookmarkEnd w:id="11"/>
+          <w:bookmarkEnd w:id="10"/>
         </w:p>
         <w:p>
           <w:r>
@@ -8872,7 +8868,7 @@
               <w:lang w:val="en-US"/>
             </w:rPr>
           </w:pPr>
-          <w:bookmarkStart w:id="12" w:name="_Toc497995786"/>
+          <w:bookmarkStart w:id="11" w:name="_Toc497998673"/>
           <w:proofErr w:type="spellStart"/>
           <w:r>
             <w:rPr>
@@ -8906,7 +8902,7 @@
             </w:rPr>
             <w:t>Product Burndown</w:t>
           </w:r>
-          <w:bookmarkEnd w:id="12"/>
+          <w:bookmarkEnd w:id="11"/>
         </w:p>
         <w:p>
           <w:pPr>
@@ -9053,11 +9049,11 @@
             </w:numPr>
             <w:jc w:val="both"/>
           </w:pPr>
-          <w:bookmarkStart w:id="13" w:name="_Toc497995787"/>
+          <w:bookmarkStart w:id="12" w:name="_Toc497998674"/>
           <w:r>
             <w:t>Plan de riesgos</w:t>
           </w:r>
-          <w:bookmarkEnd w:id="13"/>
+          <w:bookmarkEnd w:id="12"/>
         </w:p>
         <w:p/>
         <w:p>
@@ -12999,12 +12995,12 @@
             </w:numPr>
             <w:jc w:val="both"/>
           </w:pPr>
-          <w:bookmarkStart w:id="14" w:name="_Toc497995788"/>
+          <w:bookmarkStart w:id="13" w:name="_Toc497998675"/>
           <w:r>
             <w:lastRenderedPageBreak/>
             <w:t>Planificación final</w:t>
           </w:r>
-          <w:bookmarkEnd w:id="14"/>
+          <w:bookmarkEnd w:id="13"/>
         </w:p>
         <w:p/>
         <w:p>
@@ -13015,11 +13011,11 @@
               <w:numId w:val="3"/>
             </w:numPr>
           </w:pPr>
-          <w:bookmarkStart w:id="15" w:name="_Toc497995789"/>
+          <w:bookmarkStart w:id="14" w:name="_Toc497998676"/>
           <w:r>
             <w:t>Tabla de Seguimiento</w:t>
           </w:r>
-          <w:bookmarkEnd w:id="15"/>
+          <w:bookmarkEnd w:id="14"/>
         </w:p>
         <w:p/>
         <w:tbl>
@@ -13734,11 +13730,11 @@
             </w:numPr>
             <w:jc w:val="both"/>
           </w:pPr>
-          <w:bookmarkStart w:id="16" w:name="_Toc497995790"/>
+          <w:bookmarkStart w:id="15" w:name="_Toc497998677"/>
           <w:r>
             <w:t>Lecciones aprendidas</w:t>
           </w:r>
-          <w:bookmarkEnd w:id="16"/>
+          <w:bookmarkEnd w:id="15"/>
         </w:p>
         <w:p/>
         <w:p>
@@ -16306,7 +16302,7 @@
 </file>
 
 <file path=customXml/itemProps1.xml><?xml version="1.0" encoding="utf-8"?>
-<ds:datastoreItem xmlns:ds="http://schemas.openxmlformats.org/officeDocument/2006/customXml" ds:itemID="{6006E725-47E3-46EE-A393-9B1F49CC70EF}">
+<ds:datastoreItem xmlns:ds="http://schemas.openxmlformats.org/officeDocument/2006/customXml" ds:itemID="{C1750BED-0620-4078-AA0C-A88352D26FDC}">
   <ds:schemaRefs>
     <ds:schemaRef ds:uri="http://schemas.openxmlformats.org/officeDocument/2006/bibliography"/>
   </ds:schemaRefs>

</xml_diff>

<commit_message>
Cambio a Product Manager
</commit_message>
<xml_diff>
--- a/Acta de reunión de planificación de la iteración.docx
+++ b/Acta de reunión de planificación de la iteración.docx
@@ -1,6 +1,6 @@
 
 <file path=word/document.xml><?xml version="1.0" encoding="utf-8"?>
-<w:document xmlns:wpc="http://schemas.microsoft.com/office/word/2010/wordprocessingCanvas" xmlns:cx="http://schemas.microsoft.com/office/drawing/2014/chartex" xmlns:mc="http://schemas.openxmlformats.org/markup-compatibility/2006" xmlns:o="urn:schemas-microsoft-com:office:office" xmlns:r="http://schemas.openxmlformats.org/officeDocument/2006/relationships" xmlns:m="http://schemas.openxmlformats.org/officeDocument/2006/math" xmlns:v="urn:schemas-microsoft-com:vml" xmlns:wp14="http://schemas.microsoft.com/office/word/2010/wordprocessingDrawing" xmlns:wp="http://schemas.openxmlformats.org/drawingml/2006/wordprocessingDrawing" xmlns:w10="urn:schemas-microsoft-com:office:word" xmlns:w="http://schemas.openxmlformats.org/wordprocessingml/2006/main" xmlns:w14="http://schemas.microsoft.com/office/word/2010/wordml" xmlns:w15="http://schemas.microsoft.com/office/word/2012/wordml" xmlns:w16se="http://schemas.microsoft.com/office/word/2015/wordml/symex" xmlns:wpg="http://schemas.microsoft.com/office/word/2010/wordprocessingGroup" xmlns:wpi="http://schemas.microsoft.com/office/word/2010/wordprocessingInk" xmlns:wne="http://schemas.microsoft.com/office/word/2006/wordml" xmlns:wps="http://schemas.microsoft.com/office/word/2010/wordprocessingShape" mc:Ignorable="w14 w15 w16se wp14">
+<w:document xmlns:wpc="http://schemas.microsoft.com/office/word/2010/wordprocessingCanvas" xmlns:cx="http://schemas.microsoft.com/office/drawing/2014/chartex" xmlns:cx1="http://schemas.microsoft.com/office/drawing/2015/9/8/chartex" xmlns:cx2="http://schemas.microsoft.com/office/drawing/2015/10/21/chartex" xmlns:cx3="http://schemas.microsoft.com/office/drawing/2016/5/9/chartex" xmlns:cx4="http://schemas.microsoft.com/office/drawing/2016/5/10/chartex" xmlns:cx5="http://schemas.microsoft.com/office/drawing/2016/5/11/chartex" xmlns:cx6="http://schemas.microsoft.com/office/drawing/2016/5/12/chartex" xmlns:cx7="http://schemas.microsoft.com/office/drawing/2016/5/13/chartex" xmlns:cx8="http://schemas.microsoft.com/office/drawing/2016/5/14/chartex" xmlns:mc="http://schemas.openxmlformats.org/markup-compatibility/2006" xmlns:aink="http://schemas.microsoft.com/office/drawing/2016/ink" xmlns:am3d="http://schemas.microsoft.com/office/drawing/2017/model3d" xmlns:o="urn:schemas-microsoft-com:office:office" xmlns:r="http://schemas.openxmlformats.org/officeDocument/2006/relationships" xmlns:m="http://schemas.openxmlformats.org/officeDocument/2006/math" xmlns:v="urn:schemas-microsoft-com:vml" xmlns:wp14="http://schemas.microsoft.com/office/word/2010/wordprocessingDrawing" xmlns:wp="http://schemas.openxmlformats.org/drawingml/2006/wordprocessingDrawing" xmlns:w10="urn:schemas-microsoft-com:office:word" xmlns:w="http://schemas.openxmlformats.org/wordprocessingml/2006/main" xmlns:w14="http://schemas.microsoft.com/office/word/2010/wordml" xmlns:w15="http://schemas.microsoft.com/office/word/2012/wordml" xmlns:w16se="http://schemas.microsoft.com/office/word/2015/wordml/symex" xmlns:wpg="http://schemas.microsoft.com/office/word/2010/wordprocessingGroup" xmlns:wpi="http://schemas.microsoft.com/office/word/2010/wordprocessingInk" xmlns:wne="http://schemas.microsoft.com/office/word/2006/wordml" xmlns:wps="http://schemas.microsoft.com/office/word/2010/wordprocessingShape" mc:Ignorable="w14 w15 w16se wp14">
   <w:body>
     <w:p>
       <w:pPr>
@@ -3448,7 +3448,7 @@
                   </wp:anchor>
                 </w:drawing>
               </mc:Choice>
-              <mc:Fallback xmlns:w16cid="http://schemas.microsoft.com/office/word/2016/wordml/cid" xmlns:am3d="http://schemas.microsoft.com/office/drawing/2017/model3d" xmlns:aink="http://schemas.microsoft.com/office/drawing/2016/ink" xmlns:cx8="http://schemas.microsoft.com/office/drawing/2016/5/14/chartex" xmlns:cx7="http://schemas.microsoft.com/office/drawing/2016/5/13/chartex" xmlns:cx6="http://schemas.microsoft.com/office/drawing/2016/5/12/chartex" xmlns:cx5="http://schemas.microsoft.com/office/drawing/2016/5/11/chartex" xmlns:cx4="http://schemas.microsoft.com/office/drawing/2016/5/10/chartex" xmlns:cx3="http://schemas.microsoft.com/office/drawing/2016/5/9/chartex" xmlns:cx2="http://schemas.microsoft.com/office/drawing/2015/10/21/chartex" xmlns:cx1="http://schemas.microsoft.com/office/drawing/2015/9/8/chartex">
+              <mc:Fallback>
                 <w:pict>
                   <v:group w14:anchorId="4D618BBF" id="Grupo 2" o:spid="_x0000_s1026" style="position:absolute;left:0;text-align:left;margin-left:0;margin-top:0;width:172.8pt;height:718.55pt;z-index:-251657216;mso-width-percent:330;mso-height-percent:950;mso-left-percent:40;mso-position-horizontal-relative:page;mso-position-vertical:center;mso-position-vertical-relative:page;mso-width-percent:330;mso-height-percent:950;mso-left-percent:40" coordsize="21945,91257" o:gfxdata="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">
                     <v:rect id="Rectángulo 3" o:spid="_x0000_s1027" style="position:absolute;width:1945;height:91257;visibility:visible;mso-wrap-style:square;v-text-anchor:middle" o:gfxdata="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" fillcolor="#44546a [3215]" stroked="f" strokeweight="1pt"/>
@@ -3485,7 +3485,6 @@
                                 <w:calendar w:val="gregorian"/>
                               </w:date>
                             </w:sdtPr>
-                            <w:sdtEndPr/>
                             <w:sdtContent>
                               <w:p>
                                 <w:pPr>
@@ -3781,7 +3780,7 @@
                   </wp:anchor>
                 </w:drawing>
               </mc:Choice>
-              <mc:Fallback xmlns:w16cid="http://schemas.microsoft.com/office/word/2016/wordml/cid" xmlns:am3d="http://schemas.microsoft.com/office/drawing/2017/model3d" xmlns:aink="http://schemas.microsoft.com/office/drawing/2016/ink" xmlns:cx8="http://schemas.microsoft.com/office/drawing/2016/5/14/chartex" xmlns:cx7="http://schemas.microsoft.com/office/drawing/2016/5/13/chartex" xmlns:cx6="http://schemas.microsoft.com/office/drawing/2016/5/12/chartex" xmlns:cx5="http://schemas.microsoft.com/office/drawing/2016/5/11/chartex" xmlns:cx4="http://schemas.microsoft.com/office/drawing/2016/5/10/chartex" xmlns:cx3="http://schemas.microsoft.com/office/drawing/2016/5/9/chartex" xmlns:cx2="http://schemas.microsoft.com/office/drawing/2015/10/21/chartex" xmlns:cx1="http://schemas.microsoft.com/office/drawing/2015/9/8/chartex">
+              <mc:Fallback>
                 <w:pict>
                   <v:shapetype w14:anchorId="1A1E0895" id="_x0000_t202" coordsize="21600,21600" o:spt="202" path="m,l,21600r21600,l21600,xe">
                     <v:stroke joinstyle="miter"/>
@@ -3813,7 +3812,6 @@
                               <w:dataBinding w:prefixMappings="xmlns:ns0='http://purl.org/dc/elements/1.1/' xmlns:ns1='http://schemas.openxmlformats.org/package/2006/metadata/core-properties' " w:xpath="/ns1:coreProperties[1]/ns0:title[1]" w:storeItemID="{6C3C8BC8-F283-45AE-878A-BAB7291924A1}"/>
                               <w:text/>
                             </w:sdtPr>
-                            <w:sdtEndPr/>
                             <w:sdtContent>
                               <w:r>
                                 <w:rPr>
@@ -3850,7 +3848,6 @@
                               <w:dataBinding w:prefixMappings="xmlns:ns0='http://purl.org/dc/elements/1.1/' xmlns:ns1='http://schemas.openxmlformats.org/package/2006/metadata/core-properties' " w:xpath="/ns1:coreProperties[1]/ns0:subject[1]" w:storeItemID="{6C3C8BC8-F283-45AE-878A-BAB7291924A1}"/>
                               <w:text/>
                             </w:sdtPr>
-                            <w:sdtEndPr/>
                             <w:sdtContent>
                               <w:r>
                                 <w:rPr>
@@ -3976,9 +3973,9 @@
                   </wp:anchor>
                 </w:drawing>
               </mc:Choice>
-              <mc:Fallback xmlns:w16cid="http://schemas.microsoft.com/office/word/2016/wordml/cid" xmlns:am3d="http://schemas.microsoft.com/office/drawing/2017/model3d" xmlns:aink="http://schemas.microsoft.com/office/drawing/2016/ink" xmlns:cx8="http://schemas.microsoft.com/office/drawing/2016/5/14/chartex" xmlns:cx7="http://schemas.microsoft.com/office/drawing/2016/5/13/chartex" xmlns:cx6="http://schemas.microsoft.com/office/drawing/2016/5/12/chartex" xmlns:cx5="http://schemas.microsoft.com/office/drawing/2016/5/11/chartex" xmlns:cx4="http://schemas.microsoft.com/office/drawing/2016/5/10/chartex" xmlns:cx3="http://schemas.microsoft.com/office/drawing/2016/5/9/chartex" xmlns:cx2="http://schemas.microsoft.com/office/drawing/2015/10/21/chartex" xmlns:cx1="http://schemas.microsoft.com/office/drawing/2015/9/8/chartex">
+              <mc:Fallback>
                 <w:pict>
-                  <v:shape w14:anchorId="2A121CE9" id="Cuadro de texto 2" o:spid="_x0000_s1056" type="#_x0000_t202" style="position:absolute;left:0;text-align:left;margin-left:134.7pt;margin-top:574.35pt;width:185.9pt;height:110.6pt;z-index:251662336;visibility:visible;mso-wrap-style:square;mso-width-percent:400;mso-height-percent:200;mso-wrap-distance-left:9pt;mso-wrap-distance-top:3.6pt;mso-wrap-distance-right:9pt;mso-wrap-distance-bottom:3.6pt;mso-position-horizontal:right;mso-position-horizontal-relative:margin;mso-position-vertical:absolute;mso-position-vertical-relative:text;mso-width-percent:400;mso-height-percent:200;mso-width-relative:margin;mso-height-relative:margin;v-text-anchor:top" o:gfxdata="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">
+                  <v:shape w14:anchorId="2A121CE9" id="Cuadro de texto 2" o:spid="_x0000_s1056" type="#_x0000_t202" style="position:absolute;margin-left:134.7pt;margin-top:574.35pt;width:185.9pt;height:110.6pt;z-index:251662336;visibility:visible;mso-wrap-style:square;mso-width-percent:400;mso-height-percent:200;mso-wrap-distance-left:9pt;mso-wrap-distance-top:3.6pt;mso-wrap-distance-right:9pt;mso-wrap-distance-bottom:3.6pt;mso-position-horizontal:right;mso-position-horizontal-relative:margin;mso-position-vertical:absolute;mso-position-vertical-relative:text;mso-width-percent:400;mso-height-percent:200;mso-width-relative:margin;mso-height-relative:margin;v-text-anchor:top" o:gfxdata="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">
                     <v:textbox style="mso-fit-shape-to-text:t">
                       <w:txbxContent>
                         <w:p>
@@ -4081,7 +4078,7 @@
               <w:r>
                 <w:fldChar w:fldCharType="separate"/>
               </w:r>
-              <w:hyperlink w:anchor="_Toc497998666" w:history="1">
+              <w:hyperlink w:anchor="_Toc498004013" w:history="1">
                 <w:r>
                   <w:rPr>
                     <w:rStyle w:val="Hipervnculo"/>
@@ -4123,7 +4120,7 @@
                     <w:noProof/>
                     <w:webHidden/>
                   </w:rPr>
-                  <w:instrText xml:space="preserve"> PAGEREF _Toc497998666 \h </w:instrText>
+                  <w:instrText xml:space="preserve"> PAGEREF _Toc498004013 \h </w:instrText>
                 </w:r>
                 <w:r>
                   <w:rPr>
@@ -4167,7 +4164,7 @@
                   <w:lang w:eastAsia="es-ES"/>
                 </w:rPr>
               </w:pPr>
-              <w:hyperlink w:anchor="_Toc497998667" w:history="1">
+              <w:hyperlink w:anchor="_Toc498004014" w:history="1">
                 <w:r>
                   <w:rPr>
                     <w:rStyle w:val="Hipervnculo"/>
@@ -4209,7 +4206,7 @@
                     <w:noProof/>
                     <w:webHidden/>
                   </w:rPr>
-                  <w:instrText xml:space="preserve"> PAGEREF _Toc497998667 \h </w:instrText>
+                  <w:instrText xml:space="preserve"> PAGEREF _Toc498004014 \h </w:instrText>
                 </w:r>
                 <w:r>
                   <w:rPr>
@@ -4253,7 +4250,7 @@
                   <w:lang w:eastAsia="es-ES"/>
                 </w:rPr>
               </w:pPr>
-              <w:hyperlink w:anchor="_Toc497998668" w:history="1">
+              <w:hyperlink w:anchor="_Toc498004015" w:history="1">
                 <w:r>
                   <w:rPr>
                     <w:rStyle w:val="Hipervnculo"/>
@@ -4295,7 +4292,7 @@
                     <w:noProof/>
                     <w:webHidden/>
                   </w:rPr>
-                  <w:instrText xml:space="preserve"> PAGEREF _Toc497998668 \h </w:instrText>
+                  <w:instrText xml:space="preserve"> PAGEREF _Toc498004015 \h </w:instrText>
                 </w:r>
                 <w:r>
                   <w:rPr>
@@ -4339,7 +4336,7 @@
                   <w:lang w:eastAsia="es-ES"/>
                 </w:rPr>
               </w:pPr>
-              <w:hyperlink w:anchor="_Toc497998669" w:history="1">
+              <w:hyperlink w:anchor="_Toc498004016" w:history="1">
                 <w:r>
                   <w:rPr>
                     <w:rStyle w:val="Hipervnculo"/>
@@ -4381,7 +4378,7 @@
                     <w:noProof/>
                     <w:webHidden/>
                   </w:rPr>
-                  <w:instrText xml:space="preserve"> PAGEREF _Toc497998669 \h </w:instrText>
+                  <w:instrText xml:space="preserve"> PAGEREF _Toc498004016 \h </w:instrText>
                 </w:r>
                 <w:r>
                   <w:rPr>
@@ -4425,7 +4422,7 @@
                   <w:lang w:eastAsia="es-ES"/>
                 </w:rPr>
               </w:pPr>
-              <w:hyperlink w:anchor="_Toc497998670" w:history="1">
+              <w:hyperlink w:anchor="_Toc498004017" w:history="1">
                 <w:r>
                   <w:rPr>
                     <w:rStyle w:val="Hipervnculo"/>
@@ -4467,7 +4464,7 @@
                     <w:noProof/>
                     <w:webHidden/>
                   </w:rPr>
-                  <w:instrText xml:space="preserve"> PAGEREF _Toc497998670 \h </w:instrText>
+                  <w:instrText xml:space="preserve"> PAGEREF _Toc498004017 \h </w:instrText>
                 </w:r>
                 <w:r>
                   <w:rPr>
@@ -4511,7 +4508,7 @@
                   <w:lang w:eastAsia="es-ES"/>
                 </w:rPr>
               </w:pPr>
-              <w:hyperlink w:anchor="_Toc497998671" w:history="1">
+              <w:hyperlink w:anchor="_Toc498004018" w:history="1">
                 <w:r>
                   <w:rPr>
                     <w:rStyle w:val="Hipervnculo"/>
@@ -4553,7 +4550,7 @@
                     <w:noProof/>
                     <w:webHidden/>
                   </w:rPr>
-                  <w:instrText xml:space="preserve"> PAGEREF _Toc497998671 \h </w:instrText>
+                  <w:instrText xml:space="preserve"> PAGEREF _Toc498004018 \h </w:instrText>
                 </w:r>
                 <w:r>
                   <w:rPr>
@@ -4597,7 +4594,7 @@
                   <w:lang w:eastAsia="es-ES"/>
                 </w:rPr>
               </w:pPr>
-              <w:hyperlink w:anchor="_Toc497998672" w:history="1">
+              <w:hyperlink w:anchor="_Toc498004019" w:history="1">
                 <w:r>
                   <w:rPr>
                     <w:rStyle w:val="Hipervnculo"/>
@@ -4639,7 +4636,7 @@
                     <w:noProof/>
                     <w:webHidden/>
                   </w:rPr>
-                  <w:instrText xml:space="preserve"> PAGEREF _Toc497998672 \h </w:instrText>
+                  <w:instrText xml:space="preserve"> PAGEREF _Toc498004019 \h </w:instrText>
                 </w:r>
                 <w:r>
                   <w:rPr>
@@ -4659,7 +4656,7 @@
                     <w:noProof/>
                     <w:webHidden/>
                   </w:rPr>
-                  <w:t>7</w:t>
+                  <w:t>6</w:t>
                 </w:r>
                 <w:r>
                   <w:rPr>
@@ -4683,12 +4680,11 @@
                   <w:lang w:eastAsia="es-ES"/>
                 </w:rPr>
               </w:pPr>
-              <w:hyperlink w:anchor="_Toc497998673" w:history="1">
+              <w:hyperlink w:anchor="_Toc498004020" w:history="1">
                 <w:r>
                   <w:rPr>
                     <w:rStyle w:val="Hipervnculo"/>
                     <w:noProof/>
-                    <w:lang w:val="en-US"/>
                   </w:rPr>
                   <w:t>8.</w:t>
                 </w:r>
@@ -4704,9 +4700,8 @@
                   <w:rPr>
                     <w:rStyle w:val="Hipervnculo"/>
                     <w:noProof/>
-                    <w:lang w:val="en-US"/>
                   </w:rPr>
-                  <w:t>Gráficas Sprint Burndown y Product Burndown</w:t>
+                  <w:t>Plan de riesgos</w:t>
                 </w:r>
                 <w:r>
                   <w:rPr>
@@ -4727,7 +4722,7 @@
                     <w:noProof/>
                     <w:webHidden/>
                   </w:rPr>
-                  <w:instrText xml:space="preserve"> PAGEREF _Toc497998673 \h </w:instrText>
+                  <w:instrText xml:space="preserve"> PAGEREF _Toc498004020 \h </w:instrText>
                 </w:r>
                 <w:r>
                   <w:rPr>
@@ -4747,7 +4742,7 @@
                     <w:noProof/>
                     <w:webHidden/>
                   </w:rPr>
-                  <w:t>8</w:t>
+                  <w:t>6</w:t>
                 </w:r>
                 <w:r>
                   <w:rPr>
@@ -4771,7 +4766,7 @@
                   <w:lang w:eastAsia="es-ES"/>
                 </w:rPr>
               </w:pPr>
-              <w:hyperlink w:anchor="_Toc497998674" w:history="1">
+              <w:hyperlink w:anchor="_Toc498004021" w:history="1">
                 <w:r>
                   <w:rPr>
                     <w:rStyle w:val="Hipervnculo"/>
@@ -4792,7 +4787,7 @@
                     <w:rStyle w:val="Hipervnculo"/>
                     <w:noProof/>
                   </w:rPr>
-                  <w:t>Plan de riesgos</w:t>
+                  <w:t>Planificación final</w:t>
                 </w:r>
                 <w:r>
                   <w:rPr>
@@ -4813,7 +4808,7 @@
                     <w:noProof/>
                     <w:webHidden/>
                   </w:rPr>
-                  <w:instrText xml:space="preserve"> PAGEREF _Toc497998674 \h </w:instrText>
+                  <w:instrText xml:space="preserve"> PAGEREF _Toc498004021 \h </w:instrText>
                 </w:r>
                 <w:r>
                   <w:rPr>
@@ -4833,7 +4828,7 @@
                     <w:noProof/>
                     <w:webHidden/>
                   </w:rPr>
-                  <w:t>8</w:t>
+                  <w:t>10</w:t>
                 </w:r>
                 <w:r>
                   <w:rPr>
@@ -4857,7 +4852,7 @@
                   <w:lang w:eastAsia="es-ES"/>
                 </w:rPr>
               </w:pPr>
-              <w:hyperlink w:anchor="_Toc497998675" w:history="1">
+              <w:hyperlink w:anchor="_Toc498004022" w:history="1">
                 <w:r>
                   <w:rPr>
                     <w:rStyle w:val="Hipervnculo"/>
@@ -4878,7 +4873,7 @@
                     <w:rStyle w:val="Hipervnculo"/>
                     <w:noProof/>
                   </w:rPr>
-                  <w:t>Planificación final</w:t>
+                  <w:t>Tabla de Seguimiento</w:t>
                 </w:r>
                 <w:r>
                   <w:rPr>
@@ -4899,7 +4894,7 @@
                     <w:noProof/>
                     <w:webHidden/>
                   </w:rPr>
-                  <w:instrText xml:space="preserve"> PAGEREF _Toc497998675 \h </w:instrText>
+                  <w:instrText xml:space="preserve"> PAGEREF _Toc498004022 \h </w:instrText>
                 </w:r>
                 <w:r>
                   <w:rPr>
@@ -4919,7 +4914,7 @@
                     <w:noProof/>
                     <w:webHidden/>
                   </w:rPr>
-                  <w:t>12</w:t>
+                  <w:t>10</w:t>
                 </w:r>
                 <w:r>
                   <w:rPr>
@@ -4943,7 +4938,7 @@
                   <w:lang w:eastAsia="es-ES"/>
                 </w:rPr>
               </w:pPr>
-              <w:hyperlink w:anchor="_Toc497998676" w:history="1">
+              <w:hyperlink w:anchor="_Toc498004023" w:history="1">
                 <w:r>
                   <w:rPr>
                     <w:rStyle w:val="Hipervnculo"/>
@@ -4964,7 +4959,7 @@
                     <w:rStyle w:val="Hipervnculo"/>
                     <w:noProof/>
                   </w:rPr>
-                  <w:t>Tabla de Seguimiento</w:t>
+                  <w:t>Lecciones aprendidas</w:t>
                 </w:r>
                 <w:r>
                   <w:rPr>
@@ -4985,7 +4980,7 @@
                     <w:noProof/>
                     <w:webHidden/>
                   </w:rPr>
-                  <w:instrText xml:space="preserve"> PAGEREF _Toc497998676 \h </w:instrText>
+                  <w:instrText xml:space="preserve"> PAGEREF _Toc498004023 \h </w:instrText>
                 </w:r>
                 <w:r>
                   <w:rPr>
@@ -5005,93 +5000,7 @@
                     <w:noProof/>
                     <w:webHidden/>
                   </w:rPr>
-                  <w:t>12</w:t>
-                </w:r>
-                <w:r>
-                  <w:rPr>
-                    <w:noProof/>
-                    <w:webHidden/>
-                  </w:rPr>
-                  <w:fldChar w:fldCharType="end"/>
-                </w:r>
-              </w:hyperlink>
-            </w:p>
-            <w:p>
-              <w:pPr>
-                <w:pStyle w:val="TDC1"/>
-                <w:tabs>
-                  <w:tab w:val="left" w:pos="660"/>
-                  <w:tab w:val="right" w:leader="dot" w:pos="8494"/>
-                </w:tabs>
-                <w:rPr>
-                  <w:rFonts w:eastAsiaTheme="minorEastAsia"/>
-                  <w:noProof/>
-                  <w:lang w:eastAsia="es-ES"/>
-                </w:rPr>
-              </w:pPr>
-              <w:hyperlink w:anchor="_Toc497998677" w:history="1">
-                <w:r>
-                  <w:rPr>
-                    <w:rStyle w:val="Hipervnculo"/>
-                    <w:noProof/>
-                  </w:rPr>
-                  <w:t>12.</w:t>
-                </w:r>
-                <w:r>
-                  <w:rPr>
-                    <w:rFonts w:eastAsiaTheme="minorEastAsia"/>
-                    <w:noProof/>
-                    <w:lang w:eastAsia="es-ES"/>
-                  </w:rPr>
-                  <w:tab/>
-                </w:r>
-                <w:r>
-                  <w:rPr>
-                    <w:rStyle w:val="Hipervnculo"/>
-                    <w:noProof/>
-                  </w:rPr>
-                  <w:t>Lecciones aprendidas</w:t>
-                </w:r>
-                <w:r>
-                  <w:rPr>
-                    <w:noProof/>
-                    <w:webHidden/>
-                  </w:rPr>
-                  <w:tab/>
-                </w:r>
-                <w:r>
-                  <w:rPr>
-                    <w:noProof/>
-                    <w:webHidden/>
-                  </w:rPr>
-                  <w:fldChar w:fldCharType="begin"/>
-                </w:r>
-                <w:r>
-                  <w:rPr>
-                    <w:noProof/>
-                    <w:webHidden/>
-                  </w:rPr>
-                  <w:instrText xml:space="preserve"> PAGEREF _Toc497998677 \h </w:instrText>
-                </w:r>
-                <w:r>
-                  <w:rPr>
-                    <w:noProof/>
-                    <w:webHidden/>
-                  </w:rPr>
-                </w:r>
-                <w:r>
-                  <w:rPr>
-                    <w:noProof/>
-                    <w:webHidden/>
-                  </w:rPr>
-                  <w:fldChar w:fldCharType="separate"/>
-                </w:r>
-                <w:r>
-                  <w:rPr>
-                    <w:noProof/>
-                    <w:webHidden/>
-                  </w:rPr>
-                  <w:t>12</w:t>
+                  <w:t>10</w:t>
                 </w:r>
                 <w:r>
                   <w:rPr>
@@ -5135,7 +5044,7 @@
             </w:numPr>
             <w:jc w:val="both"/>
           </w:pPr>
-          <w:bookmarkStart w:id="2" w:name="_Toc497998666"/>
+          <w:bookmarkStart w:id="2" w:name="_Toc498004013"/>
           <w:r>
             <w:lastRenderedPageBreak/>
             <w:t>Ob</w:t>
@@ -5185,7 +5094,7 @@
             </w:numPr>
             <w:jc w:val="both"/>
           </w:pPr>
-          <w:bookmarkStart w:id="4" w:name="_Toc497998667"/>
+          <w:bookmarkStart w:id="4" w:name="_Toc498004014"/>
           <w:r>
             <w:t>Participantes</w:t>
           </w:r>
@@ -5400,8 +5309,10 @@
                   <w:cnfStyle w:val="000000100000" w:firstRow="0" w:lastRow="0" w:firstColumn="0" w:lastColumn="0" w:oddVBand="0" w:evenVBand="0" w:oddHBand="1" w:evenHBand="0" w:firstRowFirstColumn="0" w:firstRowLastColumn="0" w:lastRowFirstColumn="0" w:lastRowLastColumn="0"/>
                 </w:pPr>
                 <w:r>
-                  <w:t>Desarrollador</w:t>
-                </w:r>
+                  <w:t>Product Manager</w:t>
+                </w:r>
+                <w:bookmarkStart w:id="5" w:name="_GoBack"/>
+                <w:bookmarkEnd w:id="5"/>
               </w:p>
             </w:tc>
             <w:tc>
@@ -5490,19 +5401,9 @@
                   <w:jc w:val="both"/>
                   <w:cnfStyle w:val="000000100000" w:firstRow="0" w:lastRow="0" w:firstColumn="0" w:lastColumn="0" w:oddVBand="0" w:evenVBand="0" w:oddHBand="1" w:evenHBand="0" w:firstRowFirstColumn="0" w:firstRowLastColumn="0" w:lastRowFirstColumn="0" w:lastRowLastColumn="0"/>
                 </w:pPr>
-                <w:proofErr w:type="spellStart"/>
-                <w:r>
-                  <w:t>Product</w:t>
-                </w:r>
-                <w:proofErr w:type="spellEnd"/>
-                <w:r>
-                  <w:t xml:space="preserve"> </w:t>
-                </w:r>
-                <w:proofErr w:type="spellStart"/>
-                <w:r>
-                  <w:t>Owner</w:t>
-                </w:r>
-                <w:proofErr w:type="spellEnd"/>
+                <w:r>
+                  <w:t>Product Owner</w:t>
+                </w:r>
               </w:p>
             </w:tc>
             <w:tc>
@@ -5538,11 +5439,11 @@
             </w:numPr>
             <w:jc w:val="both"/>
           </w:pPr>
-          <w:bookmarkStart w:id="5" w:name="_Toc497998668"/>
+          <w:bookmarkStart w:id="6" w:name="_Toc498004015"/>
           <w:r>
             <w:t>Desarrollo de la reunión</w:t>
           </w:r>
-          <w:bookmarkEnd w:id="5"/>
+          <w:bookmarkEnd w:id="6"/>
         </w:p>
         <w:p>
           <w:pPr>
@@ -5596,15 +5497,7 @@
             <w:jc w:val="both"/>
           </w:pPr>
           <w:r>
-            <w:t>El PM (</w:t>
-          </w:r>
-          <w:proofErr w:type="spellStart"/>
-          <w:r>
-            <w:t>Product</w:t>
-          </w:r>
-          <w:proofErr w:type="spellEnd"/>
-          <w:r>
-            <w:t xml:space="preserve"> Manager) elige una serie de fechas y horas, las cuales serán votadas por los participantes a conveniencia de ellos.</w:t>
+            <w:t>El PM (Product Manager) elige una serie de fechas y horas, las cuales serán votadas por los participantes a conveniencia de ellos.</w:t>
           </w:r>
         </w:p>
         <w:p>
@@ -5704,15 +5597,7 @@
             <w:jc w:val="both"/>
           </w:pPr>
           <w:r>
-            <w:t xml:space="preserve">La aplicación que debemos ofrecerles para la comunicación telemática debe tener VoIP, voz sobre IP, ya que quieren obligatoriamente comunicación verbal, siendo el soporte de videochat opcional. Además, la aplicación debe de soportar la API </w:t>
-          </w:r>
-          <w:proofErr w:type="spellStart"/>
-          <w:r>
-            <w:t>WebRTC</w:t>
-          </w:r>
-          <w:proofErr w:type="spellEnd"/>
-          <w:r>
-            <w:t>.</w:t>
+            <w:t>La aplicación que debemos ofrecerles para la comunicación telemática debe tener VoIP, voz sobre IP, ya que quieren obligatoriamente comunicación verbal, siendo el soporte de videochat opcional. Además, la aplicación debe de soportar la API WebRTC.</w:t>
           </w:r>
         </w:p>
         <w:p>
@@ -5837,18 +5722,32 @@
             <w:rPr>
               <w:szCs w:val="24"/>
             </w:rPr>
-            <w:t xml:space="preserve">Actualmente para la gestión de tareas usan </w:t>
+            <w:t>Actualmente para la gestió</w:t>
           </w:r>
-          <w:proofErr w:type="spellStart"/>
-          <w:proofErr w:type="gramStart"/>
           <w:r>
             <w:rPr>
               <w:szCs w:val="24"/>
             </w:rPr>
-            <w:t>RememberTheMind</w:t>
+            <w:t xml:space="preserve">n de tareas usan </w:t>
           </w:r>
-          <w:proofErr w:type="spellEnd"/>
-          <w:proofErr w:type="gramEnd"/>
+          <w:r>
+            <w:rPr>
+              <w:szCs w:val="24"/>
+            </w:rPr>
+            <w:t>‘</w:t>
+          </w:r>
+          <w:r>
+            <w:rPr>
+              <w:szCs w:val="24"/>
+            </w:rPr>
+            <w:t>Remember The Milk</w:t>
+          </w:r>
+          <w:r>
+            <w:rPr>
+              <w:szCs w:val="24"/>
+            </w:rPr>
+            <w:t>’</w:t>
+          </w:r>
           <w:r>
             <w:rPr>
               <w:szCs w:val="24"/>
@@ -5990,21 +5889,7 @@
             <w:rPr>
               <w:szCs w:val="24"/>
             </w:rPr>
-            <w:t xml:space="preserve">Actualmente usan </w:t>
-          </w:r>
-          <w:proofErr w:type="spellStart"/>
-          <w:r>
-            <w:rPr>
-              <w:szCs w:val="24"/>
-            </w:rPr>
-            <w:t>Toggl</w:t>
-          </w:r>
-          <w:proofErr w:type="spellEnd"/>
-          <w:r>
-            <w:rPr>
-              <w:szCs w:val="24"/>
-            </w:rPr>
-            <w:t xml:space="preserve"> para gestionar el tiempo dedicado a sus tareas dentro del equipo de trabajo, y una vez más tienen el mismo problema con los servidores, la alternativa a buscar debe de tener integrado como mínimo:</w:t>
+            <w:t>Actualmente usan Toggl para gestionar el tiempo dedicado a sus tareas dentro del equipo de trabajo, y una vez más tienen el mismo problema con los servidores, la alternativa a buscar debe de tener integrado como mínimo:</w:t>
           </w:r>
         </w:p>
         <w:p>
@@ -6042,21 +5927,7 @@
             <w:rPr>
               <w:szCs w:val="24"/>
             </w:rPr>
-            <w:t xml:space="preserve">Sistema </w:t>
-          </w:r>
-          <w:proofErr w:type="spellStart"/>
-          <w:r>
-            <w:rPr>
-              <w:szCs w:val="24"/>
-            </w:rPr>
-            <w:t>Pomodoro</w:t>
-          </w:r>
-          <w:proofErr w:type="spellEnd"/>
-          <w:r>
-            <w:rPr>
-              <w:szCs w:val="24"/>
-            </w:rPr>
-            <w:t>.</w:t>
+            <w:t>Sistema Pomodoro.</w:t>
           </w:r>
         </w:p>
         <w:p>
@@ -6095,11 +5966,11 @@
             </w:numPr>
             <w:jc w:val="both"/>
           </w:pPr>
-          <w:bookmarkStart w:id="6" w:name="_Toc497998669"/>
+          <w:bookmarkStart w:id="7" w:name="_Toc498004016"/>
           <w:r>
             <w:t>Priorización y designación de tareas</w:t>
           </w:r>
-          <w:bookmarkEnd w:id="6"/>
+          <w:bookmarkEnd w:id="7"/>
         </w:p>
         <w:p>
           <w:pPr>
@@ -6202,13 +6073,8 @@
                   <w:jc w:val="both"/>
                 </w:pPr>
                 <w:r>
-                  <w:t xml:space="preserve">Realizar espacio de trabajo en </w:t>
-                </w:r>
-                <w:proofErr w:type="spellStart"/>
-                <w:r>
-                  <w:t>ProjEtsii</w:t>
-                </w:r>
-                <w:proofErr w:type="spellEnd"/>
+                  <w:t>Realizar espacio de trabajo en ProjEtsii</w:t>
+                </w:r>
               </w:p>
             </w:tc>
             <w:tc>
@@ -6787,15 +6653,7 @@
                   <w:jc w:val="both"/>
                 </w:pPr>
                 <w:r>
-                  <w:t xml:space="preserve">Realizar </w:t>
-                </w:r>
-                <w:proofErr w:type="spellStart"/>
-                <w:r>
-                  <w:t>burndown</w:t>
-                </w:r>
-                <w:proofErr w:type="spellEnd"/>
-                <w:r>
-                  <w:t xml:space="preserve"> de la iteración</w:t>
+                  <w:t>Realizar burndown de la iteración</w:t>
                 </w:r>
               </w:p>
             </w:tc>
@@ -7091,29 +6949,8 @@
                   <w:jc w:val="both"/>
                 </w:pPr>
                 <w:r>
-                  <w:t xml:space="preserve">Realizar </w:t>
-                </w:r>
-                <w:proofErr w:type="spellStart"/>
-                <w:r>
-                  <w:t>burndown</w:t>
-                </w:r>
-                <w:proofErr w:type="spellEnd"/>
-                <w:r>
-                  <w:t xml:space="preserve"> del </w:t>
-                </w:r>
-                <w:proofErr w:type="spellStart"/>
-                <w:r>
-                  <w:t>Product</w:t>
-                </w:r>
-                <w:proofErr w:type="spellEnd"/>
-                <w:r>
-                  <w:t xml:space="preserve"> </w:t>
-                </w:r>
-                <w:proofErr w:type="spellStart"/>
-                <w:r>
-                  <w:t>Backlog</w:t>
-                </w:r>
-                <w:proofErr w:type="spellEnd"/>
+                  <w:t>Realizar burndown del Product Backlog</w:t>
+                </w:r>
               </w:p>
             </w:tc>
             <w:tc>
@@ -7341,11 +7178,11 @@
             </w:numPr>
             <w:jc w:val="both"/>
           </w:pPr>
-          <w:bookmarkStart w:id="7" w:name="_Toc497998670"/>
+          <w:bookmarkStart w:id="8" w:name="_Toc498004017"/>
           <w:r>
             <w:t>Tiempos esperados en la iteración</w:t>
           </w:r>
-          <w:bookmarkEnd w:id="7"/>
+          <w:bookmarkEnd w:id="8"/>
         </w:p>
         <w:p/>
         <w:p>
@@ -7418,11 +7255,11 @@
             </w:numPr>
             <w:jc w:val="both"/>
           </w:pPr>
-          <w:bookmarkStart w:id="8" w:name="_Toc497998671"/>
+          <w:bookmarkStart w:id="9" w:name="_Toc498004018"/>
           <w:r>
             <w:t>Historias de usuario</w:t>
           </w:r>
-          <w:bookmarkEnd w:id="8"/>
+          <w:bookmarkEnd w:id="9"/>
         </w:p>
         <w:p/>
         <w:tbl>
@@ -8664,15 +8501,7 @@
                   <w:cnfStyle w:val="000000000000" w:firstRow="0" w:lastRow="0" w:firstColumn="0" w:lastColumn="0" w:oddVBand="0" w:evenVBand="0" w:oddHBand="0" w:evenHBand="0" w:firstRowFirstColumn="0" w:firstRowLastColumn="0" w:lastRowFirstColumn="0" w:lastRowLastColumn="0"/>
                 </w:pPr>
                 <w:r>
-                  <w:t>El cliente quiere un gestor de tiempo que permita el sistema “</w:t>
-                </w:r>
-                <w:proofErr w:type="spellStart"/>
-                <w:r>
-                  <w:t>Pomodoro</w:t>
-                </w:r>
-                <w:proofErr w:type="spellEnd"/>
-                <w:r>
-                  <w:t>”, la colocación de etiquetas y la det</w:t>
+                  <w:t>El cliente quiere un gestor de tiempo que permita el sistema “Pomodoro”, la colocación de etiquetas y la det</w:t>
                 </w:r>
                 <w:r>
                   <w:t>ección de inactividad en el PC.</w:t>
@@ -8842,11 +8671,11 @@
             </w:numPr>
             <w:jc w:val="both"/>
           </w:pPr>
-          <w:bookmarkStart w:id="9" w:name="_Toc497998672"/>
+          <w:bookmarkStart w:id="10" w:name="_Toc498004019"/>
           <w:r>
             <w:t>Herramientas para cada necesidad</w:t>
           </w:r>
-          <w:bookmarkEnd w:id="9"/>
+          <w:bookmarkEnd w:id="10"/>
         </w:p>
         <w:p/>
         <w:p/>
@@ -8859,11 +8688,11 @@
             </w:numPr>
             <w:jc w:val="both"/>
           </w:pPr>
-          <w:bookmarkStart w:id="10" w:name="_Toc497998674"/>
+          <w:bookmarkStart w:id="11" w:name="_Toc498004020"/>
           <w:r>
             <w:t>Plan de riesgos</w:t>
           </w:r>
-          <w:bookmarkEnd w:id="10"/>
+          <w:bookmarkEnd w:id="11"/>
         </w:p>
         <w:p/>
         <w:p>
@@ -12366,13 +12195,8 @@
                   <w:cnfStyle w:val="000000100000" w:firstRow="0" w:lastRow="0" w:firstColumn="0" w:lastColumn="0" w:oddVBand="0" w:evenVBand="0" w:oddHBand="1" w:evenHBand="0" w:firstRowFirstColumn="0" w:firstRowLastColumn="0" w:lastRowFirstColumn="0" w:lastRowLastColumn="0"/>
                 </w:pPr>
                 <w:r>
-                  <w:t xml:space="preserve">No encontrar una herramienta para la gestión del tiempo que tenga integrado el sistema </w:t>
-                </w:r>
-                <w:proofErr w:type="spellStart"/>
-                <w:r>
-                  <w:t>Pomodoro</w:t>
-                </w:r>
-                <w:proofErr w:type="spellEnd"/>
+                  <w:t>No encontrar una herramienta para la gestión del tiempo que tenga integrado el sistema Pomodoro</w:t>
+                </w:r>
               </w:p>
             </w:tc>
           </w:tr>
@@ -12497,13 +12321,8 @@
                   <w:cnfStyle w:val="000000100000" w:firstRow="0" w:lastRow="0" w:firstColumn="0" w:lastColumn="0" w:oddVBand="0" w:evenVBand="0" w:oddHBand="1" w:evenHBand="0" w:firstRowFirstColumn="0" w:firstRowLastColumn="0" w:lastRowFirstColumn="0" w:lastRowLastColumn="0"/>
                 </w:pPr>
                 <w:r>
-                  <w:t xml:space="preserve">Buscar una herramienta alternativa que disponga del sistema </w:t>
-                </w:r>
-                <w:proofErr w:type="spellStart"/>
-                <w:r>
-                  <w:t>Pomodoro</w:t>
-                </w:r>
-                <w:proofErr w:type="spellEnd"/>
+                  <w:t>Buscar una herramienta alternativa que disponga del sistema Pomodoro</w:t>
+                </w:r>
               </w:p>
             </w:tc>
           </w:tr>
@@ -12789,13 +12608,11 @@
             </w:numPr>
             <w:jc w:val="both"/>
           </w:pPr>
-          <w:bookmarkStart w:id="11" w:name="_Toc497998675"/>
+          <w:bookmarkStart w:id="12" w:name="_Toc498004021"/>
           <w:r>
             <w:lastRenderedPageBreak/>
             <w:t>Planificación final</w:t>
           </w:r>
-          <w:bookmarkStart w:id="12" w:name="_GoBack"/>
-          <w:bookmarkEnd w:id="11"/>
           <w:bookmarkEnd w:id="12"/>
         </w:p>
         <w:p/>
@@ -12807,7 +12624,7 @@
               <w:numId w:val="3"/>
             </w:numPr>
           </w:pPr>
-          <w:bookmarkStart w:id="13" w:name="_Toc497998676"/>
+          <w:bookmarkStart w:id="13" w:name="_Toc498004022"/>
           <w:r>
             <w:t>Tabla de Seguimiento</w:t>
           </w:r>
@@ -13434,7 +13251,7 @@
             </w:numPr>
             <w:jc w:val="both"/>
           </w:pPr>
-          <w:bookmarkStart w:id="14" w:name="_Toc497998677"/>
+          <w:bookmarkStart w:id="14" w:name="_Toc498004023"/>
           <w:r>
             <w:t>Lecciones aprendidas</w:t>
           </w:r>
@@ -13490,7 +13307,7 @@
 </file>
 
 <file path=word/numbering.xml><?xml version="1.0" encoding="utf-8"?>
-<w:numbering xmlns:wpc="http://schemas.microsoft.com/office/word/2010/wordprocessingCanvas" xmlns:cx="http://schemas.microsoft.com/office/drawing/2014/chartex" xmlns:mc="http://schemas.openxmlformats.org/markup-compatibility/2006" xmlns:o="urn:schemas-microsoft-com:office:office" xmlns:r="http://schemas.openxmlformats.org/officeDocument/2006/relationships" xmlns:m="http://schemas.openxmlformats.org/officeDocument/2006/math" xmlns:v="urn:schemas-microsoft-com:vml" xmlns:wp14="http://schemas.microsoft.com/office/word/2010/wordprocessingDrawing" xmlns:wp="http://schemas.openxmlformats.org/drawingml/2006/wordprocessingDrawing" xmlns:w10="urn:schemas-microsoft-com:office:word" xmlns:w="http://schemas.openxmlformats.org/wordprocessingml/2006/main" xmlns:w14="http://schemas.microsoft.com/office/word/2010/wordml" xmlns:w15="http://schemas.microsoft.com/office/word/2012/wordml" xmlns:w16se="http://schemas.microsoft.com/office/word/2015/wordml/symex" xmlns:wpg="http://schemas.microsoft.com/office/word/2010/wordprocessingGroup" xmlns:wpi="http://schemas.microsoft.com/office/word/2010/wordprocessingInk" xmlns:wne="http://schemas.microsoft.com/office/word/2006/wordml" xmlns:wps="http://schemas.microsoft.com/office/word/2010/wordprocessingShape" mc:Ignorable="w14 w15 w16se wp14">
+<w:numbering xmlns:wpc="http://schemas.microsoft.com/office/word/2010/wordprocessingCanvas" xmlns:cx="http://schemas.microsoft.com/office/drawing/2014/chartex" xmlns:cx1="http://schemas.microsoft.com/office/drawing/2015/9/8/chartex" xmlns:cx2="http://schemas.microsoft.com/office/drawing/2015/10/21/chartex" xmlns:cx3="http://schemas.microsoft.com/office/drawing/2016/5/9/chartex" xmlns:cx4="http://schemas.microsoft.com/office/drawing/2016/5/10/chartex" xmlns:cx5="http://schemas.microsoft.com/office/drawing/2016/5/11/chartex" xmlns:cx6="http://schemas.microsoft.com/office/drawing/2016/5/12/chartex" xmlns:cx7="http://schemas.microsoft.com/office/drawing/2016/5/13/chartex" xmlns:cx8="http://schemas.microsoft.com/office/drawing/2016/5/14/chartex" xmlns:mc="http://schemas.openxmlformats.org/markup-compatibility/2006" xmlns:aink="http://schemas.microsoft.com/office/drawing/2016/ink" xmlns:am3d="http://schemas.microsoft.com/office/drawing/2017/model3d" xmlns:o="urn:schemas-microsoft-com:office:office" xmlns:r="http://schemas.openxmlformats.org/officeDocument/2006/relationships" xmlns:m="http://schemas.openxmlformats.org/officeDocument/2006/math" xmlns:v="urn:schemas-microsoft-com:vml" xmlns:wp14="http://schemas.microsoft.com/office/word/2010/wordprocessingDrawing" xmlns:wp="http://schemas.openxmlformats.org/drawingml/2006/wordprocessingDrawing" xmlns:w10="urn:schemas-microsoft-com:office:word" xmlns:w="http://schemas.openxmlformats.org/wordprocessingml/2006/main" xmlns:w14="http://schemas.microsoft.com/office/word/2010/wordml" xmlns:w15="http://schemas.microsoft.com/office/word/2012/wordml" xmlns:w16se="http://schemas.microsoft.com/office/word/2015/wordml/symex" xmlns:wpg="http://schemas.microsoft.com/office/word/2010/wordprocessingGroup" xmlns:wpi="http://schemas.microsoft.com/office/word/2010/wordprocessingInk" xmlns:wne="http://schemas.microsoft.com/office/word/2006/wordml" xmlns:wps="http://schemas.microsoft.com/office/word/2010/wordprocessingShape" mc:Ignorable="w14 w15 w16se wp14">
   <w:abstractNum w:abstractNumId="0" w15:restartNumberingAfterBreak="0">
     <w:nsid w:val="0E51654B"/>
     <w:multiLevelType w:val="hybridMultilevel"/>
@@ -14462,7 +14279,7 @@
       </w:pPr>
     </w:pPrDefault>
   </w:docDefaults>
-  <w:latentStyles w:defLockedState="0" w:defUIPriority="99" w:defSemiHidden="0" w:defUnhideWhenUsed="0" w:defQFormat="0" w:count="371">
+  <w:latentStyles w:defLockedState="0" w:defUIPriority="99" w:defSemiHidden="0" w:defUnhideWhenUsed="0" w:defQFormat="0" w:count="375">
     <w:lsdException w:name="Normal" w:uiPriority="0" w:qFormat="1"/>
     <w:lsdException w:name="heading 1" w:uiPriority="9" w:qFormat="1"/>
     <w:lsdException w:name="heading 2" w:semiHidden="1" w:uiPriority="9" w:unhideWhenUsed="1" w:qFormat="1"/>
@@ -14834,6 +14651,10 @@
     <w:lsdException w:name="List Table 5 Dark Accent 6" w:uiPriority="50"/>
     <w:lsdException w:name="List Table 6 Colorful Accent 6" w:uiPriority="51"/>
     <w:lsdException w:name="List Table 7 Colorful Accent 6" w:uiPriority="52"/>
+    <w:lsdException w:name="Mention" w:semiHidden="1" w:unhideWhenUsed="1"/>
+    <w:lsdException w:name="Smart Hyperlink" w:semiHidden="1" w:unhideWhenUsed="1"/>
+    <w:lsdException w:name="Hashtag" w:semiHidden="1" w:unhideWhenUsed="1"/>
+    <w:lsdException w:name="Unresolved Mention" w:semiHidden="1" w:unhideWhenUsed="1"/>
   </w:latentStyles>
   <w:style w:type="paragraph" w:default="1" w:styleId="Normal">
     <w:name w:val="Normal"/>
@@ -16002,7 +15823,7 @@
 </file>
 
 <file path=customXml/itemProps1.xml><?xml version="1.0" encoding="utf-8"?>
-<ds:datastoreItem xmlns:ds="http://schemas.openxmlformats.org/officeDocument/2006/customXml" ds:itemID="{EE302137-87CE-4699-997D-21929E359A74}">
+<ds:datastoreItem xmlns:ds="http://schemas.openxmlformats.org/officeDocument/2006/customXml" ds:itemID="{196A4761-DF28-47AE-B5D5-E420EBA0B355}">
   <ds:schemaRefs>
     <ds:schemaRef ds:uri="http://schemas.openxmlformats.org/officeDocument/2006/bibliography"/>
   </ds:schemaRefs>

</xml_diff>

<commit_message>
Actualizar lista de tareas
</commit_message>
<xml_diff>
--- a/Acta de reunión de planificación de la iteración.docx
+++ b/Acta de reunión de planificación de la iteración.docx
@@ -1,6 +1,6 @@
 
 <file path=word/document.xml><?xml version="1.0" encoding="utf-8"?>
-<w:document xmlns:wpc="http://schemas.microsoft.com/office/word/2010/wordprocessingCanvas" xmlns:cx="http://schemas.microsoft.com/office/drawing/2014/chartex" xmlns:cx1="http://schemas.microsoft.com/office/drawing/2015/9/8/chartex" xmlns:cx2="http://schemas.microsoft.com/office/drawing/2015/10/21/chartex" xmlns:cx3="http://schemas.microsoft.com/office/drawing/2016/5/9/chartex" xmlns:cx4="http://schemas.microsoft.com/office/drawing/2016/5/10/chartex" xmlns:cx5="http://schemas.microsoft.com/office/drawing/2016/5/11/chartex" xmlns:cx6="http://schemas.microsoft.com/office/drawing/2016/5/12/chartex" xmlns:cx7="http://schemas.microsoft.com/office/drawing/2016/5/13/chartex" xmlns:cx8="http://schemas.microsoft.com/office/drawing/2016/5/14/chartex" xmlns:mc="http://schemas.openxmlformats.org/markup-compatibility/2006" xmlns:aink="http://schemas.microsoft.com/office/drawing/2016/ink" xmlns:am3d="http://schemas.microsoft.com/office/drawing/2017/model3d" xmlns:o="urn:schemas-microsoft-com:office:office" xmlns:r="http://schemas.openxmlformats.org/officeDocument/2006/relationships" xmlns:m="http://schemas.openxmlformats.org/officeDocument/2006/math" xmlns:v="urn:schemas-microsoft-com:vml" xmlns:wp14="http://schemas.microsoft.com/office/word/2010/wordprocessingDrawing" xmlns:wp="http://schemas.openxmlformats.org/drawingml/2006/wordprocessingDrawing" xmlns:w10="urn:schemas-microsoft-com:office:word" xmlns:w="http://schemas.openxmlformats.org/wordprocessingml/2006/main" xmlns:w14="http://schemas.microsoft.com/office/word/2010/wordml" xmlns:w15="http://schemas.microsoft.com/office/word/2012/wordml" xmlns:w16se="http://schemas.microsoft.com/office/word/2015/wordml/symex" xmlns:wpg="http://schemas.microsoft.com/office/word/2010/wordprocessingGroup" xmlns:wpi="http://schemas.microsoft.com/office/word/2010/wordprocessingInk" xmlns:wne="http://schemas.microsoft.com/office/word/2006/wordml" xmlns:wps="http://schemas.microsoft.com/office/word/2010/wordprocessingShape" mc:Ignorable="w14 w15 w16se wp14">
+<w:document xmlns:wpc="http://schemas.microsoft.com/office/word/2010/wordprocessingCanvas" xmlns:cx="http://schemas.microsoft.com/office/drawing/2014/chartex" xmlns:cx1="http://schemas.microsoft.com/office/drawing/2015/9/8/chartex" xmlns:cx2="http://schemas.microsoft.com/office/drawing/2015/10/21/chartex" xmlns:cx3="http://schemas.microsoft.com/office/drawing/2016/5/9/chartex" xmlns:cx4="http://schemas.microsoft.com/office/drawing/2016/5/10/chartex" xmlns:cx5="http://schemas.microsoft.com/office/drawing/2016/5/11/chartex" xmlns:cx6="http://schemas.microsoft.com/office/drawing/2016/5/12/chartex" xmlns:cx7="http://schemas.microsoft.com/office/drawing/2016/5/13/chartex" xmlns:cx8="http://schemas.microsoft.com/office/drawing/2016/5/14/chartex" xmlns:mc="http://schemas.openxmlformats.org/markup-compatibility/2006" xmlns:aink="http://schemas.microsoft.com/office/drawing/2016/ink" xmlns:am3d="http://schemas.microsoft.com/office/drawing/2017/model3d" xmlns:o="urn:schemas-microsoft-com:office:office" xmlns:r="http://schemas.openxmlformats.org/officeDocument/2006/relationships" xmlns:m="http://schemas.openxmlformats.org/officeDocument/2006/math" xmlns:v="urn:schemas-microsoft-com:vml" xmlns:wp14="http://schemas.microsoft.com/office/word/2010/wordprocessingDrawing" xmlns:wp="http://schemas.openxmlformats.org/drawingml/2006/wordprocessingDrawing" xmlns:w10="urn:schemas-microsoft-com:office:word" xmlns:w="http://schemas.openxmlformats.org/wordprocessingml/2006/main" xmlns:w14="http://schemas.microsoft.com/office/word/2010/wordml" xmlns:w15="http://schemas.microsoft.com/office/word/2012/wordml" xmlns:w16cid="http://schemas.microsoft.com/office/word/2016/wordml/cid" xmlns:w16se="http://schemas.microsoft.com/office/word/2015/wordml/symex" xmlns:wpg="http://schemas.microsoft.com/office/word/2010/wordprocessingGroup" xmlns:wpi="http://schemas.microsoft.com/office/word/2010/wordprocessingInk" xmlns:wne="http://schemas.microsoft.com/office/word/2006/wordml" xmlns:wps="http://schemas.microsoft.com/office/word/2010/wordprocessingShape" mc:Ignorable="w14 w15 w16se w16cid wp14">
   <w:body>
     <w:p>
       <w:pPr>
@@ -3937,8 +3937,13 @@
                                 </w:r>
                               </w:p>
                               <w:p>
+                                <w:proofErr w:type="spellStart"/>
                                 <w:r>
-                                  <w:t>Jose Carlos García Rodríguez</w:t>
+                                  <w:t>Jose</w:t>
+                                </w:r>
+                                <w:proofErr w:type="spellEnd"/>
+                                <w:r>
+                                  <w:t xml:space="preserve"> Carlos García Rodríguez</w:t>
                                 </w:r>
                               </w:p>
                               <w:p>
@@ -3947,8 +3952,13 @@
                                 </w:r>
                               </w:p>
                               <w:p>
+                                <w:proofErr w:type="spellStart"/>
                                 <w:r>
-                                  <w:t>Jose Félix Gómez Rodríguez</w:t>
+                                  <w:t>Jose</w:t>
+                                </w:r>
+                                <w:proofErr w:type="spellEnd"/>
+                                <w:r>
+                                  <w:t xml:space="preserve"> Félix Gómez Rodríguez</w:t>
                                 </w:r>
                               </w:p>
                               <w:p>
@@ -5203,8 +5213,13 @@
                 <w:pPr>
                   <w:jc w:val="both"/>
                 </w:pPr>
-                <w:r>
-                  <w:t>Jose Carlos García Rodríguez</w:t>
+                <w:proofErr w:type="spellStart"/>
+                <w:r>
+                  <w:t>Jose</w:t>
+                </w:r>
+                <w:proofErr w:type="spellEnd"/>
+                <w:r>
+                  <w:t xml:space="preserve"> Carlos García Rodríguez</w:t>
                 </w:r>
               </w:p>
             </w:tc>
@@ -5247,8 +5262,13 @@
                 <w:pPr>
                   <w:jc w:val="both"/>
                 </w:pPr>
-                <w:r>
-                  <w:t>Jose Félix Gómez Rodríguez</w:t>
+                <w:proofErr w:type="spellStart"/>
+                <w:r>
+                  <w:t>Jose</w:t>
+                </w:r>
+                <w:proofErr w:type="spellEnd"/>
+                <w:r>
+                  <w:t xml:space="preserve"> Félix Gómez Rodríguez</w:t>
                 </w:r>
               </w:p>
             </w:tc>
@@ -5308,11 +5328,14 @@
                   <w:jc w:val="both"/>
                   <w:cnfStyle w:val="000000100000" w:firstRow="0" w:lastRow="0" w:firstColumn="0" w:lastColumn="0" w:oddVBand="0" w:evenVBand="0" w:oddHBand="1" w:evenHBand="0" w:firstRowFirstColumn="0" w:firstRowLastColumn="0" w:lastRowFirstColumn="0" w:lastRowLastColumn="0"/>
                 </w:pPr>
-                <w:r>
-                  <w:t>Product Manager</w:t>
-                </w:r>
-                <w:bookmarkStart w:id="5" w:name="_GoBack"/>
-                <w:bookmarkEnd w:id="5"/>
+                <w:proofErr w:type="spellStart"/>
+                <w:r>
+                  <w:t>Product</w:t>
+                </w:r>
+                <w:proofErr w:type="spellEnd"/>
+                <w:r>
+                  <w:t xml:space="preserve"> Manager</w:t>
+                </w:r>
               </w:p>
             </w:tc>
             <w:tc>
@@ -5401,9 +5424,19 @@
                   <w:jc w:val="both"/>
                   <w:cnfStyle w:val="000000100000" w:firstRow="0" w:lastRow="0" w:firstColumn="0" w:lastColumn="0" w:oddVBand="0" w:evenVBand="0" w:oddHBand="1" w:evenHBand="0" w:firstRowFirstColumn="0" w:firstRowLastColumn="0" w:lastRowFirstColumn="0" w:lastRowLastColumn="0"/>
                 </w:pPr>
-                <w:r>
-                  <w:t>Product Owner</w:t>
-                </w:r>
+                <w:proofErr w:type="spellStart"/>
+                <w:r>
+                  <w:t>Product</w:t>
+                </w:r>
+                <w:proofErr w:type="spellEnd"/>
+                <w:r>
+                  <w:t xml:space="preserve"> </w:t>
+                </w:r>
+                <w:proofErr w:type="spellStart"/>
+                <w:r>
+                  <w:t>Owner</w:t>
+                </w:r>
+                <w:proofErr w:type="spellEnd"/>
               </w:p>
             </w:tc>
             <w:tc>
@@ -5439,11 +5472,11 @@
             </w:numPr>
             <w:jc w:val="both"/>
           </w:pPr>
-          <w:bookmarkStart w:id="6" w:name="_Toc498004015"/>
+          <w:bookmarkStart w:id="5" w:name="_Toc498004015"/>
           <w:r>
             <w:t>Desarrollo de la reunión</w:t>
           </w:r>
-          <w:bookmarkEnd w:id="6"/>
+          <w:bookmarkEnd w:id="5"/>
         </w:p>
         <w:p>
           <w:pPr>
@@ -5497,7 +5530,15 @@
             <w:jc w:val="both"/>
           </w:pPr>
           <w:r>
-            <w:t>El PM (Product Manager) elige una serie de fechas y horas, las cuales serán votadas por los participantes a conveniencia de ellos.</w:t>
+            <w:t>El PM (</w:t>
+          </w:r>
+          <w:proofErr w:type="spellStart"/>
+          <w:r>
+            <w:t>Product</w:t>
+          </w:r>
+          <w:proofErr w:type="spellEnd"/>
+          <w:r>
+            <w:t xml:space="preserve"> Manager) elige una serie de fechas y horas, las cuales serán votadas por los participantes a conveniencia de ellos.</w:t>
           </w:r>
         </w:p>
         <w:p>
@@ -5541,7 +5582,15 @@
             <w:t>egir otra fecha para la reunión. S</w:t>
           </w:r>
           <w:r>
-            <w:t>i con esta nueva fecha vuelve a aparecer algún integrante que este disconforme por no poder asistir, se elegirá como fecha final de la reunión el día que más personas pudieran asistir.</w:t>
+            <w:t xml:space="preserve">i con esta nueva fecha vuelve a aparecer algún integrante que este disconforme por no poder </w:t>
+          </w:r>
+          <w:proofErr w:type="gramStart"/>
+          <w:r>
+            <w:t>asistir,</w:t>
+          </w:r>
+          <w:proofErr w:type="gramEnd"/>
+          <w:r>
+            <w:t xml:space="preserve"> se elegirá como fecha final de la reunión el día que más personas pudieran asistir.</w:t>
           </w:r>
         </w:p>
         <w:p>
@@ -5597,7 +5646,15 @@
             <w:jc w:val="both"/>
           </w:pPr>
           <w:r>
-            <w:t>La aplicación que debemos ofrecerles para la comunicación telemática debe tener VoIP, voz sobre IP, ya que quieren obligatoriamente comunicación verbal, siendo el soporte de videochat opcional. Además, la aplicación debe de soportar la API WebRTC.</w:t>
+            <w:t xml:space="preserve">La aplicación que debemos ofrecerles para la comunicación telemática debe tener VoIP, voz sobre IP, ya que quieren obligatoriamente comunicación verbal, siendo el soporte de videochat opcional. Además, la aplicación debe de soportar la API </w:t>
+          </w:r>
+          <w:proofErr w:type="spellStart"/>
+          <w:r>
+            <w:t>WebRTC</w:t>
+          </w:r>
+          <w:proofErr w:type="spellEnd"/>
+          <w:r>
+            <w:t>.</w:t>
           </w:r>
         </w:p>
         <w:p>
@@ -5736,12 +5793,42 @@
             </w:rPr>
             <w:t>‘</w:t>
           </w:r>
+          <w:proofErr w:type="spellStart"/>
           <w:r>
             <w:rPr>
               <w:szCs w:val="24"/>
             </w:rPr>
-            <w:t>Remember The Milk</w:t>
+            <w:t>Remember</w:t>
           </w:r>
+          <w:proofErr w:type="spellEnd"/>
+          <w:r>
+            <w:rPr>
+              <w:szCs w:val="24"/>
+            </w:rPr>
+            <w:t xml:space="preserve"> </w:t>
+          </w:r>
+          <w:proofErr w:type="spellStart"/>
+          <w:r>
+            <w:rPr>
+              <w:szCs w:val="24"/>
+            </w:rPr>
+            <w:t>The</w:t>
+          </w:r>
+          <w:proofErr w:type="spellEnd"/>
+          <w:r>
+            <w:rPr>
+              <w:szCs w:val="24"/>
+            </w:rPr>
+            <w:t xml:space="preserve"> </w:t>
+          </w:r>
+          <w:proofErr w:type="spellStart"/>
+          <w:r>
+            <w:rPr>
+              <w:szCs w:val="24"/>
+            </w:rPr>
+            <w:t>Milk</w:t>
+          </w:r>
+          <w:proofErr w:type="spellEnd"/>
           <w:r>
             <w:rPr>
               <w:szCs w:val="24"/>
@@ -5889,7 +5976,21 @@
             <w:rPr>
               <w:szCs w:val="24"/>
             </w:rPr>
-            <w:t>Actualmente usan Toggl para gestionar el tiempo dedicado a sus tareas dentro del equipo de trabajo, y una vez más tienen el mismo problema con los servidores, la alternativa a buscar debe de tener integrado como mínimo:</w:t>
+            <w:t xml:space="preserve">Actualmente usan </w:t>
+          </w:r>
+          <w:proofErr w:type="spellStart"/>
+          <w:r>
+            <w:rPr>
+              <w:szCs w:val="24"/>
+            </w:rPr>
+            <w:t>Toggl</w:t>
+          </w:r>
+          <w:proofErr w:type="spellEnd"/>
+          <w:r>
+            <w:rPr>
+              <w:szCs w:val="24"/>
+            </w:rPr>
+            <w:t xml:space="preserve"> para gestionar el tiempo dedicado a sus tareas dentro del equipo de trabajo, y una vez más tienen el mismo problema con los servidores, la alternativa a buscar debe de tener integrado como mínimo:</w:t>
           </w:r>
         </w:p>
         <w:p>
@@ -5927,7 +6028,21 @@
             <w:rPr>
               <w:szCs w:val="24"/>
             </w:rPr>
-            <w:t>Sistema Pomodoro.</w:t>
+            <w:t xml:space="preserve">Sistema </w:t>
+          </w:r>
+          <w:proofErr w:type="spellStart"/>
+          <w:r>
+            <w:rPr>
+              <w:szCs w:val="24"/>
+            </w:rPr>
+            <w:t>Pomodoro</w:t>
+          </w:r>
+          <w:proofErr w:type="spellEnd"/>
+          <w:r>
+            <w:rPr>
+              <w:szCs w:val="24"/>
+            </w:rPr>
+            <w:t>.</w:t>
           </w:r>
         </w:p>
         <w:p>
@@ -5966,11 +6081,11 @@
             </w:numPr>
             <w:jc w:val="both"/>
           </w:pPr>
-          <w:bookmarkStart w:id="7" w:name="_Toc498004016"/>
+          <w:bookmarkStart w:id="6" w:name="_Toc498004016"/>
           <w:r>
             <w:t>Priorización y designación de tareas</w:t>
           </w:r>
-          <w:bookmarkEnd w:id="7"/>
+          <w:bookmarkEnd w:id="6"/>
         </w:p>
         <w:p>
           <w:pPr>
@@ -6073,8 +6188,13 @@
                   <w:jc w:val="both"/>
                 </w:pPr>
                 <w:r>
-                  <w:t>Realizar espacio de trabajo en ProjEtsii</w:t>
-                </w:r>
+                  <w:t xml:space="preserve">Realizar espacio de trabajo en </w:t>
+                </w:r>
+                <w:proofErr w:type="spellStart"/>
+                <w:r>
+                  <w:t>ProjEtsii</w:t>
+                </w:r>
+                <w:proofErr w:type="spellEnd"/>
               </w:p>
             </w:tc>
             <w:tc>
@@ -6653,7 +6773,15 @@
                   <w:jc w:val="both"/>
                 </w:pPr>
                 <w:r>
-                  <w:t>Realizar burndown de la iteración</w:t>
+                  <w:t xml:space="preserve">Realizar </w:t>
+                </w:r>
+                <w:proofErr w:type="spellStart"/>
+                <w:r>
+                  <w:t>burndown</w:t>
+                </w:r>
+                <w:proofErr w:type="spellEnd"/>
+                <w:r>
+                  <w:t xml:space="preserve"> de la iteración</w:t>
                 </w:r>
               </w:p>
             </w:tc>
@@ -6949,7 +7077,23 @@
                   <w:jc w:val="both"/>
                 </w:pPr>
                 <w:r>
-                  <w:t>Realizar burndown del Product Backlog</w:t>
+                  <w:t xml:space="preserve">Realizar </w:t>
+                </w:r>
+                <w:proofErr w:type="spellStart"/>
+                <w:r>
+                  <w:t>burndown</w:t>
+                </w:r>
+                <w:proofErr w:type="spellEnd"/>
+                <w:r>
+                  <w:t xml:space="preserve"> del </w:t>
+                </w:r>
+                <w:proofErr w:type="spellStart"/>
+                <w:r>
+                  <w:t>Product</w:t>
+                </w:r>
+                <w:proofErr w:type="spellEnd"/>
+                <w:r>
+                  <w:t xml:space="preserve"> Backlog</w:t>
                 </w:r>
               </w:p>
             </w:tc>
@@ -7168,7 +7312,10 @@
             </w:tc>
           </w:tr>
         </w:tbl>
-        <w:p/>
+        <w:p>
+          <w:bookmarkStart w:id="7" w:name="_GoBack"/>
+          <w:bookmarkEnd w:id="7"/>
+        </w:p>
         <w:p>
           <w:pPr>
             <w:pStyle w:val="Ttulo1"/>
@@ -8031,7 +8178,15 @@
                   <w:cnfStyle w:val="000000000000" w:firstRow="0" w:lastRow="0" w:firstColumn="0" w:lastColumn="0" w:oddVBand="0" w:evenVBand="0" w:oddHBand="0" w:evenHBand="0" w:firstRowFirstColumn="0" w:firstRowLastColumn="0" w:lastRowFirstColumn="0" w:lastRowLastColumn="0"/>
                 </w:pPr>
                 <w:r>
-                  <w:t>El cliente quiere un gestor de documentos que si alguien modifica un fichero que otro miembro está modificando en ese momento, se reciba una notificación.</w:t>
+                  <w:t xml:space="preserve">El cliente quiere un gestor de documentos </w:t>
+                </w:r>
+                <w:proofErr w:type="gramStart"/>
+                <w:r>
+                  <w:t>que</w:t>
+                </w:r>
+                <w:proofErr w:type="gramEnd"/>
+                <w:r>
+                  <w:t xml:space="preserve"> si alguien modifica un fichero que otro miembro está modificando en ese momento, se reciba una notificación.</w:t>
                 </w:r>
               </w:p>
             </w:tc>
@@ -8501,7 +8656,15 @@
                   <w:cnfStyle w:val="000000000000" w:firstRow="0" w:lastRow="0" w:firstColumn="0" w:lastColumn="0" w:oddVBand="0" w:evenVBand="0" w:oddHBand="0" w:evenHBand="0" w:firstRowFirstColumn="0" w:firstRowLastColumn="0" w:lastRowFirstColumn="0" w:lastRowLastColumn="0"/>
                 </w:pPr>
                 <w:r>
-                  <w:t>El cliente quiere un gestor de tiempo que permita el sistema “Pomodoro”, la colocación de etiquetas y la det</w:t>
+                  <w:t>El cliente quiere un gestor de tiempo que permita el sistema “</w:t>
+                </w:r>
+                <w:proofErr w:type="spellStart"/>
+                <w:r>
+                  <w:t>Pomodoro</w:t>
+                </w:r>
+                <w:proofErr w:type="spellEnd"/>
+                <w:r>
+                  <w:t>”, la colocación de etiquetas y la det</w:t>
                 </w:r>
                 <w:r>
                   <w:t>ección de inactividad en el PC.</w:t>
@@ -12195,8 +12358,13 @@
                   <w:cnfStyle w:val="000000100000" w:firstRow="0" w:lastRow="0" w:firstColumn="0" w:lastColumn="0" w:oddVBand="0" w:evenVBand="0" w:oddHBand="1" w:evenHBand="0" w:firstRowFirstColumn="0" w:firstRowLastColumn="0" w:lastRowFirstColumn="0" w:lastRowLastColumn="0"/>
                 </w:pPr>
                 <w:r>
-                  <w:t>No encontrar una herramienta para la gestión del tiempo que tenga integrado el sistema Pomodoro</w:t>
-                </w:r>
+                  <w:t xml:space="preserve">No encontrar una herramienta para la gestión del tiempo que tenga integrado el sistema </w:t>
+                </w:r>
+                <w:proofErr w:type="spellStart"/>
+                <w:r>
+                  <w:t>Pomodoro</w:t>
+                </w:r>
+                <w:proofErr w:type="spellEnd"/>
               </w:p>
             </w:tc>
           </w:tr>
@@ -12321,8 +12489,13 @@
                   <w:cnfStyle w:val="000000100000" w:firstRow="0" w:lastRow="0" w:firstColumn="0" w:lastColumn="0" w:oddVBand="0" w:evenVBand="0" w:oddHBand="1" w:evenHBand="0" w:firstRowFirstColumn="0" w:firstRowLastColumn="0" w:lastRowFirstColumn="0" w:lastRowLastColumn="0"/>
                 </w:pPr>
                 <w:r>
-                  <w:t>Buscar una herramienta alternativa que disponga del sistema Pomodoro</w:t>
-                </w:r>
+                  <w:t xml:space="preserve">Buscar una herramienta alternativa que disponga del sistema </w:t>
+                </w:r>
+                <w:proofErr w:type="spellStart"/>
+                <w:r>
+                  <w:t>Pomodoro</w:t>
+                </w:r>
+                <w:proofErr w:type="spellEnd"/>
               </w:p>
             </w:tc>
           </w:tr>
@@ -13307,7 +13480,7 @@
 </file>
 
 <file path=word/numbering.xml><?xml version="1.0" encoding="utf-8"?>
-<w:numbering xmlns:wpc="http://schemas.microsoft.com/office/word/2010/wordprocessingCanvas" xmlns:cx="http://schemas.microsoft.com/office/drawing/2014/chartex" xmlns:cx1="http://schemas.microsoft.com/office/drawing/2015/9/8/chartex" xmlns:cx2="http://schemas.microsoft.com/office/drawing/2015/10/21/chartex" xmlns:cx3="http://schemas.microsoft.com/office/drawing/2016/5/9/chartex" xmlns:cx4="http://schemas.microsoft.com/office/drawing/2016/5/10/chartex" xmlns:cx5="http://schemas.microsoft.com/office/drawing/2016/5/11/chartex" xmlns:cx6="http://schemas.microsoft.com/office/drawing/2016/5/12/chartex" xmlns:cx7="http://schemas.microsoft.com/office/drawing/2016/5/13/chartex" xmlns:cx8="http://schemas.microsoft.com/office/drawing/2016/5/14/chartex" xmlns:mc="http://schemas.openxmlformats.org/markup-compatibility/2006" xmlns:aink="http://schemas.microsoft.com/office/drawing/2016/ink" xmlns:am3d="http://schemas.microsoft.com/office/drawing/2017/model3d" xmlns:o="urn:schemas-microsoft-com:office:office" xmlns:r="http://schemas.openxmlformats.org/officeDocument/2006/relationships" xmlns:m="http://schemas.openxmlformats.org/officeDocument/2006/math" xmlns:v="urn:schemas-microsoft-com:vml" xmlns:wp14="http://schemas.microsoft.com/office/word/2010/wordprocessingDrawing" xmlns:wp="http://schemas.openxmlformats.org/drawingml/2006/wordprocessingDrawing" xmlns:w10="urn:schemas-microsoft-com:office:word" xmlns:w="http://schemas.openxmlformats.org/wordprocessingml/2006/main" xmlns:w14="http://schemas.microsoft.com/office/word/2010/wordml" xmlns:w15="http://schemas.microsoft.com/office/word/2012/wordml" xmlns:w16se="http://schemas.microsoft.com/office/word/2015/wordml/symex" xmlns:wpg="http://schemas.microsoft.com/office/word/2010/wordprocessingGroup" xmlns:wpi="http://schemas.microsoft.com/office/word/2010/wordprocessingInk" xmlns:wne="http://schemas.microsoft.com/office/word/2006/wordml" xmlns:wps="http://schemas.microsoft.com/office/word/2010/wordprocessingShape" mc:Ignorable="w14 w15 w16se wp14">
+<w:numbering xmlns:wpc="http://schemas.microsoft.com/office/word/2010/wordprocessingCanvas" xmlns:cx="http://schemas.microsoft.com/office/drawing/2014/chartex" xmlns:cx1="http://schemas.microsoft.com/office/drawing/2015/9/8/chartex" xmlns:cx2="http://schemas.microsoft.com/office/drawing/2015/10/21/chartex" xmlns:cx3="http://schemas.microsoft.com/office/drawing/2016/5/9/chartex" xmlns:cx4="http://schemas.microsoft.com/office/drawing/2016/5/10/chartex" xmlns:cx5="http://schemas.microsoft.com/office/drawing/2016/5/11/chartex" xmlns:cx6="http://schemas.microsoft.com/office/drawing/2016/5/12/chartex" xmlns:cx7="http://schemas.microsoft.com/office/drawing/2016/5/13/chartex" xmlns:cx8="http://schemas.microsoft.com/office/drawing/2016/5/14/chartex" xmlns:mc="http://schemas.openxmlformats.org/markup-compatibility/2006" xmlns:aink="http://schemas.microsoft.com/office/drawing/2016/ink" xmlns:am3d="http://schemas.microsoft.com/office/drawing/2017/model3d" xmlns:o="urn:schemas-microsoft-com:office:office" xmlns:r="http://schemas.openxmlformats.org/officeDocument/2006/relationships" xmlns:m="http://schemas.openxmlformats.org/officeDocument/2006/math" xmlns:v="urn:schemas-microsoft-com:vml" xmlns:wp14="http://schemas.microsoft.com/office/word/2010/wordprocessingDrawing" xmlns:wp="http://schemas.openxmlformats.org/drawingml/2006/wordprocessingDrawing" xmlns:w10="urn:schemas-microsoft-com:office:word" xmlns:w="http://schemas.openxmlformats.org/wordprocessingml/2006/main" xmlns:w14="http://schemas.microsoft.com/office/word/2010/wordml" xmlns:w15="http://schemas.microsoft.com/office/word/2012/wordml" xmlns:w16cid="http://schemas.microsoft.com/office/word/2016/wordml/cid" xmlns:w16se="http://schemas.microsoft.com/office/word/2015/wordml/symex" xmlns:wpg="http://schemas.microsoft.com/office/word/2010/wordprocessingGroup" xmlns:wpi="http://schemas.microsoft.com/office/word/2010/wordprocessingInk" xmlns:wne="http://schemas.microsoft.com/office/word/2006/wordml" xmlns:wps="http://schemas.microsoft.com/office/word/2010/wordprocessingShape" mc:Ignorable="w14 w15 w16se w16cid wp14">
   <w:abstractNum w:abstractNumId="0" w15:restartNumberingAfterBreak="0">
     <w:nsid w:val="0E51654B"/>
     <w:multiLevelType w:val="hybridMultilevel"/>
@@ -14263,7 +14436,7 @@
 </file>
 
 <file path=word/styles.xml><?xml version="1.0" encoding="utf-8"?>
-<w:styles xmlns:mc="http://schemas.openxmlformats.org/markup-compatibility/2006" xmlns:r="http://schemas.openxmlformats.org/officeDocument/2006/relationships" xmlns:w="http://schemas.openxmlformats.org/wordprocessingml/2006/main" xmlns:w14="http://schemas.microsoft.com/office/word/2010/wordml" xmlns:w15="http://schemas.microsoft.com/office/word/2012/wordml" xmlns:w16se="http://schemas.microsoft.com/office/word/2015/wordml/symex" mc:Ignorable="w14 w15 w16se">
+<w:styles xmlns:mc="http://schemas.openxmlformats.org/markup-compatibility/2006" xmlns:r="http://schemas.openxmlformats.org/officeDocument/2006/relationships" xmlns:w="http://schemas.openxmlformats.org/wordprocessingml/2006/main" xmlns:w14="http://schemas.microsoft.com/office/word/2010/wordml" xmlns:w15="http://schemas.microsoft.com/office/word/2012/wordml" xmlns:w16cid="http://schemas.microsoft.com/office/word/2016/wordml/cid" xmlns:w16se="http://schemas.microsoft.com/office/word/2015/wordml/symex" mc:Ignorable="w14 w15 w16se w16cid">
   <w:docDefaults>
     <w:rPrDefault>
       <w:rPr>
@@ -15823,7 +15996,7 @@
 </file>
 
 <file path=customXml/itemProps1.xml><?xml version="1.0" encoding="utf-8"?>
-<ds:datastoreItem xmlns:ds="http://schemas.openxmlformats.org/officeDocument/2006/customXml" ds:itemID="{196A4761-DF28-47AE-B5D5-E420EBA0B355}">
+<ds:datastoreItem xmlns:ds="http://schemas.openxmlformats.org/officeDocument/2006/customXml" ds:itemID="{494D0A5B-873B-4219-9FB7-146D92F87B11}">
   <ds:schemaRefs>
     <ds:schemaRef ds:uri="http://schemas.openxmlformats.org/officeDocument/2006/bibliography"/>
   </ds:schemaRefs>

</xml_diff>

<commit_message>
Documentos revisados conforme a la revisión del profesor
</commit_message>
<xml_diff>
--- a/Acta de reunión de planificación de la iteración.docx
+++ b/Acta de reunión de planificación de la iteración.docx
@@ -1,6 +1,6 @@
 
 <file path=word/document.xml><?xml version="1.0" encoding="utf-8"?>
-<w:document xmlns:wpc="http://schemas.microsoft.com/office/word/2010/wordprocessingCanvas" xmlns:cx="http://schemas.microsoft.com/office/drawing/2014/chartex" xmlns:cx1="http://schemas.microsoft.com/office/drawing/2015/9/8/chartex" xmlns:cx2="http://schemas.microsoft.com/office/drawing/2015/10/21/chartex" xmlns:cx3="http://schemas.microsoft.com/office/drawing/2016/5/9/chartex" xmlns:cx4="http://schemas.microsoft.com/office/drawing/2016/5/10/chartex" xmlns:cx5="http://schemas.microsoft.com/office/drawing/2016/5/11/chartex" xmlns:cx6="http://schemas.microsoft.com/office/drawing/2016/5/12/chartex" xmlns:cx7="http://schemas.microsoft.com/office/drawing/2016/5/13/chartex" xmlns:cx8="http://schemas.microsoft.com/office/drawing/2016/5/14/chartex" xmlns:mc="http://schemas.openxmlformats.org/markup-compatibility/2006" xmlns:aink="http://schemas.microsoft.com/office/drawing/2016/ink" xmlns:am3d="http://schemas.microsoft.com/office/drawing/2017/model3d" xmlns:o="urn:schemas-microsoft-com:office:office" xmlns:r="http://schemas.openxmlformats.org/officeDocument/2006/relationships" xmlns:m="http://schemas.openxmlformats.org/officeDocument/2006/math" xmlns:v="urn:schemas-microsoft-com:vml" xmlns:wp14="http://schemas.microsoft.com/office/word/2010/wordprocessingDrawing" xmlns:wp="http://schemas.openxmlformats.org/drawingml/2006/wordprocessingDrawing" xmlns:w10="urn:schemas-microsoft-com:office:word" xmlns:w="http://schemas.openxmlformats.org/wordprocessingml/2006/main" xmlns:w14="http://schemas.microsoft.com/office/word/2010/wordml" xmlns:w15="http://schemas.microsoft.com/office/word/2012/wordml" xmlns:w16cid="http://schemas.microsoft.com/office/word/2016/wordml/cid" xmlns:w16se="http://schemas.microsoft.com/office/word/2015/wordml/symex" xmlns:wpg="http://schemas.microsoft.com/office/word/2010/wordprocessingGroup" xmlns:wpi="http://schemas.microsoft.com/office/word/2010/wordprocessingInk" xmlns:wne="http://schemas.microsoft.com/office/word/2006/wordml" xmlns:wps="http://schemas.microsoft.com/office/word/2010/wordprocessingShape" mc:Ignorable="w14 w15 w16se w16cid wp14">
+<w:document xmlns:wpc="http://schemas.microsoft.com/office/word/2010/wordprocessingCanvas" xmlns:cx="http://schemas.microsoft.com/office/drawing/2014/chartex" xmlns:mc="http://schemas.openxmlformats.org/markup-compatibility/2006" xmlns:o="urn:schemas-microsoft-com:office:office" xmlns:r="http://schemas.openxmlformats.org/officeDocument/2006/relationships" xmlns:m="http://schemas.openxmlformats.org/officeDocument/2006/math" xmlns:v="urn:schemas-microsoft-com:vml" xmlns:wp14="http://schemas.microsoft.com/office/word/2010/wordprocessingDrawing" xmlns:wp="http://schemas.openxmlformats.org/drawingml/2006/wordprocessingDrawing" xmlns:w10="urn:schemas-microsoft-com:office:word" xmlns:w="http://schemas.openxmlformats.org/wordprocessingml/2006/main" xmlns:w14="http://schemas.microsoft.com/office/word/2010/wordml" xmlns:w15="http://schemas.microsoft.com/office/word/2012/wordml" xmlns:w16se="http://schemas.microsoft.com/office/word/2015/wordml/symex" xmlns:wpg="http://schemas.microsoft.com/office/word/2010/wordprocessingGroup" xmlns:wpi="http://schemas.microsoft.com/office/word/2010/wordprocessingInk" xmlns:wne="http://schemas.microsoft.com/office/word/2006/wordml" xmlns:wps="http://schemas.microsoft.com/office/word/2010/wordprocessingShape" mc:Ignorable="w14 w15 w16se wp14">
   <w:body>
     <w:p>
       <w:pPr>
@@ -171,7 +171,6 @@
                                       <w:calendar w:val="gregorian"/>
                                     </w:date>
                                   </w:sdtPr>
-                                  <w:sdtEndPr/>
                                   <w:sdtContent>
                                     <w:p>
                                       <w:pPr>
@@ -3450,7 +3449,7 @@
               </mc:Choice>
               <mc:Fallback>
                 <w:pict>
-                  <v:group w14:anchorId="4D618BBF" id="Grupo 2" o:spid="_x0000_s1026" style="position:absolute;left:0;text-align:left;margin-left:0;margin-top:0;width:172.8pt;height:718.55pt;z-index:-251657216;mso-width-percent:330;mso-height-percent:950;mso-left-percent:40;mso-position-horizontal-relative:page;mso-position-vertical:center;mso-position-vertical-relative:page;mso-width-percent:330;mso-height-percent:950;mso-left-percent:40" coordsize="21945,91257" o:gfxdata="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">
+                  <v:group w14:anchorId="4D618BBF" id="Grupo 2" o:spid="_x0000_s1026" style="position:absolute;left:0;text-align:left;margin-left:0;margin-top:0;width:172.8pt;height:718.55pt;z-index:-251657216;mso-width-percent:330;mso-height-percent:950;mso-left-percent:40;mso-position-horizontal-relative:page;mso-position-vertical:center;mso-position-vertical-relative:page;mso-width-percent:330;mso-height-percent:950;mso-left-percent:40" coordsize="21945,91257" o:gfxdata="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">
                     <v:rect id="Rectángulo 3" o:spid="_x0000_s1027" style="position:absolute;width:1945;height:91257;visibility:visible;mso-wrap-style:square;v-text-anchor:middle" o:gfxdata="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" fillcolor="#44546a [3215]" stroked="f" strokeweight="1pt"/>
                     <v:shapetype id="_x0000_t15" coordsize="21600,21600" o:spt="15" adj="16200" path="m@0,l,,,21600@0,21600,21600,10800xe">
                       <v:stroke joinstyle="miter"/>
@@ -3485,7 +3484,6 @@
                                 <w:calendar w:val="gregorian"/>
                               </w:date>
                             </w:sdtPr>
-                            <w:sdtEndPr/>
                             <w:sdtContent>
                               <w:p>
                                 <w:pPr>
@@ -3711,7 +3709,6 @@
                                     <w:dataBinding w:prefixMappings="xmlns:ns0='http://purl.org/dc/elements/1.1/' xmlns:ns1='http://schemas.openxmlformats.org/package/2006/metadata/core-properties' " w:xpath="/ns1:coreProperties[1]/ns0:title[1]" w:storeItemID="{6C3C8BC8-F283-45AE-878A-BAB7291924A1}"/>
                                     <w:text/>
                                   </w:sdtPr>
-                                  <w:sdtEndPr/>
                                   <w:sdtContent>
                                     <w:r>
                                       <w:rPr>
@@ -3748,7 +3745,6 @@
                                     <w:dataBinding w:prefixMappings="xmlns:ns0='http://purl.org/dc/elements/1.1/' xmlns:ns1='http://schemas.openxmlformats.org/package/2006/metadata/core-properties' " w:xpath="/ns1:coreProperties[1]/ns0:subject[1]" w:storeItemID="{6C3C8BC8-F283-45AE-878A-BAB7291924A1}"/>
                                     <w:text/>
                                   </w:sdtPr>
-                                  <w:sdtEndPr/>
                                   <w:sdtContent>
                                     <w:r>
                                       <w:rPr>
@@ -3813,7 +3809,6 @@
                               <w:dataBinding w:prefixMappings="xmlns:ns0='http://purl.org/dc/elements/1.1/' xmlns:ns1='http://schemas.openxmlformats.org/package/2006/metadata/core-properties' " w:xpath="/ns1:coreProperties[1]/ns0:title[1]" w:storeItemID="{6C3C8BC8-F283-45AE-878A-BAB7291924A1}"/>
                               <w:text/>
                             </w:sdtPr>
-                            <w:sdtEndPr/>
                             <w:sdtContent>
                               <w:r>
                                 <w:rPr>
@@ -3850,7 +3845,6 @@
                               <w:dataBinding w:prefixMappings="xmlns:ns0='http://purl.org/dc/elements/1.1/' xmlns:ns1='http://schemas.openxmlformats.org/package/2006/metadata/core-properties' " w:xpath="/ns1:coreProperties[1]/ns0:subject[1]" w:storeItemID="{6C3C8BC8-F283-45AE-878A-BAB7291924A1}"/>
                               <w:text/>
                             </w:sdtPr>
-                            <w:sdtEndPr/>
                             <w:sdtContent>
                               <w:r>
                                 <w:rPr>
@@ -5314,8 +5308,6 @@
                 <w:r>
                   <w:t>Product Manager</w:t>
                 </w:r>
-                <w:bookmarkStart w:id="5" w:name="_GoBack"/>
-                <w:bookmarkEnd w:id="5"/>
               </w:p>
             </w:tc>
             <w:tc>
@@ -5442,11 +5434,11 @@
             </w:numPr>
             <w:jc w:val="both"/>
           </w:pPr>
-          <w:bookmarkStart w:id="6" w:name="_Toc498003943"/>
+          <w:bookmarkStart w:id="5" w:name="_Toc498003943"/>
           <w:r>
             <w:t>Desarrollo de la reunión</w:t>
           </w:r>
-          <w:bookmarkEnd w:id="6"/>
+          <w:bookmarkEnd w:id="5"/>
         </w:p>
         <w:p>
           <w:pPr>
@@ -5725,7 +5717,21 @@
             <w:rPr>
               <w:szCs w:val="24"/>
             </w:rPr>
-            <w:t>Actualmente para la gestión de tareas usan RememberTheMind pero tienen también el problema de que no todos sus servidores están en Europa, con lo que quieren una alternativa que como mínimo integre esto:</w:t>
+            <w:t xml:space="preserve">Actualmente para la gestión de tareas usan </w:t>
+          </w:r>
+          <w:proofErr w:type="gramStart"/>
+          <w:r>
+            <w:rPr>
+              <w:szCs w:val="24"/>
+            </w:rPr>
+            <w:t>RememberTheMind</w:t>
+          </w:r>
+          <w:proofErr w:type="gramEnd"/>
+          <w:r>
+            <w:rPr>
+              <w:szCs w:val="24"/>
+            </w:rPr>
+            <w:t xml:space="preserve"> pero tienen también el problema de que no todos sus servidores están en Europa, con lo que quieren una alternativa que como mínimo integre esto:</w:t>
           </w:r>
         </w:p>
         <w:p>
@@ -5939,11 +5945,11 @@
             </w:numPr>
             <w:jc w:val="both"/>
           </w:pPr>
-          <w:bookmarkStart w:id="7" w:name="_Toc498003944"/>
+          <w:bookmarkStart w:id="6" w:name="_Toc498003944"/>
           <w:r>
             <w:t>Priorización y designación de tareas</w:t>
           </w:r>
-          <w:bookmarkEnd w:id="7"/>
+          <w:bookmarkEnd w:id="6"/>
         </w:p>
         <w:p>
           <w:pPr>
@@ -7151,13 +7157,17 @@
             </w:numPr>
             <w:jc w:val="both"/>
           </w:pPr>
-          <w:bookmarkStart w:id="8" w:name="_Toc498003945"/>
+          <w:bookmarkStart w:id="7" w:name="_Toc498003945"/>
           <w:r>
             <w:t>Tiempos esperados en la iteración</w:t>
           </w:r>
-          <w:bookmarkEnd w:id="8"/>
+          <w:bookmarkEnd w:id="7"/>
         </w:p>
-        <w:p/>
+        <w:p>
+          <w:pPr>
+            <w:jc w:val="center"/>
+          </w:pPr>
+        </w:p>
         <w:p>
           <w:pPr>
             <w:jc w:val="center"/>
@@ -7168,10 +7178,10 @@
               <w:lang w:eastAsia="es-ES"/>
             </w:rPr>
             <w:drawing>
-              <wp:inline distT="0" distB="0" distL="0" distR="0" wp14:anchorId="7A9D317F" wp14:editId="7B80DB8E">
-                <wp:extent cx="4584700" cy="2962910"/>
-                <wp:effectExtent l="0" t="0" r="6350" b="8890"/>
-                <wp:docPr id="34" name="Imagen 34"/>
+              <wp:inline distT="0" distB="0" distL="0" distR="0" wp14:anchorId="07ED24FE">
+                <wp:extent cx="4584700" cy="2969260"/>
+                <wp:effectExtent l="0" t="0" r="6350" b="2540"/>
+                <wp:docPr id="33" name="Imagen 33"/>
                 <wp:cNvGraphicFramePr>
                   <a:graphicFrameLocks xmlns:a="http://schemas.openxmlformats.org/drawingml/2006/main" noChangeAspect="1"/>
                 </wp:cNvGraphicFramePr>
@@ -7179,7 +7189,7 @@
                   <a:graphicData uri="http://schemas.openxmlformats.org/drawingml/2006/picture">
                     <pic:pic xmlns:pic="http://schemas.openxmlformats.org/drawingml/2006/picture">
                       <pic:nvPicPr>
-                        <pic:cNvPr id="0" name="Picture 2"/>
+                        <pic:cNvPr id="0" name="Picture 3"/>
                         <pic:cNvPicPr>
                           <a:picLocks noChangeAspect="1" noChangeArrowheads="1"/>
                         </pic:cNvPicPr>
@@ -7200,7 +7210,7 @@
                       <pic:spPr bwMode="auto">
                         <a:xfrm>
                           <a:off x="0" y="0"/>
-                          <a:ext cx="4584700" cy="2962910"/>
+                          <a:ext cx="4584700" cy="2969260"/>
                         </a:xfrm>
                         <a:prstGeom prst="rect">
                           <a:avLst/>
@@ -7228,11 +7238,11 @@
             </w:numPr>
             <w:jc w:val="both"/>
           </w:pPr>
-          <w:bookmarkStart w:id="9" w:name="_Toc498003946"/>
+          <w:bookmarkStart w:id="8" w:name="_Toc498003946"/>
           <w:r>
             <w:t>Historias de usuario</w:t>
           </w:r>
-          <w:bookmarkEnd w:id="9"/>
+          <w:bookmarkEnd w:id="8"/>
         </w:p>
         <w:p/>
         <w:tbl>
@@ -8644,13 +8654,18 @@
             </w:numPr>
             <w:jc w:val="both"/>
           </w:pPr>
-          <w:bookmarkStart w:id="10" w:name="_Toc498003947"/>
+          <w:bookmarkStart w:id="9" w:name="_Toc498003947"/>
           <w:r>
             <w:t>Herramientas para cada necesidad</w:t>
           </w:r>
-          <w:bookmarkEnd w:id="10"/>
+          <w:bookmarkEnd w:id="9"/>
         </w:p>
         <w:p/>
+        <w:p>
+          <w:r>
+            <w:t>Se desarrollará durante la segunda iteración del proyecto.</w:t>
+          </w:r>
+        </w:p>
         <w:p/>
         <w:p>
           <w:pPr>
@@ -8661,3917 +8676,19 @@
             </w:numPr>
             <w:jc w:val="both"/>
           </w:pPr>
-          <w:bookmarkStart w:id="11" w:name="_Toc498003948"/>
+          <w:bookmarkStart w:id="10" w:name="_Toc498003948"/>
           <w:r>
             <w:t>Plan de riesgos</w:t>
           </w:r>
-          <w:bookmarkEnd w:id="11"/>
+          <w:bookmarkEnd w:id="10"/>
         </w:p>
         <w:p/>
         <w:p>
-          <w:pPr>
-            <w:jc w:val="both"/>
-          </w:pPr>
           <w:r>
-            <w:t xml:space="preserve">Debemos tener en cuenta los riesgos dado que </w:t>
-          </w:r>
-          <w:r>
-            <w:t>es casi inevitable que no ocurran pr</w:t>
-          </w:r>
-          <w:r>
-            <w:t>oblemas.</w:t>
-          </w:r>
-          <w:r>
-            <w:t xml:space="preserve"> Los problemas aparecen a menudo, e incluso un problema pequeño puede llegar a convertirse en una emergencia. Con un plan bien desarrollado buscamos evitar lo an</w:t>
-          </w:r>
-          <w:r>
-            <w:t>terior. Debemos tener en cuenta el siguiente plan de riesgo:</w:t>
+            <w:t>Se encuentra detallado en el documento adjunto (Acta de constitución).</w:t>
           </w:r>
         </w:p>
         <w:p/>
-        <w:tbl>
-          <w:tblPr>
-            <w:tblStyle w:val="Tabladecuadrcula5oscura-nfasis1"/>
-            <w:tblW w:w="0" w:type="auto"/>
-            <w:tblLook w:val="04A0" w:firstRow="1" w:lastRow="0" w:firstColumn="1" w:lastColumn="0" w:noHBand="0" w:noVBand="1"/>
-          </w:tblPr>
-          <w:tblGrid>
-            <w:gridCol w:w="1843"/>
-            <w:gridCol w:w="6651"/>
-          </w:tblGrid>
-          <w:tr>
-            <w:trPr>
-              <w:cnfStyle w:val="100000000000" w:firstRow="1" w:lastRow="0" w:firstColumn="0" w:lastColumn="0" w:oddVBand="0" w:evenVBand="0" w:oddHBand="0" w:evenHBand="0" w:firstRowFirstColumn="0" w:firstRowLastColumn="0" w:lastRowFirstColumn="0" w:lastRowLastColumn="0"/>
-            </w:trPr>
-            <w:tc>
-              <w:tcPr>
-                <w:cnfStyle w:val="001000000000" w:firstRow="0" w:lastRow="0" w:firstColumn="1" w:lastColumn="0" w:oddVBand="0" w:evenVBand="0" w:oddHBand="0" w:evenHBand="0" w:firstRowFirstColumn="0" w:firstRowLastColumn="0" w:lastRowFirstColumn="0" w:lastRowLastColumn="0"/>
-                <w:tcW w:w="1843" w:type="dxa"/>
-              </w:tcPr>
-              <w:p>
-                <w:pPr>
-                  <w:jc w:val="both"/>
-                </w:pPr>
-                <w:r>
-                  <w:t>Identificador</w:t>
-                </w:r>
-              </w:p>
-            </w:tc>
-            <w:tc>
-              <w:tcPr>
-                <w:tcW w:w="6651" w:type="dxa"/>
-              </w:tcPr>
-              <w:p>
-                <w:pPr>
-                  <w:jc w:val="both"/>
-                  <w:cnfStyle w:val="100000000000" w:firstRow="1" w:lastRow="0" w:firstColumn="0" w:lastColumn="0" w:oddVBand="0" w:evenVBand="0" w:oddHBand="0" w:evenHBand="0" w:firstRowFirstColumn="0" w:firstRowLastColumn="0" w:lastRowFirstColumn="0" w:lastRowLastColumn="0"/>
-                  <w:rPr>
-                    <w:b w:val="0"/>
-                  </w:rPr>
-                </w:pPr>
-                <w:r>
-                  <w:t>R-00</w:t>
-                </w:r>
-                <w:r>
-                  <w:t>1</w:t>
-                </w:r>
-              </w:p>
-            </w:tc>
-          </w:tr>
-          <w:tr>
-            <w:trPr>
-              <w:cnfStyle w:val="000000100000" w:firstRow="0" w:lastRow="0" w:firstColumn="0" w:lastColumn="0" w:oddVBand="0" w:evenVBand="0" w:oddHBand="1" w:evenHBand="0" w:firstRowFirstColumn="0" w:firstRowLastColumn="0" w:lastRowFirstColumn="0" w:lastRowLastColumn="0"/>
-            </w:trPr>
-            <w:tc>
-              <w:tcPr>
-                <w:cnfStyle w:val="001000000000" w:firstRow="0" w:lastRow="0" w:firstColumn="1" w:lastColumn="0" w:oddVBand="0" w:evenVBand="0" w:oddHBand="0" w:evenHBand="0" w:firstRowFirstColumn="0" w:firstRowLastColumn="0" w:lastRowFirstColumn="0" w:lastRowLastColumn="0"/>
-                <w:tcW w:w="1843" w:type="dxa"/>
-              </w:tcPr>
-              <w:p>
-                <w:pPr>
-                  <w:jc w:val="both"/>
-                </w:pPr>
-                <w:r>
-                  <w:t xml:space="preserve">Evento </w:t>
-                </w:r>
-              </w:p>
-            </w:tc>
-            <w:tc>
-              <w:tcPr>
-                <w:tcW w:w="6651" w:type="dxa"/>
-              </w:tcPr>
-              <w:p>
-                <w:pPr>
-                  <w:jc w:val="both"/>
-                  <w:cnfStyle w:val="000000100000" w:firstRow="0" w:lastRow="0" w:firstColumn="0" w:lastColumn="0" w:oddVBand="0" w:evenVBand="0" w:oddHBand="1" w:evenHBand="0" w:firstRowFirstColumn="0" w:firstRowLastColumn="0" w:lastRowFirstColumn="0" w:lastRowLastColumn="0"/>
-                </w:pPr>
-                <w:r>
-                  <w:t xml:space="preserve">No </w:t>
-                </w:r>
-                <w:r>
-                  <w:t>encontrar</w:t>
-                </w:r>
-                <w:r>
-                  <w:t xml:space="preserve"> un sistema de planificación de reuniones con todos sus servidores en Europa</w:t>
-                </w:r>
-              </w:p>
-            </w:tc>
-          </w:tr>
-          <w:tr>
-            <w:tc>
-              <w:tcPr>
-                <w:cnfStyle w:val="001000000000" w:firstRow="0" w:lastRow="0" w:firstColumn="1" w:lastColumn="0" w:oddVBand="0" w:evenVBand="0" w:oddHBand="0" w:evenHBand="0" w:firstRowFirstColumn="0" w:firstRowLastColumn="0" w:lastRowFirstColumn="0" w:lastRowLastColumn="0"/>
-                <w:tcW w:w="1843" w:type="dxa"/>
-              </w:tcPr>
-              <w:p>
-                <w:pPr>
-                  <w:jc w:val="both"/>
-                </w:pPr>
-                <w:r>
-                  <w:t>Probabilidad</w:t>
-                </w:r>
-              </w:p>
-            </w:tc>
-            <w:tc>
-              <w:tcPr>
-                <w:tcW w:w="6651" w:type="dxa"/>
-              </w:tcPr>
-              <w:p>
-                <w:pPr>
-                  <w:jc w:val="both"/>
-                  <w:cnfStyle w:val="000000000000" w:firstRow="0" w:lastRow="0" w:firstColumn="0" w:lastColumn="0" w:oddVBand="0" w:evenVBand="0" w:oddHBand="0" w:evenHBand="0" w:firstRowFirstColumn="0" w:firstRowLastColumn="0" w:lastRowFirstColumn="0" w:lastRowLastColumn="0"/>
-                </w:pPr>
-                <w:r>
-                  <w:t>Media</w:t>
-                </w:r>
-              </w:p>
-            </w:tc>
-          </w:tr>
-          <w:tr>
-            <w:trPr>
-              <w:cnfStyle w:val="000000100000" w:firstRow="0" w:lastRow="0" w:firstColumn="0" w:lastColumn="0" w:oddVBand="0" w:evenVBand="0" w:oddHBand="1" w:evenHBand="0" w:firstRowFirstColumn="0" w:firstRowLastColumn="0" w:lastRowFirstColumn="0" w:lastRowLastColumn="0"/>
-            </w:trPr>
-            <w:tc>
-              <w:tcPr>
-                <w:cnfStyle w:val="001000000000" w:firstRow="0" w:lastRow="0" w:firstColumn="1" w:lastColumn="0" w:oddVBand="0" w:evenVBand="0" w:oddHBand="0" w:evenHBand="0" w:firstRowFirstColumn="0" w:firstRowLastColumn="0" w:lastRowFirstColumn="0" w:lastRowLastColumn="0"/>
-                <w:tcW w:w="1843" w:type="dxa"/>
-              </w:tcPr>
-              <w:p>
-                <w:pPr>
-                  <w:jc w:val="both"/>
-                </w:pPr>
-                <w:r>
-                  <w:t>Impacto</w:t>
-                </w:r>
-              </w:p>
-            </w:tc>
-            <w:tc>
-              <w:tcPr>
-                <w:tcW w:w="6651" w:type="dxa"/>
-              </w:tcPr>
-              <w:p>
-                <w:pPr>
-                  <w:jc w:val="both"/>
-                  <w:cnfStyle w:val="000000100000" w:firstRow="0" w:lastRow="0" w:firstColumn="0" w:lastColumn="0" w:oddVBand="0" w:evenVBand="0" w:oddHBand="1" w:evenHBand="0" w:firstRowFirstColumn="0" w:firstRowLastColumn="0" w:lastRowFirstColumn="0" w:lastRowLastColumn="0"/>
-                </w:pPr>
-                <w:r>
-                  <w:t>Muy alto</w:t>
-                </w:r>
-              </w:p>
-            </w:tc>
-          </w:tr>
-          <w:tr>
-            <w:tc>
-              <w:tcPr>
-                <w:cnfStyle w:val="001000000000" w:firstRow="0" w:lastRow="0" w:firstColumn="1" w:lastColumn="0" w:oddVBand="0" w:evenVBand="0" w:oddHBand="0" w:evenHBand="0" w:firstRowFirstColumn="0" w:firstRowLastColumn="0" w:lastRowFirstColumn="0" w:lastRowLastColumn="0"/>
-                <w:tcW w:w="1843" w:type="dxa"/>
-              </w:tcPr>
-              <w:p>
-                <w:pPr>
-                  <w:jc w:val="both"/>
-                </w:pPr>
-                <w:r>
-                  <w:t>Mitigación</w:t>
-                </w:r>
-              </w:p>
-            </w:tc>
-            <w:tc>
-              <w:tcPr>
-                <w:tcW w:w="6651" w:type="dxa"/>
-              </w:tcPr>
-              <w:p>
-                <w:pPr>
-                  <w:jc w:val="both"/>
-                  <w:cnfStyle w:val="000000000000" w:firstRow="0" w:lastRow="0" w:firstColumn="0" w:lastColumn="0" w:oddVBand="0" w:evenVBand="0" w:oddHBand="0" w:evenHBand="0" w:firstRowFirstColumn="0" w:firstRowLastColumn="0" w:lastRowFirstColumn="0" w:lastRowLastColumn="0"/>
-                </w:pPr>
-                <w:r>
-                  <w:t>Hacer una búsqueda exhaustiva</w:t>
-                </w:r>
-              </w:p>
-            </w:tc>
-          </w:tr>
-          <w:tr>
-            <w:trPr>
-              <w:cnfStyle w:val="000000100000" w:firstRow="0" w:lastRow="0" w:firstColumn="0" w:lastColumn="0" w:oddVBand="0" w:evenVBand="0" w:oddHBand="1" w:evenHBand="0" w:firstRowFirstColumn="0" w:firstRowLastColumn="0" w:lastRowFirstColumn="0" w:lastRowLastColumn="0"/>
-            </w:trPr>
-            <w:tc>
-              <w:tcPr>
-                <w:cnfStyle w:val="001000000000" w:firstRow="0" w:lastRow="0" w:firstColumn="1" w:lastColumn="0" w:oddVBand="0" w:evenVBand="0" w:oddHBand="0" w:evenHBand="0" w:firstRowFirstColumn="0" w:firstRowLastColumn="0" w:lastRowFirstColumn="0" w:lastRowLastColumn="0"/>
-                <w:tcW w:w="1843" w:type="dxa"/>
-              </w:tcPr>
-              <w:p>
-                <w:pPr>
-                  <w:jc w:val="both"/>
-                </w:pPr>
-                <w:r>
-                  <w:t>Contingencia</w:t>
-                </w:r>
-              </w:p>
-            </w:tc>
-            <w:tc>
-              <w:tcPr>
-                <w:tcW w:w="6651" w:type="dxa"/>
-              </w:tcPr>
-              <w:p>
-                <w:pPr>
-                  <w:jc w:val="both"/>
-                  <w:cnfStyle w:val="000000100000" w:firstRow="0" w:lastRow="0" w:firstColumn="0" w:lastColumn="0" w:oddVBand="0" w:evenVBand="0" w:oddHBand="1" w:evenHBand="0" w:firstRowFirstColumn="0" w:firstRowLastColumn="0" w:lastRowFirstColumn="0" w:lastRowLastColumn="0"/>
-                </w:pPr>
-                <w:r>
-                  <w:t>Buscar sistemas alternativos para que el cliente planifique sus reuniones</w:t>
-                </w:r>
-                <w:r>
-                  <w:t xml:space="preserve"> c</w:t>
-                </w:r>
-                <w:r>
-                  <w:t>on todos sus servidores en Europa</w:t>
-                </w:r>
-              </w:p>
-            </w:tc>
-          </w:tr>
-          <w:tr>
-            <w:tc>
-              <w:tcPr>
-                <w:cnfStyle w:val="001000000000" w:firstRow="0" w:lastRow="0" w:firstColumn="1" w:lastColumn="0" w:oddVBand="0" w:evenVBand="0" w:oddHBand="0" w:evenHBand="0" w:firstRowFirstColumn="0" w:firstRowLastColumn="0" w:lastRowFirstColumn="0" w:lastRowLastColumn="0"/>
-                <w:tcW w:w="1843" w:type="dxa"/>
-              </w:tcPr>
-              <w:p>
-                <w:pPr>
-                  <w:jc w:val="both"/>
-                </w:pPr>
-                <w:r>
-                  <w:t>Riesgo asumido</w:t>
-                </w:r>
-              </w:p>
-            </w:tc>
-            <w:tc>
-              <w:tcPr>
-                <w:tcW w:w="6651" w:type="dxa"/>
-              </w:tcPr>
-              <w:p>
-                <w:pPr>
-                  <w:jc w:val="both"/>
-                  <w:cnfStyle w:val="000000000000" w:firstRow="0" w:lastRow="0" w:firstColumn="0" w:lastColumn="0" w:oddVBand="0" w:evenVBand="0" w:oddHBand="0" w:evenHBand="0" w:firstRowFirstColumn="0" w:firstRowLastColumn="0" w:lastRowFirstColumn="0" w:lastRowLastColumn="0"/>
-                </w:pPr>
-                <w:r>
-                  <w:t>No</w:t>
-                </w:r>
-              </w:p>
-            </w:tc>
-          </w:tr>
-          <w:tr>
-            <w:trPr>
-              <w:cnfStyle w:val="000000100000" w:firstRow="0" w:lastRow="0" w:firstColumn="0" w:lastColumn="0" w:oddVBand="0" w:evenVBand="0" w:oddHBand="1" w:evenHBand="0" w:firstRowFirstColumn="0" w:firstRowLastColumn="0" w:lastRowFirstColumn="0" w:lastRowLastColumn="0"/>
-            </w:trPr>
-            <w:tc>
-              <w:tcPr>
-                <w:cnfStyle w:val="001000000000" w:firstRow="0" w:lastRow="0" w:firstColumn="1" w:lastColumn="0" w:oddVBand="0" w:evenVBand="0" w:oddHBand="0" w:evenHBand="0" w:firstRowFirstColumn="0" w:firstRowLastColumn="0" w:lastRowFirstColumn="0" w:lastRowLastColumn="0"/>
-                <w:tcW w:w="1843" w:type="dxa"/>
-              </w:tcPr>
-              <w:p>
-                <w:pPr>
-                  <w:jc w:val="both"/>
-                </w:pPr>
-                <w:r>
-                  <w:lastRenderedPageBreak/>
-                  <w:t>Identificador</w:t>
-                </w:r>
-              </w:p>
-            </w:tc>
-            <w:tc>
-              <w:tcPr>
-                <w:tcW w:w="6651" w:type="dxa"/>
-              </w:tcPr>
-              <w:p>
-                <w:pPr>
-                  <w:jc w:val="both"/>
-                  <w:cnfStyle w:val="000000100000" w:firstRow="0" w:lastRow="0" w:firstColumn="0" w:lastColumn="0" w:oddVBand="0" w:evenVBand="0" w:oddHBand="1" w:evenHBand="0" w:firstRowFirstColumn="0" w:firstRowLastColumn="0" w:lastRowFirstColumn="0" w:lastRowLastColumn="0"/>
-                  <w:rPr>
-                    <w:b/>
-                  </w:rPr>
-                </w:pPr>
-                <w:r>
-                  <w:t>R-00</w:t>
-                </w:r>
-                <w:r>
-                  <w:t>2</w:t>
-                </w:r>
-              </w:p>
-            </w:tc>
-          </w:tr>
-          <w:tr>
-            <w:tc>
-              <w:tcPr>
-                <w:cnfStyle w:val="001000000000" w:firstRow="0" w:lastRow="0" w:firstColumn="1" w:lastColumn="0" w:oddVBand="0" w:evenVBand="0" w:oddHBand="0" w:evenHBand="0" w:firstRowFirstColumn="0" w:firstRowLastColumn="0" w:lastRowFirstColumn="0" w:lastRowLastColumn="0"/>
-                <w:tcW w:w="1843" w:type="dxa"/>
-              </w:tcPr>
-              <w:p>
-                <w:pPr>
-                  <w:jc w:val="both"/>
-                </w:pPr>
-                <w:r>
-                  <w:t xml:space="preserve">Evento </w:t>
-                </w:r>
-              </w:p>
-            </w:tc>
-            <w:tc>
-              <w:tcPr>
-                <w:tcW w:w="6651" w:type="dxa"/>
-              </w:tcPr>
-              <w:p>
-                <w:pPr>
-                  <w:jc w:val="both"/>
-                  <w:cnfStyle w:val="000000000000" w:firstRow="0" w:lastRow="0" w:firstColumn="0" w:lastColumn="0" w:oddVBand="0" w:evenVBand="0" w:oddHBand="0" w:evenHBand="0" w:firstRowFirstColumn="0" w:firstRowLastColumn="0" w:lastRowFirstColumn="0" w:lastRowLastColumn="0"/>
-                </w:pPr>
-                <w:r>
-                  <w:t xml:space="preserve">No </w:t>
-                </w:r>
-                <w:r>
-                  <w:t>encontrar</w:t>
-                </w:r>
-                <w:r>
-                  <w:t xml:space="preserve"> un sistema de planificaci</w:t>
-                </w:r>
-                <w:r>
-                  <w:t>ón de reuniones que tenga en cuenta todas las franjas horarias de Europa</w:t>
-                </w:r>
-              </w:p>
-            </w:tc>
-          </w:tr>
-          <w:tr>
-            <w:trPr>
-              <w:cnfStyle w:val="000000100000" w:firstRow="0" w:lastRow="0" w:firstColumn="0" w:lastColumn="0" w:oddVBand="0" w:evenVBand="0" w:oddHBand="1" w:evenHBand="0" w:firstRowFirstColumn="0" w:firstRowLastColumn="0" w:lastRowFirstColumn="0" w:lastRowLastColumn="0"/>
-            </w:trPr>
-            <w:tc>
-              <w:tcPr>
-                <w:cnfStyle w:val="001000000000" w:firstRow="0" w:lastRow="0" w:firstColumn="1" w:lastColumn="0" w:oddVBand="0" w:evenVBand="0" w:oddHBand="0" w:evenHBand="0" w:firstRowFirstColumn="0" w:firstRowLastColumn="0" w:lastRowFirstColumn="0" w:lastRowLastColumn="0"/>
-                <w:tcW w:w="1843" w:type="dxa"/>
-              </w:tcPr>
-              <w:p>
-                <w:pPr>
-                  <w:jc w:val="both"/>
-                </w:pPr>
-                <w:r>
-                  <w:t>Probabilidad</w:t>
-                </w:r>
-              </w:p>
-            </w:tc>
-            <w:tc>
-              <w:tcPr>
-                <w:tcW w:w="6651" w:type="dxa"/>
-              </w:tcPr>
-              <w:p>
-                <w:pPr>
-                  <w:jc w:val="both"/>
-                  <w:cnfStyle w:val="000000100000" w:firstRow="0" w:lastRow="0" w:firstColumn="0" w:lastColumn="0" w:oddVBand="0" w:evenVBand="0" w:oddHBand="1" w:evenHBand="0" w:firstRowFirstColumn="0" w:firstRowLastColumn="0" w:lastRowFirstColumn="0" w:lastRowLastColumn="0"/>
-                </w:pPr>
-                <w:r>
-                  <w:t>Media</w:t>
-                </w:r>
-              </w:p>
-            </w:tc>
-          </w:tr>
-          <w:tr>
-            <w:tc>
-              <w:tcPr>
-                <w:cnfStyle w:val="001000000000" w:firstRow="0" w:lastRow="0" w:firstColumn="1" w:lastColumn="0" w:oddVBand="0" w:evenVBand="0" w:oddHBand="0" w:evenHBand="0" w:firstRowFirstColumn="0" w:firstRowLastColumn="0" w:lastRowFirstColumn="0" w:lastRowLastColumn="0"/>
-                <w:tcW w:w="1843" w:type="dxa"/>
-              </w:tcPr>
-              <w:p>
-                <w:pPr>
-                  <w:jc w:val="both"/>
-                </w:pPr>
-                <w:r>
-                  <w:t>Impacto</w:t>
-                </w:r>
-              </w:p>
-            </w:tc>
-            <w:tc>
-              <w:tcPr>
-                <w:tcW w:w="6651" w:type="dxa"/>
-              </w:tcPr>
-              <w:p>
-                <w:pPr>
-                  <w:jc w:val="both"/>
-                  <w:cnfStyle w:val="000000000000" w:firstRow="0" w:lastRow="0" w:firstColumn="0" w:lastColumn="0" w:oddVBand="0" w:evenVBand="0" w:oddHBand="0" w:evenHBand="0" w:firstRowFirstColumn="0" w:firstRowLastColumn="0" w:lastRowFirstColumn="0" w:lastRowLastColumn="0"/>
-                </w:pPr>
-                <w:r>
-                  <w:t>Medio-Alto</w:t>
-                </w:r>
-              </w:p>
-            </w:tc>
-          </w:tr>
-          <w:tr>
-            <w:trPr>
-              <w:cnfStyle w:val="000000100000" w:firstRow="0" w:lastRow="0" w:firstColumn="0" w:lastColumn="0" w:oddVBand="0" w:evenVBand="0" w:oddHBand="1" w:evenHBand="0" w:firstRowFirstColumn="0" w:firstRowLastColumn="0" w:lastRowFirstColumn="0" w:lastRowLastColumn="0"/>
-            </w:trPr>
-            <w:tc>
-              <w:tcPr>
-                <w:cnfStyle w:val="001000000000" w:firstRow="0" w:lastRow="0" w:firstColumn="1" w:lastColumn="0" w:oddVBand="0" w:evenVBand="0" w:oddHBand="0" w:evenHBand="0" w:firstRowFirstColumn="0" w:firstRowLastColumn="0" w:lastRowFirstColumn="0" w:lastRowLastColumn="0"/>
-                <w:tcW w:w="1843" w:type="dxa"/>
-              </w:tcPr>
-              <w:p>
-                <w:pPr>
-                  <w:jc w:val="both"/>
-                </w:pPr>
-                <w:r>
-                  <w:t>Mitigación</w:t>
-                </w:r>
-              </w:p>
-            </w:tc>
-            <w:tc>
-              <w:tcPr>
-                <w:tcW w:w="6651" w:type="dxa"/>
-              </w:tcPr>
-              <w:p>
-                <w:pPr>
-                  <w:jc w:val="both"/>
-                  <w:cnfStyle w:val="000000100000" w:firstRow="0" w:lastRow="0" w:firstColumn="0" w:lastColumn="0" w:oddVBand="0" w:evenVBand="0" w:oddHBand="1" w:evenHBand="0" w:firstRowFirstColumn="0" w:firstRowLastColumn="0" w:lastRowFirstColumn="0" w:lastRowLastColumn="0"/>
-                </w:pPr>
-                <w:r>
-                  <w:t>Leer toda la documentación de cada aplicación candidata</w:t>
-                </w:r>
-              </w:p>
-            </w:tc>
-          </w:tr>
-          <w:tr>
-            <w:tc>
-              <w:tcPr>
-                <w:cnfStyle w:val="001000000000" w:firstRow="0" w:lastRow="0" w:firstColumn="1" w:lastColumn="0" w:oddVBand="0" w:evenVBand="0" w:oddHBand="0" w:evenHBand="0" w:firstRowFirstColumn="0" w:firstRowLastColumn="0" w:lastRowFirstColumn="0" w:lastRowLastColumn="0"/>
-                <w:tcW w:w="1843" w:type="dxa"/>
-              </w:tcPr>
-              <w:p>
-                <w:pPr>
-                  <w:jc w:val="both"/>
-                </w:pPr>
-                <w:r>
-                  <w:t>Contingencia</w:t>
-                </w:r>
-              </w:p>
-            </w:tc>
-            <w:tc>
-              <w:tcPr>
-                <w:tcW w:w="6651" w:type="dxa"/>
-              </w:tcPr>
-              <w:p>
-                <w:pPr>
-                  <w:jc w:val="both"/>
-                  <w:cnfStyle w:val="000000000000" w:firstRow="0" w:lastRow="0" w:firstColumn="0" w:lastColumn="0" w:oddVBand="0" w:evenVBand="0" w:oddHBand="0" w:evenHBand="0" w:firstRowFirstColumn="0" w:firstRowLastColumn="0" w:lastRowFirstColumn="0" w:lastRowLastColumn="0"/>
-                </w:pPr>
-                <w:r>
-                  <w:t xml:space="preserve">Desarrollar un algoritmo que tenga en cuenta la franja horaria donde está actualmente cada integrante del equipo cliente. Dicho algoritmo </w:t>
-                </w:r>
-                <w:r>
-                  <w:t>recoge el país donde este el cliente</w:t>
-                </w:r>
-                <w:r>
-                  <w:t xml:space="preserve"> y la hora</w:t>
-                </w:r>
-                <w:r>
-                  <w:t xml:space="preserve"> de la reunión</w:t>
-                </w:r>
-                <w:r>
-                  <w:t xml:space="preserve"> y devuelve la hora a la que sería la reunión en ese país</w:t>
-                </w:r>
-              </w:p>
-            </w:tc>
-          </w:tr>
-          <w:tr>
-            <w:trPr>
-              <w:cnfStyle w:val="000000100000" w:firstRow="0" w:lastRow="0" w:firstColumn="0" w:lastColumn="0" w:oddVBand="0" w:evenVBand="0" w:oddHBand="1" w:evenHBand="0" w:firstRowFirstColumn="0" w:firstRowLastColumn="0" w:lastRowFirstColumn="0" w:lastRowLastColumn="0"/>
-            </w:trPr>
-            <w:tc>
-              <w:tcPr>
-                <w:cnfStyle w:val="001000000000" w:firstRow="0" w:lastRow="0" w:firstColumn="1" w:lastColumn="0" w:oddVBand="0" w:evenVBand="0" w:oddHBand="0" w:evenHBand="0" w:firstRowFirstColumn="0" w:firstRowLastColumn="0" w:lastRowFirstColumn="0" w:lastRowLastColumn="0"/>
-                <w:tcW w:w="1843" w:type="dxa"/>
-              </w:tcPr>
-              <w:p>
-                <w:pPr>
-                  <w:jc w:val="both"/>
-                </w:pPr>
-                <w:r>
-                  <w:t>Riesgo asumido</w:t>
-                </w:r>
-              </w:p>
-            </w:tc>
-            <w:tc>
-              <w:tcPr>
-                <w:tcW w:w="6651" w:type="dxa"/>
-              </w:tcPr>
-              <w:p>
-                <w:pPr>
-                  <w:jc w:val="both"/>
-                  <w:cnfStyle w:val="000000100000" w:firstRow="0" w:lastRow="0" w:firstColumn="0" w:lastColumn="0" w:oddVBand="0" w:evenVBand="0" w:oddHBand="1" w:evenHBand="0" w:firstRowFirstColumn="0" w:firstRowLastColumn="0" w:lastRowFirstColumn="0" w:lastRowLastColumn="0"/>
-                </w:pPr>
-                <w:r>
-                  <w:t>No</w:t>
-                </w:r>
-              </w:p>
-            </w:tc>
-          </w:tr>
-        </w:tbl>
-        <w:p>
-          <w:pPr>
-            <w:jc w:val="both"/>
-          </w:pPr>
-        </w:p>
-        <w:tbl>
-          <w:tblPr>
-            <w:tblStyle w:val="Tabladecuadrcula5oscura-nfasis1"/>
-            <w:tblW w:w="0" w:type="auto"/>
-            <w:tblLook w:val="04A0" w:firstRow="1" w:lastRow="0" w:firstColumn="1" w:lastColumn="0" w:noHBand="0" w:noVBand="1"/>
-          </w:tblPr>
-          <w:tblGrid>
-            <w:gridCol w:w="1838"/>
-            <w:gridCol w:w="6656"/>
-          </w:tblGrid>
-          <w:tr>
-            <w:trPr>
-              <w:cnfStyle w:val="100000000000" w:firstRow="1" w:lastRow="0" w:firstColumn="0" w:lastColumn="0" w:oddVBand="0" w:evenVBand="0" w:oddHBand="0" w:evenHBand="0" w:firstRowFirstColumn="0" w:firstRowLastColumn="0" w:lastRowFirstColumn="0" w:lastRowLastColumn="0"/>
-            </w:trPr>
-            <w:tc>
-              <w:tcPr>
-                <w:cnfStyle w:val="001000000000" w:firstRow="0" w:lastRow="0" w:firstColumn="1" w:lastColumn="0" w:oddVBand="0" w:evenVBand="0" w:oddHBand="0" w:evenHBand="0" w:firstRowFirstColumn="0" w:firstRowLastColumn="0" w:lastRowFirstColumn="0" w:lastRowLastColumn="0"/>
-                <w:tcW w:w="1838" w:type="dxa"/>
-              </w:tcPr>
-              <w:p>
-                <w:pPr>
-                  <w:jc w:val="both"/>
-                </w:pPr>
-                <w:r>
-                  <w:t>Identificador</w:t>
-                </w:r>
-              </w:p>
-            </w:tc>
-            <w:tc>
-              <w:tcPr>
-                <w:tcW w:w="6656" w:type="dxa"/>
-              </w:tcPr>
-              <w:p>
-                <w:pPr>
-                  <w:jc w:val="both"/>
-                  <w:cnfStyle w:val="100000000000" w:firstRow="1" w:lastRow="0" w:firstColumn="0" w:lastColumn="0" w:oddVBand="0" w:evenVBand="0" w:oddHBand="0" w:evenHBand="0" w:firstRowFirstColumn="0" w:firstRowLastColumn="0" w:lastRowFirstColumn="0" w:lastRowLastColumn="0"/>
-                </w:pPr>
-                <w:r>
-                  <w:t>R-00</w:t>
-                </w:r>
-                <w:r>
-                  <w:t>3</w:t>
-                </w:r>
-              </w:p>
-            </w:tc>
-          </w:tr>
-          <w:tr>
-            <w:trPr>
-              <w:cnfStyle w:val="000000100000" w:firstRow="0" w:lastRow="0" w:firstColumn="0" w:lastColumn="0" w:oddVBand="0" w:evenVBand="0" w:oddHBand="1" w:evenHBand="0" w:firstRowFirstColumn="0" w:firstRowLastColumn="0" w:lastRowFirstColumn="0" w:lastRowLastColumn="0"/>
-            </w:trPr>
-            <w:tc>
-              <w:tcPr>
-                <w:cnfStyle w:val="001000000000" w:firstRow="0" w:lastRow="0" w:firstColumn="1" w:lastColumn="0" w:oddVBand="0" w:evenVBand="0" w:oddHBand="0" w:evenHBand="0" w:firstRowFirstColumn="0" w:firstRowLastColumn="0" w:lastRowFirstColumn="0" w:lastRowLastColumn="0"/>
-                <w:tcW w:w="1838" w:type="dxa"/>
-              </w:tcPr>
-              <w:p>
-                <w:pPr>
-                  <w:jc w:val="both"/>
-                </w:pPr>
-                <w:r>
-                  <w:t xml:space="preserve">Evento </w:t>
-                </w:r>
-              </w:p>
-            </w:tc>
-            <w:tc>
-              <w:tcPr>
-                <w:tcW w:w="6656" w:type="dxa"/>
-              </w:tcPr>
-              <w:p>
-                <w:pPr>
-                  <w:jc w:val="both"/>
-                  <w:cnfStyle w:val="000000100000" w:firstRow="0" w:lastRow="0" w:firstColumn="0" w:lastColumn="0" w:oddVBand="0" w:evenVBand="0" w:oddHBand="1" w:evenHBand="0" w:firstRowFirstColumn="0" w:firstRowLastColumn="0" w:lastRowFirstColumn="0" w:lastRowLastColumn="0"/>
-                </w:pPr>
-                <w:r>
-                  <w:t xml:space="preserve">No </w:t>
-                </w:r>
-                <w:r>
-                  <w:t>encontrar</w:t>
-                </w:r>
-                <w:r>
-                  <w:t xml:space="preserve"> un sistema de </w:t>
-                </w:r>
-                <w:r>
-                  <w:t>comunicación para</w:t>
-                </w:r>
-                <w:r>
-                  <w:t xml:space="preserve"> reuniones con todos sus servidores en Europa</w:t>
-                </w:r>
-              </w:p>
-            </w:tc>
-          </w:tr>
-          <w:tr>
-            <w:tc>
-              <w:tcPr>
-                <w:cnfStyle w:val="001000000000" w:firstRow="0" w:lastRow="0" w:firstColumn="1" w:lastColumn="0" w:oddVBand="0" w:evenVBand="0" w:oddHBand="0" w:evenHBand="0" w:firstRowFirstColumn="0" w:firstRowLastColumn="0" w:lastRowFirstColumn="0" w:lastRowLastColumn="0"/>
-                <w:tcW w:w="1838" w:type="dxa"/>
-              </w:tcPr>
-              <w:p>
-                <w:pPr>
-                  <w:jc w:val="both"/>
-                </w:pPr>
-                <w:r>
-                  <w:t>Probabilidad</w:t>
-                </w:r>
-              </w:p>
-            </w:tc>
-            <w:tc>
-              <w:tcPr>
-                <w:tcW w:w="6656" w:type="dxa"/>
-              </w:tcPr>
-              <w:p>
-                <w:pPr>
-                  <w:jc w:val="both"/>
-                  <w:cnfStyle w:val="000000000000" w:firstRow="0" w:lastRow="0" w:firstColumn="0" w:lastColumn="0" w:oddVBand="0" w:evenVBand="0" w:oddHBand="0" w:evenHBand="0" w:firstRowFirstColumn="0" w:firstRowLastColumn="0" w:lastRowFirstColumn="0" w:lastRowLastColumn="0"/>
-                </w:pPr>
-                <w:r>
-                  <w:t>Media</w:t>
-                </w:r>
-              </w:p>
-            </w:tc>
-          </w:tr>
-          <w:tr>
-            <w:trPr>
-              <w:cnfStyle w:val="000000100000" w:firstRow="0" w:lastRow="0" w:firstColumn="0" w:lastColumn="0" w:oddVBand="0" w:evenVBand="0" w:oddHBand="1" w:evenHBand="0" w:firstRowFirstColumn="0" w:firstRowLastColumn="0" w:lastRowFirstColumn="0" w:lastRowLastColumn="0"/>
-            </w:trPr>
-            <w:tc>
-              <w:tcPr>
-                <w:cnfStyle w:val="001000000000" w:firstRow="0" w:lastRow="0" w:firstColumn="1" w:lastColumn="0" w:oddVBand="0" w:evenVBand="0" w:oddHBand="0" w:evenHBand="0" w:firstRowFirstColumn="0" w:firstRowLastColumn="0" w:lastRowFirstColumn="0" w:lastRowLastColumn="0"/>
-                <w:tcW w:w="1838" w:type="dxa"/>
-              </w:tcPr>
-              <w:p>
-                <w:pPr>
-                  <w:jc w:val="both"/>
-                </w:pPr>
-                <w:r>
-                  <w:t>Impacto</w:t>
-                </w:r>
-              </w:p>
-            </w:tc>
-            <w:tc>
-              <w:tcPr>
-                <w:tcW w:w="6656" w:type="dxa"/>
-              </w:tcPr>
-              <w:p>
-                <w:pPr>
-                  <w:jc w:val="both"/>
-                  <w:cnfStyle w:val="000000100000" w:firstRow="0" w:lastRow="0" w:firstColumn="0" w:lastColumn="0" w:oddVBand="0" w:evenVBand="0" w:oddHBand="1" w:evenHBand="0" w:firstRowFirstColumn="0" w:firstRowLastColumn="0" w:lastRowFirstColumn="0" w:lastRowLastColumn="0"/>
-                </w:pPr>
-                <w:r>
-                  <w:t>Muy alto</w:t>
-                </w:r>
-              </w:p>
-            </w:tc>
-          </w:tr>
-          <w:tr>
-            <w:tc>
-              <w:tcPr>
-                <w:cnfStyle w:val="001000000000" w:firstRow="0" w:lastRow="0" w:firstColumn="1" w:lastColumn="0" w:oddVBand="0" w:evenVBand="0" w:oddHBand="0" w:evenHBand="0" w:firstRowFirstColumn="0" w:firstRowLastColumn="0" w:lastRowFirstColumn="0" w:lastRowLastColumn="0"/>
-                <w:tcW w:w="1838" w:type="dxa"/>
-              </w:tcPr>
-              <w:p>
-                <w:pPr>
-                  <w:jc w:val="both"/>
-                </w:pPr>
-                <w:r>
-                  <w:t>Mitigación</w:t>
-                </w:r>
-              </w:p>
-            </w:tc>
-            <w:tc>
-              <w:tcPr>
-                <w:tcW w:w="6656" w:type="dxa"/>
-              </w:tcPr>
-              <w:p>
-                <w:pPr>
-                  <w:jc w:val="both"/>
-                  <w:cnfStyle w:val="000000000000" w:firstRow="0" w:lastRow="0" w:firstColumn="0" w:lastColumn="0" w:oddVBand="0" w:evenVBand="0" w:oddHBand="0" w:evenHBand="0" w:firstRowFirstColumn="0" w:firstRowLastColumn="0" w:lastRowFirstColumn="0" w:lastRowLastColumn="0"/>
-                </w:pPr>
-                <w:r>
-                  <w:t>Hacer una búsqueda exhaustiva</w:t>
-                </w:r>
-              </w:p>
-            </w:tc>
-          </w:tr>
-          <w:tr>
-            <w:trPr>
-              <w:cnfStyle w:val="000000100000" w:firstRow="0" w:lastRow="0" w:firstColumn="0" w:lastColumn="0" w:oddVBand="0" w:evenVBand="0" w:oddHBand="1" w:evenHBand="0" w:firstRowFirstColumn="0" w:firstRowLastColumn="0" w:lastRowFirstColumn="0" w:lastRowLastColumn="0"/>
-            </w:trPr>
-            <w:tc>
-              <w:tcPr>
-                <w:cnfStyle w:val="001000000000" w:firstRow="0" w:lastRow="0" w:firstColumn="1" w:lastColumn="0" w:oddVBand="0" w:evenVBand="0" w:oddHBand="0" w:evenHBand="0" w:firstRowFirstColumn="0" w:firstRowLastColumn="0" w:lastRowFirstColumn="0" w:lastRowLastColumn="0"/>
-                <w:tcW w:w="1838" w:type="dxa"/>
-              </w:tcPr>
-              <w:p>
-                <w:pPr>
-                  <w:jc w:val="both"/>
-                </w:pPr>
-                <w:r>
-                  <w:t>Contingencia</w:t>
-                </w:r>
-              </w:p>
-            </w:tc>
-            <w:tc>
-              <w:tcPr>
-                <w:tcW w:w="6656" w:type="dxa"/>
-              </w:tcPr>
-              <w:p>
-                <w:pPr>
-                  <w:jc w:val="both"/>
-                  <w:cnfStyle w:val="000000100000" w:firstRow="0" w:lastRow="0" w:firstColumn="0" w:lastColumn="0" w:oddVBand="0" w:evenVBand="0" w:oddHBand="1" w:evenHBand="0" w:firstRowFirstColumn="0" w:firstRowLastColumn="0" w:lastRowFirstColumn="0" w:lastRowLastColumn="0"/>
-                </w:pPr>
-                <w:r>
-                  <w:t>Buscar sistemas alternativos p</w:t>
-                </w:r>
-                <w:r>
-                  <w:t>ara que el cliente se comunique que contenga</w:t>
-                </w:r>
-                <w:r>
-                  <w:t xml:space="preserve"> todos sus servidores en Europa</w:t>
-                </w:r>
-              </w:p>
-            </w:tc>
-          </w:tr>
-          <w:tr>
-            <w:tc>
-              <w:tcPr>
-                <w:cnfStyle w:val="001000000000" w:firstRow="0" w:lastRow="0" w:firstColumn="1" w:lastColumn="0" w:oddVBand="0" w:evenVBand="0" w:oddHBand="0" w:evenHBand="0" w:firstRowFirstColumn="0" w:firstRowLastColumn="0" w:lastRowFirstColumn="0" w:lastRowLastColumn="0"/>
-                <w:tcW w:w="1838" w:type="dxa"/>
-              </w:tcPr>
-              <w:p>
-                <w:pPr>
-                  <w:jc w:val="both"/>
-                </w:pPr>
-                <w:r>
-                  <w:t>Riesgo asumido</w:t>
-                </w:r>
-              </w:p>
-            </w:tc>
-            <w:tc>
-              <w:tcPr>
-                <w:tcW w:w="6656" w:type="dxa"/>
-              </w:tcPr>
-              <w:p>
-                <w:pPr>
-                  <w:jc w:val="both"/>
-                  <w:cnfStyle w:val="000000000000" w:firstRow="0" w:lastRow="0" w:firstColumn="0" w:lastColumn="0" w:oddVBand="0" w:evenVBand="0" w:oddHBand="0" w:evenHBand="0" w:firstRowFirstColumn="0" w:firstRowLastColumn="0" w:lastRowFirstColumn="0" w:lastRowLastColumn="0"/>
-                </w:pPr>
-                <w:r>
-                  <w:t>No</w:t>
-                </w:r>
-              </w:p>
-            </w:tc>
-          </w:tr>
-        </w:tbl>
-        <w:p>
-          <w:pPr>
-            <w:jc w:val="both"/>
-          </w:pPr>
-        </w:p>
-        <w:tbl>
-          <w:tblPr>
-            <w:tblStyle w:val="Tabladecuadrcula5oscura-nfasis1"/>
-            <w:tblW w:w="0" w:type="auto"/>
-            <w:tblLook w:val="04A0" w:firstRow="1" w:lastRow="0" w:firstColumn="1" w:lastColumn="0" w:noHBand="0" w:noVBand="1"/>
-          </w:tblPr>
-          <w:tblGrid>
-            <w:gridCol w:w="1843"/>
-            <w:gridCol w:w="6651"/>
-          </w:tblGrid>
-          <w:tr>
-            <w:trPr>
-              <w:cnfStyle w:val="100000000000" w:firstRow="1" w:lastRow="0" w:firstColumn="0" w:lastColumn="0" w:oddVBand="0" w:evenVBand="0" w:oddHBand="0" w:evenHBand="0" w:firstRowFirstColumn="0" w:firstRowLastColumn="0" w:lastRowFirstColumn="0" w:lastRowLastColumn="0"/>
-            </w:trPr>
-            <w:tc>
-              <w:tcPr>
-                <w:cnfStyle w:val="001000000000" w:firstRow="0" w:lastRow="0" w:firstColumn="1" w:lastColumn="0" w:oddVBand="0" w:evenVBand="0" w:oddHBand="0" w:evenHBand="0" w:firstRowFirstColumn="0" w:firstRowLastColumn="0" w:lastRowFirstColumn="0" w:lastRowLastColumn="0"/>
-                <w:tcW w:w="1843" w:type="dxa"/>
-              </w:tcPr>
-              <w:p>
-                <w:pPr>
-                  <w:jc w:val="both"/>
-                </w:pPr>
-                <w:r>
-                  <w:t>Identificador</w:t>
-                </w:r>
-              </w:p>
-            </w:tc>
-            <w:tc>
-              <w:tcPr>
-                <w:tcW w:w="6651" w:type="dxa"/>
-              </w:tcPr>
-              <w:p>
-                <w:pPr>
-                  <w:jc w:val="both"/>
-                  <w:cnfStyle w:val="100000000000" w:firstRow="1" w:lastRow="0" w:firstColumn="0" w:lastColumn="0" w:oddVBand="0" w:evenVBand="0" w:oddHBand="0" w:evenHBand="0" w:firstRowFirstColumn="0" w:firstRowLastColumn="0" w:lastRowFirstColumn="0" w:lastRowLastColumn="0"/>
-                </w:pPr>
-                <w:r>
-                  <w:t>R-00</w:t>
-                </w:r>
-                <w:r>
-                  <w:t>4</w:t>
-                </w:r>
-              </w:p>
-            </w:tc>
-          </w:tr>
-          <w:tr>
-            <w:trPr>
-              <w:cnfStyle w:val="000000100000" w:firstRow="0" w:lastRow="0" w:firstColumn="0" w:lastColumn="0" w:oddVBand="0" w:evenVBand="0" w:oddHBand="1" w:evenHBand="0" w:firstRowFirstColumn="0" w:firstRowLastColumn="0" w:lastRowFirstColumn="0" w:lastRowLastColumn="0"/>
-            </w:trPr>
-            <w:tc>
-              <w:tcPr>
-                <w:cnfStyle w:val="001000000000" w:firstRow="0" w:lastRow="0" w:firstColumn="1" w:lastColumn="0" w:oddVBand="0" w:evenVBand="0" w:oddHBand="0" w:evenHBand="0" w:firstRowFirstColumn="0" w:firstRowLastColumn="0" w:lastRowFirstColumn="0" w:lastRowLastColumn="0"/>
-                <w:tcW w:w="1843" w:type="dxa"/>
-              </w:tcPr>
-              <w:p>
-                <w:pPr>
-                  <w:jc w:val="both"/>
-                </w:pPr>
-                <w:r>
-                  <w:t xml:space="preserve">Evento </w:t>
-                </w:r>
-              </w:p>
-            </w:tc>
-            <w:tc>
-              <w:tcPr>
-                <w:tcW w:w="6651" w:type="dxa"/>
-              </w:tcPr>
-              <w:p>
-                <w:pPr>
-                  <w:jc w:val="both"/>
-                  <w:cnfStyle w:val="000000100000" w:firstRow="0" w:lastRow="0" w:firstColumn="0" w:lastColumn="0" w:oddVBand="0" w:evenVBand="0" w:oddHBand="1" w:evenHBand="0" w:firstRowFirstColumn="0" w:firstRowLastColumn="0" w:lastRowFirstColumn="0" w:lastRowLastColumn="0"/>
-                </w:pPr>
-                <w:r>
-                  <w:t>Ocurran los riesgos R-001</w:t>
-                </w:r>
-                <w:r>
-                  <w:t xml:space="preserve"> y </w:t>
-                </w:r>
-                <w:r>
-                  <w:t>R-002 al mismo tiempo</w:t>
-                </w:r>
-              </w:p>
-            </w:tc>
-          </w:tr>
-          <w:tr>
-            <w:tc>
-              <w:tcPr>
-                <w:cnfStyle w:val="001000000000" w:firstRow="0" w:lastRow="0" w:firstColumn="1" w:lastColumn="0" w:oddVBand="0" w:evenVBand="0" w:oddHBand="0" w:evenHBand="0" w:firstRowFirstColumn="0" w:firstRowLastColumn="0" w:lastRowFirstColumn="0" w:lastRowLastColumn="0"/>
-                <w:tcW w:w="1843" w:type="dxa"/>
-              </w:tcPr>
-              <w:p>
-                <w:pPr>
-                  <w:jc w:val="both"/>
-                </w:pPr>
-                <w:r>
-                  <w:t>Probabilidad</w:t>
-                </w:r>
-              </w:p>
-            </w:tc>
-            <w:tc>
-              <w:tcPr>
-                <w:tcW w:w="6651" w:type="dxa"/>
-              </w:tcPr>
-              <w:p>
-                <w:pPr>
-                  <w:jc w:val="both"/>
-                  <w:cnfStyle w:val="000000000000" w:firstRow="0" w:lastRow="0" w:firstColumn="0" w:lastColumn="0" w:oddVBand="0" w:evenVBand="0" w:oddHBand="0" w:evenHBand="0" w:firstRowFirstColumn="0" w:firstRowLastColumn="0" w:lastRowFirstColumn="0" w:lastRowLastColumn="0"/>
-                </w:pPr>
-                <w:r>
-                  <w:t>Media</w:t>
-                </w:r>
-              </w:p>
-            </w:tc>
-          </w:tr>
-          <w:tr>
-            <w:trPr>
-              <w:cnfStyle w:val="000000100000" w:firstRow="0" w:lastRow="0" w:firstColumn="0" w:lastColumn="0" w:oddVBand="0" w:evenVBand="0" w:oddHBand="1" w:evenHBand="0" w:firstRowFirstColumn="0" w:firstRowLastColumn="0" w:lastRowFirstColumn="0" w:lastRowLastColumn="0"/>
-            </w:trPr>
-            <w:tc>
-              <w:tcPr>
-                <w:cnfStyle w:val="001000000000" w:firstRow="0" w:lastRow="0" w:firstColumn="1" w:lastColumn="0" w:oddVBand="0" w:evenVBand="0" w:oddHBand="0" w:evenHBand="0" w:firstRowFirstColumn="0" w:firstRowLastColumn="0" w:lastRowFirstColumn="0" w:lastRowLastColumn="0"/>
-                <w:tcW w:w="1843" w:type="dxa"/>
-              </w:tcPr>
-              <w:p>
-                <w:pPr>
-                  <w:jc w:val="both"/>
-                </w:pPr>
-                <w:r>
-                  <w:t>Impacto</w:t>
-                </w:r>
-              </w:p>
-            </w:tc>
-            <w:tc>
-              <w:tcPr>
-                <w:tcW w:w="6651" w:type="dxa"/>
-              </w:tcPr>
-              <w:p>
-                <w:pPr>
-                  <w:jc w:val="both"/>
-                  <w:cnfStyle w:val="000000100000" w:firstRow="0" w:lastRow="0" w:firstColumn="0" w:lastColumn="0" w:oddVBand="0" w:evenVBand="0" w:oddHBand="1" w:evenHBand="0" w:firstRowFirstColumn="0" w:firstRowLastColumn="0" w:lastRowFirstColumn="0" w:lastRowLastColumn="0"/>
-                </w:pPr>
-                <w:r>
-                  <w:t>Muy alto</w:t>
-                </w:r>
-              </w:p>
-            </w:tc>
-          </w:tr>
-          <w:tr>
-            <w:tc>
-              <w:tcPr>
-                <w:cnfStyle w:val="001000000000" w:firstRow="0" w:lastRow="0" w:firstColumn="1" w:lastColumn="0" w:oddVBand="0" w:evenVBand="0" w:oddHBand="0" w:evenHBand="0" w:firstRowFirstColumn="0" w:firstRowLastColumn="0" w:lastRowFirstColumn="0" w:lastRowLastColumn="0"/>
-                <w:tcW w:w="1843" w:type="dxa"/>
-              </w:tcPr>
-              <w:p>
-                <w:pPr>
-                  <w:jc w:val="both"/>
-                </w:pPr>
-                <w:r>
-                  <w:t>Mitigación</w:t>
-                </w:r>
-              </w:p>
-            </w:tc>
-            <w:tc>
-              <w:tcPr>
-                <w:tcW w:w="6651" w:type="dxa"/>
-              </w:tcPr>
-              <w:p>
-                <w:pPr>
-                  <w:jc w:val="both"/>
-                  <w:cnfStyle w:val="000000000000" w:firstRow="0" w:lastRow="0" w:firstColumn="0" w:lastColumn="0" w:oddVBand="0" w:evenVBand="0" w:oddHBand="0" w:evenHBand="0" w:firstRowFirstColumn="0" w:firstRowLastColumn="0" w:lastRowFirstColumn="0" w:lastRowLastColumn="0"/>
-                </w:pPr>
-                <w:r>
-                  <w:t>-</w:t>
-                </w:r>
-              </w:p>
-            </w:tc>
-          </w:tr>
-          <w:tr>
-            <w:trPr>
-              <w:cnfStyle w:val="000000100000" w:firstRow="0" w:lastRow="0" w:firstColumn="0" w:lastColumn="0" w:oddVBand="0" w:evenVBand="0" w:oddHBand="1" w:evenHBand="0" w:firstRowFirstColumn="0" w:firstRowLastColumn="0" w:lastRowFirstColumn="0" w:lastRowLastColumn="0"/>
-            </w:trPr>
-            <w:tc>
-              <w:tcPr>
-                <w:cnfStyle w:val="001000000000" w:firstRow="0" w:lastRow="0" w:firstColumn="1" w:lastColumn="0" w:oddVBand="0" w:evenVBand="0" w:oddHBand="0" w:evenHBand="0" w:firstRowFirstColumn="0" w:firstRowLastColumn="0" w:lastRowFirstColumn="0" w:lastRowLastColumn="0"/>
-                <w:tcW w:w="1843" w:type="dxa"/>
-              </w:tcPr>
-              <w:p>
-                <w:pPr>
-                  <w:jc w:val="both"/>
-                </w:pPr>
-                <w:r>
-                  <w:t>Contingencia</w:t>
-                </w:r>
-              </w:p>
-            </w:tc>
-            <w:tc>
-              <w:tcPr>
-                <w:tcW w:w="6651" w:type="dxa"/>
-              </w:tcPr>
-              <w:p>
-                <w:pPr>
-                  <w:jc w:val="both"/>
-                  <w:cnfStyle w:val="000000100000" w:firstRow="0" w:lastRow="0" w:firstColumn="0" w:lastColumn="0" w:oddVBand="0" w:evenVBand="0" w:oddHBand="1" w:evenHBand="0" w:firstRowFirstColumn="0" w:firstRowLastColumn="0" w:lastRowFirstColumn="0" w:lastRowLastColumn="0"/>
-                </w:pPr>
-                <w:r>
-                  <w:t>Proponer al cliente una forma alternativa de planificar sus reuniones</w:t>
-                </w:r>
-              </w:p>
-            </w:tc>
-          </w:tr>
-          <w:tr>
-            <w:tc>
-              <w:tcPr>
-                <w:cnfStyle w:val="001000000000" w:firstRow="0" w:lastRow="0" w:firstColumn="1" w:lastColumn="0" w:oddVBand="0" w:evenVBand="0" w:oddHBand="0" w:evenHBand="0" w:firstRowFirstColumn="0" w:firstRowLastColumn="0" w:lastRowFirstColumn="0" w:lastRowLastColumn="0"/>
-                <w:tcW w:w="1843" w:type="dxa"/>
-              </w:tcPr>
-              <w:p>
-                <w:pPr>
-                  <w:jc w:val="both"/>
-                </w:pPr>
-                <w:r>
-                  <w:t>Riesgo asumido</w:t>
-                </w:r>
-              </w:p>
-            </w:tc>
-            <w:tc>
-              <w:tcPr>
-                <w:tcW w:w="6651" w:type="dxa"/>
-              </w:tcPr>
-              <w:p>
-                <w:pPr>
-                  <w:jc w:val="both"/>
-                  <w:cnfStyle w:val="000000000000" w:firstRow="0" w:lastRow="0" w:firstColumn="0" w:lastColumn="0" w:oddVBand="0" w:evenVBand="0" w:oddHBand="0" w:evenHBand="0" w:firstRowFirstColumn="0" w:firstRowLastColumn="0" w:lastRowFirstColumn="0" w:lastRowLastColumn="0"/>
-                </w:pPr>
-                <w:r>
-                  <w:t>No</w:t>
-                </w:r>
-              </w:p>
-            </w:tc>
-          </w:tr>
-        </w:tbl>
-        <w:p>
-          <w:pPr>
-            <w:jc w:val="both"/>
-          </w:pPr>
-        </w:p>
-        <w:tbl>
-          <w:tblPr>
-            <w:tblStyle w:val="Tabladecuadrcula5oscura-nfasis1"/>
-            <w:tblW w:w="0" w:type="auto"/>
-            <w:tblLook w:val="04A0" w:firstRow="1" w:lastRow="0" w:firstColumn="1" w:lastColumn="0" w:noHBand="0" w:noVBand="1"/>
-          </w:tblPr>
-          <w:tblGrid>
-            <w:gridCol w:w="1843"/>
-            <w:gridCol w:w="6651"/>
-          </w:tblGrid>
-          <w:tr>
-            <w:trPr>
-              <w:cnfStyle w:val="100000000000" w:firstRow="1" w:lastRow="0" w:firstColumn="0" w:lastColumn="0" w:oddVBand="0" w:evenVBand="0" w:oddHBand="0" w:evenHBand="0" w:firstRowFirstColumn="0" w:firstRowLastColumn="0" w:lastRowFirstColumn="0" w:lastRowLastColumn="0"/>
-            </w:trPr>
-            <w:tc>
-              <w:tcPr>
-                <w:cnfStyle w:val="001000000000" w:firstRow="0" w:lastRow="0" w:firstColumn="1" w:lastColumn="0" w:oddVBand="0" w:evenVBand="0" w:oddHBand="0" w:evenHBand="0" w:firstRowFirstColumn="0" w:firstRowLastColumn="0" w:lastRowFirstColumn="0" w:lastRowLastColumn="0"/>
-                <w:tcW w:w="1843" w:type="dxa"/>
-              </w:tcPr>
-              <w:p>
-                <w:pPr>
-                  <w:jc w:val="both"/>
-                </w:pPr>
-                <w:r>
-                  <w:t>Identificador</w:t>
-                </w:r>
-              </w:p>
-            </w:tc>
-            <w:tc>
-              <w:tcPr>
-                <w:tcW w:w="6651" w:type="dxa"/>
-              </w:tcPr>
-              <w:p>
-                <w:pPr>
-                  <w:jc w:val="both"/>
-                  <w:cnfStyle w:val="100000000000" w:firstRow="1" w:lastRow="0" w:firstColumn="0" w:lastColumn="0" w:oddVBand="0" w:evenVBand="0" w:oddHBand="0" w:evenHBand="0" w:firstRowFirstColumn="0" w:firstRowLastColumn="0" w:lastRowFirstColumn="0" w:lastRowLastColumn="0"/>
-                </w:pPr>
-                <w:r>
-                  <w:t>R-005</w:t>
-                </w:r>
-              </w:p>
-            </w:tc>
-          </w:tr>
-          <w:tr>
-            <w:trPr>
-              <w:cnfStyle w:val="000000100000" w:firstRow="0" w:lastRow="0" w:firstColumn="0" w:lastColumn="0" w:oddVBand="0" w:evenVBand="0" w:oddHBand="1" w:evenHBand="0" w:firstRowFirstColumn="0" w:firstRowLastColumn="0" w:lastRowFirstColumn="0" w:lastRowLastColumn="0"/>
-            </w:trPr>
-            <w:tc>
-              <w:tcPr>
-                <w:cnfStyle w:val="001000000000" w:firstRow="0" w:lastRow="0" w:firstColumn="1" w:lastColumn="0" w:oddVBand="0" w:evenVBand="0" w:oddHBand="0" w:evenHBand="0" w:firstRowFirstColumn="0" w:firstRowLastColumn="0" w:lastRowFirstColumn="0" w:lastRowLastColumn="0"/>
-                <w:tcW w:w="1843" w:type="dxa"/>
-              </w:tcPr>
-              <w:p>
-                <w:pPr>
-                  <w:jc w:val="both"/>
-                </w:pPr>
-                <w:r>
-                  <w:t xml:space="preserve">Evento </w:t>
-                </w:r>
-              </w:p>
-            </w:tc>
-            <w:tc>
-              <w:tcPr>
-                <w:tcW w:w="6651" w:type="dxa"/>
-              </w:tcPr>
-              <w:p>
-                <w:pPr>
-                  <w:jc w:val="both"/>
-                  <w:cnfStyle w:val="000000100000" w:firstRow="0" w:lastRow="0" w:firstColumn="0" w:lastColumn="0" w:oddVBand="0" w:evenVBand="0" w:oddHBand="1" w:evenHBand="0" w:firstRowFirstColumn="0" w:firstRowLastColumn="0" w:lastRowFirstColumn="0" w:lastRowLastColumn="0"/>
-                </w:pPr>
-                <w:r>
-                  <w:t>Falta de recursos</w:t>
-                </w:r>
-              </w:p>
-            </w:tc>
-          </w:tr>
-          <w:tr>
-            <w:tc>
-              <w:tcPr>
-                <w:cnfStyle w:val="001000000000" w:firstRow="0" w:lastRow="0" w:firstColumn="1" w:lastColumn="0" w:oddVBand="0" w:evenVBand="0" w:oddHBand="0" w:evenHBand="0" w:firstRowFirstColumn="0" w:firstRowLastColumn="0" w:lastRowFirstColumn="0" w:lastRowLastColumn="0"/>
-                <w:tcW w:w="1843" w:type="dxa"/>
-              </w:tcPr>
-              <w:p>
-                <w:pPr>
-                  <w:jc w:val="both"/>
-                </w:pPr>
-                <w:r>
-                  <w:t>Probabilidad</w:t>
-                </w:r>
-              </w:p>
-            </w:tc>
-            <w:tc>
-              <w:tcPr>
-                <w:tcW w:w="6651" w:type="dxa"/>
-              </w:tcPr>
-              <w:p>
-                <w:pPr>
-                  <w:jc w:val="both"/>
-                  <w:cnfStyle w:val="000000000000" w:firstRow="0" w:lastRow="0" w:firstColumn="0" w:lastColumn="0" w:oddVBand="0" w:evenVBand="0" w:oddHBand="0" w:evenHBand="0" w:firstRowFirstColumn="0" w:firstRowLastColumn="0" w:lastRowFirstColumn="0" w:lastRowLastColumn="0"/>
-                </w:pPr>
-                <w:r>
-                  <w:t>Baja</w:t>
-                </w:r>
-              </w:p>
-            </w:tc>
-          </w:tr>
-          <w:tr>
-            <w:trPr>
-              <w:cnfStyle w:val="000000100000" w:firstRow="0" w:lastRow="0" w:firstColumn="0" w:lastColumn="0" w:oddVBand="0" w:evenVBand="0" w:oddHBand="1" w:evenHBand="0" w:firstRowFirstColumn="0" w:firstRowLastColumn="0" w:lastRowFirstColumn="0" w:lastRowLastColumn="0"/>
-            </w:trPr>
-            <w:tc>
-              <w:tcPr>
-                <w:cnfStyle w:val="001000000000" w:firstRow="0" w:lastRow="0" w:firstColumn="1" w:lastColumn="0" w:oddVBand="0" w:evenVBand="0" w:oddHBand="0" w:evenHBand="0" w:firstRowFirstColumn="0" w:firstRowLastColumn="0" w:lastRowFirstColumn="0" w:lastRowLastColumn="0"/>
-                <w:tcW w:w="1843" w:type="dxa"/>
-              </w:tcPr>
-              <w:p>
-                <w:pPr>
-                  <w:jc w:val="both"/>
-                </w:pPr>
-                <w:r>
-                  <w:t>Impacto</w:t>
-                </w:r>
-              </w:p>
-            </w:tc>
-            <w:tc>
-              <w:tcPr>
-                <w:tcW w:w="6651" w:type="dxa"/>
-              </w:tcPr>
-              <w:p>
-                <w:pPr>
-                  <w:jc w:val="both"/>
-                  <w:cnfStyle w:val="000000100000" w:firstRow="0" w:lastRow="0" w:firstColumn="0" w:lastColumn="0" w:oddVBand="0" w:evenVBand="0" w:oddHBand="1" w:evenHBand="0" w:firstRowFirstColumn="0" w:firstRowLastColumn="0" w:lastRowFirstColumn="0" w:lastRowLastColumn="0"/>
-                </w:pPr>
-                <w:r>
-                  <w:t>Alto</w:t>
-                </w:r>
-              </w:p>
-            </w:tc>
-          </w:tr>
-          <w:tr>
-            <w:tc>
-              <w:tcPr>
-                <w:cnfStyle w:val="001000000000" w:firstRow="0" w:lastRow="0" w:firstColumn="1" w:lastColumn="0" w:oddVBand="0" w:evenVBand="0" w:oddHBand="0" w:evenHBand="0" w:firstRowFirstColumn="0" w:firstRowLastColumn="0" w:lastRowFirstColumn="0" w:lastRowLastColumn="0"/>
-                <w:tcW w:w="1843" w:type="dxa"/>
-              </w:tcPr>
-              <w:p>
-                <w:pPr>
-                  <w:jc w:val="both"/>
-                </w:pPr>
-                <w:r>
-                  <w:t>Mitigación</w:t>
-                </w:r>
-              </w:p>
-            </w:tc>
-            <w:tc>
-              <w:tcPr>
-                <w:tcW w:w="6651" w:type="dxa"/>
-              </w:tcPr>
-              <w:p>
-                <w:pPr>
-                  <w:jc w:val="both"/>
-                  <w:cnfStyle w:val="000000000000" w:firstRow="0" w:lastRow="0" w:firstColumn="0" w:lastColumn="0" w:oddVBand="0" w:evenVBand="0" w:oddHBand="0" w:evenHBand="0" w:firstRowFirstColumn="0" w:firstRowLastColumn="0" w:lastRowFirstColumn="0" w:lastRowLastColumn="0"/>
-                </w:pPr>
-                <w:r>
-                  <w:t>Buscar herramientas adecuadas para el cliente.</w:t>
-                </w:r>
-              </w:p>
-            </w:tc>
-          </w:tr>
-          <w:tr>
-            <w:trPr>
-              <w:cnfStyle w:val="000000100000" w:firstRow="0" w:lastRow="0" w:firstColumn="0" w:lastColumn="0" w:oddVBand="0" w:evenVBand="0" w:oddHBand="1" w:evenHBand="0" w:firstRowFirstColumn="0" w:firstRowLastColumn="0" w:lastRowFirstColumn="0" w:lastRowLastColumn="0"/>
-            </w:trPr>
-            <w:tc>
-              <w:tcPr>
-                <w:cnfStyle w:val="001000000000" w:firstRow="0" w:lastRow="0" w:firstColumn="1" w:lastColumn="0" w:oddVBand="0" w:evenVBand="0" w:oddHBand="0" w:evenHBand="0" w:firstRowFirstColumn="0" w:firstRowLastColumn="0" w:lastRowFirstColumn="0" w:lastRowLastColumn="0"/>
-                <w:tcW w:w="1843" w:type="dxa"/>
-              </w:tcPr>
-              <w:p>
-                <w:pPr>
-                  <w:jc w:val="both"/>
-                </w:pPr>
-                <w:r>
-                  <w:t>Contingencia</w:t>
-                </w:r>
-              </w:p>
-            </w:tc>
-            <w:tc>
-              <w:tcPr>
-                <w:tcW w:w="6651" w:type="dxa"/>
-              </w:tcPr>
-              <w:p>
-                <w:pPr>
-                  <w:jc w:val="both"/>
-                  <w:cnfStyle w:val="000000100000" w:firstRow="0" w:lastRow="0" w:firstColumn="0" w:lastColumn="0" w:oddVBand="0" w:evenVBand="0" w:oddHBand="1" w:evenHBand="0" w:firstRowFirstColumn="0" w:firstRowLastColumn="0" w:lastRowFirstColumn="0" w:lastRowLastColumn="0"/>
-                </w:pPr>
-                <w:r>
-                  <w:t>Realizar una lista de herramientas y de recursos disponibles que sean de utilidad al cliente.</w:t>
-                </w:r>
-              </w:p>
-            </w:tc>
-          </w:tr>
-          <w:tr>
-            <w:tc>
-              <w:tcPr>
-                <w:cnfStyle w:val="001000000000" w:firstRow="0" w:lastRow="0" w:firstColumn="1" w:lastColumn="0" w:oddVBand="0" w:evenVBand="0" w:oddHBand="0" w:evenHBand="0" w:firstRowFirstColumn="0" w:firstRowLastColumn="0" w:lastRowFirstColumn="0" w:lastRowLastColumn="0"/>
-                <w:tcW w:w="1843" w:type="dxa"/>
-              </w:tcPr>
-              <w:p>
-                <w:pPr>
-                  <w:jc w:val="both"/>
-                </w:pPr>
-                <w:r>
-                  <w:t>Riesgo asumido</w:t>
-                </w:r>
-              </w:p>
-            </w:tc>
-            <w:tc>
-              <w:tcPr>
-                <w:tcW w:w="6651" w:type="dxa"/>
-              </w:tcPr>
-              <w:p>
-                <w:pPr>
-                  <w:jc w:val="both"/>
-                  <w:cnfStyle w:val="000000000000" w:firstRow="0" w:lastRow="0" w:firstColumn="0" w:lastColumn="0" w:oddVBand="0" w:evenVBand="0" w:oddHBand="0" w:evenHBand="0" w:firstRowFirstColumn="0" w:firstRowLastColumn="0" w:lastRowFirstColumn="0" w:lastRowLastColumn="0"/>
-                </w:pPr>
-                <w:r>
-                  <w:t>No</w:t>
-                </w:r>
-              </w:p>
-            </w:tc>
-          </w:tr>
-        </w:tbl>
-        <w:p>
-          <w:pPr>
-            <w:jc w:val="both"/>
-          </w:pPr>
-        </w:p>
-        <w:tbl>
-          <w:tblPr>
-            <w:tblStyle w:val="Tabladecuadrcula5oscura-nfasis1"/>
-            <w:tblW w:w="0" w:type="auto"/>
-            <w:tblLook w:val="04A0" w:firstRow="1" w:lastRow="0" w:firstColumn="1" w:lastColumn="0" w:noHBand="0" w:noVBand="1"/>
-          </w:tblPr>
-          <w:tblGrid>
-            <w:gridCol w:w="1843"/>
-            <w:gridCol w:w="6651"/>
-          </w:tblGrid>
-          <w:tr>
-            <w:trPr>
-              <w:cnfStyle w:val="100000000000" w:firstRow="1" w:lastRow="0" w:firstColumn="0" w:lastColumn="0" w:oddVBand="0" w:evenVBand="0" w:oddHBand="0" w:evenHBand="0" w:firstRowFirstColumn="0" w:firstRowLastColumn="0" w:lastRowFirstColumn="0" w:lastRowLastColumn="0"/>
-            </w:trPr>
-            <w:tc>
-              <w:tcPr>
-                <w:cnfStyle w:val="001000000000" w:firstRow="0" w:lastRow="0" w:firstColumn="1" w:lastColumn="0" w:oddVBand="0" w:evenVBand="0" w:oddHBand="0" w:evenHBand="0" w:firstRowFirstColumn="0" w:firstRowLastColumn="0" w:lastRowFirstColumn="0" w:lastRowLastColumn="0"/>
-                <w:tcW w:w="1843" w:type="dxa"/>
-              </w:tcPr>
-              <w:p>
-                <w:pPr>
-                  <w:jc w:val="both"/>
-                </w:pPr>
-                <w:r>
-                  <w:t>Identificador</w:t>
-                </w:r>
-              </w:p>
-            </w:tc>
-            <w:tc>
-              <w:tcPr>
-                <w:tcW w:w="6651" w:type="dxa"/>
-              </w:tcPr>
-              <w:p>
-                <w:pPr>
-                  <w:jc w:val="both"/>
-                  <w:cnfStyle w:val="100000000000" w:firstRow="1" w:lastRow="0" w:firstColumn="0" w:lastColumn="0" w:oddVBand="0" w:evenVBand="0" w:oddHBand="0" w:evenHBand="0" w:firstRowFirstColumn="0" w:firstRowLastColumn="0" w:lastRowFirstColumn="0" w:lastRowLastColumn="0"/>
-                </w:pPr>
-                <w:r>
-                  <w:t>R-00</w:t>
-                </w:r>
-                <w:r>
-                  <w:t>6</w:t>
-                </w:r>
-              </w:p>
-            </w:tc>
-          </w:tr>
-          <w:tr>
-            <w:trPr>
-              <w:cnfStyle w:val="000000100000" w:firstRow="0" w:lastRow="0" w:firstColumn="0" w:lastColumn="0" w:oddVBand="0" w:evenVBand="0" w:oddHBand="1" w:evenHBand="0" w:firstRowFirstColumn="0" w:firstRowLastColumn="0" w:lastRowFirstColumn="0" w:lastRowLastColumn="0"/>
-            </w:trPr>
-            <w:tc>
-              <w:tcPr>
-                <w:cnfStyle w:val="001000000000" w:firstRow="0" w:lastRow="0" w:firstColumn="1" w:lastColumn="0" w:oddVBand="0" w:evenVBand="0" w:oddHBand="0" w:evenHBand="0" w:firstRowFirstColumn="0" w:firstRowLastColumn="0" w:lastRowFirstColumn="0" w:lastRowLastColumn="0"/>
-                <w:tcW w:w="1843" w:type="dxa"/>
-              </w:tcPr>
-              <w:p>
-                <w:pPr>
-                  <w:jc w:val="both"/>
-                </w:pPr>
-                <w:r>
-                  <w:t xml:space="preserve">Evento </w:t>
-                </w:r>
-              </w:p>
-            </w:tc>
-            <w:tc>
-              <w:tcPr>
-                <w:tcW w:w="6651" w:type="dxa"/>
-              </w:tcPr>
-              <w:p>
-                <w:pPr>
-                  <w:jc w:val="both"/>
-                  <w:cnfStyle w:val="000000100000" w:firstRow="0" w:lastRow="0" w:firstColumn="0" w:lastColumn="0" w:oddVBand="0" w:evenVBand="0" w:oddHBand="1" w:evenHBand="0" w:firstRowFirstColumn="0" w:firstRowLastColumn="0" w:lastRowFirstColumn="0" w:lastRowLastColumn="0"/>
-                </w:pPr>
-                <w:r>
-                  <w:t>Falta de tiempo para la realización del proyecto</w:t>
-                </w:r>
-              </w:p>
-            </w:tc>
-          </w:tr>
-          <w:tr>
-            <w:tc>
-              <w:tcPr>
-                <w:cnfStyle w:val="001000000000" w:firstRow="0" w:lastRow="0" w:firstColumn="1" w:lastColumn="0" w:oddVBand="0" w:evenVBand="0" w:oddHBand="0" w:evenHBand="0" w:firstRowFirstColumn="0" w:firstRowLastColumn="0" w:lastRowFirstColumn="0" w:lastRowLastColumn="0"/>
-                <w:tcW w:w="1843" w:type="dxa"/>
-              </w:tcPr>
-              <w:p>
-                <w:pPr>
-                  <w:jc w:val="both"/>
-                </w:pPr>
-                <w:r>
-                  <w:t>Probabilidad</w:t>
-                </w:r>
-              </w:p>
-            </w:tc>
-            <w:tc>
-              <w:tcPr>
-                <w:tcW w:w="6651" w:type="dxa"/>
-              </w:tcPr>
-              <w:p>
-                <w:pPr>
-                  <w:jc w:val="both"/>
-                  <w:cnfStyle w:val="000000000000" w:firstRow="0" w:lastRow="0" w:firstColumn="0" w:lastColumn="0" w:oddVBand="0" w:evenVBand="0" w:oddHBand="0" w:evenHBand="0" w:firstRowFirstColumn="0" w:firstRowLastColumn="0" w:lastRowFirstColumn="0" w:lastRowLastColumn="0"/>
-                </w:pPr>
-                <w:r>
-                  <w:t>Baja</w:t>
-                </w:r>
-              </w:p>
-            </w:tc>
-          </w:tr>
-          <w:tr>
-            <w:trPr>
-              <w:cnfStyle w:val="000000100000" w:firstRow="0" w:lastRow="0" w:firstColumn="0" w:lastColumn="0" w:oddVBand="0" w:evenVBand="0" w:oddHBand="1" w:evenHBand="0" w:firstRowFirstColumn="0" w:firstRowLastColumn="0" w:lastRowFirstColumn="0" w:lastRowLastColumn="0"/>
-            </w:trPr>
-            <w:tc>
-              <w:tcPr>
-                <w:cnfStyle w:val="001000000000" w:firstRow="0" w:lastRow="0" w:firstColumn="1" w:lastColumn="0" w:oddVBand="0" w:evenVBand="0" w:oddHBand="0" w:evenHBand="0" w:firstRowFirstColumn="0" w:firstRowLastColumn="0" w:lastRowFirstColumn="0" w:lastRowLastColumn="0"/>
-                <w:tcW w:w="1843" w:type="dxa"/>
-              </w:tcPr>
-              <w:p>
-                <w:pPr>
-                  <w:jc w:val="both"/>
-                </w:pPr>
-                <w:r>
-                  <w:t>Impacto</w:t>
-                </w:r>
-              </w:p>
-            </w:tc>
-            <w:tc>
-              <w:tcPr>
-                <w:tcW w:w="6651" w:type="dxa"/>
-              </w:tcPr>
-              <w:p>
-                <w:pPr>
-                  <w:jc w:val="both"/>
-                  <w:cnfStyle w:val="000000100000" w:firstRow="0" w:lastRow="0" w:firstColumn="0" w:lastColumn="0" w:oddVBand="0" w:evenVBand="0" w:oddHBand="1" w:evenHBand="0" w:firstRowFirstColumn="0" w:firstRowLastColumn="0" w:lastRowFirstColumn="0" w:lastRowLastColumn="0"/>
-                </w:pPr>
-                <w:r>
-                  <w:t>Alto</w:t>
-                </w:r>
-              </w:p>
-            </w:tc>
-          </w:tr>
-          <w:tr>
-            <w:tc>
-              <w:tcPr>
-                <w:cnfStyle w:val="001000000000" w:firstRow="0" w:lastRow="0" w:firstColumn="1" w:lastColumn="0" w:oddVBand="0" w:evenVBand="0" w:oddHBand="0" w:evenHBand="0" w:firstRowFirstColumn="0" w:firstRowLastColumn="0" w:lastRowFirstColumn="0" w:lastRowLastColumn="0"/>
-                <w:tcW w:w="1843" w:type="dxa"/>
-              </w:tcPr>
-              <w:p>
-                <w:pPr>
-                  <w:jc w:val="both"/>
-                </w:pPr>
-                <w:r>
-                  <w:t>Mitigación</w:t>
-                </w:r>
-              </w:p>
-            </w:tc>
-            <w:tc>
-              <w:tcPr>
-                <w:tcW w:w="6651" w:type="dxa"/>
-              </w:tcPr>
-              <w:p>
-                <w:pPr>
-                  <w:jc w:val="both"/>
-                  <w:cnfStyle w:val="000000000000" w:firstRow="0" w:lastRow="0" w:firstColumn="0" w:lastColumn="0" w:oddVBand="0" w:evenVBand="0" w:oddHBand="0" w:evenHBand="0" w:firstRowFirstColumn="0" w:firstRowLastColumn="0" w:lastRowFirstColumn="0" w:lastRowLastColumn="0"/>
-                </w:pPr>
-                <w:r>
-                  <w:t>Acordar una fecha de entrega tardía</w:t>
-                </w:r>
-              </w:p>
-            </w:tc>
-          </w:tr>
-          <w:tr>
-            <w:trPr>
-              <w:cnfStyle w:val="000000100000" w:firstRow="0" w:lastRow="0" w:firstColumn="0" w:lastColumn="0" w:oddVBand="0" w:evenVBand="0" w:oddHBand="1" w:evenHBand="0" w:firstRowFirstColumn="0" w:firstRowLastColumn="0" w:lastRowFirstColumn="0" w:lastRowLastColumn="0"/>
-            </w:trPr>
-            <w:tc>
-              <w:tcPr>
-                <w:cnfStyle w:val="001000000000" w:firstRow="0" w:lastRow="0" w:firstColumn="1" w:lastColumn="0" w:oddVBand="0" w:evenVBand="0" w:oddHBand="0" w:evenHBand="0" w:firstRowFirstColumn="0" w:firstRowLastColumn="0" w:lastRowFirstColumn="0" w:lastRowLastColumn="0"/>
-                <w:tcW w:w="1843" w:type="dxa"/>
-              </w:tcPr>
-              <w:p>
-                <w:pPr>
-                  <w:jc w:val="both"/>
-                </w:pPr>
-                <w:r>
-                  <w:t>Contingencia</w:t>
-                </w:r>
-              </w:p>
-            </w:tc>
-            <w:tc>
-              <w:tcPr>
-                <w:tcW w:w="6651" w:type="dxa"/>
-              </w:tcPr>
-              <w:p>
-                <w:pPr>
-                  <w:jc w:val="both"/>
-                  <w:cnfStyle w:val="000000100000" w:firstRow="0" w:lastRow="0" w:firstColumn="0" w:lastColumn="0" w:oddVBand="0" w:evenVBand="0" w:oddHBand="1" w:evenHBand="0" w:firstRowFirstColumn="0" w:firstRowLastColumn="0" w:lastRowFirstColumn="0" w:lastRowLastColumn="0"/>
-                </w:pPr>
-                <w:r>
-                  <w:t>Esclarecer por qué</w:t>
-                </w:r>
-                <w:r>
-                  <w:t xml:space="preserve"> el proyecto sufre un retraso y acordar una fecha para esa entrega.</w:t>
-                </w:r>
-              </w:p>
-            </w:tc>
-          </w:tr>
-          <w:tr>
-            <w:tc>
-              <w:tcPr>
-                <w:cnfStyle w:val="001000000000" w:firstRow="0" w:lastRow="0" w:firstColumn="1" w:lastColumn="0" w:oddVBand="0" w:evenVBand="0" w:oddHBand="0" w:evenHBand="0" w:firstRowFirstColumn="0" w:firstRowLastColumn="0" w:lastRowFirstColumn="0" w:lastRowLastColumn="0"/>
-                <w:tcW w:w="1843" w:type="dxa"/>
-              </w:tcPr>
-              <w:p>
-                <w:pPr>
-                  <w:jc w:val="both"/>
-                </w:pPr>
-                <w:r>
-                  <w:t>Riesgo asumido</w:t>
-                </w:r>
-              </w:p>
-            </w:tc>
-            <w:tc>
-              <w:tcPr>
-                <w:tcW w:w="6651" w:type="dxa"/>
-              </w:tcPr>
-              <w:p>
-                <w:pPr>
-                  <w:jc w:val="both"/>
-                  <w:cnfStyle w:val="000000000000" w:firstRow="0" w:lastRow="0" w:firstColumn="0" w:lastColumn="0" w:oddVBand="0" w:evenVBand="0" w:oddHBand="0" w:evenHBand="0" w:firstRowFirstColumn="0" w:firstRowLastColumn="0" w:lastRowFirstColumn="0" w:lastRowLastColumn="0"/>
-                </w:pPr>
-                <w:r>
-                  <w:t>No</w:t>
-                </w:r>
-              </w:p>
-            </w:tc>
-          </w:tr>
-          <w:tr>
-            <w:trPr>
-              <w:cnfStyle w:val="000000100000" w:firstRow="0" w:lastRow="0" w:firstColumn="0" w:lastColumn="0" w:oddVBand="0" w:evenVBand="0" w:oddHBand="1" w:evenHBand="0" w:firstRowFirstColumn="0" w:firstRowLastColumn="0" w:lastRowFirstColumn="0" w:lastRowLastColumn="0"/>
-            </w:trPr>
-            <w:tc>
-              <w:tcPr>
-                <w:cnfStyle w:val="001000000000" w:firstRow="0" w:lastRow="0" w:firstColumn="1" w:lastColumn="0" w:oddVBand="0" w:evenVBand="0" w:oddHBand="0" w:evenHBand="0" w:firstRowFirstColumn="0" w:firstRowLastColumn="0" w:lastRowFirstColumn="0" w:lastRowLastColumn="0"/>
-                <w:tcW w:w="1843" w:type="dxa"/>
-              </w:tcPr>
-              <w:p>
-                <w:pPr>
-                  <w:jc w:val="both"/>
-                </w:pPr>
-                <w:r>
-                  <w:lastRenderedPageBreak/>
-                  <w:t>Identificador</w:t>
-                </w:r>
-              </w:p>
-            </w:tc>
-            <w:tc>
-              <w:tcPr>
-                <w:tcW w:w="6651" w:type="dxa"/>
-              </w:tcPr>
-              <w:p>
-                <w:pPr>
-                  <w:jc w:val="both"/>
-                  <w:cnfStyle w:val="000000100000" w:firstRow="0" w:lastRow="0" w:firstColumn="0" w:lastColumn="0" w:oddVBand="0" w:evenVBand="0" w:oddHBand="1" w:evenHBand="0" w:firstRowFirstColumn="0" w:firstRowLastColumn="0" w:lastRowFirstColumn="0" w:lastRowLastColumn="0"/>
-                </w:pPr>
-                <w:r>
-                  <w:t>R-007</w:t>
-                </w:r>
-              </w:p>
-            </w:tc>
-          </w:tr>
-          <w:tr>
-            <w:tc>
-              <w:tcPr>
-                <w:cnfStyle w:val="001000000000" w:firstRow="0" w:lastRow="0" w:firstColumn="1" w:lastColumn="0" w:oddVBand="0" w:evenVBand="0" w:oddHBand="0" w:evenHBand="0" w:firstRowFirstColumn="0" w:firstRowLastColumn="0" w:lastRowFirstColumn="0" w:lastRowLastColumn="0"/>
-                <w:tcW w:w="1843" w:type="dxa"/>
-              </w:tcPr>
-              <w:p>
-                <w:pPr>
-                  <w:jc w:val="both"/>
-                </w:pPr>
-                <w:r>
-                  <w:t xml:space="preserve">Evento </w:t>
-                </w:r>
-              </w:p>
-            </w:tc>
-            <w:tc>
-              <w:tcPr>
-                <w:tcW w:w="6651" w:type="dxa"/>
-              </w:tcPr>
-              <w:p>
-                <w:pPr>
-                  <w:jc w:val="both"/>
-                  <w:cnfStyle w:val="000000000000" w:firstRow="0" w:lastRow="0" w:firstColumn="0" w:lastColumn="0" w:oddVBand="0" w:evenVBand="0" w:oddHBand="0" w:evenHBand="0" w:firstRowFirstColumn="0" w:firstRowLastColumn="0" w:lastRowFirstColumn="0" w:lastRowLastColumn="0"/>
-                </w:pPr>
-                <w:r>
-                  <w:t>Ampliación del proyecto</w:t>
-                </w:r>
-              </w:p>
-            </w:tc>
-          </w:tr>
-          <w:tr>
-            <w:trPr>
-              <w:cnfStyle w:val="000000100000" w:firstRow="0" w:lastRow="0" w:firstColumn="0" w:lastColumn="0" w:oddVBand="0" w:evenVBand="0" w:oddHBand="1" w:evenHBand="0" w:firstRowFirstColumn="0" w:firstRowLastColumn="0" w:lastRowFirstColumn="0" w:lastRowLastColumn="0"/>
-            </w:trPr>
-            <w:tc>
-              <w:tcPr>
-                <w:cnfStyle w:val="001000000000" w:firstRow="0" w:lastRow="0" w:firstColumn="1" w:lastColumn="0" w:oddVBand="0" w:evenVBand="0" w:oddHBand="0" w:evenHBand="0" w:firstRowFirstColumn="0" w:firstRowLastColumn="0" w:lastRowFirstColumn="0" w:lastRowLastColumn="0"/>
-                <w:tcW w:w="1843" w:type="dxa"/>
-              </w:tcPr>
-              <w:p>
-                <w:pPr>
-                  <w:jc w:val="both"/>
-                </w:pPr>
-                <w:r>
-                  <w:t>Probabilidad</w:t>
-                </w:r>
-              </w:p>
-            </w:tc>
-            <w:tc>
-              <w:tcPr>
-                <w:tcW w:w="6651" w:type="dxa"/>
-              </w:tcPr>
-              <w:p>
-                <w:pPr>
-                  <w:jc w:val="both"/>
-                  <w:cnfStyle w:val="000000100000" w:firstRow="0" w:lastRow="0" w:firstColumn="0" w:lastColumn="0" w:oddVBand="0" w:evenVBand="0" w:oddHBand="1" w:evenHBand="0" w:firstRowFirstColumn="0" w:firstRowLastColumn="0" w:lastRowFirstColumn="0" w:lastRowLastColumn="0"/>
-                </w:pPr>
-                <w:r>
-                  <w:t>Baja</w:t>
-                </w:r>
-              </w:p>
-            </w:tc>
-          </w:tr>
-          <w:tr>
-            <w:tc>
-              <w:tcPr>
-                <w:cnfStyle w:val="001000000000" w:firstRow="0" w:lastRow="0" w:firstColumn="1" w:lastColumn="0" w:oddVBand="0" w:evenVBand="0" w:oddHBand="0" w:evenHBand="0" w:firstRowFirstColumn="0" w:firstRowLastColumn="0" w:lastRowFirstColumn="0" w:lastRowLastColumn="0"/>
-                <w:tcW w:w="1843" w:type="dxa"/>
-              </w:tcPr>
-              <w:p>
-                <w:pPr>
-                  <w:jc w:val="both"/>
-                </w:pPr>
-                <w:r>
-                  <w:t>Impacto</w:t>
-                </w:r>
-              </w:p>
-            </w:tc>
-            <w:tc>
-              <w:tcPr>
-                <w:tcW w:w="6651" w:type="dxa"/>
-              </w:tcPr>
-              <w:p>
-                <w:pPr>
-                  <w:jc w:val="both"/>
-                  <w:cnfStyle w:val="000000000000" w:firstRow="0" w:lastRow="0" w:firstColumn="0" w:lastColumn="0" w:oddVBand="0" w:evenVBand="0" w:oddHBand="0" w:evenHBand="0" w:firstRowFirstColumn="0" w:firstRowLastColumn="0" w:lastRowFirstColumn="0" w:lastRowLastColumn="0"/>
-                </w:pPr>
-                <w:r>
-                  <w:t>Medio</w:t>
-                </w:r>
-              </w:p>
-            </w:tc>
-          </w:tr>
-          <w:tr>
-            <w:trPr>
-              <w:cnfStyle w:val="000000100000" w:firstRow="0" w:lastRow="0" w:firstColumn="0" w:lastColumn="0" w:oddVBand="0" w:evenVBand="0" w:oddHBand="1" w:evenHBand="0" w:firstRowFirstColumn="0" w:firstRowLastColumn="0" w:lastRowFirstColumn="0" w:lastRowLastColumn="0"/>
-            </w:trPr>
-            <w:tc>
-              <w:tcPr>
-                <w:cnfStyle w:val="001000000000" w:firstRow="0" w:lastRow="0" w:firstColumn="1" w:lastColumn="0" w:oddVBand="0" w:evenVBand="0" w:oddHBand="0" w:evenHBand="0" w:firstRowFirstColumn="0" w:firstRowLastColumn="0" w:lastRowFirstColumn="0" w:lastRowLastColumn="0"/>
-                <w:tcW w:w="1843" w:type="dxa"/>
-              </w:tcPr>
-              <w:p>
-                <w:pPr>
-                  <w:jc w:val="both"/>
-                </w:pPr>
-                <w:r>
-                  <w:t>Mitigación</w:t>
-                </w:r>
-              </w:p>
-            </w:tc>
-            <w:tc>
-              <w:tcPr>
-                <w:tcW w:w="6651" w:type="dxa"/>
-              </w:tcPr>
-              <w:p>
-                <w:pPr>
-                  <w:jc w:val="both"/>
-                  <w:cnfStyle w:val="000000100000" w:firstRow="0" w:lastRow="0" w:firstColumn="0" w:lastColumn="0" w:oddVBand="0" w:evenVBand="0" w:oddHBand="1" w:evenHBand="0" w:firstRowFirstColumn="0" w:firstRowLastColumn="0" w:lastRowFirstColumn="0" w:lastRowLastColumn="0"/>
-                </w:pPr>
-                <w:r>
-                  <w:t>Hablar con el cliente para una revisión del acta de constitución</w:t>
-                </w:r>
-              </w:p>
-            </w:tc>
-          </w:tr>
-          <w:tr>
-            <w:tc>
-              <w:tcPr>
-                <w:cnfStyle w:val="001000000000" w:firstRow="0" w:lastRow="0" w:firstColumn="1" w:lastColumn="0" w:oddVBand="0" w:evenVBand="0" w:oddHBand="0" w:evenHBand="0" w:firstRowFirstColumn="0" w:firstRowLastColumn="0" w:lastRowFirstColumn="0" w:lastRowLastColumn="0"/>
-                <w:tcW w:w="1843" w:type="dxa"/>
-              </w:tcPr>
-              <w:p>
-                <w:pPr>
-                  <w:jc w:val="both"/>
-                </w:pPr>
-                <w:r>
-                  <w:t>Contingencia</w:t>
-                </w:r>
-              </w:p>
-            </w:tc>
-            <w:tc>
-              <w:tcPr>
-                <w:tcW w:w="6651" w:type="dxa"/>
-              </w:tcPr>
-              <w:p>
-                <w:pPr>
-                  <w:jc w:val="both"/>
-                  <w:cnfStyle w:val="000000000000" w:firstRow="0" w:lastRow="0" w:firstColumn="0" w:lastColumn="0" w:oddVBand="0" w:evenVBand="0" w:oddHBand="0" w:evenHBand="0" w:firstRowFirstColumn="0" w:firstRowLastColumn="0" w:lastRowFirstColumn="0" w:lastRowLastColumn="0"/>
-                </w:pPr>
-                <w:r>
-                  <w:t>Reestructurar los parámetros base y planificar una ampliación del proyecto.</w:t>
-                </w:r>
-              </w:p>
-            </w:tc>
-          </w:tr>
-          <w:tr>
-            <w:trPr>
-              <w:cnfStyle w:val="000000100000" w:firstRow="0" w:lastRow="0" w:firstColumn="0" w:lastColumn="0" w:oddVBand="0" w:evenVBand="0" w:oddHBand="1" w:evenHBand="0" w:firstRowFirstColumn="0" w:firstRowLastColumn="0" w:lastRowFirstColumn="0" w:lastRowLastColumn="0"/>
-            </w:trPr>
-            <w:tc>
-              <w:tcPr>
-                <w:cnfStyle w:val="001000000000" w:firstRow="0" w:lastRow="0" w:firstColumn="1" w:lastColumn="0" w:oddVBand="0" w:evenVBand="0" w:oddHBand="0" w:evenHBand="0" w:firstRowFirstColumn="0" w:firstRowLastColumn="0" w:lastRowFirstColumn="0" w:lastRowLastColumn="0"/>
-                <w:tcW w:w="1843" w:type="dxa"/>
-              </w:tcPr>
-              <w:p>
-                <w:pPr>
-                  <w:jc w:val="both"/>
-                </w:pPr>
-                <w:r>
-                  <w:t>Riesgo asumido</w:t>
-                </w:r>
-              </w:p>
-            </w:tc>
-            <w:tc>
-              <w:tcPr>
-                <w:tcW w:w="6651" w:type="dxa"/>
-              </w:tcPr>
-              <w:p>
-                <w:pPr>
-                  <w:jc w:val="both"/>
-                  <w:cnfStyle w:val="000000100000" w:firstRow="0" w:lastRow="0" w:firstColumn="0" w:lastColumn="0" w:oddVBand="0" w:evenVBand="0" w:oddHBand="1" w:evenHBand="0" w:firstRowFirstColumn="0" w:firstRowLastColumn="0" w:lastRowFirstColumn="0" w:lastRowLastColumn="0"/>
-                </w:pPr>
-                <w:r>
-                  <w:t>No</w:t>
-                </w:r>
-              </w:p>
-            </w:tc>
-          </w:tr>
-        </w:tbl>
-        <w:p>
-          <w:pPr>
-            <w:jc w:val="both"/>
-          </w:pPr>
-        </w:p>
-        <w:tbl>
-          <w:tblPr>
-            <w:tblStyle w:val="Tabladecuadrcula5oscura-nfasis1"/>
-            <w:tblW w:w="0" w:type="auto"/>
-            <w:tblLook w:val="04A0" w:firstRow="1" w:lastRow="0" w:firstColumn="1" w:lastColumn="0" w:noHBand="0" w:noVBand="1"/>
-          </w:tblPr>
-          <w:tblGrid>
-            <w:gridCol w:w="1843"/>
-            <w:gridCol w:w="6651"/>
-          </w:tblGrid>
-          <w:tr>
-            <w:trPr>
-              <w:cnfStyle w:val="100000000000" w:firstRow="1" w:lastRow="0" w:firstColumn="0" w:lastColumn="0" w:oddVBand="0" w:evenVBand="0" w:oddHBand="0" w:evenHBand="0" w:firstRowFirstColumn="0" w:firstRowLastColumn="0" w:lastRowFirstColumn="0" w:lastRowLastColumn="0"/>
-            </w:trPr>
-            <w:tc>
-              <w:tcPr>
-                <w:cnfStyle w:val="001000000000" w:firstRow="0" w:lastRow="0" w:firstColumn="1" w:lastColumn="0" w:oddVBand="0" w:evenVBand="0" w:oddHBand="0" w:evenHBand="0" w:firstRowFirstColumn="0" w:firstRowLastColumn="0" w:lastRowFirstColumn="0" w:lastRowLastColumn="0"/>
-                <w:tcW w:w="1843" w:type="dxa"/>
-              </w:tcPr>
-              <w:p>
-                <w:pPr>
-                  <w:jc w:val="both"/>
-                </w:pPr>
-                <w:r>
-                  <w:t>Identificador</w:t>
-                </w:r>
-              </w:p>
-            </w:tc>
-            <w:tc>
-              <w:tcPr>
-                <w:tcW w:w="6651" w:type="dxa"/>
-              </w:tcPr>
-              <w:p>
-                <w:pPr>
-                  <w:jc w:val="both"/>
-                  <w:cnfStyle w:val="100000000000" w:firstRow="1" w:lastRow="0" w:firstColumn="0" w:lastColumn="0" w:oddVBand="0" w:evenVBand="0" w:oddHBand="0" w:evenHBand="0" w:firstRowFirstColumn="0" w:firstRowLastColumn="0" w:lastRowFirstColumn="0" w:lastRowLastColumn="0"/>
-                </w:pPr>
-                <w:r>
-                  <w:t>R-008</w:t>
-                </w:r>
-              </w:p>
-            </w:tc>
-          </w:tr>
-          <w:tr>
-            <w:trPr>
-              <w:cnfStyle w:val="000000100000" w:firstRow="0" w:lastRow="0" w:firstColumn="0" w:lastColumn="0" w:oddVBand="0" w:evenVBand="0" w:oddHBand="1" w:evenHBand="0" w:firstRowFirstColumn="0" w:firstRowLastColumn="0" w:lastRowFirstColumn="0" w:lastRowLastColumn="0"/>
-            </w:trPr>
-            <w:tc>
-              <w:tcPr>
-                <w:cnfStyle w:val="001000000000" w:firstRow="0" w:lastRow="0" w:firstColumn="1" w:lastColumn="0" w:oddVBand="0" w:evenVBand="0" w:oddHBand="0" w:evenHBand="0" w:firstRowFirstColumn="0" w:firstRowLastColumn="0" w:lastRowFirstColumn="0" w:lastRowLastColumn="0"/>
-                <w:tcW w:w="1843" w:type="dxa"/>
-              </w:tcPr>
-              <w:p>
-                <w:pPr>
-                  <w:jc w:val="both"/>
-                </w:pPr>
-                <w:r>
-                  <w:t xml:space="preserve">Evento </w:t>
-                </w:r>
-              </w:p>
-            </w:tc>
-            <w:tc>
-              <w:tcPr>
-                <w:tcW w:w="6651" w:type="dxa"/>
-              </w:tcPr>
-              <w:p>
-                <w:pPr>
-                  <w:jc w:val="both"/>
-                  <w:cnfStyle w:val="000000100000" w:firstRow="0" w:lastRow="0" w:firstColumn="0" w:lastColumn="0" w:oddVBand="0" w:evenVBand="0" w:oddHBand="1" w:evenHBand="0" w:firstRowFirstColumn="0" w:firstRowLastColumn="0" w:lastRowFirstColumn="0" w:lastRowLastColumn="0"/>
-                </w:pPr>
-                <w:r>
-                  <w:t>No encontrar un repositorio, alternativo a Git, con servidores en Europa</w:t>
-                </w:r>
-              </w:p>
-            </w:tc>
-          </w:tr>
-          <w:tr>
-            <w:tc>
-              <w:tcPr>
-                <w:cnfStyle w:val="001000000000" w:firstRow="0" w:lastRow="0" w:firstColumn="1" w:lastColumn="0" w:oddVBand="0" w:evenVBand="0" w:oddHBand="0" w:evenHBand="0" w:firstRowFirstColumn="0" w:firstRowLastColumn="0" w:lastRowFirstColumn="0" w:lastRowLastColumn="0"/>
-                <w:tcW w:w="1843" w:type="dxa"/>
-              </w:tcPr>
-              <w:p>
-                <w:pPr>
-                  <w:jc w:val="both"/>
-                </w:pPr>
-                <w:r>
-                  <w:t>Probabilidad</w:t>
-                </w:r>
-              </w:p>
-            </w:tc>
-            <w:tc>
-              <w:tcPr>
-                <w:tcW w:w="6651" w:type="dxa"/>
-              </w:tcPr>
-              <w:p>
-                <w:pPr>
-                  <w:jc w:val="both"/>
-                  <w:cnfStyle w:val="000000000000" w:firstRow="0" w:lastRow="0" w:firstColumn="0" w:lastColumn="0" w:oddVBand="0" w:evenVBand="0" w:oddHBand="0" w:evenHBand="0" w:firstRowFirstColumn="0" w:firstRowLastColumn="0" w:lastRowFirstColumn="0" w:lastRowLastColumn="0"/>
-                </w:pPr>
-                <w:r>
-                  <w:t>Media</w:t>
-                </w:r>
-              </w:p>
-            </w:tc>
-          </w:tr>
-          <w:tr>
-            <w:trPr>
-              <w:cnfStyle w:val="000000100000" w:firstRow="0" w:lastRow="0" w:firstColumn="0" w:lastColumn="0" w:oddVBand="0" w:evenVBand="0" w:oddHBand="1" w:evenHBand="0" w:firstRowFirstColumn="0" w:firstRowLastColumn="0" w:lastRowFirstColumn="0" w:lastRowLastColumn="0"/>
-            </w:trPr>
-            <w:tc>
-              <w:tcPr>
-                <w:cnfStyle w:val="001000000000" w:firstRow="0" w:lastRow="0" w:firstColumn="1" w:lastColumn="0" w:oddVBand="0" w:evenVBand="0" w:oddHBand="0" w:evenHBand="0" w:firstRowFirstColumn="0" w:firstRowLastColumn="0" w:lastRowFirstColumn="0" w:lastRowLastColumn="0"/>
-                <w:tcW w:w="1843" w:type="dxa"/>
-              </w:tcPr>
-              <w:p>
-                <w:pPr>
-                  <w:jc w:val="both"/>
-                </w:pPr>
-                <w:r>
-                  <w:t>Impacto</w:t>
-                </w:r>
-              </w:p>
-            </w:tc>
-            <w:tc>
-              <w:tcPr>
-                <w:tcW w:w="6651" w:type="dxa"/>
-              </w:tcPr>
-              <w:p>
-                <w:pPr>
-                  <w:jc w:val="both"/>
-                  <w:cnfStyle w:val="000000100000" w:firstRow="0" w:lastRow="0" w:firstColumn="0" w:lastColumn="0" w:oddVBand="0" w:evenVBand="0" w:oddHBand="1" w:evenHBand="0" w:firstRowFirstColumn="0" w:firstRowLastColumn="0" w:lastRowFirstColumn="0" w:lastRowLastColumn="0"/>
-                </w:pPr>
-                <w:r>
-                  <w:t>Medio</w:t>
-                </w:r>
-              </w:p>
-            </w:tc>
-          </w:tr>
-          <w:tr>
-            <w:tc>
-              <w:tcPr>
-                <w:cnfStyle w:val="001000000000" w:firstRow="0" w:lastRow="0" w:firstColumn="1" w:lastColumn="0" w:oddVBand="0" w:evenVBand="0" w:oddHBand="0" w:evenHBand="0" w:firstRowFirstColumn="0" w:firstRowLastColumn="0" w:lastRowFirstColumn="0" w:lastRowLastColumn="0"/>
-                <w:tcW w:w="1843" w:type="dxa"/>
-              </w:tcPr>
-              <w:p>
-                <w:pPr>
-                  <w:jc w:val="both"/>
-                </w:pPr>
-                <w:r>
-                  <w:t>Mitigación</w:t>
-                </w:r>
-              </w:p>
-            </w:tc>
-            <w:tc>
-              <w:tcPr>
-                <w:tcW w:w="6651" w:type="dxa"/>
-              </w:tcPr>
-              <w:p>
-                <w:pPr>
-                  <w:jc w:val="both"/>
-                  <w:cnfStyle w:val="000000000000" w:firstRow="0" w:lastRow="0" w:firstColumn="0" w:lastColumn="0" w:oddVBand="0" w:evenVBand="0" w:oddHBand="0" w:evenHBand="0" w:firstRowFirstColumn="0" w:firstRowLastColumn="0" w:lastRowFirstColumn="0" w:lastRowLastColumn="0"/>
-                </w:pPr>
-                <w:r>
-                  <w:t>Hacer una búsqueda exhaustiva</w:t>
-                </w:r>
-              </w:p>
-            </w:tc>
-          </w:tr>
-          <w:tr>
-            <w:trPr>
-              <w:cnfStyle w:val="000000100000" w:firstRow="0" w:lastRow="0" w:firstColumn="0" w:lastColumn="0" w:oddVBand="0" w:evenVBand="0" w:oddHBand="1" w:evenHBand="0" w:firstRowFirstColumn="0" w:firstRowLastColumn="0" w:lastRowFirstColumn="0" w:lastRowLastColumn="0"/>
-            </w:trPr>
-            <w:tc>
-              <w:tcPr>
-                <w:cnfStyle w:val="001000000000" w:firstRow="0" w:lastRow="0" w:firstColumn="1" w:lastColumn="0" w:oddVBand="0" w:evenVBand="0" w:oddHBand="0" w:evenHBand="0" w:firstRowFirstColumn="0" w:firstRowLastColumn="0" w:lastRowFirstColumn="0" w:lastRowLastColumn="0"/>
-                <w:tcW w:w="1843" w:type="dxa"/>
-              </w:tcPr>
-              <w:p>
-                <w:pPr>
-                  <w:jc w:val="both"/>
-                </w:pPr>
-                <w:r>
-                  <w:t>Contingencia</w:t>
-                </w:r>
-              </w:p>
-            </w:tc>
-            <w:tc>
-              <w:tcPr>
-                <w:tcW w:w="6651" w:type="dxa"/>
-              </w:tcPr>
-              <w:p>
-                <w:pPr>
-                  <w:jc w:val="both"/>
-                  <w:cnfStyle w:val="000000100000" w:firstRow="0" w:lastRow="0" w:firstColumn="0" w:lastColumn="0" w:oddVBand="0" w:evenVBand="0" w:oddHBand="1" w:evenHBand="0" w:firstRowFirstColumn="0" w:firstRowLastColumn="0" w:lastRowFirstColumn="0" w:lastRowLastColumn="0"/>
-                </w:pPr>
-                <w:r>
-                  <w:t>Buscar una herramienta alternativa que tenga servidores en Europa</w:t>
-                </w:r>
-              </w:p>
-            </w:tc>
-          </w:tr>
-          <w:tr>
-            <w:tc>
-              <w:tcPr>
-                <w:cnfStyle w:val="001000000000" w:firstRow="0" w:lastRow="0" w:firstColumn="1" w:lastColumn="0" w:oddVBand="0" w:evenVBand="0" w:oddHBand="0" w:evenHBand="0" w:firstRowFirstColumn="0" w:firstRowLastColumn="0" w:lastRowFirstColumn="0" w:lastRowLastColumn="0"/>
-                <w:tcW w:w="1843" w:type="dxa"/>
-              </w:tcPr>
-              <w:p>
-                <w:pPr>
-                  <w:jc w:val="both"/>
-                </w:pPr>
-                <w:r>
-                  <w:t>Riesgo asumido</w:t>
-                </w:r>
-              </w:p>
-            </w:tc>
-            <w:tc>
-              <w:tcPr>
-                <w:tcW w:w="6651" w:type="dxa"/>
-              </w:tcPr>
-              <w:p>
-                <w:pPr>
-                  <w:jc w:val="both"/>
-                  <w:cnfStyle w:val="000000000000" w:firstRow="0" w:lastRow="0" w:firstColumn="0" w:lastColumn="0" w:oddVBand="0" w:evenVBand="0" w:oddHBand="0" w:evenHBand="0" w:firstRowFirstColumn="0" w:firstRowLastColumn="0" w:lastRowFirstColumn="0" w:lastRowLastColumn="0"/>
-                </w:pPr>
-                <w:r>
-                  <w:t>No</w:t>
-                </w:r>
-              </w:p>
-            </w:tc>
-          </w:tr>
-        </w:tbl>
-        <w:p>
-          <w:pPr>
-            <w:jc w:val="both"/>
-          </w:pPr>
-        </w:p>
-        <w:tbl>
-          <w:tblPr>
-            <w:tblStyle w:val="Tabladecuadrcula5oscura-nfasis1"/>
-            <w:tblW w:w="0" w:type="auto"/>
-            <w:tblLook w:val="04A0" w:firstRow="1" w:lastRow="0" w:firstColumn="1" w:lastColumn="0" w:noHBand="0" w:noVBand="1"/>
-          </w:tblPr>
-          <w:tblGrid>
-            <w:gridCol w:w="1843"/>
-            <w:gridCol w:w="6651"/>
-          </w:tblGrid>
-          <w:tr>
-            <w:trPr>
-              <w:cnfStyle w:val="100000000000" w:firstRow="1" w:lastRow="0" w:firstColumn="0" w:lastColumn="0" w:oddVBand="0" w:evenVBand="0" w:oddHBand="0" w:evenHBand="0" w:firstRowFirstColumn="0" w:firstRowLastColumn="0" w:lastRowFirstColumn="0" w:lastRowLastColumn="0"/>
-            </w:trPr>
-            <w:tc>
-              <w:tcPr>
-                <w:cnfStyle w:val="001000000000" w:firstRow="0" w:lastRow="0" w:firstColumn="1" w:lastColumn="0" w:oddVBand="0" w:evenVBand="0" w:oddHBand="0" w:evenHBand="0" w:firstRowFirstColumn="0" w:firstRowLastColumn="0" w:lastRowFirstColumn="0" w:lastRowLastColumn="0"/>
-                <w:tcW w:w="1843" w:type="dxa"/>
-              </w:tcPr>
-              <w:p>
-                <w:pPr>
-                  <w:jc w:val="both"/>
-                </w:pPr>
-                <w:r>
-                  <w:t>Identificador</w:t>
-                </w:r>
-              </w:p>
-            </w:tc>
-            <w:tc>
-              <w:tcPr>
-                <w:tcW w:w="6651" w:type="dxa"/>
-              </w:tcPr>
-              <w:p>
-                <w:pPr>
-                  <w:jc w:val="both"/>
-                  <w:cnfStyle w:val="100000000000" w:firstRow="1" w:lastRow="0" w:firstColumn="0" w:lastColumn="0" w:oddVBand="0" w:evenVBand="0" w:oddHBand="0" w:evenHBand="0" w:firstRowFirstColumn="0" w:firstRowLastColumn="0" w:lastRowFirstColumn="0" w:lastRowLastColumn="0"/>
-                </w:pPr>
-                <w:r>
-                  <w:t>R-009</w:t>
-                </w:r>
-              </w:p>
-            </w:tc>
-          </w:tr>
-          <w:tr>
-            <w:trPr>
-              <w:cnfStyle w:val="000000100000" w:firstRow="0" w:lastRow="0" w:firstColumn="0" w:lastColumn="0" w:oddVBand="0" w:evenVBand="0" w:oddHBand="1" w:evenHBand="0" w:firstRowFirstColumn="0" w:firstRowLastColumn="0" w:lastRowFirstColumn="0" w:lastRowLastColumn="0"/>
-            </w:trPr>
-            <w:tc>
-              <w:tcPr>
-                <w:cnfStyle w:val="001000000000" w:firstRow="0" w:lastRow="0" w:firstColumn="1" w:lastColumn="0" w:oddVBand="0" w:evenVBand="0" w:oddHBand="0" w:evenHBand="0" w:firstRowFirstColumn="0" w:firstRowLastColumn="0" w:lastRowFirstColumn="0" w:lastRowLastColumn="0"/>
-                <w:tcW w:w="1843" w:type="dxa"/>
-              </w:tcPr>
-              <w:p>
-                <w:pPr>
-                  <w:jc w:val="both"/>
-                </w:pPr>
-                <w:r>
-                  <w:t xml:space="preserve">Evento </w:t>
-                </w:r>
-              </w:p>
-            </w:tc>
-            <w:tc>
-              <w:tcPr>
-                <w:tcW w:w="6651" w:type="dxa"/>
-              </w:tcPr>
-              <w:p>
-                <w:pPr>
-                  <w:jc w:val="both"/>
-                  <w:cnfStyle w:val="000000100000" w:firstRow="0" w:lastRow="0" w:firstColumn="0" w:lastColumn="0" w:oddVBand="0" w:evenVBand="0" w:oddHBand="1" w:evenHBand="0" w:firstRowFirstColumn="0" w:firstRowLastColumn="0" w:lastRowFirstColumn="0" w:lastRowLastColumn="0"/>
-                </w:pPr>
-                <w:r>
-                  <w:t>No encontrar un repositorio, alternativo a Git, que tenga un sistema de notificaciones</w:t>
-                </w:r>
-              </w:p>
-            </w:tc>
-          </w:tr>
-          <w:tr>
-            <w:tc>
-              <w:tcPr>
-                <w:cnfStyle w:val="001000000000" w:firstRow="0" w:lastRow="0" w:firstColumn="1" w:lastColumn="0" w:oddVBand="0" w:evenVBand="0" w:oddHBand="0" w:evenHBand="0" w:firstRowFirstColumn="0" w:firstRowLastColumn="0" w:lastRowFirstColumn="0" w:lastRowLastColumn="0"/>
-                <w:tcW w:w="1843" w:type="dxa"/>
-              </w:tcPr>
-              <w:p>
-                <w:pPr>
-                  <w:jc w:val="both"/>
-                </w:pPr>
-                <w:r>
-                  <w:t>Probabilidad</w:t>
-                </w:r>
-              </w:p>
-            </w:tc>
-            <w:tc>
-              <w:tcPr>
-                <w:tcW w:w="6651" w:type="dxa"/>
-              </w:tcPr>
-              <w:p>
-                <w:pPr>
-                  <w:jc w:val="both"/>
-                  <w:cnfStyle w:val="000000000000" w:firstRow="0" w:lastRow="0" w:firstColumn="0" w:lastColumn="0" w:oddVBand="0" w:evenVBand="0" w:oddHBand="0" w:evenHBand="0" w:firstRowFirstColumn="0" w:firstRowLastColumn="0" w:lastRowFirstColumn="0" w:lastRowLastColumn="0"/>
-                </w:pPr>
-                <w:r>
-                  <w:t>Media</w:t>
-                </w:r>
-              </w:p>
-            </w:tc>
-          </w:tr>
-          <w:tr>
-            <w:trPr>
-              <w:cnfStyle w:val="000000100000" w:firstRow="0" w:lastRow="0" w:firstColumn="0" w:lastColumn="0" w:oddVBand="0" w:evenVBand="0" w:oddHBand="1" w:evenHBand="0" w:firstRowFirstColumn="0" w:firstRowLastColumn="0" w:lastRowFirstColumn="0" w:lastRowLastColumn="0"/>
-            </w:trPr>
-            <w:tc>
-              <w:tcPr>
-                <w:cnfStyle w:val="001000000000" w:firstRow="0" w:lastRow="0" w:firstColumn="1" w:lastColumn="0" w:oddVBand="0" w:evenVBand="0" w:oddHBand="0" w:evenHBand="0" w:firstRowFirstColumn="0" w:firstRowLastColumn="0" w:lastRowFirstColumn="0" w:lastRowLastColumn="0"/>
-                <w:tcW w:w="1843" w:type="dxa"/>
-              </w:tcPr>
-              <w:p>
-                <w:pPr>
-                  <w:jc w:val="both"/>
-                </w:pPr>
-                <w:r>
-                  <w:t>Impacto</w:t>
-                </w:r>
-              </w:p>
-            </w:tc>
-            <w:tc>
-              <w:tcPr>
-                <w:tcW w:w="6651" w:type="dxa"/>
-              </w:tcPr>
-              <w:p>
-                <w:pPr>
-                  <w:jc w:val="both"/>
-                  <w:cnfStyle w:val="000000100000" w:firstRow="0" w:lastRow="0" w:firstColumn="0" w:lastColumn="0" w:oddVBand="0" w:evenVBand="0" w:oddHBand="1" w:evenHBand="0" w:firstRowFirstColumn="0" w:firstRowLastColumn="0" w:lastRowFirstColumn="0" w:lastRowLastColumn="0"/>
-                </w:pPr>
-                <w:r>
-                  <w:t>Medio</w:t>
-                </w:r>
-              </w:p>
-            </w:tc>
-          </w:tr>
-          <w:tr>
-            <w:tc>
-              <w:tcPr>
-                <w:cnfStyle w:val="001000000000" w:firstRow="0" w:lastRow="0" w:firstColumn="1" w:lastColumn="0" w:oddVBand="0" w:evenVBand="0" w:oddHBand="0" w:evenHBand="0" w:firstRowFirstColumn="0" w:firstRowLastColumn="0" w:lastRowFirstColumn="0" w:lastRowLastColumn="0"/>
-                <w:tcW w:w="1843" w:type="dxa"/>
-              </w:tcPr>
-              <w:p>
-                <w:pPr>
-                  <w:jc w:val="both"/>
-                </w:pPr>
-                <w:r>
-                  <w:t>Mitigación</w:t>
-                </w:r>
-              </w:p>
-            </w:tc>
-            <w:tc>
-              <w:tcPr>
-                <w:tcW w:w="6651" w:type="dxa"/>
-              </w:tcPr>
-              <w:p>
-                <w:pPr>
-                  <w:jc w:val="both"/>
-                  <w:cnfStyle w:val="000000000000" w:firstRow="0" w:lastRow="0" w:firstColumn="0" w:lastColumn="0" w:oddVBand="0" w:evenVBand="0" w:oddHBand="0" w:evenHBand="0" w:firstRowFirstColumn="0" w:firstRowLastColumn="0" w:lastRowFirstColumn="0" w:lastRowLastColumn="0"/>
-                </w:pPr>
-                <w:r>
-                  <w:t>Hacer una búsqueda exhaustiva</w:t>
-                </w:r>
-              </w:p>
-            </w:tc>
-          </w:tr>
-          <w:tr>
-            <w:trPr>
-              <w:cnfStyle w:val="000000100000" w:firstRow="0" w:lastRow="0" w:firstColumn="0" w:lastColumn="0" w:oddVBand="0" w:evenVBand="0" w:oddHBand="1" w:evenHBand="0" w:firstRowFirstColumn="0" w:firstRowLastColumn="0" w:lastRowFirstColumn="0" w:lastRowLastColumn="0"/>
-            </w:trPr>
-            <w:tc>
-              <w:tcPr>
-                <w:cnfStyle w:val="001000000000" w:firstRow="0" w:lastRow="0" w:firstColumn="1" w:lastColumn="0" w:oddVBand="0" w:evenVBand="0" w:oddHBand="0" w:evenHBand="0" w:firstRowFirstColumn="0" w:firstRowLastColumn="0" w:lastRowFirstColumn="0" w:lastRowLastColumn="0"/>
-                <w:tcW w:w="1843" w:type="dxa"/>
-              </w:tcPr>
-              <w:p>
-                <w:pPr>
-                  <w:jc w:val="both"/>
-                </w:pPr>
-                <w:r>
-                  <w:t>Contingencia</w:t>
-                </w:r>
-              </w:p>
-            </w:tc>
-            <w:tc>
-              <w:tcPr>
-                <w:tcW w:w="6651" w:type="dxa"/>
-              </w:tcPr>
-              <w:p>
-                <w:pPr>
-                  <w:jc w:val="both"/>
-                  <w:cnfStyle w:val="000000100000" w:firstRow="0" w:lastRow="0" w:firstColumn="0" w:lastColumn="0" w:oddVBand="0" w:evenVBand="0" w:oddHBand="1" w:evenHBand="0" w:firstRowFirstColumn="0" w:firstRowLastColumn="0" w:lastRowFirstColumn="0" w:lastRowLastColumn="0"/>
-                </w:pPr>
-                <w:r>
-                  <w:t>Buscar una herramienta alternativa que tenga obligatoriamente un sistema de notificaciones</w:t>
-                </w:r>
-              </w:p>
-            </w:tc>
-          </w:tr>
-          <w:tr>
-            <w:tc>
-              <w:tcPr>
-                <w:cnfStyle w:val="001000000000" w:firstRow="0" w:lastRow="0" w:firstColumn="1" w:lastColumn="0" w:oddVBand="0" w:evenVBand="0" w:oddHBand="0" w:evenHBand="0" w:firstRowFirstColumn="0" w:firstRowLastColumn="0" w:lastRowFirstColumn="0" w:lastRowLastColumn="0"/>
-                <w:tcW w:w="1843" w:type="dxa"/>
-              </w:tcPr>
-              <w:p>
-                <w:pPr>
-                  <w:jc w:val="both"/>
-                </w:pPr>
-                <w:r>
-                  <w:t>Riesgo asumido</w:t>
-                </w:r>
-              </w:p>
-            </w:tc>
-            <w:tc>
-              <w:tcPr>
-                <w:tcW w:w="6651" w:type="dxa"/>
-              </w:tcPr>
-              <w:p>
-                <w:pPr>
-                  <w:jc w:val="both"/>
-                  <w:cnfStyle w:val="000000000000" w:firstRow="0" w:lastRow="0" w:firstColumn="0" w:lastColumn="0" w:oddVBand="0" w:evenVBand="0" w:oddHBand="0" w:evenHBand="0" w:firstRowFirstColumn="0" w:firstRowLastColumn="0" w:lastRowFirstColumn="0" w:lastRowLastColumn="0"/>
-                </w:pPr>
-                <w:r>
-                  <w:t>No</w:t>
-                </w:r>
-              </w:p>
-            </w:tc>
-          </w:tr>
-        </w:tbl>
-        <w:p>
-          <w:pPr>
-            <w:jc w:val="both"/>
-          </w:pPr>
-        </w:p>
-        <w:tbl>
-          <w:tblPr>
-            <w:tblStyle w:val="Tabladecuadrcula5oscura-nfasis1"/>
-            <w:tblW w:w="0" w:type="auto"/>
-            <w:tblLook w:val="04A0" w:firstRow="1" w:lastRow="0" w:firstColumn="1" w:lastColumn="0" w:noHBand="0" w:noVBand="1"/>
-          </w:tblPr>
-          <w:tblGrid>
-            <w:gridCol w:w="1843"/>
-            <w:gridCol w:w="6651"/>
-          </w:tblGrid>
-          <w:tr>
-            <w:trPr>
-              <w:cnfStyle w:val="100000000000" w:firstRow="1" w:lastRow="0" w:firstColumn="0" w:lastColumn="0" w:oddVBand="0" w:evenVBand="0" w:oddHBand="0" w:evenHBand="0" w:firstRowFirstColumn="0" w:firstRowLastColumn="0" w:lastRowFirstColumn="0" w:lastRowLastColumn="0"/>
-            </w:trPr>
-            <w:tc>
-              <w:tcPr>
-                <w:cnfStyle w:val="001000000000" w:firstRow="0" w:lastRow="0" w:firstColumn="1" w:lastColumn="0" w:oddVBand="0" w:evenVBand="0" w:oddHBand="0" w:evenHBand="0" w:firstRowFirstColumn="0" w:firstRowLastColumn="0" w:lastRowFirstColumn="0" w:lastRowLastColumn="0"/>
-                <w:tcW w:w="1843" w:type="dxa"/>
-              </w:tcPr>
-              <w:p>
-                <w:pPr>
-                  <w:jc w:val="both"/>
-                </w:pPr>
-                <w:r>
-                  <w:t>Identificador</w:t>
-                </w:r>
-              </w:p>
-            </w:tc>
-            <w:tc>
-              <w:tcPr>
-                <w:tcW w:w="6651" w:type="dxa"/>
-              </w:tcPr>
-              <w:p>
-                <w:pPr>
-                  <w:jc w:val="both"/>
-                  <w:cnfStyle w:val="100000000000" w:firstRow="1" w:lastRow="0" w:firstColumn="0" w:lastColumn="0" w:oddVBand="0" w:evenVBand="0" w:oddHBand="0" w:evenHBand="0" w:firstRowFirstColumn="0" w:firstRowLastColumn="0" w:lastRowFirstColumn="0" w:lastRowLastColumn="0"/>
-                </w:pPr>
-                <w:r>
-                  <w:t>R-010</w:t>
-                </w:r>
-              </w:p>
-            </w:tc>
-          </w:tr>
-          <w:tr>
-            <w:trPr>
-              <w:cnfStyle w:val="000000100000" w:firstRow="0" w:lastRow="0" w:firstColumn="0" w:lastColumn="0" w:oddVBand="0" w:evenVBand="0" w:oddHBand="1" w:evenHBand="0" w:firstRowFirstColumn="0" w:firstRowLastColumn="0" w:lastRowFirstColumn="0" w:lastRowLastColumn="0"/>
-            </w:trPr>
-            <w:tc>
-              <w:tcPr>
-                <w:cnfStyle w:val="001000000000" w:firstRow="0" w:lastRow="0" w:firstColumn="1" w:lastColumn="0" w:oddVBand="0" w:evenVBand="0" w:oddHBand="0" w:evenHBand="0" w:firstRowFirstColumn="0" w:firstRowLastColumn="0" w:lastRowFirstColumn="0" w:lastRowLastColumn="0"/>
-                <w:tcW w:w="1843" w:type="dxa"/>
-              </w:tcPr>
-              <w:p>
-                <w:pPr>
-                  <w:jc w:val="both"/>
-                </w:pPr>
-                <w:r>
-                  <w:t xml:space="preserve">Evento </w:t>
-                </w:r>
-              </w:p>
-            </w:tc>
-            <w:tc>
-              <w:tcPr>
-                <w:tcW w:w="6651" w:type="dxa"/>
-              </w:tcPr>
-              <w:p>
-                <w:pPr>
-                  <w:jc w:val="both"/>
-                  <w:cnfStyle w:val="000000100000" w:firstRow="0" w:lastRow="0" w:firstColumn="0" w:lastColumn="0" w:oddVBand="0" w:evenVBand="0" w:oddHBand="1" w:evenHBand="0" w:firstRowFirstColumn="0" w:firstRowLastColumn="0" w:lastRowFirstColumn="0" w:lastRowLastColumn="0"/>
-                </w:pPr>
-                <w:r>
-                  <w:t>No encontrar una herramienta de gestión de tareas que tenga sus servidores en Europa</w:t>
-                </w:r>
-              </w:p>
-            </w:tc>
-          </w:tr>
-          <w:tr>
-            <w:tc>
-              <w:tcPr>
-                <w:cnfStyle w:val="001000000000" w:firstRow="0" w:lastRow="0" w:firstColumn="1" w:lastColumn="0" w:oddVBand="0" w:evenVBand="0" w:oddHBand="0" w:evenHBand="0" w:firstRowFirstColumn="0" w:firstRowLastColumn="0" w:lastRowFirstColumn="0" w:lastRowLastColumn="0"/>
-                <w:tcW w:w="1843" w:type="dxa"/>
-              </w:tcPr>
-              <w:p>
-                <w:pPr>
-                  <w:jc w:val="both"/>
-                </w:pPr>
-                <w:r>
-                  <w:t>Probabilidad</w:t>
-                </w:r>
-              </w:p>
-            </w:tc>
-            <w:tc>
-              <w:tcPr>
-                <w:tcW w:w="6651" w:type="dxa"/>
-              </w:tcPr>
-              <w:p>
-                <w:pPr>
-                  <w:jc w:val="both"/>
-                  <w:cnfStyle w:val="000000000000" w:firstRow="0" w:lastRow="0" w:firstColumn="0" w:lastColumn="0" w:oddVBand="0" w:evenVBand="0" w:oddHBand="0" w:evenHBand="0" w:firstRowFirstColumn="0" w:firstRowLastColumn="0" w:lastRowFirstColumn="0" w:lastRowLastColumn="0"/>
-                </w:pPr>
-                <w:r>
-                  <w:t>Media</w:t>
-                </w:r>
-              </w:p>
-            </w:tc>
-          </w:tr>
-          <w:tr>
-            <w:trPr>
-              <w:cnfStyle w:val="000000100000" w:firstRow="0" w:lastRow="0" w:firstColumn="0" w:lastColumn="0" w:oddVBand="0" w:evenVBand="0" w:oddHBand="1" w:evenHBand="0" w:firstRowFirstColumn="0" w:firstRowLastColumn="0" w:lastRowFirstColumn="0" w:lastRowLastColumn="0"/>
-            </w:trPr>
-            <w:tc>
-              <w:tcPr>
-                <w:cnfStyle w:val="001000000000" w:firstRow="0" w:lastRow="0" w:firstColumn="1" w:lastColumn="0" w:oddVBand="0" w:evenVBand="0" w:oddHBand="0" w:evenHBand="0" w:firstRowFirstColumn="0" w:firstRowLastColumn="0" w:lastRowFirstColumn="0" w:lastRowLastColumn="0"/>
-                <w:tcW w:w="1843" w:type="dxa"/>
-              </w:tcPr>
-              <w:p>
-                <w:pPr>
-                  <w:jc w:val="both"/>
-                </w:pPr>
-                <w:r>
-                  <w:t>Impacto</w:t>
-                </w:r>
-              </w:p>
-            </w:tc>
-            <w:tc>
-              <w:tcPr>
-                <w:tcW w:w="6651" w:type="dxa"/>
-              </w:tcPr>
-              <w:p>
-                <w:pPr>
-                  <w:jc w:val="both"/>
-                  <w:cnfStyle w:val="000000100000" w:firstRow="0" w:lastRow="0" w:firstColumn="0" w:lastColumn="0" w:oddVBand="0" w:evenVBand="0" w:oddHBand="1" w:evenHBand="0" w:firstRowFirstColumn="0" w:firstRowLastColumn="0" w:lastRowFirstColumn="0" w:lastRowLastColumn="0"/>
-                </w:pPr>
-                <w:r>
-                  <w:t>Medio</w:t>
-                </w:r>
-              </w:p>
-            </w:tc>
-          </w:tr>
-          <w:tr>
-            <w:tc>
-              <w:tcPr>
-                <w:cnfStyle w:val="001000000000" w:firstRow="0" w:lastRow="0" w:firstColumn="1" w:lastColumn="0" w:oddVBand="0" w:evenVBand="0" w:oddHBand="0" w:evenHBand="0" w:firstRowFirstColumn="0" w:firstRowLastColumn="0" w:lastRowFirstColumn="0" w:lastRowLastColumn="0"/>
-                <w:tcW w:w="1843" w:type="dxa"/>
-              </w:tcPr>
-              <w:p>
-                <w:pPr>
-                  <w:jc w:val="both"/>
-                </w:pPr>
-                <w:r>
-                  <w:t>Mitigación</w:t>
-                </w:r>
-              </w:p>
-            </w:tc>
-            <w:tc>
-              <w:tcPr>
-                <w:tcW w:w="6651" w:type="dxa"/>
-              </w:tcPr>
-              <w:p>
-                <w:pPr>
-                  <w:jc w:val="both"/>
-                  <w:cnfStyle w:val="000000000000" w:firstRow="0" w:lastRow="0" w:firstColumn="0" w:lastColumn="0" w:oddVBand="0" w:evenVBand="0" w:oddHBand="0" w:evenHBand="0" w:firstRowFirstColumn="0" w:firstRowLastColumn="0" w:lastRowFirstColumn="0" w:lastRowLastColumn="0"/>
-                </w:pPr>
-                <w:r>
-                  <w:t>Hacer una búsqueda exhaustiva</w:t>
-                </w:r>
-              </w:p>
-            </w:tc>
-          </w:tr>
-          <w:tr>
-            <w:trPr>
-              <w:cnfStyle w:val="000000100000" w:firstRow="0" w:lastRow="0" w:firstColumn="0" w:lastColumn="0" w:oddVBand="0" w:evenVBand="0" w:oddHBand="1" w:evenHBand="0" w:firstRowFirstColumn="0" w:firstRowLastColumn="0" w:lastRowFirstColumn="0" w:lastRowLastColumn="0"/>
-            </w:trPr>
-            <w:tc>
-              <w:tcPr>
-                <w:cnfStyle w:val="001000000000" w:firstRow="0" w:lastRow="0" w:firstColumn="1" w:lastColumn="0" w:oddVBand="0" w:evenVBand="0" w:oddHBand="0" w:evenHBand="0" w:firstRowFirstColumn="0" w:firstRowLastColumn="0" w:lastRowFirstColumn="0" w:lastRowLastColumn="0"/>
-                <w:tcW w:w="1843" w:type="dxa"/>
-              </w:tcPr>
-              <w:p>
-                <w:pPr>
-                  <w:jc w:val="both"/>
-                </w:pPr>
-                <w:r>
-                  <w:t>Contingencia</w:t>
-                </w:r>
-              </w:p>
-            </w:tc>
-            <w:tc>
-              <w:tcPr>
-                <w:tcW w:w="6651" w:type="dxa"/>
-              </w:tcPr>
-              <w:p>
-                <w:pPr>
-                  <w:jc w:val="both"/>
-                  <w:cnfStyle w:val="000000100000" w:firstRow="0" w:lastRow="0" w:firstColumn="0" w:lastColumn="0" w:oddVBand="0" w:evenVBand="0" w:oddHBand="1" w:evenHBand="0" w:firstRowFirstColumn="0" w:firstRowLastColumn="0" w:lastRowFirstColumn="0" w:lastRowLastColumn="0"/>
-                </w:pPr>
-                <w:r>
-                  <w:t>Buscar una herramienta alternativa que tenga servidores en Europa</w:t>
-                </w:r>
-              </w:p>
-            </w:tc>
-          </w:tr>
-          <w:tr>
-            <w:tc>
-              <w:tcPr>
-                <w:cnfStyle w:val="001000000000" w:firstRow="0" w:lastRow="0" w:firstColumn="1" w:lastColumn="0" w:oddVBand="0" w:evenVBand="0" w:oddHBand="0" w:evenHBand="0" w:firstRowFirstColumn="0" w:firstRowLastColumn="0" w:lastRowFirstColumn="0" w:lastRowLastColumn="0"/>
-                <w:tcW w:w="1843" w:type="dxa"/>
-              </w:tcPr>
-              <w:p>
-                <w:pPr>
-                  <w:jc w:val="both"/>
-                </w:pPr>
-                <w:r>
-                  <w:t>Riesgo asumido</w:t>
-                </w:r>
-              </w:p>
-            </w:tc>
-            <w:tc>
-              <w:tcPr>
-                <w:tcW w:w="6651" w:type="dxa"/>
-              </w:tcPr>
-              <w:p>
-                <w:pPr>
-                  <w:jc w:val="both"/>
-                  <w:cnfStyle w:val="000000000000" w:firstRow="0" w:lastRow="0" w:firstColumn="0" w:lastColumn="0" w:oddVBand="0" w:evenVBand="0" w:oddHBand="0" w:evenHBand="0" w:firstRowFirstColumn="0" w:firstRowLastColumn="0" w:lastRowFirstColumn="0" w:lastRowLastColumn="0"/>
-                </w:pPr>
-                <w:r>
-                  <w:t>No</w:t>
-                </w:r>
-              </w:p>
-            </w:tc>
-          </w:tr>
-        </w:tbl>
-        <w:p>
-          <w:pPr>
-            <w:jc w:val="both"/>
-          </w:pPr>
-        </w:p>
-        <w:tbl>
-          <w:tblPr>
-            <w:tblStyle w:val="Tabladecuadrcula5oscura-nfasis1"/>
-            <w:tblW w:w="0" w:type="auto"/>
-            <w:tblLook w:val="04A0" w:firstRow="1" w:lastRow="0" w:firstColumn="1" w:lastColumn="0" w:noHBand="0" w:noVBand="1"/>
-          </w:tblPr>
-          <w:tblGrid>
-            <w:gridCol w:w="1843"/>
-            <w:gridCol w:w="6651"/>
-          </w:tblGrid>
-          <w:tr>
-            <w:trPr>
-              <w:cnfStyle w:val="100000000000" w:firstRow="1" w:lastRow="0" w:firstColumn="0" w:lastColumn="0" w:oddVBand="0" w:evenVBand="0" w:oddHBand="0" w:evenHBand="0" w:firstRowFirstColumn="0" w:firstRowLastColumn="0" w:lastRowFirstColumn="0" w:lastRowLastColumn="0"/>
-            </w:trPr>
-            <w:tc>
-              <w:tcPr>
-                <w:cnfStyle w:val="001000000000" w:firstRow="0" w:lastRow="0" w:firstColumn="1" w:lastColumn="0" w:oddVBand="0" w:evenVBand="0" w:oddHBand="0" w:evenHBand="0" w:firstRowFirstColumn="0" w:firstRowLastColumn="0" w:lastRowFirstColumn="0" w:lastRowLastColumn="0"/>
-                <w:tcW w:w="1843" w:type="dxa"/>
-              </w:tcPr>
-              <w:p>
-                <w:pPr>
-                  <w:jc w:val="both"/>
-                </w:pPr>
-                <w:r>
-                  <w:t>Identificador</w:t>
-                </w:r>
-              </w:p>
-            </w:tc>
-            <w:tc>
-              <w:tcPr>
-                <w:tcW w:w="6651" w:type="dxa"/>
-              </w:tcPr>
-              <w:p>
-                <w:pPr>
-                  <w:jc w:val="both"/>
-                  <w:cnfStyle w:val="100000000000" w:firstRow="1" w:lastRow="0" w:firstColumn="0" w:lastColumn="0" w:oddVBand="0" w:evenVBand="0" w:oddHBand="0" w:evenHBand="0" w:firstRowFirstColumn="0" w:firstRowLastColumn="0" w:lastRowFirstColumn="0" w:lastRowLastColumn="0"/>
-                </w:pPr>
-                <w:r>
-                  <w:t>R-011</w:t>
-                </w:r>
-              </w:p>
-            </w:tc>
-          </w:tr>
-          <w:tr>
-            <w:trPr>
-              <w:cnfStyle w:val="000000100000" w:firstRow="0" w:lastRow="0" w:firstColumn="0" w:lastColumn="0" w:oddVBand="0" w:evenVBand="0" w:oddHBand="1" w:evenHBand="0" w:firstRowFirstColumn="0" w:firstRowLastColumn="0" w:lastRowFirstColumn="0" w:lastRowLastColumn="0"/>
-            </w:trPr>
-            <w:tc>
-              <w:tcPr>
-                <w:cnfStyle w:val="001000000000" w:firstRow="0" w:lastRow="0" w:firstColumn="1" w:lastColumn="0" w:oddVBand="0" w:evenVBand="0" w:oddHBand="0" w:evenHBand="0" w:firstRowFirstColumn="0" w:firstRowLastColumn="0" w:lastRowFirstColumn="0" w:lastRowLastColumn="0"/>
-                <w:tcW w:w="1843" w:type="dxa"/>
-              </w:tcPr>
-              <w:p>
-                <w:pPr>
-                  <w:jc w:val="both"/>
-                </w:pPr>
-                <w:r>
-                  <w:t xml:space="preserve">Evento </w:t>
-                </w:r>
-              </w:p>
-            </w:tc>
-            <w:tc>
-              <w:tcPr>
-                <w:tcW w:w="6651" w:type="dxa"/>
-              </w:tcPr>
-              <w:p>
-                <w:pPr>
-                  <w:jc w:val="both"/>
-                  <w:cnfStyle w:val="000000100000" w:firstRow="0" w:lastRow="0" w:firstColumn="0" w:lastColumn="0" w:oddVBand="0" w:evenVBand="0" w:oddHBand="1" w:evenHBand="0" w:firstRowFirstColumn="0" w:firstRowLastColumn="0" w:lastRowFirstColumn="0" w:lastRowLastColumn="0"/>
-                </w:pPr>
-                <w:r>
-                  <w:t>No encontrar una herramienta para la gestión de tareas que nos permita usar etiquetas en las tareas</w:t>
-                </w:r>
-              </w:p>
-            </w:tc>
-          </w:tr>
-          <w:tr>
-            <w:tc>
-              <w:tcPr>
-                <w:cnfStyle w:val="001000000000" w:firstRow="0" w:lastRow="0" w:firstColumn="1" w:lastColumn="0" w:oddVBand="0" w:evenVBand="0" w:oddHBand="0" w:evenHBand="0" w:firstRowFirstColumn="0" w:firstRowLastColumn="0" w:lastRowFirstColumn="0" w:lastRowLastColumn="0"/>
-                <w:tcW w:w="1843" w:type="dxa"/>
-              </w:tcPr>
-              <w:p>
-                <w:pPr>
-                  <w:jc w:val="both"/>
-                </w:pPr>
-                <w:r>
-                  <w:t>Probabilidad</w:t>
-                </w:r>
-              </w:p>
-            </w:tc>
-            <w:tc>
-              <w:tcPr>
-                <w:tcW w:w="6651" w:type="dxa"/>
-              </w:tcPr>
-              <w:p>
-                <w:pPr>
-                  <w:jc w:val="both"/>
-                  <w:cnfStyle w:val="000000000000" w:firstRow="0" w:lastRow="0" w:firstColumn="0" w:lastColumn="0" w:oddVBand="0" w:evenVBand="0" w:oddHBand="0" w:evenHBand="0" w:firstRowFirstColumn="0" w:firstRowLastColumn="0" w:lastRowFirstColumn="0" w:lastRowLastColumn="0"/>
-                </w:pPr>
-                <w:r>
-                  <w:t>Media-Baja</w:t>
-                </w:r>
-              </w:p>
-            </w:tc>
-          </w:tr>
-          <w:tr>
-            <w:trPr>
-              <w:cnfStyle w:val="000000100000" w:firstRow="0" w:lastRow="0" w:firstColumn="0" w:lastColumn="0" w:oddVBand="0" w:evenVBand="0" w:oddHBand="1" w:evenHBand="0" w:firstRowFirstColumn="0" w:firstRowLastColumn="0" w:lastRowFirstColumn="0" w:lastRowLastColumn="0"/>
-            </w:trPr>
-            <w:tc>
-              <w:tcPr>
-                <w:cnfStyle w:val="001000000000" w:firstRow="0" w:lastRow="0" w:firstColumn="1" w:lastColumn="0" w:oddVBand="0" w:evenVBand="0" w:oddHBand="0" w:evenHBand="0" w:firstRowFirstColumn="0" w:firstRowLastColumn="0" w:lastRowFirstColumn="0" w:lastRowLastColumn="0"/>
-                <w:tcW w:w="1843" w:type="dxa"/>
-              </w:tcPr>
-              <w:p>
-                <w:pPr>
-                  <w:jc w:val="both"/>
-                </w:pPr>
-                <w:r>
-                  <w:t>Impacto</w:t>
-                </w:r>
-              </w:p>
-            </w:tc>
-            <w:tc>
-              <w:tcPr>
-                <w:tcW w:w="6651" w:type="dxa"/>
-              </w:tcPr>
-              <w:p>
-                <w:pPr>
-                  <w:jc w:val="both"/>
-                  <w:cnfStyle w:val="000000100000" w:firstRow="0" w:lastRow="0" w:firstColumn="0" w:lastColumn="0" w:oddVBand="0" w:evenVBand="0" w:oddHBand="1" w:evenHBand="0" w:firstRowFirstColumn="0" w:firstRowLastColumn="0" w:lastRowFirstColumn="0" w:lastRowLastColumn="0"/>
-                </w:pPr>
-                <w:r>
-                  <w:t>Medio</w:t>
-                </w:r>
-              </w:p>
-            </w:tc>
-          </w:tr>
-          <w:tr>
-            <w:tc>
-              <w:tcPr>
-                <w:cnfStyle w:val="001000000000" w:firstRow="0" w:lastRow="0" w:firstColumn="1" w:lastColumn="0" w:oddVBand="0" w:evenVBand="0" w:oddHBand="0" w:evenHBand="0" w:firstRowFirstColumn="0" w:firstRowLastColumn="0" w:lastRowFirstColumn="0" w:lastRowLastColumn="0"/>
-                <w:tcW w:w="1843" w:type="dxa"/>
-              </w:tcPr>
-              <w:p>
-                <w:pPr>
-                  <w:jc w:val="both"/>
-                </w:pPr>
-                <w:r>
-                  <w:t>Mitigación</w:t>
-                </w:r>
-              </w:p>
-            </w:tc>
-            <w:tc>
-              <w:tcPr>
-                <w:tcW w:w="6651" w:type="dxa"/>
-              </w:tcPr>
-              <w:p>
-                <w:pPr>
-                  <w:jc w:val="both"/>
-                  <w:cnfStyle w:val="000000000000" w:firstRow="0" w:lastRow="0" w:firstColumn="0" w:lastColumn="0" w:oddVBand="0" w:evenVBand="0" w:oddHBand="0" w:evenHBand="0" w:firstRowFirstColumn="0" w:firstRowLastColumn="0" w:lastRowFirstColumn="0" w:lastRowLastColumn="0"/>
-                </w:pPr>
-                <w:r>
-                  <w:t>Hacer una búsqueda exhaustiva</w:t>
-                </w:r>
-              </w:p>
-            </w:tc>
-          </w:tr>
-          <w:tr>
-            <w:trPr>
-              <w:cnfStyle w:val="000000100000" w:firstRow="0" w:lastRow="0" w:firstColumn="0" w:lastColumn="0" w:oddVBand="0" w:evenVBand="0" w:oddHBand="1" w:evenHBand="0" w:firstRowFirstColumn="0" w:firstRowLastColumn="0" w:lastRowFirstColumn="0" w:lastRowLastColumn="0"/>
-            </w:trPr>
-            <w:tc>
-              <w:tcPr>
-                <w:cnfStyle w:val="001000000000" w:firstRow="0" w:lastRow="0" w:firstColumn="1" w:lastColumn="0" w:oddVBand="0" w:evenVBand="0" w:oddHBand="0" w:evenHBand="0" w:firstRowFirstColumn="0" w:firstRowLastColumn="0" w:lastRowFirstColumn="0" w:lastRowLastColumn="0"/>
-                <w:tcW w:w="1843" w:type="dxa"/>
-              </w:tcPr>
-              <w:p>
-                <w:pPr>
-                  <w:jc w:val="both"/>
-                </w:pPr>
-                <w:r>
-                  <w:t>Contingencia</w:t>
-                </w:r>
-              </w:p>
-            </w:tc>
-            <w:tc>
-              <w:tcPr>
-                <w:tcW w:w="6651" w:type="dxa"/>
-              </w:tcPr>
-              <w:p>
-                <w:pPr>
-                  <w:jc w:val="both"/>
-                  <w:cnfStyle w:val="000000100000" w:firstRow="0" w:lastRow="0" w:firstColumn="0" w:lastColumn="0" w:oddVBand="0" w:evenVBand="0" w:oddHBand="1" w:evenHBand="0" w:firstRowFirstColumn="0" w:firstRowLastColumn="0" w:lastRowFirstColumn="0" w:lastRowLastColumn="0"/>
-                </w:pPr>
-                <w:r>
-                  <w:t>Buscar una herramienta alternativa que permita colocar etiquetas en las diferentes tareas del proyecto</w:t>
-                </w:r>
-              </w:p>
-            </w:tc>
-          </w:tr>
-          <w:tr>
-            <w:tc>
-              <w:tcPr>
-                <w:cnfStyle w:val="001000000000" w:firstRow="0" w:lastRow="0" w:firstColumn="1" w:lastColumn="0" w:oddVBand="0" w:evenVBand="0" w:oddHBand="0" w:evenHBand="0" w:firstRowFirstColumn="0" w:firstRowLastColumn="0" w:lastRowFirstColumn="0" w:lastRowLastColumn="0"/>
-                <w:tcW w:w="1843" w:type="dxa"/>
-              </w:tcPr>
-              <w:p>
-                <w:pPr>
-                  <w:jc w:val="both"/>
-                </w:pPr>
-                <w:r>
-                  <w:t>Riesgo asumido</w:t>
-                </w:r>
-              </w:p>
-            </w:tc>
-            <w:tc>
-              <w:tcPr>
-                <w:tcW w:w="6651" w:type="dxa"/>
-              </w:tcPr>
-              <w:p>
-                <w:pPr>
-                  <w:jc w:val="both"/>
-                  <w:cnfStyle w:val="000000000000" w:firstRow="0" w:lastRow="0" w:firstColumn="0" w:lastColumn="0" w:oddVBand="0" w:evenVBand="0" w:oddHBand="0" w:evenHBand="0" w:firstRowFirstColumn="0" w:firstRowLastColumn="0" w:lastRowFirstColumn="0" w:lastRowLastColumn="0"/>
-                </w:pPr>
-                <w:r>
-                  <w:t>No</w:t>
-                </w:r>
-              </w:p>
-            </w:tc>
-          </w:tr>
-        </w:tbl>
-        <w:p>
-          <w:pPr>
-            <w:jc w:val="both"/>
-          </w:pPr>
-        </w:p>
-        <w:p>
-          <w:r>
-            <w:br w:type="page"/>
-          </w:r>
-        </w:p>
-        <w:tbl>
-          <w:tblPr>
-            <w:tblStyle w:val="Tabladecuadrcula5oscura-nfasis1"/>
-            <w:tblW w:w="0" w:type="auto"/>
-            <w:tblLook w:val="04A0" w:firstRow="1" w:lastRow="0" w:firstColumn="1" w:lastColumn="0" w:noHBand="0" w:noVBand="1"/>
-          </w:tblPr>
-          <w:tblGrid>
-            <w:gridCol w:w="1843"/>
-            <w:gridCol w:w="6651"/>
-          </w:tblGrid>
-          <w:tr>
-            <w:trPr>
-              <w:cnfStyle w:val="100000000000" w:firstRow="1" w:lastRow="0" w:firstColumn="0" w:lastColumn="0" w:oddVBand="0" w:evenVBand="0" w:oddHBand="0" w:evenHBand="0" w:firstRowFirstColumn="0" w:firstRowLastColumn="0" w:lastRowFirstColumn="0" w:lastRowLastColumn="0"/>
-            </w:trPr>
-            <w:tc>
-              <w:tcPr>
-                <w:cnfStyle w:val="001000000000" w:firstRow="0" w:lastRow="0" w:firstColumn="1" w:lastColumn="0" w:oddVBand="0" w:evenVBand="0" w:oddHBand="0" w:evenHBand="0" w:firstRowFirstColumn="0" w:firstRowLastColumn="0" w:lastRowFirstColumn="0" w:lastRowLastColumn="0"/>
-                <w:tcW w:w="1843" w:type="dxa"/>
-              </w:tcPr>
-              <w:p>
-                <w:pPr>
-                  <w:jc w:val="both"/>
-                </w:pPr>
-                <w:r>
-                  <w:lastRenderedPageBreak/>
-                  <w:t>Identificador</w:t>
-                </w:r>
-              </w:p>
-            </w:tc>
-            <w:tc>
-              <w:tcPr>
-                <w:tcW w:w="6651" w:type="dxa"/>
-              </w:tcPr>
-              <w:p>
-                <w:pPr>
-                  <w:jc w:val="both"/>
-                  <w:cnfStyle w:val="100000000000" w:firstRow="1" w:lastRow="0" w:firstColumn="0" w:lastColumn="0" w:oddVBand="0" w:evenVBand="0" w:oddHBand="0" w:evenHBand="0" w:firstRowFirstColumn="0" w:firstRowLastColumn="0" w:lastRowFirstColumn="0" w:lastRowLastColumn="0"/>
-                </w:pPr>
-                <w:r>
-                  <w:t>R-012</w:t>
-                </w:r>
-              </w:p>
-            </w:tc>
-          </w:tr>
-          <w:tr>
-            <w:trPr>
-              <w:cnfStyle w:val="000000100000" w:firstRow="0" w:lastRow="0" w:firstColumn="0" w:lastColumn="0" w:oddVBand="0" w:evenVBand="0" w:oddHBand="1" w:evenHBand="0" w:firstRowFirstColumn="0" w:firstRowLastColumn="0" w:lastRowFirstColumn="0" w:lastRowLastColumn="0"/>
-            </w:trPr>
-            <w:tc>
-              <w:tcPr>
-                <w:cnfStyle w:val="001000000000" w:firstRow="0" w:lastRow="0" w:firstColumn="1" w:lastColumn="0" w:oddVBand="0" w:evenVBand="0" w:oddHBand="0" w:evenHBand="0" w:firstRowFirstColumn="0" w:firstRowLastColumn="0" w:lastRowFirstColumn="0" w:lastRowLastColumn="0"/>
-                <w:tcW w:w="1843" w:type="dxa"/>
-              </w:tcPr>
-              <w:p>
-                <w:pPr>
-                  <w:jc w:val="both"/>
-                </w:pPr>
-                <w:r>
-                  <w:t xml:space="preserve">Evento </w:t>
-                </w:r>
-              </w:p>
-            </w:tc>
-            <w:tc>
-              <w:tcPr>
-                <w:tcW w:w="6651" w:type="dxa"/>
-              </w:tcPr>
-              <w:p>
-                <w:pPr>
-                  <w:jc w:val="both"/>
-                  <w:cnfStyle w:val="000000100000" w:firstRow="0" w:lastRow="0" w:firstColumn="0" w:lastColumn="0" w:oddVBand="0" w:evenVBand="0" w:oddHBand="1" w:evenHBand="0" w:firstRowFirstColumn="0" w:firstRowLastColumn="0" w:lastRowFirstColumn="0" w:lastRowLastColumn="0"/>
-                </w:pPr>
-                <w:r>
-                  <w:t>No encontrar una herramienta para la gestión de tareas que envíe una notificación</w:t>
-                </w:r>
-                <w:r>
-                  <w:t xml:space="preserve"> cuando se asigne una tarea</w:t>
-                </w:r>
-              </w:p>
-            </w:tc>
-          </w:tr>
-          <w:tr>
-            <w:tc>
-              <w:tcPr>
-                <w:cnfStyle w:val="001000000000" w:firstRow="0" w:lastRow="0" w:firstColumn="1" w:lastColumn="0" w:oddVBand="0" w:evenVBand="0" w:oddHBand="0" w:evenHBand="0" w:firstRowFirstColumn="0" w:firstRowLastColumn="0" w:lastRowFirstColumn="0" w:lastRowLastColumn="0"/>
-                <w:tcW w:w="1843" w:type="dxa"/>
-              </w:tcPr>
-              <w:p>
-                <w:pPr>
-                  <w:jc w:val="both"/>
-                </w:pPr>
-                <w:r>
-                  <w:t>Probabilidad</w:t>
-                </w:r>
-              </w:p>
-            </w:tc>
-            <w:tc>
-              <w:tcPr>
-                <w:tcW w:w="6651" w:type="dxa"/>
-              </w:tcPr>
-              <w:p>
-                <w:pPr>
-                  <w:jc w:val="both"/>
-                  <w:cnfStyle w:val="000000000000" w:firstRow="0" w:lastRow="0" w:firstColumn="0" w:lastColumn="0" w:oddVBand="0" w:evenVBand="0" w:oddHBand="0" w:evenHBand="0" w:firstRowFirstColumn="0" w:firstRowLastColumn="0" w:lastRowFirstColumn="0" w:lastRowLastColumn="0"/>
-                </w:pPr>
-                <w:r>
-                  <w:t>Media</w:t>
-                </w:r>
-              </w:p>
-            </w:tc>
-          </w:tr>
-          <w:tr>
-            <w:trPr>
-              <w:cnfStyle w:val="000000100000" w:firstRow="0" w:lastRow="0" w:firstColumn="0" w:lastColumn="0" w:oddVBand="0" w:evenVBand="0" w:oddHBand="1" w:evenHBand="0" w:firstRowFirstColumn="0" w:firstRowLastColumn="0" w:lastRowFirstColumn="0" w:lastRowLastColumn="0"/>
-            </w:trPr>
-            <w:tc>
-              <w:tcPr>
-                <w:cnfStyle w:val="001000000000" w:firstRow="0" w:lastRow="0" w:firstColumn="1" w:lastColumn="0" w:oddVBand="0" w:evenVBand="0" w:oddHBand="0" w:evenHBand="0" w:firstRowFirstColumn="0" w:firstRowLastColumn="0" w:lastRowFirstColumn="0" w:lastRowLastColumn="0"/>
-                <w:tcW w:w="1843" w:type="dxa"/>
-              </w:tcPr>
-              <w:p>
-                <w:pPr>
-                  <w:jc w:val="both"/>
-                </w:pPr>
-                <w:r>
-                  <w:t>Impacto</w:t>
-                </w:r>
-              </w:p>
-            </w:tc>
-            <w:tc>
-              <w:tcPr>
-                <w:tcW w:w="6651" w:type="dxa"/>
-              </w:tcPr>
-              <w:p>
-                <w:pPr>
-                  <w:jc w:val="both"/>
-                  <w:cnfStyle w:val="000000100000" w:firstRow="0" w:lastRow="0" w:firstColumn="0" w:lastColumn="0" w:oddVBand="0" w:evenVBand="0" w:oddHBand="1" w:evenHBand="0" w:firstRowFirstColumn="0" w:firstRowLastColumn="0" w:lastRowFirstColumn="0" w:lastRowLastColumn="0"/>
-                </w:pPr>
-                <w:r>
-                  <w:t>Medio</w:t>
-                </w:r>
-              </w:p>
-            </w:tc>
-          </w:tr>
-          <w:tr>
-            <w:tc>
-              <w:tcPr>
-                <w:cnfStyle w:val="001000000000" w:firstRow="0" w:lastRow="0" w:firstColumn="1" w:lastColumn="0" w:oddVBand="0" w:evenVBand="0" w:oddHBand="0" w:evenHBand="0" w:firstRowFirstColumn="0" w:firstRowLastColumn="0" w:lastRowFirstColumn="0" w:lastRowLastColumn="0"/>
-                <w:tcW w:w="1843" w:type="dxa"/>
-              </w:tcPr>
-              <w:p>
-                <w:pPr>
-                  <w:jc w:val="both"/>
-                </w:pPr>
-                <w:r>
-                  <w:t>Mitigación</w:t>
-                </w:r>
-              </w:p>
-            </w:tc>
-            <w:tc>
-              <w:tcPr>
-                <w:tcW w:w="6651" w:type="dxa"/>
-              </w:tcPr>
-              <w:p>
-                <w:pPr>
-                  <w:jc w:val="both"/>
-                  <w:cnfStyle w:val="000000000000" w:firstRow="0" w:lastRow="0" w:firstColumn="0" w:lastColumn="0" w:oddVBand="0" w:evenVBand="0" w:oddHBand="0" w:evenHBand="0" w:firstRowFirstColumn="0" w:firstRowLastColumn="0" w:lastRowFirstColumn="0" w:lastRowLastColumn="0"/>
-                </w:pPr>
-                <w:r>
-                  <w:t>Hacer una búsqueda exhaustiva</w:t>
-                </w:r>
-              </w:p>
-            </w:tc>
-          </w:tr>
-          <w:tr>
-            <w:trPr>
-              <w:cnfStyle w:val="000000100000" w:firstRow="0" w:lastRow="0" w:firstColumn="0" w:lastColumn="0" w:oddVBand="0" w:evenVBand="0" w:oddHBand="1" w:evenHBand="0" w:firstRowFirstColumn="0" w:firstRowLastColumn="0" w:lastRowFirstColumn="0" w:lastRowLastColumn="0"/>
-            </w:trPr>
-            <w:tc>
-              <w:tcPr>
-                <w:cnfStyle w:val="001000000000" w:firstRow="0" w:lastRow="0" w:firstColumn="1" w:lastColumn="0" w:oddVBand="0" w:evenVBand="0" w:oddHBand="0" w:evenHBand="0" w:firstRowFirstColumn="0" w:firstRowLastColumn="0" w:lastRowFirstColumn="0" w:lastRowLastColumn="0"/>
-                <w:tcW w:w="1843" w:type="dxa"/>
-              </w:tcPr>
-              <w:p>
-                <w:pPr>
-                  <w:jc w:val="both"/>
-                </w:pPr>
-                <w:r>
-                  <w:t>Contingencia</w:t>
-                </w:r>
-              </w:p>
-            </w:tc>
-            <w:tc>
-              <w:tcPr>
-                <w:tcW w:w="6651" w:type="dxa"/>
-              </w:tcPr>
-              <w:p>
-                <w:pPr>
-                  <w:jc w:val="both"/>
-                  <w:cnfStyle w:val="000000100000" w:firstRow="0" w:lastRow="0" w:firstColumn="0" w:lastColumn="0" w:oddVBand="0" w:evenVBand="0" w:oddHBand="1" w:evenHBand="0" w:firstRowFirstColumn="0" w:firstRowLastColumn="0" w:lastRowFirstColumn="0" w:lastRowLastColumn="0"/>
-                </w:pPr>
-                <w:r>
-                  <w:t xml:space="preserve">Buscar una herramienta alternativa que </w:t>
-                </w:r>
-                <w:r>
-                  <w:t>envíe una notificación al integrante del equipo proveedor cuando se le asigne una tarea</w:t>
-                </w:r>
-              </w:p>
-            </w:tc>
-          </w:tr>
-          <w:tr>
-            <w:tc>
-              <w:tcPr>
-                <w:cnfStyle w:val="001000000000" w:firstRow="0" w:lastRow="0" w:firstColumn="1" w:lastColumn="0" w:oddVBand="0" w:evenVBand="0" w:oddHBand="0" w:evenHBand="0" w:firstRowFirstColumn="0" w:firstRowLastColumn="0" w:lastRowFirstColumn="0" w:lastRowLastColumn="0"/>
-                <w:tcW w:w="1843" w:type="dxa"/>
-              </w:tcPr>
-              <w:p>
-                <w:pPr>
-                  <w:jc w:val="both"/>
-                </w:pPr>
-                <w:r>
-                  <w:t>Riesgo asumido</w:t>
-                </w:r>
-              </w:p>
-            </w:tc>
-            <w:tc>
-              <w:tcPr>
-                <w:tcW w:w="6651" w:type="dxa"/>
-              </w:tcPr>
-              <w:p>
-                <w:pPr>
-                  <w:jc w:val="both"/>
-                  <w:cnfStyle w:val="000000000000" w:firstRow="0" w:lastRow="0" w:firstColumn="0" w:lastColumn="0" w:oddVBand="0" w:evenVBand="0" w:oddHBand="0" w:evenHBand="0" w:firstRowFirstColumn="0" w:firstRowLastColumn="0" w:lastRowFirstColumn="0" w:lastRowLastColumn="0"/>
-                </w:pPr>
-                <w:r>
-                  <w:t>No</w:t>
-                </w:r>
-              </w:p>
-            </w:tc>
-          </w:tr>
-        </w:tbl>
-        <w:p>
-          <w:pPr>
-            <w:ind w:left="708" w:hanging="708"/>
-            <w:jc w:val="both"/>
-            <w:rPr>
-              <w:sz w:val="24"/>
-              <w:szCs w:val="24"/>
-            </w:rPr>
-          </w:pPr>
-        </w:p>
-        <w:tbl>
-          <w:tblPr>
-            <w:tblStyle w:val="Tabladecuadrcula5oscura-nfasis1"/>
-            <w:tblW w:w="0" w:type="auto"/>
-            <w:tblLook w:val="04A0" w:firstRow="1" w:lastRow="0" w:firstColumn="1" w:lastColumn="0" w:noHBand="0" w:noVBand="1"/>
-          </w:tblPr>
-          <w:tblGrid>
-            <w:gridCol w:w="1843"/>
-            <w:gridCol w:w="6651"/>
-          </w:tblGrid>
-          <w:tr>
-            <w:trPr>
-              <w:cnfStyle w:val="100000000000" w:firstRow="1" w:lastRow="0" w:firstColumn="0" w:lastColumn="0" w:oddVBand="0" w:evenVBand="0" w:oddHBand="0" w:evenHBand="0" w:firstRowFirstColumn="0" w:firstRowLastColumn="0" w:lastRowFirstColumn="0" w:lastRowLastColumn="0"/>
-            </w:trPr>
-            <w:tc>
-              <w:tcPr>
-                <w:cnfStyle w:val="001000000000" w:firstRow="0" w:lastRow="0" w:firstColumn="1" w:lastColumn="0" w:oddVBand="0" w:evenVBand="0" w:oddHBand="0" w:evenHBand="0" w:firstRowFirstColumn="0" w:firstRowLastColumn="0" w:lastRowFirstColumn="0" w:lastRowLastColumn="0"/>
-                <w:tcW w:w="1843" w:type="dxa"/>
-              </w:tcPr>
-              <w:p>
-                <w:pPr>
-                  <w:jc w:val="both"/>
-                </w:pPr>
-                <w:r>
-                  <w:t>Identificador</w:t>
-                </w:r>
-              </w:p>
-            </w:tc>
-            <w:tc>
-              <w:tcPr>
-                <w:tcW w:w="6651" w:type="dxa"/>
-              </w:tcPr>
-              <w:p>
-                <w:pPr>
-                  <w:jc w:val="both"/>
-                  <w:cnfStyle w:val="100000000000" w:firstRow="1" w:lastRow="0" w:firstColumn="0" w:lastColumn="0" w:oddVBand="0" w:evenVBand="0" w:oddHBand="0" w:evenHBand="0" w:firstRowFirstColumn="0" w:firstRowLastColumn="0" w:lastRowFirstColumn="0" w:lastRowLastColumn="0"/>
-                </w:pPr>
-                <w:r>
-                  <w:t>R-013</w:t>
-                </w:r>
-              </w:p>
-            </w:tc>
-          </w:tr>
-          <w:tr>
-            <w:trPr>
-              <w:cnfStyle w:val="000000100000" w:firstRow="0" w:lastRow="0" w:firstColumn="0" w:lastColumn="0" w:oddVBand="0" w:evenVBand="0" w:oddHBand="1" w:evenHBand="0" w:firstRowFirstColumn="0" w:firstRowLastColumn="0" w:lastRowFirstColumn="0" w:lastRowLastColumn="0"/>
-            </w:trPr>
-            <w:tc>
-              <w:tcPr>
-                <w:cnfStyle w:val="001000000000" w:firstRow="0" w:lastRow="0" w:firstColumn="1" w:lastColumn="0" w:oddVBand="0" w:evenVBand="0" w:oddHBand="0" w:evenHBand="0" w:firstRowFirstColumn="0" w:firstRowLastColumn="0" w:lastRowFirstColumn="0" w:lastRowLastColumn="0"/>
-                <w:tcW w:w="1843" w:type="dxa"/>
-              </w:tcPr>
-              <w:p>
-                <w:pPr>
-                  <w:jc w:val="both"/>
-                </w:pPr>
-                <w:r>
-                  <w:t xml:space="preserve">Evento </w:t>
-                </w:r>
-              </w:p>
-            </w:tc>
-            <w:tc>
-              <w:tcPr>
-                <w:tcW w:w="6651" w:type="dxa"/>
-              </w:tcPr>
-              <w:p>
-                <w:pPr>
-                  <w:jc w:val="both"/>
-                  <w:cnfStyle w:val="000000100000" w:firstRow="0" w:lastRow="0" w:firstColumn="0" w:lastColumn="0" w:oddVBand="0" w:evenVBand="0" w:oddHBand="1" w:evenHBand="0" w:firstRowFirstColumn="0" w:firstRowLastColumn="0" w:lastRowFirstColumn="0" w:lastRowLastColumn="0"/>
-                </w:pPr>
-                <w:r>
-                  <w:t>No encontrar una herramienta para la gestión del tiempo que tenga servidores en Europa</w:t>
-                </w:r>
-              </w:p>
-            </w:tc>
-          </w:tr>
-          <w:tr>
-            <w:tc>
-              <w:tcPr>
-                <w:cnfStyle w:val="001000000000" w:firstRow="0" w:lastRow="0" w:firstColumn="1" w:lastColumn="0" w:oddVBand="0" w:evenVBand="0" w:oddHBand="0" w:evenHBand="0" w:firstRowFirstColumn="0" w:firstRowLastColumn="0" w:lastRowFirstColumn="0" w:lastRowLastColumn="0"/>
-                <w:tcW w:w="1843" w:type="dxa"/>
-              </w:tcPr>
-              <w:p>
-                <w:pPr>
-                  <w:jc w:val="both"/>
-                </w:pPr>
-                <w:r>
-                  <w:t>Probabilidad</w:t>
-                </w:r>
-              </w:p>
-            </w:tc>
-            <w:tc>
-              <w:tcPr>
-                <w:tcW w:w="6651" w:type="dxa"/>
-              </w:tcPr>
-              <w:p>
-                <w:pPr>
-                  <w:jc w:val="both"/>
-                  <w:cnfStyle w:val="000000000000" w:firstRow="0" w:lastRow="0" w:firstColumn="0" w:lastColumn="0" w:oddVBand="0" w:evenVBand="0" w:oddHBand="0" w:evenHBand="0" w:firstRowFirstColumn="0" w:firstRowLastColumn="0" w:lastRowFirstColumn="0" w:lastRowLastColumn="0"/>
-                </w:pPr>
-                <w:r>
-                  <w:t>Media</w:t>
-                </w:r>
-              </w:p>
-            </w:tc>
-          </w:tr>
-          <w:tr>
-            <w:trPr>
-              <w:cnfStyle w:val="000000100000" w:firstRow="0" w:lastRow="0" w:firstColumn="0" w:lastColumn="0" w:oddVBand="0" w:evenVBand="0" w:oddHBand="1" w:evenHBand="0" w:firstRowFirstColumn="0" w:firstRowLastColumn="0" w:lastRowFirstColumn="0" w:lastRowLastColumn="0"/>
-            </w:trPr>
-            <w:tc>
-              <w:tcPr>
-                <w:cnfStyle w:val="001000000000" w:firstRow="0" w:lastRow="0" w:firstColumn="1" w:lastColumn="0" w:oddVBand="0" w:evenVBand="0" w:oddHBand="0" w:evenHBand="0" w:firstRowFirstColumn="0" w:firstRowLastColumn="0" w:lastRowFirstColumn="0" w:lastRowLastColumn="0"/>
-                <w:tcW w:w="1843" w:type="dxa"/>
-              </w:tcPr>
-              <w:p>
-                <w:pPr>
-                  <w:jc w:val="both"/>
-                </w:pPr>
-                <w:r>
-                  <w:t>Impacto</w:t>
-                </w:r>
-              </w:p>
-            </w:tc>
-            <w:tc>
-              <w:tcPr>
-                <w:tcW w:w="6651" w:type="dxa"/>
-              </w:tcPr>
-              <w:p>
-                <w:pPr>
-                  <w:jc w:val="both"/>
-                  <w:cnfStyle w:val="000000100000" w:firstRow="0" w:lastRow="0" w:firstColumn="0" w:lastColumn="0" w:oddVBand="0" w:evenVBand="0" w:oddHBand="1" w:evenHBand="0" w:firstRowFirstColumn="0" w:firstRowLastColumn="0" w:lastRowFirstColumn="0" w:lastRowLastColumn="0"/>
-                </w:pPr>
-                <w:r>
-                  <w:t>Medio</w:t>
-                </w:r>
-              </w:p>
-            </w:tc>
-          </w:tr>
-          <w:tr>
-            <w:tc>
-              <w:tcPr>
-                <w:cnfStyle w:val="001000000000" w:firstRow="0" w:lastRow="0" w:firstColumn="1" w:lastColumn="0" w:oddVBand="0" w:evenVBand="0" w:oddHBand="0" w:evenHBand="0" w:firstRowFirstColumn="0" w:firstRowLastColumn="0" w:lastRowFirstColumn="0" w:lastRowLastColumn="0"/>
-                <w:tcW w:w="1843" w:type="dxa"/>
-              </w:tcPr>
-              <w:p>
-                <w:pPr>
-                  <w:jc w:val="both"/>
-                </w:pPr>
-                <w:r>
-                  <w:t>Mitigación</w:t>
-                </w:r>
-              </w:p>
-            </w:tc>
-            <w:tc>
-              <w:tcPr>
-                <w:tcW w:w="6651" w:type="dxa"/>
-              </w:tcPr>
-              <w:p>
-                <w:pPr>
-                  <w:jc w:val="both"/>
-                  <w:cnfStyle w:val="000000000000" w:firstRow="0" w:lastRow="0" w:firstColumn="0" w:lastColumn="0" w:oddVBand="0" w:evenVBand="0" w:oddHBand="0" w:evenHBand="0" w:firstRowFirstColumn="0" w:firstRowLastColumn="0" w:lastRowFirstColumn="0" w:lastRowLastColumn="0"/>
-                </w:pPr>
-                <w:r>
-                  <w:t>Hacer una búsqueda exhaustiva</w:t>
-                </w:r>
-              </w:p>
-            </w:tc>
-          </w:tr>
-          <w:tr>
-            <w:trPr>
-              <w:cnfStyle w:val="000000100000" w:firstRow="0" w:lastRow="0" w:firstColumn="0" w:lastColumn="0" w:oddVBand="0" w:evenVBand="0" w:oddHBand="1" w:evenHBand="0" w:firstRowFirstColumn="0" w:firstRowLastColumn="0" w:lastRowFirstColumn="0" w:lastRowLastColumn="0"/>
-            </w:trPr>
-            <w:tc>
-              <w:tcPr>
-                <w:cnfStyle w:val="001000000000" w:firstRow="0" w:lastRow="0" w:firstColumn="1" w:lastColumn="0" w:oddVBand="0" w:evenVBand="0" w:oddHBand="0" w:evenHBand="0" w:firstRowFirstColumn="0" w:firstRowLastColumn="0" w:lastRowFirstColumn="0" w:lastRowLastColumn="0"/>
-                <w:tcW w:w="1843" w:type="dxa"/>
-              </w:tcPr>
-              <w:p>
-                <w:pPr>
-                  <w:jc w:val="both"/>
-                </w:pPr>
-                <w:r>
-                  <w:t>Contingencia</w:t>
-                </w:r>
-              </w:p>
-            </w:tc>
-            <w:tc>
-              <w:tcPr>
-                <w:tcW w:w="6651" w:type="dxa"/>
-              </w:tcPr>
-              <w:p>
-                <w:pPr>
-                  <w:jc w:val="both"/>
-                  <w:cnfStyle w:val="000000100000" w:firstRow="0" w:lastRow="0" w:firstColumn="0" w:lastColumn="0" w:oddVBand="0" w:evenVBand="0" w:oddHBand="1" w:evenHBand="0" w:firstRowFirstColumn="0" w:firstRowLastColumn="0" w:lastRowFirstColumn="0" w:lastRowLastColumn="0"/>
-                </w:pPr>
-                <w:r>
-                  <w:t>Buscar una herramienta alternativa que tenga servidores en Europa</w:t>
-                </w:r>
-              </w:p>
-            </w:tc>
-          </w:tr>
-          <w:tr>
-            <w:tc>
-              <w:tcPr>
-                <w:cnfStyle w:val="001000000000" w:firstRow="0" w:lastRow="0" w:firstColumn="1" w:lastColumn="0" w:oddVBand="0" w:evenVBand="0" w:oddHBand="0" w:evenHBand="0" w:firstRowFirstColumn="0" w:firstRowLastColumn="0" w:lastRowFirstColumn="0" w:lastRowLastColumn="0"/>
-                <w:tcW w:w="1843" w:type="dxa"/>
-              </w:tcPr>
-              <w:p>
-                <w:pPr>
-                  <w:jc w:val="both"/>
-                </w:pPr>
-                <w:r>
-                  <w:t>Riesgo asumido</w:t>
-                </w:r>
-              </w:p>
-            </w:tc>
-            <w:tc>
-              <w:tcPr>
-                <w:tcW w:w="6651" w:type="dxa"/>
-              </w:tcPr>
-              <w:p>
-                <w:pPr>
-                  <w:jc w:val="both"/>
-                  <w:cnfStyle w:val="000000000000" w:firstRow="0" w:lastRow="0" w:firstColumn="0" w:lastColumn="0" w:oddVBand="0" w:evenVBand="0" w:oddHBand="0" w:evenHBand="0" w:firstRowFirstColumn="0" w:firstRowLastColumn="0" w:lastRowFirstColumn="0" w:lastRowLastColumn="0"/>
-                </w:pPr>
-                <w:r>
-                  <w:t>No</w:t>
-                </w:r>
-              </w:p>
-            </w:tc>
-          </w:tr>
-        </w:tbl>
-        <w:p>
-          <w:pPr>
-            <w:jc w:val="both"/>
-            <w:rPr>
-              <w:sz w:val="24"/>
-              <w:szCs w:val="24"/>
-            </w:rPr>
-          </w:pPr>
-        </w:p>
-        <w:tbl>
-          <w:tblPr>
-            <w:tblStyle w:val="Tabladecuadrcula5oscura-nfasis1"/>
-            <w:tblW w:w="0" w:type="auto"/>
-            <w:tblLook w:val="04A0" w:firstRow="1" w:lastRow="0" w:firstColumn="1" w:lastColumn="0" w:noHBand="0" w:noVBand="1"/>
-          </w:tblPr>
-          <w:tblGrid>
-            <w:gridCol w:w="1843"/>
-            <w:gridCol w:w="6651"/>
-          </w:tblGrid>
-          <w:tr>
-            <w:trPr>
-              <w:cnfStyle w:val="100000000000" w:firstRow="1" w:lastRow="0" w:firstColumn="0" w:lastColumn="0" w:oddVBand="0" w:evenVBand="0" w:oddHBand="0" w:evenHBand="0" w:firstRowFirstColumn="0" w:firstRowLastColumn="0" w:lastRowFirstColumn="0" w:lastRowLastColumn="0"/>
-            </w:trPr>
-            <w:tc>
-              <w:tcPr>
-                <w:cnfStyle w:val="001000000000" w:firstRow="0" w:lastRow="0" w:firstColumn="1" w:lastColumn="0" w:oddVBand="0" w:evenVBand="0" w:oddHBand="0" w:evenHBand="0" w:firstRowFirstColumn="0" w:firstRowLastColumn="0" w:lastRowFirstColumn="0" w:lastRowLastColumn="0"/>
-                <w:tcW w:w="1843" w:type="dxa"/>
-              </w:tcPr>
-              <w:p>
-                <w:pPr>
-                  <w:jc w:val="both"/>
-                </w:pPr>
-                <w:r>
-                  <w:t>Identificador</w:t>
-                </w:r>
-              </w:p>
-            </w:tc>
-            <w:tc>
-              <w:tcPr>
-                <w:tcW w:w="6651" w:type="dxa"/>
-              </w:tcPr>
-              <w:p>
-                <w:pPr>
-                  <w:jc w:val="both"/>
-                  <w:cnfStyle w:val="100000000000" w:firstRow="1" w:lastRow="0" w:firstColumn="0" w:lastColumn="0" w:oddVBand="0" w:evenVBand="0" w:oddHBand="0" w:evenHBand="0" w:firstRowFirstColumn="0" w:firstRowLastColumn="0" w:lastRowFirstColumn="0" w:lastRowLastColumn="0"/>
-                </w:pPr>
-                <w:r>
-                  <w:t>R-014</w:t>
-                </w:r>
-              </w:p>
-            </w:tc>
-          </w:tr>
-          <w:tr>
-            <w:trPr>
-              <w:cnfStyle w:val="000000100000" w:firstRow="0" w:lastRow="0" w:firstColumn="0" w:lastColumn="0" w:oddVBand="0" w:evenVBand="0" w:oddHBand="1" w:evenHBand="0" w:firstRowFirstColumn="0" w:firstRowLastColumn="0" w:lastRowFirstColumn="0" w:lastRowLastColumn="0"/>
-            </w:trPr>
-            <w:tc>
-              <w:tcPr>
-                <w:cnfStyle w:val="001000000000" w:firstRow="0" w:lastRow="0" w:firstColumn="1" w:lastColumn="0" w:oddVBand="0" w:evenVBand="0" w:oddHBand="0" w:evenHBand="0" w:firstRowFirstColumn="0" w:firstRowLastColumn="0" w:lastRowFirstColumn="0" w:lastRowLastColumn="0"/>
-                <w:tcW w:w="1843" w:type="dxa"/>
-              </w:tcPr>
-              <w:p>
-                <w:pPr>
-                  <w:jc w:val="both"/>
-                </w:pPr>
-                <w:r>
-                  <w:t xml:space="preserve">Evento </w:t>
-                </w:r>
-              </w:p>
-            </w:tc>
-            <w:tc>
-              <w:tcPr>
-                <w:tcW w:w="6651" w:type="dxa"/>
-              </w:tcPr>
-              <w:p>
-                <w:pPr>
-                  <w:jc w:val="both"/>
-                  <w:cnfStyle w:val="000000100000" w:firstRow="0" w:lastRow="0" w:firstColumn="0" w:lastColumn="0" w:oddVBand="0" w:evenVBand="0" w:oddHBand="1" w:evenHBand="0" w:firstRowFirstColumn="0" w:firstRowLastColumn="0" w:lastRowFirstColumn="0" w:lastRowLastColumn="0"/>
-                </w:pPr>
-                <w:r>
-                  <w:t>No encontrar una herramienta para la gestión del tiempo que sea capaz de detectar la inactividad por parte del usuario</w:t>
-                </w:r>
-              </w:p>
-            </w:tc>
-          </w:tr>
-          <w:tr>
-            <w:tc>
-              <w:tcPr>
-                <w:cnfStyle w:val="001000000000" w:firstRow="0" w:lastRow="0" w:firstColumn="1" w:lastColumn="0" w:oddVBand="0" w:evenVBand="0" w:oddHBand="0" w:evenHBand="0" w:firstRowFirstColumn="0" w:firstRowLastColumn="0" w:lastRowFirstColumn="0" w:lastRowLastColumn="0"/>
-                <w:tcW w:w="1843" w:type="dxa"/>
-              </w:tcPr>
-              <w:p>
-                <w:pPr>
-                  <w:jc w:val="both"/>
-                </w:pPr>
-                <w:r>
-                  <w:t>Probabilidad</w:t>
-                </w:r>
-              </w:p>
-            </w:tc>
-            <w:tc>
-              <w:tcPr>
-                <w:tcW w:w="6651" w:type="dxa"/>
-              </w:tcPr>
-              <w:p>
-                <w:pPr>
-                  <w:jc w:val="both"/>
-                  <w:cnfStyle w:val="000000000000" w:firstRow="0" w:lastRow="0" w:firstColumn="0" w:lastColumn="0" w:oddVBand="0" w:evenVBand="0" w:oddHBand="0" w:evenHBand="0" w:firstRowFirstColumn="0" w:firstRowLastColumn="0" w:lastRowFirstColumn="0" w:lastRowLastColumn="0"/>
-                </w:pPr>
-                <w:r>
-                  <w:t>Media</w:t>
-                </w:r>
-              </w:p>
-            </w:tc>
-          </w:tr>
-          <w:tr>
-            <w:trPr>
-              <w:cnfStyle w:val="000000100000" w:firstRow="0" w:lastRow="0" w:firstColumn="0" w:lastColumn="0" w:oddVBand="0" w:evenVBand="0" w:oddHBand="1" w:evenHBand="0" w:firstRowFirstColumn="0" w:firstRowLastColumn="0" w:lastRowFirstColumn="0" w:lastRowLastColumn="0"/>
-            </w:trPr>
-            <w:tc>
-              <w:tcPr>
-                <w:cnfStyle w:val="001000000000" w:firstRow="0" w:lastRow="0" w:firstColumn="1" w:lastColumn="0" w:oddVBand="0" w:evenVBand="0" w:oddHBand="0" w:evenHBand="0" w:firstRowFirstColumn="0" w:firstRowLastColumn="0" w:lastRowFirstColumn="0" w:lastRowLastColumn="0"/>
-                <w:tcW w:w="1843" w:type="dxa"/>
-              </w:tcPr>
-              <w:p>
-                <w:pPr>
-                  <w:jc w:val="both"/>
-                </w:pPr>
-                <w:r>
-                  <w:t>Impacto</w:t>
-                </w:r>
-              </w:p>
-            </w:tc>
-            <w:tc>
-              <w:tcPr>
-                <w:tcW w:w="6651" w:type="dxa"/>
-              </w:tcPr>
-              <w:p>
-                <w:pPr>
-                  <w:jc w:val="both"/>
-                  <w:cnfStyle w:val="000000100000" w:firstRow="0" w:lastRow="0" w:firstColumn="0" w:lastColumn="0" w:oddVBand="0" w:evenVBand="0" w:oddHBand="1" w:evenHBand="0" w:firstRowFirstColumn="0" w:firstRowLastColumn="0" w:lastRowFirstColumn="0" w:lastRowLastColumn="0"/>
-                </w:pPr>
-                <w:r>
-                  <w:t>Medio</w:t>
-                </w:r>
-              </w:p>
-            </w:tc>
-          </w:tr>
-          <w:tr>
-            <w:tc>
-              <w:tcPr>
-                <w:cnfStyle w:val="001000000000" w:firstRow="0" w:lastRow="0" w:firstColumn="1" w:lastColumn="0" w:oddVBand="0" w:evenVBand="0" w:oddHBand="0" w:evenHBand="0" w:firstRowFirstColumn="0" w:firstRowLastColumn="0" w:lastRowFirstColumn="0" w:lastRowLastColumn="0"/>
-                <w:tcW w:w="1843" w:type="dxa"/>
-              </w:tcPr>
-              <w:p>
-                <w:pPr>
-                  <w:jc w:val="both"/>
-                </w:pPr>
-                <w:r>
-                  <w:t>Mitigación</w:t>
-                </w:r>
-              </w:p>
-            </w:tc>
-            <w:tc>
-              <w:tcPr>
-                <w:tcW w:w="6651" w:type="dxa"/>
-              </w:tcPr>
-              <w:p>
-                <w:pPr>
-                  <w:jc w:val="both"/>
-                  <w:cnfStyle w:val="000000000000" w:firstRow="0" w:lastRow="0" w:firstColumn="0" w:lastColumn="0" w:oddVBand="0" w:evenVBand="0" w:oddHBand="0" w:evenHBand="0" w:firstRowFirstColumn="0" w:firstRowLastColumn="0" w:lastRowFirstColumn="0" w:lastRowLastColumn="0"/>
-                </w:pPr>
-                <w:r>
-                  <w:t>Hacer una búsqueda exhaustiva</w:t>
-                </w:r>
-              </w:p>
-            </w:tc>
-          </w:tr>
-          <w:tr>
-            <w:trPr>
-              <w:cnfStyle w:val="000000100000" w:firstRow="0" w:lastRow="0" w:firstColumn="0" w:lastColumn="0" w:oddVBand="0" w:evenVBand="0" w:oddHBand="1" w:evenHBand="0" w:firstRowFirstColumn="0" w:firstRowLastColumn="0" w:lastRowFirstColumn="0" w:lastRowLastColumn="0"/>
-            </w:trPr>
-            <w:tc>
-              <w:tcPr>
-                <w:cnfStyle w:val="001000000000" w:firstRow="0" w:lastRow="0" w:firstColumn="1" w:lastColumn="0" w:oddVBand="0" w:evenVBand="0" w:oddHBand="0" w:evenHBand="0" w:firstRowFirstColumn="0" w:firstRowLastColumn="0" w:lastRowFirstColumn="0" w:lastRowLastColumn="0"/>
-                <w:tcW w:w="1843" w:type="dxa"/>
-              </w:tcPr>
-              <w:p>
-                <w:pPr>
-                  <w:jc w:val="both"/>
-                </w:pPr>
-                <w:r>
-                  <w:t>Contingencia</w:t>
-                </w:r>
-              </w:p>
-            </w:tc>
-            <w:tc>
-              <w:tcPr>
-                <w:tcW w:w="6651" w:type="dxa"/>
-              </w:tcPr>
-              <w:p>
-                <w:pPr>
-                  <w:jc w:val="both"/>
-                  <w:cnfStyle w:val="000000100000" w:firstRow="0" w:lastRow="0" w:firstColumn="0" w:lastColumn="0" w:oddVBand="0" w:evenVBand="0" w:oddHBand="1" w:evenHBand="0" w:firstRowFirstColumn="0" w:firstRowLastColumn="0" w:lastRowFirstColumn="0" w:lastRowLastColumn="0"/>
-                </w:pPr>
-                <w:r>
-                  <w:t>Buscar una herramienta alternativa que permita detectar la inactividad de usuario</w:t>
-                </w:r>
-              </w:p>
-            </w:tc>
-          </w:tr>
-          <w:tr>
-            <w:tc>
-              <w:tcPr>
-                <w:cnfStyle w:val="001000000000" w:firstRow="0" w:lastRow="0" w:firstColumn="1" w:lastColumn="0" w:oddVBand="0" w:evenVBand="0" w:oddHBand="0" w:evenHBand="0" w:firstRowFirstColumn="0" w:firstRowLastColumn="0" w:lastRowFirstColumn="0" w:lastRowLastColumn="0"/>
-                <w:tcW w:w="1843" w:type="dxa"/>
-              </w:tcPr>
-              <w:p>
-                <w:pPr>
-                  <w:jc w:val="both"/>
-                </w:pPr>
-                <w:r>
-                  <w:t>Riesgo asumido</w:t>
-                </w:r>
-              </w:p>
-            </w:tc>
-            <w:tc>
-              <w:tcPr>
-                <w:tcW w:w="6651" w:type="dxa"/>
-              </w:tcPr>
-              <w:p>
-                <w:pPr>
-                  <w:jc w:val="both"/>
-                  <w:cnfStyle w:val="000000000000" w:firstRow="0" w:lastRow="0" w:firstColumn="0" w:lastColumn="0" w:oddVBand="0" w:evenVBand="0" w:oddHBand="0" w:evenHBand="0" w:firstRowFirstColumn="0" w:firstRowLastColumn="0" w:lastRowFirstColumn="0" w:lastRowLastColumn="0"/>
-                </w:pPr>
-                <w:r>
-                  <w:t>No</w:t>
-                </w:r>
-              </w:p>
-            </w:tc>
-          </w:tr>
-        </w:tbl>
-        <w:p>
-          <w:pPr>
-            <w:jc w:val="both"/>
-            <w:rPr>
-              <w:sz w:val="24"/>
-              <w:szCs w:val="24"/>
-            </w:rPr>
-          </w:pPr>
-        </w:p>
-        <w:tbl>
-          <w:tblPr>
-            <w:tblStyle w:val="Tabladecuadrcula5oscura-nfasis1"/>
-            <w:tblW w:w="0" w:type="auto"/>
-            <w:tblLook w:val="04A0" w:firstRow="1" w:lastRow="0" w:firstColumn="1" w:lastColumn="0" w:noHBand="0" w:noVBand="1"/>
-          </w:tblPr>
-          <w:tblGrid>
-            <w:gridCol w:w="1843"/>
-            <w:gridCol w:w="6651"/>
-          </w:tblGrid>
-          <w:tr>
-            <w:trPr>
-              <w:cnfStyle w:val="100000000000" w:firstRow="1" w:lastRow="0" w:firstColumn="0" w:lastColumn="0" w:oddVBand="0" w:evenVBand="0" w:oddHBand="0" w:evenHBand="0" w:firstRowFirstColumn="0" w:firstRowLastColumn="0" w:lastRowFirstColumn="0" w:lastRowLastColumn="0"/>
-            </w:trPr>
-            <w:tc>
-              <w:tcPr>
-                <w:cnfStyle w:val="001000000000" w:firstRow="0" w:lastRow="0" w:firstColumn="1" w:lastColumn="0" w:oddVBand="0" w:evenVBand="0" w:oddHBand="0" w:evenHBand="0" w:firstRowFirstColumn="0" w:firstRowLastColumn="0" w:lastRowFirstColumn="0" w:lastRowLastColumn="0"/>
-                <w:tcW w:w="1843" w:type="dxa"/>
-              </w:tcPr>
-              <w:p>
-                <w:pPr>
-                  <w:jc w:val="both"/>
-                </w:pPr>
-                <w:r>
-                  <w:t>Identificador</w:t>
-                </w:r>
-              </w:p>
-            </w:tc>
-            <w:tc>
-              <w:tcPr>
-                <w:tcW w:w="6651" w:type="dxa"/>
-              </w:tcPr>
-              <w:p>
-                <w:pPr>
-                  <w:jc w:val="both"/>
-                  <w:cnfStyle w:val="100000000000" w:firstRow="1" w:lastRow="0" w:firstColumn="0" w:lastColumn="0" w:oddVBand="0" w:evenVBand="0" w:oddHBand="0" w:evenHBand="0" w:firstRowFirstColumn="0" w:firstRowLastColumn="0" w:lastRowFirstColumn="0" w:lastRowLastColumn="0"/>
-                </w:pPr>
-                <w:r>
-                  <w:t>R-015</w:t>
-                </w:r>
-              </w:p>
-            </w:tc>
-          </w:tr>
-          <w:tr>
-            <w:trPr>
-              <w:cnfStyle w:val="000000100000" w:firstRow="0" w:lastRow="0" w:firstColumn="0" w:lastColumn="0" w:oddVBand="0" w:evenVBand="0" w:oddHBand="1" w:evenHBand="0" w:firstRowFirstColumn="0" w:firstRowLastColumn="0" w:lastRowFirstColumn="0" w:lastRowLastColumn="0"/>
-            </w:trPr>
-            <w:tc>
-              <w:tcPr>
-                <w:cnfStyle w:val="001000000000" w:firstRow="0" w:lastRow="0" w:firstColumn="1" w:lastColumn="0" w:oddVBand="0" w:evenVBand="0" w:oddHBand="0" w:evenHBand="0" w:firstRowFirstColumn="0" w:firstRowLastColumn="0" w:lastRowFirstColumn="0" w:lastRowLastColumn="0"/>
-                <w:tcW w:w="1843" w:type="dxa"/>
-              </w:tcPr>
-              <w:p>
-                <w:pPr>
-                  <w:jc w:val="both"/>
-                </w:pPr>
-                <w:r>
-                  <w:t xml:space="preserve">Evento </w:t>
-                </w:r>
-              </w:p>
-            </w:tc>
-            <w:tc>
-              <w:tcPr>
-                <w:tcW w:w="6651" w:type="dxa"/>
-              </w:tcPr>
-              <w:p>
-                <w:pPr>
-                  <w:jc w:val="both"/>
-                  <w:cnfStyle w:val="000000100000" w:firstRow="0" w:lastRow="0" w:firstColumn="0" w:lastColumn="0" w:oddVBand="0" w:evenVBand="0" w:oddHBand="1" w:evenHBand="0" w:firstRowFirstColumn="0" w:firstRowLastColumn="0" w:lastRowFirstColumn="0" w:lastRowLastColumn="0"/>
-                </w:pPr>
-                <w:r>
-                  <w:t>No encontrar una herramienta para la gestión del tiempo que tenga integrado el sistema Pomodoro</w:t>
-                </w:r>
-              </w:p>
-            </w:tc>
-          </w:tr>
-          <w:tr>
-            <w:tc>
-              <w:tcPr>
-                <w:cnfStyle w:val="001000000000" w:firstRow="0" w:lastRow="0" w:firstColumn="1" w:lastColumn="0" w:oddVBand="0" w:evenVBand="0" w:oddHBand="0" w:evenHBand="0" w:firstRowFirstColumn="0" w:firstRowLastColumn="0" w:lastRowFirstColumn="0" w:lastRowLastColumn="0"/>
-                <w:tcW w:w="1843" w:type="dxa"/>
-              </w:tcPr>
-              <w:p>
-                <w:pPr>
-                  <w:jc w:val="both"/>
-                </w:pPr>
-                <w:r>
-                  <w:t>Probabilidad</w:t>
-                </w:r>
-              </w:p>
-            </w:tc>
-            <w:tc>
-              <w:tcPr>
-                <w:tcW w:w="6651" w:type="dxa"/>
-              </w:tcPr>
-              <w:p>
-                <w:pPr>
-                  <w:jc w:val="both"/>
-                  <w:cnfStyle w:val="000000000000" w:firstRow="0" w:lastRow="0" w:firstColumn="0" w:lastColumn="0" w:oddVBand="0" w:evenVBand="0" w:oddHBand="0" w:evenHBand="0" w:firstRowFirstColumn="0" w:firstRowLastColumn="0" w:lastRowFirstColumn="0" w:lastRowLastColumn="0"/>
-                </w:pPr>
-                <w:r>
-                  <w:t>Media</w:t>
-                </w:r>
-              </w:p>
-            </w:tc>
-          </w:tr>
-          <w:tr>
-            <w:trPr>
-              <w:cnfStyle w:val="000000100000" w:firstRow="0" w:lastRow="0" w:firstColumn="0" w:lastColumn="0" w:oddVBand="0" w:evenVBand="0" w:oddHBand="1" w:evenHBand="0" w:firstRowFirstColumn="0" w:firstRowLastColumn="0" w:lastRowFirstColumn="0" w:lastRowLastColumn="0"/>
-            </w:trPr>
-            <w:tc>
-              <w:tcPr>
-                <w:cnfStyle w:val="001000000000" w:firstRow="0" w:lastRow="0" w:firstColumn="1" w:lastColumn="0" w:oddVBand="0" w:evenVBand="0" w:oddHBand="0" w:evenHBand="0" w:firstRowFirstColumn="0" w:firstRowLastColumn="0" w:lastRowFirstColumn="0" w:lastRowLastColumn="0"/>
-                <w:tcW w:w="1843" w:type="dxa"/>
-              </w:tcPr>
-              <w:p>
-                <w:pPr>
-                  <w:jc w:val="both"/>
-                </w:pPr>
-                <w:r>
-                  <w:t>Impacto</w:t>
-                </w:r>
-              </w:p>
-            </w:tc>
-            <w:tc>
-              <w:tcPr>
-                <w:tcW w:w="6651" w:type="dxa"/>
-              </w:tcPr>
-              <w:p>
-                <w:pPr>
-                  <w:jc w:val="both"/>
-                  <w:cnfStyle w:val="000000100000" w:firstRow="0" w:lastRow="0" w:firstColumn="0" w:lastColumn="0" w:oddVBand="0" w:evenVBand="0" w:oddHBand="1" w:evenHBand="0" w:firstRowFirstColumn="0" w:firstRowLastColumn="0" w:lastRowFirstColumn="0" w:lastRowLastColumn="0"/>
-                </w:pPr>
-                <w:r>
-                  <w:t>Medio</w:t>
-                </w:r>
-              </w:p>
-            </w:tc>
-          </w:tr>
-          <w:tr>
-            <w:tc>
-              <w:tcPr>
-                <w:cnfStyle w:val="001000000000" w:firstRow="0" w:lastRow="0" w:firstColumn="1" w:lastColumn="0" w:oddVBand="0" w:evenVBand="0" w:oddHBand="0" w:evenHBand="0" w:firstRowFirstColumn="0" w:firstRowLastColumn="0" w:lastRowFirstColumn="0" w:lastRowLastColumn="0"/>
-                <w:tcW w:w="1843" w:type="dxa"/>
-              </w:tcPr>
-              <w:p>
-                <w:pPr>
-                  <w:jc w:val="both"/>
-                </w:pPr>
-                <w:r>
-                  <w:t>Mitigación</w:t>
-                </w:r>
-              </w:p>
-            </w:tc>
-            <w:tc>
-              <w:tcPr>
-                <w:tcW w:w="6651" w:type="dxa"/>
-              </w:tcPr>
-              <w:p>
-                <w:pPr>
-                  <w:jc w:val="both"/>
-                  <w:cnfStyle w:val="000000000000" w:firstRow="0" w:lastRow="0" w:firstColumn="0" w:lastColumn="0" w:oddVBand="0" w:evenVBand="0" w:oddHBand="0" w:evenHBand="0" w:firstRowFirstColumn="0" w:firstRowLastColumn="0" w:lastRowFirstColumn="0" w:lastRowLastColumn="0"/>
-                </w:pPr>
-                <w:r>
-                  <w:t>Hacer una búsqueda exhaustiva</w:t>
-                </w:r>
-              </w:p>
-            </w:tc>
-          </w:tr>
-          <w:tr>
-            <w:trPr>
-              <w:cnfStyle w:val="000000100000" w:firstRow="0" w:lastRow="0" w:firstColumn="0" w:lastColumn="0" w:oddVBand="0" w:evenVBand="0" w:oddHBand="1" w:evenHBand="0" w:firstRowFirstColumn="0" w:firstRowLastColumn="0" w:lastRowFirstColumn="0" w:lastRowLastColumn="0"/>
-            </w:trPr>
-            <w:tc>
-              <w:tcPr>
-                <w:cnfStyle w:val="001000000000" w:firstRow="0" w:lastRow="0" w:firstColumn="1" w:lastColumn="0" w:oddVBand="0" w:evenVBand="0" w:oddHBand="0" w:evenHBand="0" w:firstRowFirstColumn="0" w:firstRowLastColumn="0" w:lastRowFirstColumn="0" w:lastRowLastColumn="0"/>
-                <w:tcW w:w="1843" w:type="dxa"/>
-              </w:tcPr>
-              <w:p>
-                <w:pPr>
-                  <w:jc w:val="both"/>
-                </w:pPr>
-                <w:r>
-                  <w:t>Contingencia</w:t>
-                </w:r>
-              </w:p>
-            </w:tc>
-            <w:tc>
-              <w:tcPr>
-                <w:tcW w:w="6651" w:type="dxa"/>
-              </w:tcPr>
-              <w:p>
-                <w:pPr>
-                  <w:jc w:val="both"/>
-                  <w:cnfStyle w:val="000000100000" w:firstRow="0" w:lastRow="0" w:firstColumn="0" w:lastColumn="0" w:oddVBand="0" w:evenVBand="0" w:oddHBand="1" w:evenHBand="0" w:firstRowFirstColumn="0" w:firstRowLastColumn="0" w:lastRowFirstColumn="0" w:lastRowLastColumn="0"/>
-                </w:pPr>
-                <w:r>
-                  <w:t>Buscar una herramienta alternativa que disponga del sistema Pomodoro</w:t>
-                </w:r>
-              </w:p>
-            </w:tc>
-          </w:tr>
-          <w:tr>
-            <w:tc>
-              <w:tcPr>
-                <w:cnfStyle w:val="001000000000" w:firstRow="0" w:lastRow="0" w:firstColumn="1" w:lastColumn="0" w:oddVBand="0" w:evenVBand="0" w:oddHBand="0" w:evenHBand="0" w:firstRowFirstColumn="0" w:firstRowLastColumn="0" w:lastRowFirstColumn="0" w:lastRowLastColumn="0"/>
-                <w:tcW w:w="1843" w:type="dxa"/>
-              </w:tcPr>
-              <w:p>
-                <w:pPr>
-                  <w:jc w:val="both"/>
-                </w:pPr>
-                <w:r>
-                  <w:t>Riesgo asumido</w:t>
-                </w:r>
-              </w:p>
-            </w:tc>
-            <w:tc>
-              <w:tcPr>
-                <w:tcW w:w="6651" w:type="dxa"/>
-              </w:tcPr>
-              <w:p>
-                <w:pPr>
-                  <w:jc w:val="both"/>
-                  <w:cnfStyle w:val="000000000000" w:firstRow="0" w:lastRow="0" w:firstColumn="0" w:lastColumn="0" w:oddVBand="0" w:evenVBand="0" w:oddHBand="0" w:evenHBand="0" w:firstRowFirstColumn="0" w:firstRowLastColumn="0" w:lastRowFirstColumn="0" w:lastRowLastColumn="0"/>
-                </w:pPr>
-                <w:r>
-                  <w:t>No</w:t>
-                </w:r>
-              </w:p>
-            </w:tc>
-          </w:tr>
-        </w:tbl>
-        <w:p>
-          <w:pPr>
-            <w:jc w:val="both"/>
-            <w:rPr>
-              <w:sz w:val="24"/>
-              <w:szCs w:val="24"/>
-            </w:rPr>
-          </w:pPr>
-        </w:p>
-        <w:tbl>
-          <w:tblPr>
-            <w:tblStyle w:val="Tabladecuadrcula5oscura-nfasis1"/>
-            <w:tblW w:w="0" w:type="auto"/>
-            <w:tblLook w:val="04A0" w:firstRow="1" w:lastRow="0" w:firstColumn="1" w:lastColumn="0" w:noHBand="0" w:noVBand="1"/>
-          </w:tblPr>
-          <w:tblGrid>
-            <w:gridCol w:w="1843"/>
-            <w:gridCol w:w="6651"/>
-          </w:tblGrid>
-          <w:tr>
-            <w:trPr>
-              <w:cnfStyle w:val="100000000000" w:firstRow="1" w:lastRow="0" w:firstColumn="0" w:lastColumn="0" w:oddVBand="0" w:evenVBand="0" w:oddHBand="0" w:evenHBand="0" w:firstRowFirstColumn="0" w:firstRowLastColumn="0" w:lastRowFirstColumn="0" w:lastRowLastColumn="0"/>
-            </w:trPr>
-            <w:tc>
-              <w:tcPr>
-                <w:cnfStyle w:val="001000000000" w:firstRow="0" w:lastRow="0" w:firstColumn="1" w:lastColumn="0" w:oddVBand="0" w:evenVBand="0" w:oddHBand="0" w:evenHBand="0" w:firstRowFirstColumn="0" w:firstRowLastColumn="0" w:lastRowFirstColumn="0" w:lastRowLastColumn="0"/>
-                <w:tcW w:w="1843" w:type="dxa"/>
-              </w:tcPr>
-              <w:p>
-                <w:pPr>
-                  <w:jc w:val="both"/>
-                </w:pPr>
-                <w:r>
-                  <w:t>Identificador</w:t>
-                </w:r>
-              </w:p>
-            </w:tc>
-            <w:tc>
-              <w:tcPr>
-                <w:tcW w:w="6651" w:type="dxa"/>
-              </w:tcPr>
-              <w:p>
-                <w:pPr>
-                  <w:jc w:val="both"/>
-                  <w:cnfStyle w:val="100000000000" w:firstRow="1" w:lastRow="0" w:firstColumn="0" w:lastColumn="0" w:oddVBand="0" w:evenVBand="0" w:oddHBand="0" w:evenHBand="0" w:firstRowFirstColumn="0" w:firstRowLastColumn="0" w:lastRowFirstColumn="0" w:lastRowLastColumn="0"/>
-                </w:pPr>
-                <w:r>
-                  <w:t>R-016</w:t>
-                </w:r>
-              </w:p>
-            </w:tc>
-          </w:tr>
-          <w:tr>
-            <w:trPr>
-              <w:cnfStyle w:val="000000100000" w:firstRow="0" w:lastRow="0" w:firstColumn="0" w:lastColumn="0" w:oddVBand="0" w:evenVBand="0" w:oddHBand="1" w:evenHBand="0" w:firstRowFirstColumn="0" w:firstRowLastColumn="0" w:lastRowFirstColumn="0" w:lastRowLastColumn="0"/>
-            </w:trPr>
-            <w:tc>
-              <w:tcPr>
-                <w:cnfStyle w:val="001000000000" w:firstRow="0" w:lastRow="0" w:firstColumn="1" w:lastColumn="0" w:oddVBand="0" w:evenVBand="0" w:oddHBand="0" w:evenHBand="0" w:firstRowFirstColumn="0" w:firstRowLastColumn="0" w:lastRowFirstColumn="0" w:lastRowLastColumn="0"/>
-                <w:tcW w:w="1843" w:type="dxa"/>
-              </w:tcPr>
-              <w:p>
-                <w:pPr>
-                  <w:jc w:val="both"/>
-                </w:pPr>
-                <w:r>
-                  <w:t xml:space="preserve">Evento </w:t>
-                </w:r>
-              </w:p>
-            </w:tc>
-            <w:tc>
-              <w:tcPr>
-                <w:tcW w:w="6651" w:type="dxa"/>
-              </w:tcPr>
-              <w:p>
-                <w:pPr>
-                  <w:jc w:val="both"/>
-                  <w:cnfStyle w:val="000000100000" w:firstRow="0" w:lastRow="0" w:firstColumn="0" w:lastColumn="0" w:oddVBand="0" w:evenVBand="0" w:oddHBand="1" w:evenHBand="0" w:firstRowFirstColumn="0" w:firstRowLastColumn="0" w:lastRowFirstColumn="0" w:lastRowLastColumn="0"/>
-                </w:pPr>
-                <w:r>
-                  <w:t>No encontrar una herramienta para la gestión del tiempo que tenga la posibilidad de colocar etiquetas a los tiempos</w:t>
-                </w:r>
-              </w:p>
-            </w:tc>
-          </w:tr>
-          <w:tr>
-            <w:tc>
-              <w:tcPr>
-                <w:cnfStyle w:val="001000000000" w:firstRow="0" w:lastRow="0" w:firstColumn="1" w:lastColumn="0" w:oddVBand="0" w:evenVBand="0" w:oddHBand="0" w:evenHBand="0" w:firstRowFirstColumn="0" w:firstRowLastColumn="0" w:lastRowFirstColumn="0" w:lastRowLastColumn="0"/>
-                <w:tcW w:w="1843" w:type="dxa"/>
-              </w:tcPr>
-              <w:p>
-                <w:pPr>
-                  <w:jc w:val="both"/>
-                </w:pPr>
-                <w:r>
-                  <w:t>Probabilidad</w:t>
-                </w:r>
-              </w:p>
-            </w:tc>
-            <w:tc>
-              <w:tcPr>
-                <w:tcW w:w="6651" w:type="dxa"/>
-              </w:tcPr>
-              <w:p>
-                <w:pPr>
-                  <w:jc w:val="both"/>
-                  <w:cnfStyle w:val="000000000000" w:firstRow="0" w:lastRow="0" w:firstColumn="0" w:lastColumn="0" w:oddVBand="0" w:evenVBand="0" w:oddHBand="0" w:evenHBand="0" w:firstRowFirstColumn="0" w:firstRowLastColumn="0" w:lastRowFirstColumn="0" w:lastRowLastColumn="0"/>
-                </w:pPr>
-                <w:r>
-                  <w:t>Media</w:t>
-                </w:r>
-              </w:p>
-            </w:tc>
-          </w:tr>
-          <w:tr>
-            <w:trPr>
-              <w:cnfStyle w:val="000000100000" w:firstRow="0" w:lastRow="0" w:firstColumn="0" w:lastColumn="0" w:oddVBand="0" w:evenVBand="0" w:oddHBand="1" w:evenHBand="0" w:firstRowFirstColumn="0" w:firstRowLastColumn="0" w:lastRowFirstColumn="0" w:lastRowLastColumn="0"/>
-            </w:trPr>
-            <w:tc>
-              <w:tcPr>
-                <w:cnfStyle w:val="001000000000" w:firstRow="0" w:lastRow="0" w:firstColumn="1" w:lastColumn="0" w:oddVBand="0" w:evenVBand="0" w:oddHBand="0" w:evenHBand="0" w:firstRowFirstColumn="0" w:firstRowLastColumn="0" w:lastRowFirstColumn="0" w:lastRowLastColumn="0"/>
-                <w:tcW w:w="1843" w:type="dxa"/>
-              </w:tcPr>
-              <w:p>
-                <w:pPr>
-                  <w:jc w:val="both"/>
-                </w:pPr>
-                <w:r>
-                  <w:t>Impacto</w:t>
-                </w:r>
-              </w:p>
-            </w:tc>
-            <w:tc>
-              <w:tcPr>
-                <w:tcW w:w="6651" w:type="dxa"/>
-              </w:tcPr>
-              <w:p>
-                <w:pPr>
-                  <w:jc w:val="both"/>
-                  <w:cnfStyle w:val="000000100000" w:firstRow="0" w:lastRow="0" w:firstColumn="0" w:lastColumn="0" w:oddVBand="0" w:evenVBand="0" w:oddHBand="1" w:evenHBand="0" w:firstRowFirstColumn="0" w:firstRowLastColumn="0" w:lastRowFirstColumn="0" w:lastRowLastColumn="0"/>
-                </w:pPr>
-                <w:r>
-                  <w:t>Medio</w:t>
-                </w:r>
-              </w:p>
-            </w:tc>
-          </w:tr>
-          <w:tr>
-            <w:tc>
-              <w:tcPr>
-                <w:cnfStyle w:val="001000000000" w:firstRow="0" w:lastRow="0" w:firstColumn="1" w:lastColumn="0" w:oddVBand="0" w:evenVBand="0" w:oddHBand="0" w:evenHBand="0" w:firstRowFirstColumn="0" w:firstRowLastColumn="0" w:lastRowFirstColumn="0" w:lastRowLastColumn="0"/>
-                <w:tcW w:w="1843" w:type="dxa"/>
-              </w:tcPr>
-              <w:p>
-                <w:pPr>
-                  <w:jc w:val="both"/>
-                </w:pPr>
-                <w:r>
-                  <w:t>Mitigación</w:t>
-                </w:r>
-              </w:p>
-            </w:tc>
-            <w:tc>
-              <w:tcPr>
-                <w:tcW w:w="6651" w:type="dxa"/>
-              </w:tcPr>
-              <w:p>
-                <w:pPr>
-                  <w:jc w:val="both"/>
-                  <w:cnfStyle w:val="000000000000" w:firstRow="0" w:lastRow="0" w:firstColumn="0" w:lastColumn="0" w:oddVBand="0" w:evenVBand="0" w:oddHBand="0" w:evenHBand="0" w:firstRowFirstColumn="0" w:firstRowLastColumn="0" w:lastRowFirstColumn="0" w:lastRowLastColumn="0"/>
-                </w:pPr>
-                <w:r>
-                  <w:t>Hacer una búsqueda exhaustiva</w:t>
-                </w:r>
-              </w:p>
-            </w:tc>
-          </w:tr>
-          <w:tr>
-            <w:trPr>
-              <w:cnfStyle w:val="000000100000" w:firstRow="0" w:lastRow="0" w:firstColumn="0" w:lastColumn="0" w:oddVBand="0" w:evenVBand="0" w:oddHBand="1" w:evenHBand="0" w:firstRowFirstColumn="0" w:firstRowLastColumn="0" w:lastRowFirstColumn="0" w:lastRowLastColumn="0"/>
-            </w:trPr>
-            <w:tc>
-              <w:tcPr>
-                <w:cnfStyle w:val="001000000000" w:firstRow="0" w:lastRow="0" w:firstColumn="1" w:lastColumn="0" w:oddVBand="0" w:evenVBand="0" w:oddHBand="0" w:evenHBand="0" w:firstRowFirstColumn="0" w:firstRowLastColumn="0" w:lastRowFirstColumn="0" w:lastRowLastColumn="0"/>
-                <w:tcW w:w="1843" w:type="dxa"/>
-              </w:tcPr>
-              <w:p>
-                <w:pPr>
-                  <w:jc w:val="both"/>
-                </w:pPr>
-                <w:r>
-                  <w:t>Contingencia</w:t>
-                </w:r>
-              </w:p>
-            </w:tc>
-            <w:tc>
-              <w:tcPr>
-                <w:tcW w:w="6651" w:type="dxa"/>
-              </w:tcPr>
-              <w:p>
-                <w:pPr>
-                  <w:jc w:val="both"/>
-                  <w:cnfStyle w:val="000000100000" w:firstRow="0" w:lastRow="0" w:firstColumn="0" w:lastColumn="0" w:oddVBand="0" w:evenVBand="0" w:oddHBand="1" w:evenHBand="0" w:firstRowFirstColumn="0" w:firstRowLastColumn="0" w:lastRowFirstColumn="0" w:lastRowLastColumn="0"/>
-                </w:pPr>
-                <w:r>
-                  <w:t>Buscar una herramienta alternativa que permita colocar etiquetas a los tiempos</w:t>
-                </w:r>
-              </w:p>
-            </w:tc>
-          </w:tr>
-          <w:tr>
-            <w:tc>
-              <w:tcPr>
-                <w:cnfStyle w:val="001000000000" w:firstRow="0" w:lastRow="0" w:firstColumn="1" w:lastColumn="0" w:oddVBand="0" w:evenVBand="0" w:oddHBand="0" w:evenHBand="0" w:firstRowFirstColumn="0" w:firstRowLastColumn="0" w:lastRowFirstColumn="0" w:lastRowLastColumn="0"/>
-                <w:tcW w:w="1843" w:type="dxa"/>
-              </w:tcPr>
-              <w:p>
-                <w:pPr>
-                  <w:jc w:val="both"/>
-                </w:pPr>
-                <w:r>
-                  <w:t>Riesgo asumido</w:t>
-                </w:r>
-              </w:p>
-            </w:tc>
-            <w:tc>
-              <w:tcPr>
-                <w:tcW w:w="6651" w:type="dxa"/>
-              </w:tcPr>
-              <w:p>
-                <w:pPr>
-                  <w:jc w:val="both"/>
-                  <w:cnfStyle w:val="000000000000" w:firstRow="0" w:lastRow="0" w:firstColumn="0" w:lastColumn="0" w:oddVBand="0" w:evenVBand="0" w:oddHBand="0" w:evenHBand="0" w:firstRowFirstColumn="0" w:firstRowLastColumn="0" w:lastRowFirstColumn="0" w:lastRowLastColumn="0"/>
-                </w:pPr>
-                <w:r>
-                  <w:t>No</w:t>
-                </w:r>
-              </w:p>
-            </w:tc>
-          </w:tr>
-        </w:tbl>
         <w:p>
           <w:pPr>
             <w:pStyle w:val="Ttulo1"/>
@@ -12581,14 +8698,23 @@
             </w:numPr>
             <w:jc w:val="both"/>
           </w:pPr>
-          <w:bookmarkStart w:id="12" w:name="_Toc498003949"/>
+          <w:bookmarkStart w:id="11" w:name="_Toc498003949"/>
           <w:r>
-            <w:lastRenderedPageBreak/>
             <w:t>Planificación final</w:t>
           </w:r>
-          <w:bookmarkEnd w:id="12"/>
+          <w:bookmarkEnd w:id="11"/>
         </w:p>
         <w:p/>
+        <w:p>
+          <w:r>
+            <w:t>Se desarrollará en la última iteración del proyecto.</w:t>
+          </w:r>
+        </w:p>
+        <w:p>
+          <w:r>
+            <w:br w:type="page"/>
+          </w:r>
+        </w:p>
         <w:p>
           <w:pPr>
             <w:pStyle w:val="Ttulo1"/>
@@ -12597,11 +8723,14 @@
               <w:numId w:val="3"/>
             </w:numPr>
           </w:pPr>
-          <w:bookmarkStart w:id="13" w:name="_Toc498003950"/>
+          <w:bookmarkStart w:id="12" w:name="_Toc498003950"/>
+          <w:bookmarkStart w:id="13" w:name="_GoBack"/>
+          <w:bookmarkEnd w:id="13"/>
           <w:r>
+            <w:lastRenderedPageBreak/>
             <w:t>Tabla de Seguimiento</w:t>
           </w:r>
-          <w:bookmarkEnd w:id="13"/>
+          <w:bookmarkEnd w:id="12"/>
         </w:p>
         <w:p/>
         <w:tbl>
@@ -13280,7 +9409,7 @@
 </file>
 
 <file path=word/numbering.xml><?xml version="1.0" encoding="utf-8"?>
-<w:numbering xmlns:wpc="http://schemas.microsoft.com/office/word/2010/wordprocessingCanvas" xmlns:cx="http://schemas.microsoft.com/office/drawing/2014/chartex" xmlns:cx1="http://schemas.microsoft.com/office/drawing/2015/9/8/chartex" xmlns:cx2="http://schemas.microsoft.com/office/drawing/2015/10/21/chartex" xmlns:cx3="http://schemas.microsoft.com/office/drawing/2016/5/9/chartex" xmlns:cx4="http://schemas.microsoft.com/office/drawing/2016/5/10/chartex" xmlns:cx5="http://schemas.microsoft.com/office/drawing/2016/5/11/chartex" xmlns:cx6="http://schemas.microsoft.com/office/drawing/2016/5/12/chartex" xmlns:cx7="http://schemas.microsoft.com/office/drawing/2016/5/13/chartex" xmlns:cx8="http://schemas.microsoft.com/office/drawing/2016/5/14/chartex" xmlns:mc="http://schemas.openxmlformats.org/markup-compatibility/2006" xmlns:aink="http://schemas.microsoft.com/office/drawing/2016/ink" xmlns:am3d="http://schemas.microsoft.com/office/drawing/2017/model3d" xmlns:o="urn:schemas-microsoft-com:office:office" xmlns:r="http://schemas.openxmlformats.org/officeDocument/2006/relationships" xmlns:m="http://schemas.openxmlformats.org/officeDocument/2006/math" xmlns:v="urn:schemas-microsoft-com:vml" xmlns:wp14="http://schemas.microsoft.com/office/word/2010/wordprocessingDrawing" xmlns:wp="http://schemas.openxmlformats.org/drawingml/2006/wordprocessingDrawing" xmlns:w10="urn:schemas-microsoft-com:office:word" xmlns:w="http://schemas.openxmlformats.org/wordprocessingml/2006/main" xmlns:w14="http://schemas.microsoft.com/office/word/2010/wordml" xmlns:w15="http://schemas.microsoft.com/office/word/2012/wordml" xmlns:w16cid="http://schemas.microsoft.com/office/word/2016/wordml/cid" xmlns:w16se="http://schemas.microsoft.com/office/word/2015/wordml/symex" xmlns:wpg="http://schemas.microsoft.com/office/word/2010/wordprocessingGroup" xmlns:wpi="http://schemas.microsoft.com/office/word/2010/wordprocessingInk" xmlns:wne="http://schemas.microsoft.com/office/word/2006/wordml" xmlns:wps="http://schemas.microsoft.com/office/word/2010/wordprocessingShape" mc:Ignorable="w14 w15 w16se w16cid wp14">
+<w:numbering xmlns:wpc="http://schemas.microsoft.com/office/word/2010/wordprocessingCanvas" xmlns:cx="http://schemas.microsoft.com/office/drawing/2014/chartex" xmlns:mc="http://schemas.openxmlformats.org/markup-compatibility/2006" xmlns:o="urn:schemas-microsoft-com:office:office" xmlns:r="http://schemas.openxmlformats.org/officeDocument/2006/relationships" xmlns:m="http://schemas.openxmlformats.org/officeDocument/2006/math" xmlns:v="urn:schemas-microsoft-com:vml" xmlns:wp14="http://schemas.microsoft.com/office/word/2010/wordprocessingDrawing" xmlns:wp="http://schemas.openxmlformats.org/drawingml/2006/wordprocessingDrawing" xmlns:w10="urn:schemas-microsoft-com:office:word" xmlns:w="http://schemas.openxmlformats.org/wordprocessingml/2006/main" xmlns:w14="http://schemas.microsoft.com/office/word/2010/wordml" xmlns:w15="http://schemas.microsoft.com/office/word/2012/wordml" xmlns:w16se="http://schemas.microsoft.com/office/word/2015/wordml/symex" xmlns:wpg="http://schemas.microsoft.com/office/word/2010/wordprocessingGroup" xmlns:wpi="http://schemas.microsoft.com/office/word/2010/wordprocessingInk" xmlns:wne="http://schemas.microsoft.com/office/word/2006/wordml" xmlns:wps="http://schemas.microsoft.com/office/word/2010/wordprocessingShape" mc:Ignorable="w14 w15 w16se wp14">
   <w:abstractNum w:abstractNumId="0" w15:restartNumberingAfterBreak="0">
     <w:nsid w:val="0E51654B"/>
     <w:multiLevelType w:val="hybridMultilevel"/>
@@ -14236,7 +10365,7 @@
 </file>
 
 <file path=word/styles.xml><?xml version="1.0" encoding="utf-8"?>
-<w:styles xmlns:mc="http://schemas.openxmlformats.org/markup-compatibility/2006" xmlns:r="http://schemas.openxmlformats.org/officeDocument/2006/relationships" xmlns:w="http://schemas.openxmlformats.org/wordprocessingml/2006/main" xmlns:w14="http://schemas.microsoft.com/office/word/2010/wordml" xmlns:w15="http://schemas.microsoft.com/office/word/2012/wordml" xmlns:w16cid="http://schemas.microsoft.com/office/word/2016/wordml/cid" xmlns:w16se="http://schemas.microsoft.com/office/word/2015/wordml/symex" mc:Ignorable="w14 w15 w16se w16cid">
+<w:styles xmlns:mc="http://schemas.openxmlformats.org/markup-compatibility/2006" xmlns:r="http://schemas.openxmlformats.org/officeDocument/2006/relationships" xmlns:w="http://schemas.openxmlformats.org/wordprocessingml/2006/main" xmlns:w14="http://schemas.microsoft.com/office/word/2010/wordml" xmlns:w15="http://schemas.microsoft.com/office/word/2012/wordml" xmlns:w16se="http://schemas.microsoft.com/office/word/2015/wordml/symex" mc:Ignorable="w14 w15 w16se">
   <w:docDefaults>
     <w:rPrDefault>
       <w:rPr>
@@ -14252,7 +10381,7 @@
       </w:pPr>
     </w:pPrDefault>
   </w:docDefaults>
-  <w:latentStyles w:defLockedState="0" w:defUIPriority="99" w:defSemiHidden="0" w:defUnhideWhenUsed="0" w:defQFormat="0" w:count="375">
+  <w:latentStyles w:defLockedState="0" w:defUIPriority="99" w:defSemiHidden="0" w:defUnhideWhenUsed="0" w:defQFormat="0" w:count="371">
     <w:lsdException w:name="Normal" w:uiPriority="0" w:qFormat="1"/>
     <w:lsdException w:name="heading 1" w:uiPriority="9" w:qFormat="1"/>
     <w:lsdException w:name="heading 2" w:semiHidden="1" w:uiPriority="9" w:unhideWhenUsed="1" w:qFormat="1"/>
@@ -14358,6 +10487,7 @@
     <w:lsdException w:name="HTML Sample" w:semiHidden="1" w:unhideWhenUsed="1"/>
     <w:lsdException w:name="HTML Typewriter" w:semiHidden="1" w:unhideWhenUsed="1"/>
     <w:lsdException w:name="HTML Variable" w:semiHidden="1" w:unhideWhenUsed="1"/>
+    <w:lsdException w:name="Normal Table" w:semiHidden="1" w:unhideWhenUsed="1"/>
     <w:lsdException w:name="annotation subject" w:semiHidden="1" w:unhideWhenUsed="1"/>
     <w:lsdException w:name="No List" w:semiHidden="1" w:unhideWhenUsed="1"/>
     <w:lsdException w:name="Outline List 1" w:semiHidden="1" w:unhideWhenUsed="1"/>
@@ -14401,8 +10531,10 @@
     <w:lsdException w:name="Table Elegant" w:semiHidden="1" w:unhideWhenUsed="1"/>
     <w:lsdException w:name="Table Professional" w:semiHidden="1" w:unhideWhenUsed="1"/>
     <w:lsdException w:name="Table Subtle 1" w:semiHidden="1" w:unhideWhenUsed="1"/>
+    <w:lsdException w:name="Table Subtle 2" w:semiHidden="1" w:unhideWhenUsed="1"/>
     <w:lsdException w:name="Table Web 1" w:semiHidden="1" w:unhideWhenUsed="1"/>
     <w:lsdException w:name="Table Web 2" w:semiHidden="1" w:unhideWhenUsed="1"/>
+    <w:lsdException w:name="Table Web 3" w:semiHidden="1" w:unhideWhenUsed="1"/>
     <w:lsdException w:name="Balloon Text" w:semiHidden="1" w:unhideWhenUsed="1"/>
     <w:lsdException w:name="Table Grid" w:uiPriority="39"/>
     <w:lsdException w:name="Table Theme" w:semiHidden="1" w:unhideWhenUsed="1"/>
@@ -14621,10 +10753,6 @@
     <w:lsdException w:name="List Table 5 Dark Accent 6" w:uiPriority="50"/>
     <w:lsdException w:name="List Table 6 Colorful Accent 6" w:uiPriority="51"/>
     <w:lsdException w:name="List Table 7 Colorful Accent 6" w:uiPriority="52"/>
-    <w:lsdException w:name="Mention" w:semiHidden="1" w:unhideWhenUsed="1"/>
-    <w:lsdException w:name="Smart Hyperlink" w:semiHidden="1" w:unhideWhenUsed="1"/>
-    <w:lsdException w:name="Hashtag" w:semiHidden="1" w:unhideWhenUsed="1"/>
-    <w:lsdException w:name="Unresolved Mention" w:semiHidden="1" w:unhideWhenUsed="1"/>
   </w:latentStyles>
   <w:style w:type="paragraph" w:default="1" w:styleId="Normal">
     <w:name w:val="Normal"/>
@@ -15793,7 +11921,7 @@
 </file>
 
 <file path=customXml/itemProps1.xml><?xml version="1.0" encoding="utf-8"?>
-<ds:datastoreItem xmlns:ds="http://schemas.openxmlformats.org/officeDocument/2006/customXml" ds:itemID="{F67C44C4-52ED-4947-8E9C-93B4D4BA61F9}">
+<ds:datastoreItem xmlns:ds="http://schemas.openxmlformats.org/officeDocument/2006/customXml" ds:itemID="{80B7A04D-26DB-401D-94AB-D24681215DE3}">
   <ds:schemaRefs>
     <ds:schemaRef ds:uri="http://schemas.openxmlformats.org/officeDocument/2006/bibliography"/>
   </ds:schemaRefs>

</xml_diff>